<commit_message>
Changes on layout and add voucher (#8058)
</commit_message>
<xml_diff>
--- a/Application/src/_Reports/layouts/SIFiscalBillA4.docx
+++ b/Application/src/_Reports/layouts/SIFiscalBillA4.docx
@@ -66,8 +66,9 @@
               <w:placeholder>
                 <w:docPart w:val="7B80AEDEBD8A4238801CFBF7B5033E36"/>
               </w:placeholder>
-              <w15:dataBinding w:prefixMappings="xmlns:ns0='urn:microsoft-dynamics-nav/reports/NPR_SI_Fiscal_Bill_A4/6014556/' " w:xpath="/ns0:NavWordReportXmlPart[1]/ns0:SI_POS_Audit_Log_Aux_Info[1]/ns0:CompanyName[1]" w:storeItemID="{4169FB20-4BB3-4EFD-BB57-6CCBB8577D3C}" w16sdtdh:storeItemChecksum="QS8tbQ=="/>
+              <w15:dataBinding w:prefixMappings="xmlns:ns0='urn:microsoft-dynamics-nav/reports/NPR_SI_Fiscal_Bill_A4/6014556/' " w:xpath="/ns0:NavWordReportXmlPart[1]/ns0:SI_POS_Audit_Log_Aux_Info[1]/ns0:CompanyName[1]" w:storeItemID="{4169FB20-4BB3-4EFD-BB57-6CCBB8577D3C}" w16sdtdh:storeItemChecksum="6iIh6A=="/>
             </w:sdtPr>
+            <w:sdtEndPr/>
             <w:sdtContent>
               <w:p>
                 <w:pPr>
@@ -104,8 +105,9 @@
               <w:placeholder>
                 <w:docPart w:val="16B264336FEB48E4B926497E44F5AA1D"/>
               </w:placeholder>
-              <w15:dataBinding w:prefixMappings="xmlns:ns0='urn:microsoft-dynamics-nav/reports/NPR_SI_Fiscal_Bill_A4/6014556/' " w:xpath="/ns0:NavWordReportXmlPart[1]/ns0:SI_POS_Audit_Log_Aux_Info[1]/ns0:CompanyContact[1]" w:storeItemID="{4169FB20-4BB3-4EFD-BB57-6CCBB8577D3C}" w16sdtdh:storeItemChecksum="QS8tbQ=="/>
+              <w15:dataBinding w:prefixMappings="xmlns:ns0='urn:microsoft-dynamics-nav/reports/NPR_SI_Fiscal_Bill_A4/6014556/' " w:xpath="/ns0:NavWordReportXmlPart[1]/ns0:SI_POS_Audit_Log_Aux_Info[1]/ns0:CompanyContact[1]" w:storeItemID="{4169FB20-4BB3-4EFD-BB57-6CCBB8577D3C}" w16sdtdh:storeItemChecksum="6iIh6A=="/>
             </w:sdtPr>
+            <w:sdtEndPr/>
             <w:sdtContent>
               <w:p>
                 <w:pPr>
@@ -142,8 +144,9 @@
               <w:placeholder>
                 <w:docPart w:val="C3EFED90FD5A47E18D6F97E072770876"/>
               </w:placeholder>
-              <w15:dataBinding w:prefixMappings="xmlns:ns0='urn:microsoft-dynamics-nav/reports/NPR_SI_Fiscal_Bill_A4/6014556/' " w:xpath="/ns0:NavWordReportXmlPart[1]/ns0:SI_POS_Audit_Log_Aux_Info[1]/ns0:CompanyAddress[1]" w:storeItemID="{4169FB20-4BB3-4EFD-BB57-6CCBB8577D3C}" w16sdtdh:storeItemChecksum="QS8tbQ=="/>
+              <w15:dataBinding w:prefixMappings="xmlns:ns0='urn:microsoft-dynamics-nav/reports/NPR_SI_Fiscal_Bill_A4/6014556/' " w:xpath="/ns0:NavWordReportXmlPart[1]/ns0:SI_POS_Audit_Log_Aux_Info[1]/ns0:CompanyAddress[1]" w:storeItemID="{4169FB20-4BB3-4EFD-BB57-6CCBB8577D3C}" w16sdtdh:storeItemChecksum="6iIh6A=="/>
             </w:sdtPr>
+            <w:sdtEndPr/>
             <w:sdtContent>
               <w:p>
                 <w:pPr>
@@ -180,8 +183,9 @@
               <w:placeholder>
                 <w:docPart w:val="64132BE5E8C443F495C37F3C41C530D1"/>
               </w:placeholder>
-              <w15:dataBinding w:prefixMappings="xmlns:ns0='urn:microsoft-dynamics-nav/reports/NPR_SI_Fiscal_Bill_A4/6014556/' " w:xpath="/ns0:NavWordReportXmlPart[1]/ns0:SI_POS_Audit_Log_Aux_Info[1]/ns0:POS_Store[1]/ns0:StoreDetailsLine[1]" w:storeItemID="{4169FB20-4BB3-4EFD-BB57-6CCBB8577D3C}" w16sdtdh:storeItemChecksum="QS8tbQ=="/>
+              <w15:dataBinding w:prefixMappings="xmlns:ns0='urn:microsoft-dynamics-nav/reports/NPR_SI_Fiscal_Bill_A4/6014556/' " w:xpath="/ns0:NavWordReportXmlPart[1]/ns0:SI_POS_Audit_Log_Aux_Info[1]/ns0:POS_Store[1]/ns0:StoreDetailsLine[1]" w:storeItemID="{4169FB20-4BB3-4EFD-BB57-6CCBB8577D3C}" w16sdtdh:storeItemChecksum="6iIh6A=="/>
             </w:sdtPr>
+            <w:sdtEndPr/>
             <w:sdtContent>
               <w:p>
                 <w:pPr>
@@ -218,8 +222,9 @@
               <w:placeholder>
                 <w:docPart w:val="A882593DA473471F9FA64407705F3E46"/>
               </w:placeholder>
-              <w15:dataBinding w:prefixMappings="xmlns:ns0='urn:microsoft-dynamics-nav/reports/NPR_SI_Fiscal_Bill_A4/6014556/' " w:xpath="/ns0:NavWordReportXmlPart[1]/ns0:SI_POS_Audit_Log_Aux_Info[1]/ns0:Bill[1]" w:storeItemID="{4169FB20-4BB3-4EFD-BB57-6CCBB8577D3C}" w16sdtdh:storeItemChecksum="QS8tbQ=="/>
+              <w15:dataBinding w:prefixMappings="xmlns:ns0='urn:microsoft-dynamics-nav/reports/NPR_SI_Fiscal_Bill_A4/6014556/' " w:xpath="/ns0:NavWordReportXmlPart[1]/ns0:SI_POS_Audit_Log_Aux_Info[1]/ns0:Bill[1]" w:storeItemID="{4169FB20-4BB3-4EFD-BB57-6CCBB8577D3C}" w16sdtdh:storeItemChecksum="6iIh6A=="/>
             </w:sdtPr>
+            <w:sdtEndPr/>
             <w:sdtContent>
               <w:p>
                 <w:pPr>
@@ -261,8 +266,9 @@
                 <w:placeholder>
                   <w:docPart w:val="DefaultPlaceholder_-1854013440"/>
                 </w:placeholder>
-                <w15:dataBinding w:prefixMappings="xmlns:ns0='urn:microsoft-dynamics-nav/reports/NPR_SI_Fiscal_Bill_A4/6014556/' " w:xpath="/ns0:NavWordReportXmlPart[1]/ns0:SI_POS_Audit_Log_Aux_Info[1]/ns0:CompanyCity[1]" w:storeItemID="{4169FB20-4BB3-4EFD-BB57-6CCBB8577D3C}" w16sdtdh:storeItemChecksum="QS8tbQ=="/>
+                <w15:dataBinding w:prefixMappings="xmlns:ns0='urn:microsoft-dynamics-nav/reports/NPR_SI_Fiscal_Bill_A4/6014556/' " w:xpath="/ns0:NavWordReportXmlPart[1]/ns0:SI_POS_Audit_Log_Aux_Info[1]/ns0:CompanyCity[1]" w:storeItemID="{4169FB20-4BB3-4EFD-BB57-6CCBB8577D3C}" w16sdtdh:storeItemChecksum="6iIh6A=="/>
               </w:sdtPr>
+              <w:sdtEndPr/>
               <w:sdtContent>
                 <w:proofErr w:type="spellStart"/>
                 <w:r>
@@ -292,8 +298,9 @@
                 <w:placeholder>
                   <w:docPart w:val="DefaultPlaceholder_-1854013440"/>
                 </w:placeholder>
-                <w15:dataBinding w:prefixMappings="xmlns:ns0='urn:microsoft-dynamics-nav/reports/NPR_SI_Fiscal_Bill_A4/6014556/' " w:xpath="/ns0:NavWordReportXmlPart[1]/ns0:SI_POS_Audit_Log_Aux_Info[1]/ns0:LogTimeStamp[1]" w:storeItemID="{4169FB20-4BB3-4EFD-BB57-6CCBB8577D3C}" w16sdtdh:storeItemChecksum="QS8tbQ=="/>
+                <w15:dataBinding w:prefixMappings="xmlns:ns0='urn:microsoft-dynamics-nav/reports/NPR_SI_Fiscal_Bill_A4/6014556/' " w:xpath="/ns0:NavWordReportXmlPart[1]/ns0:SI_POS_Audit_Log_Aux_Info[1]/ns0:LogTimeStamp[1]" w:storeItemID="{4169FB20-4BB3-4EFD-BB57-6CCBB8577D3C}" w16sdtdh:storeItemChecksum="6iIh6A=="/>
               </w:sdtPr>
+              <w:sdtEndPr/>
               <w:sdtContent>
                 <w:proofErr w:type="spellStart"/>
                 <w:r>
@@ -319,8 +326,9 @@
               <w:placeholder>
                 <w:docPart w:val="EDBB6E89DEE3465F932CA6D0F394A92F"/>
               </w:placeholder>
-              <w15:dataBinding w:prefixMappings="xmlns:ns0='urn:microsoft-dynamics-nav/reports/NPR_SI_Fiscal_Bill_A4/6014556/' " w:xpath="/ns0:NavWordReportXmlPart[1]/ns0:SI_POS_Audit_Log_Aux_Info[1]/ns0:CopyText[1]" w:storeItemID="{4169FB20-4BB3-4EFD-BB57-6CCBB8577D3C}" w16sdtdh:storeItemChecksum="QS8tbQ=="/>
+              <w15:dataBinding w:prefixMappings="xmlns:ns0='urn:microsoft-dynamics-nav/reports/NPR_SI_Fiscal_Bill_A4/6014556/' " w:xpath="/ns0:NavWordReportXmlPart[1]/ns0:SI_POS_Audit_Log_Aux_Info[1]/ns0:CopyText[1]" w:storeItemID="{4169FB20-4BB3-4EFD-BB57-6CCBB8577D3C}" w16sdtdh:storeItemChecksum="6iIh6A=="/>
             </w:sdtPr>
+            <w:sdtEndPr/>
             <w:sdtContent>
               <w:p>
                 <w:pPr>
@@ -798,8 +806,9 @@
             <w:placeholder>
               <w:docPart w:val="DefaultPlaceholder_-1854013440"/>
             </w:placeholder>
-            <w15:dataBinding w:prefixMappings="xmlns:ns0='urn:microsoft-dynamics-nav/reports/NPR_SI_Fiscal_Bill_A4/6014556/' " w:xpath="/ns0:NavWordReportXmlPart[1]/ns0:SI_POS_Audit_Log_Aux_Info[1]/ns0:CustomerName[1]" w:storeItemID="{4169FB20-4BB3-4EFD-BB57-6CCBB8577D3C}" w16sdtdh:storeItemChecksum="QS8tbQ=="/>
+            <w15:dataBinding w:prefixMappings="xmlns:ns0='urn:microsoft-dynamics-nav/reports/NPR_SI_Fiscal_Bill_A4/6014556/' " w:xpath="/ns0:NavWordReportXmlPart[1]/ns0:SI_POS_Audit_Log_Aux_Info[1]/ns0:CustomerName[1]" w:storeItemID="{4169FB20-4BB3-4EFD-BB57-6CCBB8577D3C}" w16sdtdh:storeItemChecksum="6iIh6A=="/>
           </w:sdtPr>
+          <w:sdtEndPr/>
           <w:sdtContent>
             <w:tc>
               <w:tcPr>
@@ -860,7 +869,7 @@
         </w:tc>
         <w:tc>
           <w:tcPr>
-            <w:tcW w:w="2063" w:type="dxa"/>
+            <w:tcW w:w="2064" w:type="dxa"/>
             <w:gridSpan w:val="2"/>
             <w:tcBorders>
               <w:top w:val="nil"/>
@@ -928,8 +937,9 @@
               <w:placeholder>
                 <w:docPart w:val="DefaultPlaceholder_-1854013440"/>
               </w:placeholder>
-              <w15:dataBinding w:prefixMappings="xmlns:ns0='urn:microsoft-dynamics-nav/reports/NPR_SI_Fiscal_Bill_A4/6014556/' " w:xpath="/ns0:NavWordReportXmlPart[1]/ns0:SI_POS_Audit_Log_Aux_Info[1]/ns0:CustomerAddress[1]" w:storeItemID="{4169FB20-4BB3-4EFD-BB57-6CCBB8577D3C}" w16sdtdh:storeItemChecksum="QS8tbQ=="/>
+              <w15:dataBinding w:prefixMappings="xmlns:ns0='urn:microsoft-dynamics-nav/reports/NPR_SI_Fiscal_Bill_A4/6014556/' " w:xpath="/ns0:NavWordReportXmlPart[1]/ns0:SI_POS_Audit_Log_Aux_Info[1]/ns0:CustomerAddress[1]" w:storeItemID="{4169FB20-4BB3-4EFD-BB57-6CCBB8577D3C}" w16sdtdh:storeItemChecksum="6iIh6A=="/>
             </w:sdtPr>
+            <w:sdtEndPr/>
             <w:sdtContent>
               <w:p>
                 <w:pPr>
@@ -965,8 +975,9 @@
               <w:placeholder>
                 <w:docPart w:val="DefaultPlaceholder_-1854013440"/>
               </w:placeholder>
-              <w15:dataBinding w:prefixMappings="xmlns:ns0='urn:microsoft-dynamics-nav/reports/NPR_SI_Fiscal_Bill_A4/6014556/' " w:xpath="/ns0:NavWordReportXmlPart[1]/ns0:SI_POS_Audit_Log_Aux_Info[1]/ns0:CustomerVATNo[1]" w:storeItemID="{4169FB20-4BB3-4EFD-BB57-6CCBB8577D3C}" w16sdtdh:storeItemChecksum="QS8tbQ=="/>
+              <w15:dataBinding w:prefixMappings="xmlns:ns0='urn:microsoft-dynamics-nav/reports/NPR_SI_Fiscal_Bill_A4/6014556/' " w:xpath="/ns0:NavWordReportXmlPart[1]/ns0:SI_POS_Audit_Log_Aux_Info[1]/ns0:CustomerVATNo[1]" w:storeItemID="{4169FB20-4BB3-4EFD-BB57-6CCBB8577D3C}" w16sdtdh:storeItemChecksum="6iIh6A=="/>
             </w:sdtPr>
+            <w:sdtEndPr/>
             <w:sdtContent>
               <w:p>
                 <w:pPr>
@@ -1017,7 +1028,7 @@
         </w:tc>
         <w:tc>
           <w:tcPr>
-            <w:tcW w:w="2063" w:type="dxa"/>
+            <w:tcW w:w="2064" w:type="dxa"/>
             <w:gridSpan w:val="2"/>
             <w:tcBorders>
               <w:top w:val="nil"/>
@@ -1075,8 +1086,9 @@
             <w:placeholder>
               <w:docPart w:val="DefaultPlaceholder_-1854013440"/>
             </w:placeholder>
-            <w15:dataBinding w:prefixMappings="xmlns:ns0='urn:microsoft-dynamics-nav/reports/NPR_SI_Fiscal_Bill_A4/6014556/' " w:xpath="/ns0:NavWordReportXmlPart[1]/ns0:SI_POS_Audit_Log_Aux_Info[1]/ns0:CustomerPostCity[1]" w:storeItemID="{4169FB20-4BB3-4EFD-BB57-6CCBB8577D3C}" w16sdtdh:storeItemChecksum="QS8tbQ=="/>
+            <w15:dataBinding w:prefixMappings="xmlns:ns0='urn:microsoft-dynamics-nav/reports/NPR_SI_Fiscal_Bill_A4/6014556/' " w:xpath="/ns0:NavWordReportXmlPart[1]/ns0:SI_POS_Audit_Log_Aux_Info[1]/ns0:CustomerPostCity[1]" w:storeItemID="{4169FB20-4BB3-4EFD-BB57-6CCBB8577D3C}" w16sdtdh:storeItemChecksum="6iIh6A=="/>
           </w:sdtPr>
+          <w:sdtEndPr/>
           <w:sdtContent>
             <w:tc>
               <w:tcPr>
@@ -1137,7 +1149,7 @@
         </w:tc>
         <w:tc>
           <w:tcPr>
-            <w:tcW w:w="2063" w:type="dxa"/>
+            <w:tcW w:w="2064" w:type="dxa"/>
             <w:gridSpan w:val="2"/>
             <w:tcBorders>
               <w:top w:val="nil"/>
@@ -1227,7 +1239,7 @@
         </w:tc>
         <w:tc>
           <w:tcPr>
-            <w:tcW w:w="2063" w:type="dxa"/>
+            <w:tcW w:w="2064" w:type="dxa"/>
             <w:gridSpan w:val="2"/>
             <w:tcBorders>
               <w:top w:val="single" w:sz="4" w:space="0" w:color="auto"/>
@@ -1292,8 +1304,9 @@
             <w:placeholder>
               <w:docPart w:val="36568EEBC5CA4EE2858839DE0CDFE62A"/>
             </w:placeholder>
-            <w15:dataBinding w:prefixMappings="xmlns:ns0='urn:microsoft-dynamics-nav/reports/NPR_SI_Fiscal_Bill_A4/6014556/' " w:xpath="/ns0:NavWordReportXmlPart[1]/ns0:Labels[1]/ns0:ItemNameLbl[1]" w:storeItemID="{4169FB20-4BB3-4EFD-BB57-6CCBB8577D3C}" w16sdtdh:storeItemChecksum="QS8tbQ=="/>
+            <w15:dataBinding w:prefixMappings="xmlns:ns0='urn:microsoft-dynamics-nav/reports/NPR_SI_Fiscal_Bill_A4/6014556/' " w:xpath="/ns0:NavWordReportXmlPart[1]/ns0:Labels[1]/ns0:ItemNameLbl[1]" w:storeItemID="{4169FB20-4BB3-4EFD-BB57-6CCBB8577D3C}" w16sdtdh:storeItemChecksum="6iIh6A=="/>
           </w:sdtPr>
+          <w:sdtEndPr/>
           <w:sdtContent>
             <w:tc>
               <w:tcPr>
@@ -1354,8 +1367,9 @@
               <w:placeholder>
                 <w:docPart w:val="36568EEBC5CA4EE2858839DE0CDFE62A"/>
               </w:placeholder>
-              <w15:dataBinding w:prefixMappings="xmlns:ns0='urn:microsoft-dynamics-nav/reports/NPR_SI_Fiscal_Bill_A4/6014556/' " w:xpath="/ns0:NavWordReportXmlPart[1]/ns0:Labels[1]/ns0:UoMLbl[1]" w:storeItemID="{4169FB20-4BB3-4EFD-BB57-6CCBB8577D3C}" w16sdtdh:storeItemChecksum="QS8tbQ=="/>
+              <w15:dataBinding w:prefixMappings="xmlns:ns0='urn:microsoft-dynamics-nav/reports/NPR_SI_Fiscal_Bill_A4/6014556/' " w:xpath="/ns0:NavWordReportXmlPart[1]/ns0:Labels[1]/ns0:UoMLbl[1]" w:storeItemID="{4169FB20-4BB3-4EFD-BB57-6CCBB8577D3C}" w16sdtdh:storeItemChecksum="6iIh6A=="/>
             </w:sdtPr>
+            <w:sdtEndPr/>
             <w:sdtContent>
               <w:p>
                 <w:pPr>
@@ -1394,8 +1408,9 @@
               <w:placeholder>
                 <w:docPart w:val="0003E5EE64354839B3F3CC05F4EBC7F9"/>
               </w:placeholder>
-              <w15:dataBinding w:prefixMappings="xmlns:ns0='urn:microsoft-dynamics-nav/reports/NPR_SI_Fiscal_Bill_A4/6014556/' " w:xpath="/ns0:NavWordReportXmlPart[1]/ns0:Labels[1]/ns0:QtyLbl[1]" w:storeItemID="{4169FB20-4BB3-4EFD-BB57-6CCBB8577D3C}" w16sdtdh:storeItemChecksum="QS8tbQ=="/>
+              <w15:dataBinding w:prefixMappings="xmlns:ns0='urn:microsoft-dynamics-nav/reports/NPR_SI_Fiscal_Bill_A4/6014556/' " w:xpath="/ns0:NavWordReportXmlPart[1]/ns0:Labels[1]/ns0:QtyLbl[1]" w:storeItemID="{4169FB20-4BB3-4EFD-BB57-6CCBB8577D3C}" w16sdtdh:storeItemChecksum="6iIh6A=="/>
             </w:sdtPr>
+            <w:sdtEndPr/>
             <w:sdtContent>
               <w:p>
                 <w:pPr>
@@ -1435,12 +1450,13 @@
             <w:placeholder>
               <w:docPart w:val="36568EEBC5CA4EE2858839DE0CDFE62A"/>
             </w:placeholder>
-            <w15:dataBinding w:prefixMappings="xmlns:ns0='urn:microsoft-dynamics-nav/reports/NPR_SI_Fiscal_Bill_A4/6014556/' " w:xpath="/ns0:NavWordReportXmlPart[1]/ns0:Labels[1]/ns0:PriceLbl[1]" w:storeItemID="{4169FB20-4BB3-4EFD-BB57-6CCBB8577D3C}" w16sdtdh:storeItemChecksum="QS8tbQ=="/>
+            <w15:dataBinding w:prefixMappings="xmlns:ns0='urn:microsoft-dynamics-nav/reports/NPR_SI_Fiscal_Bill_A4/6014556/' " w:xpath="/ns0:NavWordReportXmlPart[1]/ns0:Labels[1]/ns0:PriceLbl[1]" w:storeItemID="{4169FB20-4BB3-4EFD-BB57-6CCBB8577D3C}" w16sdtdh:storeItemChecksum="6iIh6A=="/>
           </w:sdtPr>
+          <w:sdtEndPr/>
           <w:sdtContent>
             <w:tc>
               <w:tcPr>
-                <w:tcW w:w="2063" w:type="dxa"/>
+                <w:tcW w:w="2064" w:type="dxa"/>
                 <w:gridSpan w:val="2"/>
                 <w:tcBorders>
                   <w:top w:val="nil"/>
@@ -1487,8 +1503,9 @@
             <w:placeholder>
               <w:docPart w:val="36568EEBC5CA4EE2858839DE0CDFE62A"/>
             </w:placeholder>
-            <w15:dataBinding w:prefixMappings="xmlns:ns0='urn:microsoft-dynamics-nav/reports/NPR_SI_Fiscal_Bill_A4/6014556/' " w:xpath="/ns0:NavWordReportXmlPart[1]/ns0:Labels[1]/ns0:DiscountLbl[1]" w:storeItemID="{4169FB20-4BB3-4EFD-BB57-6CCBB8577D3C}" w16sdtdh:storeItemChecksum="QS8tbQ=="/>
+            <w15:dataBinding w:prefixMappings="xmlns:ns0='urn:microsoft-dynamics-nav/reports/NPR_SI_Fiscal_Bill_A4/6014556/' " w:xpath="/ns0:NavWordReportXmlPart[1]/ns0:Labels[1]/ns0:DiscountLbl[1]" w:storeItemID="{4169FB20-4BB3-4EFD-BB57-6CCBB8577D3C}" w16sdtdh:storeItemChecksum="6iIh6A=="/>
           </w:sdtPr>
+          <w:sdtEndPr/>
           <w:sdtContent>
             <w:tc>
               <w:tcPr>
@@ -1531,56 +1548,28 @@
         <w:trPr>
           <w:trHeight w:val="407"/>
         </w:trPr>
-        <w:sdt>
-          <w:sdtPr>
-            <w:rPr>
-              <w:b/>
-              <w:bCs/>
-              <w:sz w:val="22"/>
-              <w:szCs w:val="22"/>
-            </w:rPr>
-            <w:id w:val="-1195373974"/>
-            <w:placeholder>
-              <w:docPart w:val="36568EEBC5CA4EE2858839DE0CDFE62A"/>
-            </w:placeholder>
-            <w15:dataBinding w:prefixMappings="xmlns:ns0='urn:microsoft-dynamics-nav/reports/NPR_SI_Fiscal_Bill_A4/6014556/' " w:xpath="/ns0:NavWordReportXmlPart[1]/ns0:Labels[1]/ns0:ItemCodeLbl[1]" w:storeItemID="{4169FB20-4BB3-4EFD-BB57-6CCBB8577D3C}" w16sdtdh:storeItemChecksum="QS8tbQ=="/>
-          </w:sdtPr>
-          <w:sdtContent>
-            <w:tc>
-              <w:tcPr>
-                <w:tcW w:w="2508" w:type="dxa"/>
-                <w:tcBorders>
-                  <w:top w:val="nil"/>
-                  <w:left w:val="nil"/>
-                  <w:bottom w:val="single" w:sz="4" w:space="0" w:color="auto"/>
-                  <w:right w:val="nil"/>
-                </w:tcBorders>
-              </w:tcPr>
-              <w:p>
-                <w:pPr>
-                  <w:spacing w:line="360" w:lineRule="auto"/>
-                  <w:rPr>
-                    <w:b/>
-                    <w:bCs/>
-                    <w:sz w:val="22"/>
-                    <w:szCs w:val="22"/>
-                  </w:rPr>
-                </w:pPr>
-                <w:proofErr w:type="spellStart"/>
-                <w:r>
-                  <w:rPr>
-                    <w:b/>
-                    <w:bCs/>
-                    <w:sz w:val="22"/>
-                    <w:szCs w:val="22"/>
-                  </w:rPr>
-                  <w:t>ItemCodeLbl</w:t>
-                </w:r>
-                <w:proofErr w:type="spellEnd"/>
-              </w:p>
-            </w:tc>
-          </w:sdtContent>
-        </w:sdt>
+        <w:tc>
+          <w:tcPr>
+            <w:tcW w:w="2508" w:type="dxa"/>
+            <w:tcBorders>
+              <w:top w:val="nil"/>
+              <w:left w:val="nil"/>
+              <w:bottom w:val="single" w:sz="4" w:space="0" w:color="auto"/>
+              <w:right w:val="nil"/>
+            </w:tcBorders>
+          </w:tcPr>
+          <w:p>
+            <w:pPr>
+              <w:spacing w:line="360" w:lineRule="auto"/>
+              <w:rPr>
+                <w:b/>
+                <w:bCs/>
+                <w:sz w:val="22"/>
+                <w:szCs w:val="22"/>
+              </w:rPr>
+            </w:pPr>
+          </w:p>
+        </w:tc>
         <w:tc>
           <w:tcPr>
             <w:tcW w:w="3140" w:type="dxa"/>
@@ -1618,12 +1607,13 @@
             <w:placeholder>
               <w:docPart w:val="36568EEBC5CA4EE2858839DE0CDFE62A"/>
             </w:placeholder>
-            <w15:dataBinding w:prefixMappings="xmlns:ns0='urn:microsoft-dynamics-nav/reports/NPR_SI_Fiscal_Bill_A4/6014556/' " w:xpath="/ns0:NavWordReportXmlPart[1]/ns0:Labels[1]/ns0:PercLbl[1]" w:storeItemID="{4169FB20-4BB3-4EFD-BB57-6CCBB8577D3C}" w16sdtdh:storeItemChecksum="QS8tbQ=="/>
+            <w15:dataBinding w:prefixMappings="xmlns:ns0='urn:microsoft-dynamics-nav/reports/NPR_SI_Fiscal_Bill_A4/6014556/' " w:xpath="/ns0:NavWordReportXmlPart[1]/ns0:Labels[1]/ns0:PercLbl[1]" w:storeItemID="{4169FB20-4BB3-4EFD-BB57-6CCBB8577D3C}" w16sdtdh:storeItemChecksum="6iIh6A=="/>
           </w:sdtPr>
+          <w:sdtEndPr/>
           <w:sdtContent>
             <w:tc>
               <w:tcPr>
-                <w:tcW w:w="2063" w:type="dxa"/>
+                <w:tcW w:w="2064" w:type="dxa"/>
                 <w:gridSpan w:val="2"/>
                 <w:tcBorders>
                   <w:top w:val="nil"/>
@@ -1670,8 +1660,9 @@
             <w:placeholder>
               <w:docPart w:val="36568EEBC5CA4EE2858839DE0CDFE62A"/>
             </w:placeholder>
-            <w15:dataBinding w:prefixMappings="xmlns:ns0='urn:microsoft-dynamics-nav/reports/NPR_SI_Fiscal_Bill_A4/6014556/' " w:xpath="/ns0:NavWordReportXmlPart[1]/ns0:Labels[1]/ns0:TotalLbl[1]" w:storeItemID="{4169FB20-4BB3-4EFD-BB57-6CCBB8577D3C}" w16sdtdh:storeItemChecksum="QS8tbQ=="/>
+            <w15:dataBinding w:prefixMappings="xmlns:ns0='urn:microsoft-dynamics-nav/reports/NPR_SI_Fiscal_Bill_A4/6014556/' " w:xpath="/ns0:NavWordReportXmlPart[1]/ns0:Labels[1]/ns0:TotalLbl[1]" w:storeItemID="{4169FB20-4BB3-4EFD-BB57-6CCBB8577D3C}" w16sdtdh:storeItemChecksum="6iIh6A=="/>
           </w:sdtPr>
+          <w:sdtEndPr/>
           <w:sdtContent>
             <w:tc>
               <w:tcPr>
@@ -1758,7 +1749,7 @@
         </w:tc>
         <w:tc>
           <w:tcPr>
-            <w:tcW w:w="2063" w:type="dxa"/>
+            <w:tcW w:w="2064" w:type="dxa"/>
             <w:gridSpan w:val="2"/>
             <w:tcBorders>
               <w:top w:val="single" w:sz="4" w:space="0" w:color="auto"/>
@@ -1812,6 +1803,7 @@
           <w15:dataBinding w:prefixMappings="xmlns:ns0='urn:microsoft-dynamics-nav/reports/NPR_SI_Fiscal_Bill_A4/6014556/' " w:xpath="/ns0:NavWordReportXmlPart[1]/ns0:SI_POS_Audit_Log_Aux_Info[1]/ns0:POS_Entry_Lines" w:storeItemID="{4169FB20-4BB3-4EFD-BB57-6CCBB8577D3C}"/>
           <w15:repeatingSection/>
         </w:sdtPr>
+        <w:sdtEndPr/>
         <w:sdtContent>
           <w:sdt>
             <w:sdtPr>
@@ -1825,6 +1817,7 @@
               </w:placeholder>
               <w15:repeatingSectionItem/>
             </w:sdtPr>
+            <w:sdtEndPr/>
             <w:sdtContent>
               <w:tr>
                 <w:trPr>
@@ -1842,8 +1835,9 @@
                     <w:placeholder>
                       <w:docPart w:val="85AAF6D641FC4C79826FF7093DAA7A84"/>
                     </w:placeholder>
-                    <w15:dataBinding w:prefixMappings="xmlns:ns0='urn:microsoft-dynamics-nav/reports/NPR_SI_Fiscal_Bill_A4/6014556/' " w:xpath="/ns0:NavWordReportXmlPart[1]/ns0:SI_POS_Audit_Log_Aux_Info[1]/ns0:POS_Entry_Lines[1]/ns0:ItemDescription[1]" w:storeItemID="{4169FB20-4BB3-4EFD-BB57-6CCBB8577D3C}" w16sdtdh:storeItemChecksum="QS8tbQ=="/>
+                    <w15:dataBinding w:prefixMappings="xmlns:ns0='urn:microsoft-dynamics-nav/reports/NPR_SI_Fiscal_Bill_A4/6014556/' " w:xpath="/ns0:NavWordReportXmlPart[1]/ns0:SI_POS_Audit_Log_Aux_Info[1]/ns0:POS_Entry_Lines[1]/ns0:ItemDescription[1]" w:storeItemID="{4169FB20-4BB3-4EFD-BB57-6CCBB8577D3C}" w16sdtdh:storeItemChecksum="6iIh6A=="/>
                   </w:sdtPr>
+                  <w:sdtEndPr/>
                   <w:sdtContent>
                     <w:tc>
                       <w:tcPr>
@@ -1887,8 +1881,9 @@
                     <w:placeholder>
                       <w:docPart w:val="BF14EC5837FE4FE29D4E111559C7C816"/>
                     </w:placeholder>
-                    <w15:dataBinding w:prefixMappings="xmlns:ns0='urn:microsoft-dynamics-nav/reports/NPR_SI_Fiscal_Bill_A4/6014556/' " w:xpath="/ns0:NavWordReportXmlPart[1]/ns0:SI_POS_Audit_Log_Aux_Info[1]/ns0:POS_Entry_Lines[1]/ns0:UOM[1]" w:storeItemID="{4169FB20-4BB3-4EFD-BB57-6CCBB8577D3C}" w16sdtdh:storeItemChecksum="QS8tbQ=="/>
+                    <w15:dataBinding w:prefixMappings="xmlns:ns0='urn:microsoft-dynamics-nav/reports/NPR_SI_Fiscal_Bill_A4/6014556/' " w:xpath="/ns0:NavWordReportXmlPart[1]/ns0:SI_POS_Audit_Log_Aux_Info[1]/ns0:POS_Entry_Lines[1]/ns0:UOM[1]" w:storeItemID="{4169FB20-4BB3-4EFD-BB57-6CCBB8577D3C}" w16sdtdh:storeItemChecksum="6iIh6A=="/>
                   </w:sdtPr>
+                  <w:sdtEndPr/>
                   <w:sdtContent>
                     <w:tc>
                       <w:tcPr>
@@ -1932,12 +1927,13 @@
                     <w:placeholder>
                       <w:docPart w:val="BF14EC5837FE4FE29D4E111559C7C816"/>
                     </w:placeholder>
-                    <w15:dataBinding w:prefixMappings="xmlns:ns0='urn:microsoft-dynamics-nav/reports/NPR_SI_Fiscal_Bill_A4/6014556/' " w:xpath="/ns0:NavWordReportXmlPart[1]/ns0:SI_POS_Audit_Log_Aux_Info[1]/ns0:POS_Entry_Lines[1]/ns0:UnitPrice[1]" w:storeItemID="{4169FB20-4BB3-4EFD-BB57-6CCBB8577D3C}" w16sdtdh:storeItemChecksum="QS8tbQ=="/>
+                    <w15:dataBinding w:prefixMappings="xmlns:ns0='urn:microsoft-dynamics-nav/reports/NPR_SI_Fiscal_Bill_A4/6014556/' " w:xpath="/ns0:NavWordReportXmlPart[1]/ns0:SI_POS_Audit_Log_Aux_Info[1]/ns0:POS_Entry_Lines[1]/ns0:UnitPrice[1]" w:storeItemID="{4169FB20-4BB3-4EFD-BB57-6CCBB8577D3C}" w16sdtdh:storeItemChecksum="6iIh6A=="/>
                   </w:sdtPr>
+                  <w:sdtEndPr/>
                   <w:sdtContent>
                     <w:tc>
                       <w:tcPr>
-                        <w:tcW w:w="2063" w:type="dxa"/>
+                        <w:tcW w:w="2064" w:type="dxa"/>
                         <w:gridSpan w:val="2"/>
                         <w:tcBorders>
                           <w:top w:val="nil"/>
@@ -1979,8 +1975,9 @@
                     <w:placeholder>
                       <w:docPart w:val="BF14EC5837FE4FE29D4E111559C7C816"/>
                     </w:placeholder>
-                    <w15:dataBinding w:prefixMappings="xmlns:ns0='urn:microsoft-dynamics-nav/reports/NPR_SI_Fiscal_Bill_A4/6014556/' " w:xpath="/ns0:NavWordReportXmlPart[1]/ns0:SI_POS_Audit_Log_Aux_Info[1]/ns0:POS_Entry_Lines[1]/ns0:DiscountAmount[1]" w:storeItemID="{4169FB20-4BB3-4EFD-BB57-6CCBB8577D3C}" w16sdtdh:storeItemChecksum="QS8tbQ=="/>
+                    <w15:dataBinding w:prefixMappings="xmlns:ns0='urn:microsoft-dynamics-nav/reports/NPR_SI_Fiscal_Bill_A4/6014556/' " w:xpath="/ns0:NavWordReportXmlPart[1]/ns0:SI_POS_Audit_Log_Aux_Info[1]/ns0:POS_Entry_Lines[1]/ns0:DiscountAmount[1]" w:storeItemID="{4169FB20-4BB3-4EFD-BB57-6CCBB8577D3C}" w16sdtdh:storeItemChecksum="6iIh6A=="/>
                   </w:sdtPr>
+                  <w:sdtEndPr/>
                   <w:sdtContent>
                     <w:tc>
                       <w:tcPr>
@@ -2018,51 +2015,25 @@
                 <w:trPr>
                   <w:trHeight w:val="252"/>
                 </w:trPr>
-                <w:sdt>
-                  <w:sdtPr>
-                    <w:rPr>
-                      <w:sz w:val="22"/>
-                      <w:szCs w:val="22"/>
-                    </w:rPr>
-                    <w:alias w:val="#Nav: /SI_POS_Audit_Log_Aux_Info/POS_Entry_Lines/ItemNo"/>
-                    <w:tag w:val="#Nav: NPR_SI_Fiscal_Bill_A4/6014556"/>
-                    <w:id w:val="-1692365718"/>
-                    <w:placeholder>
-                      <w:docPart w:val="BF14EC5837FE4FE29D4E111559C7C816"/>
-                    </w:placeholder>
-                    <w15:dataBinding w:prefixMappings="xmlns:ns0='urn:microsoft-dynamics-nav/reports/NPR_SI_Fiscal_Bill_A4/6014556/' " w:xpath="/ns0:NavWordReportXmlPart[1]/ns0:SI_POS_Audit_Log_Aux_Info[1]/ns0:POS_Entry_Lines[1]/ns0:ItemNo[1]" w:storeItemID="{4169FB20-4BB3-4EFD-BB57-6CCBB8577D3C}" w16sdtdh:storeItemChecksum="QS8tbQ=="/>
-                  </w:sdtPr>
-                  <w:sdtContent>
-                    <w:tc>
-                      <w:tcPr>
-                        <w:tcW w:w="2508" w:type="dxa"/>
-                        <w:tcBorders>
-                          <w:top w:val="nil"/>
-                          <w:left w:val="nil"/>
-                          <w:bottom w:val="nil"/>
-                          <w:right w:val="nil"/>
-                        </w:tcBorders>
-                      </w:tcPr>
-                      <w:p>
-                        <w:pPr>
-                          <w:rPr>
-                            <w:sz w:val="22"/>
-                            <w:szCs w:val="22"/>
-                          </w:rPr>
-                        </w:pPr>
-                        <w:proofErr w:type="spellStart"/>
-                        <w:r>
-                          <w:rPr>
-                            <w:sz w:val="22"/>
-                            <w:szCs w:val="22"/>
-                          </w:rPr>
-                          <w:t>ItemNo</w:t>
-                        </w:r>
-                        <w:proofErr w:type="spellEnd"/>
-                      </w:p>
-                    </w:tc>
-                  </w:sdtContent>
-                </w:sdt>
+                <w:tc>
+                  <w:tcPr>
+                    <w:tcW w:w="2508" w:type="dxa"/>
+                    <w:tcBorders>
+                      <w:top w:val="nil"/>
+                      <w:left w:val="nil"/>
+                      <w:bottom w:val="nil"/>
+                      <w:right w:val="nil"/>
+                    </w:tcBorders>
+                  </w:tcPr>
+                  <w:p>
+                    <w:pPr>
+                      <w:rPr>
+                        <w:sz w:val="22"/>
+                        <w:szCs w:val="22"/>
+                      </w:rPr>
+                    </w:pPr>
+                  </w:p>
+                </w:tc>
                 <w:sdt>
                   <w:sdtPr>
                     <w:rPr>
@@ -2075,8 +2046,9 @@
                     <w:placeholder>
                       <w:docPart w:val="BF14EC5837FE4FE29D4E111559C7C816"/>
                     </w:placeholder>
-                    <w15:dataBinding w:prefixMappings="xmlns:ns0='urn:microsoft-dynamics-nav/reports/NPR_SI_Fiscal_Bill_A4/6014556/' " w:xpath="/ns0:NavWordReportXmlPart[1]/ns0:SI_POS_Audit_Log_Aux_Info[1]/ns0:POS_Entry_Lines[1]/ns0:Quantity[1]" w:storeItemID="{4169FB20-4BB3-4EFD-BB57-6CCBB8577D3C}" w16sdtdh:storeItemChecksum="QS8tbQ=="/>
+                    <w15:dataBinding w:prefixMappings="xmlns:ns0='urn:microsoft-dynamics-nav/reports/NPR_SI_Fiscal_Bill_A4/6014556/' " w:xpath="/ns0:NavWordReportXmlPart[1]/ns0:SI_POS_Audit_Log_Aux_Info[1]/ns0:POS_Entry_Lines[1]/ns0:Quantity[1]" w:storeItemID="{4169FB20-4BB3-4EFD-BB57-6CCBB8577D3C}" w16sdtdh:storeItemChecksum="6iIh6A=="/>
                   </w:sdtPr>
+                  <w:sdtEndPr/>
                   <w:sdtContent>
                     <w:tc>
                       <w:tcPr>
@@ -2120,12 +2092,13 @@
                     <w:placeholder>
                       <w:docPart w:val="BF14EC5837FE4FE29D4E111559C7C816"/>
                     </w:placeholder>
-                    <w15:dataBinding w:prefixMappings="xmlns:ns0='urn:microsoft-dynamics-nav/reports/NPR_SI_Fiscal_Bill_A4/6014556/' " w:xpath="/ns0:NavWordReportXmlPart[1]/ns0:SI_POS_Audit_Log_Aux_Info[1]/ns0:POS_Entry_Lines[1]/ns0:DiscountPerc[1]" w:storeItemID="{4169FB20-4BB3-4EFD-BB57-6CCBB8577D3C}" w16sdtdh:storeItemChecksum="QS8tbQ=="/>
+                    <w15:dataBinding w:prefixMappings="xmlns:ns0='urn:microsoft-dynamics-nav/reports/NPR_SI_Fiscal_Bill_A4/6014556/' " w:xpath="/ns0:NavWordReportXmlPart[1]/ns0:SI_POS_Audit_Log_Aux_Info[1]/ns0:POS_Entry_Lines[1]/ns0:DiscountPerc[1]" w:storeItemID="{4169FB20-4BB3-4EFD-BB57-6CCBB8577D3C}" w16sdtdh:storeItemChecksum="6iIh6A=="/>
                   </w:sdtPr>
+                  <w:sdtEndPr/>
                   <w:sdtContent>
                     <w:tc>
                       <w:tcPr>
-                        <w:tcW w:w="2063" w:type="dxa"/>
+                        <w:tcW w:w="2064" w:type="dxa"/>
                         <w:gridSpan w:val="2"/>
                         <w:tcBorders>
                           <w:top w:val="nil"/>
@@ -2167,8 +2140,9 @@
                     <w:placeholder>
                       <w:docPart w:val="BF14EC5837FE4FE29D4E111559C7C816"/>
                     </w:placeholder>
-                    <w15:dataBinding w:prefixMappings="xmlns:ns0='urn:microsoft-dynamics-nav/reports/NPR_SI_Fiscal_Bill_A4/6014556/' " w:xpath="/ns0:NavWordReportXmlPart[1]/ns0:SI_POS_Audit_Log_Aux_Info[1]/ns0:POS_Entry_Lines[1]/ns0:AmountIncludingVAT[1]" w:storeItemID="{4169FB20-4BB3-4EFD-BB57-6CCBB8577D3C}" w16sdtdh:storeItemChecksum="QS8tbQ=="/>
+                    <w15:dataBinding w:prefixMappings="xmlns:ns0='urn:microsoft-dynamics-nav/reports/NPR_SI_Fiscal_Bill_A4/6014556/' " w:xpath="/ns0:NavWordReportXmlPart[1]/ns0:SI_POS_Audit_Log_Aux_Info[1]/ns0:POS_Entry_Lines[1]/ns0:AmountIncludingVAT[1]" w:storeItemID="{4169FB20-4BB3-4EFD-BB57-6CCBB8577D3C}" w16sdtdh:storeItemChecksum="6iIh6A=="/>
                   </w:sdtPr>
+                  <w:sdtEndPr/>
                   <w:sdtContent>
                     <w:tc>
                       <w:tcPr>
@@ -2235,7 +2209,7 @@
         </w:tc>
         <w:tc>
           <w:tcPr>
-            <w:tcW w:w="2631" w:type="dxa"/>
+            <w:tcW w:w="2632" w:type="dxa"/>
             <w:gridSpan w:val="3"/>
             <w:tcBorders>
               <w:top w:val="nil"/>
@@ -2297,8 +2271,9 @@
             <w:placeholder>
               <w:docPart w:val="441B4EB299544A6DB872CFDC87B60E7B"/>
             </w:placeholder>
-            <w15:dataBinding w:prefixMappings="xmlns:ns0='urn:microsoft-dynamics-nav/reports/NPR_SI_Fiscal_Bill_A4/6014556/' " w:xpath="/ns0:NavWordReportXmlPart[1]/ns0:Labels[1]/ns0:ToPayLbl[1]" w:storeItemID="{4169FB20-4BB3-4EFD-BB57-6CCBB8577D3C}" w16sdtdh:storeItemChecksum="QS8tbQ=="/>
+            <w15:dataBinding w:prefixMappings="xmlns:ns0='urn:microsoft-dynamics-nav/reports/NPR_SI_Fiscal_Bill_A4/6014556/' " w:xpath="/ns0:NavWordReportXmlPart[1]/ns0:Labels[1]/ns0:ToPayLbl[1]" w:storeItemID="{4169FB20-4BB3-4EFD-BB57-6CCBB8577D3C}" w16sdtdh:storeItemChecksum="6iIh6A=="/>
           </w:sdtPr>
+          <w:sdtEndPr/>
           <w:sdtContent>
             <w:tc>
               <w:tcPr>
@@ -2338,7 +2313,7 @@
         </w:sdt>
         <w:tc>
           <w:tcPr>
-            <w:tcW w:w="2631" w:type="dxa"/>
+            <w:tcW w:w="2632" w:type="dxa"/>
             <w:gridSpan w:val="3"/>
             <w:tcBorders>
               <w:top w:val="single" w:sz="4" w:space="0" w:color="auto"/>
@@ -2372,8 +2347,9 @@
             <w:placeholder>
               <w:docPart w:val="BF14EC5837FE4FE29D4E111559C7C816"/>
             </w:placeholder>
-            <w15:dataBinding w:prefixMappings="xmlns:ns0='urn:microsoft-dynamics-nav/reports/NPR_SI_Fiscal_Bill_A4/6014556/' " w:xpath="/ns0:NavWordReportXmlPart[1]/ns0:SI_POS_Audit_Log_Aux_Info[1]/ns0:TotalAmount[1]" w:storeItemID="{4169FB20-4BB3-4EFD-BB57-6CCBB8577D3C}" w16sdtdh:storeItemChecksum="QS8tbQ=="/>
+            <w15:dataBinding w:prefixMappings="xmlns:ns0='urn:microsoft-dynamics-nav/reports/NPR_SI_Fiscal_Bill_A4/6014556/' " w:xpath="/ns0:NavWordReportXmlPart[1]/ns0:SI_POS_Audit_Log_Aux_Info[1]/ns0:TotalAmount[1]" w:storeItemID="{4169FB20-4BB3-4EFD-BB57-6CCBB8577D3C}" w16sdtdh:storeItemChecksum="6iIh6A=="/>
           </w:sdtPr>
+          <w:sdtEndPr/>
           <w:sdtContent>
             <w:tc>
               <w:tcPr>
@@ -2426,8 +2402,9 @@
             <w:placeholder>
               <w:docPart w:val="BF14EC5837FE4FE29D4E111559C7C816"/>
             </w:placeholder>
-            <w15:dataBinding w:prefixMappings="xmlns:ns0='urn:microsoft-dynamics-nav/reports/NPR_SI_Fiscal_Bill_A4/6014556/' " w:xpath="/ns0:NavWordReportXmlPart[1]/ns0:Labels[1]/ns0:PaymentMethodLbl[1]" w:storeItemID="{4169FB20-4BB3-4EFD-BB57-6CCBB8577D3C}" w16sdtdh:storeItemChecksum="QS8tbQ=="/>
+            <w15:dataBinding w:prefixMappings="xmlns:ns0='urn:microsoft-dynamics-nav/reports/NPR_SI_Fiscal_Bill_A4/6014556/' " w:xpath="/ns0:NavWordReportXmlPart[1]/ns0:Labels[1]/ns0:PaymentMethodLbl[1]" w:storeItemID="{4169FB20-4BB3-4EFD-BB57-6CCBB8577D3C}" w16sdtdh:storeItemChecksum="6iIh6A=="/>
           </w:sdtPr>
+          <w:sdtEndPr/>
           <w:sdtContent>
             <w:tc>
               <w:tcPr>
@@ -2483,7 +2460,7 @@
         </w:tc>
         <w:tc>
           <w:tcPr>
-            <w:tcW w:w="2631" w:type="dxa"/>
+            <w:tcW w:w="2632" w:type="dxa"/>
             <w:gridSpan w:val="3"/>
             <w:tcBorders>
               <w:top w:val="single" w:sz="4" w:space="0" w:color="auto"/>
@@ -2513,8 +2490,9 @@
             <w:placeholder>
               <w:docPart w:val="BF14EC5837FE4FE29D4E111559C7C816"/>
             </w:placeholder>
-            <w15:dataBinding w:prefixMappings="xmlns:ns0='urn:microsoft-dynamics-nav/reports/NPR_SI_Fiscal_Bill_A4/6014556/' " w:xpath="/ns0:NavWordReportXmlPart[1]/ns0:Labels[1]/ns0:PriceLbl[1]" w:storeItemID="{4169FB20-4BB3-4EFD-BB57-6CCBB8577D3C}" w16sdtdh:storeItemChecksum="QS8tbQ=="/>
+            <w15:dataBinding w:prefixMappings="xmlns:ns0='urn:microsoft-dynamics-nav/reports/NPR_SI_Fiscal_Bill_A4/6014556/' " w:xpath="/ns0:NavWordReportXmlPart[1]/ns0:Labels[1]/ns0:PriceLbl[1]" w:storeItemID="{4169FB20-4BB3-4EFD-BB57-6CCBB8577D3C}" w16sdtdh:storeItemChecksum="6iIh6A=="/>
           </w:sdtPr>
+          <w:sdtEndPr/>
           <w:sdtContent>
             <w:tc>
               <w:tcPr>
@@ -2551,52 +2529,28 @@
       </w:tr>
       <w:tr>
         <w:trPr>
-          <w:trHeight w:val="407"/>
+          <w:trHeight w:val="390"/>
         </w:trPr>
-        <w:sdt>
-          <w:sdtPr>
-            <w:rPr>
-              <w:sz w:val="22"/>
-              <w:szCs w:val="22"/>
-            </w:rPr>
-            <w:id w:val="1505473776"/>
-            <w:placeholder>
-              <w:docPart w:val="BF14EC5837FE4FE29D4E111559C7C816"/>
-            </w:placeholder>
-            <w15:dataBinding w:prefixMappings="xmlns:ns0='urn:microsoft-dynamics-nav/reports/NPR_SI_Fiscal_Bill_A4/6014556/' " w:xpath="/ns0:NavWordReportXmlPart[1]/ns0:POS_Entry_Payment_Lines[1]/ns0:POSPaymentMethod[1]" w:storeItemID="{4169FB20-4BB3-4EFD-BB57-6CCBB8577D3C}" w16sdtdh:storeItemChecksum="QS8tbQ=="/>
-          </w:sdtPr>
-          <w:sdtContent>
-            <w:tc>
-              <w:tcPr>
-                <w:tcW w:w="2508" w:type="dxa"/>
-                <w:tcBorders>
-                  <w:top w:val="single" w:sz="4" w:space="0" w:color="auto"/>
-                  <w:left w:val="nil"/>
-                  <w:bottom w:val="nil"/>
-                  <w:right w:val="nil"/>
-                </w:tcBorders>
-              </w:tcPr>
-              <w:p>
-                <w:pPr>
-                  <w:spacing w:line="360" w:lineRule="auto"/>
-                  <w:rPr>
-                    <w:sz w:val="22"/>
-                    <w:szCs w:val="22"/>
-                  </w:rPr>
-                </w:pPr>
-                <w:proofErr w:type="spellStart"/>
-                <w:r>
-                  <w:rPr>
-                    <w:sz w:val="22"/>
-                    <w:szCs w:val="22"/>
-                  </w:rPr>
-                  <w:t>POSPaymentMethod</w:t>
-                </w:r>
-                <w:proofErr w:type="spellEnd"/>
-              </w:p>
-            </w:tc>
-          </w:sdtContent>
-        </w:sdt>
+        <w:tc>
+          <w:tcPr>
+            <w:tcW w:w="2508" w:type="dxa"/>
+            <w:tcBorders>
+              <w:top w:val="single" w:sz="4" w:space="0" w:color="auto"/>
+              <w:left w:val="nil"/>
+              <w:bottom w:val="nil"/>
+              <w:right w:val="nil"/>
+            </w:tcBorders>
+          </w:tcPr>
+          <w:p>
+            <w:pPr>
+              <w:spacing w:line="360" w:lineRule="auto"/>
+              <w:rPr>
+                <w:sz w:val="22"/>
+                <w:szCs w:val="22"/>
+              </w:rPr>
+            </w:pPr>
+          </w:p>
+        </w:tc>
         <w:tc>
           <w:tcPr>
             <w:tcW w:w="2572" w:type="dxa"/>
@@ -2620,7 +2574,7 @@
         </w:tc>
         <w:tc>
           <w:tcPr>
-            <w:tcW w:w="2631" w:type="dxa"/>
+            <w:tcW w:w="2632" w:type="dxa"/>
             <w:gridSpan w:val="3"/>
             <w:tcBorders>
               <w:top w:val="single" w:sz="4" w:space="0" w:color="auto"/>
@@ -2640,50 +2594,199 @@
             </w:pPr>
           </w:p>
         </w:tc>
-        <w:sdt>
-          <w:sdtPr>
-            <w:rPr>
-              <w:sz w:val="22"/>
-              <w:szCs w:val="22"/>
-            </w:rPr>
-            <w:id w:val="-1786183668"/>
-            <w:placeholder>
-              <w:docPart w:val="BF14EC5837FE4FE29D4E111559C7C816"/>
-            </w:placeholder>
-            <w15:dataBinding w:prefixMappings="xmlns:ns0='urn:microsoft-dynamics-nav/reports/NPR_SI_Fiscal_Bill_A4/6014556/' " w:xpath="/ns0:NavWordReportXmlPart[1]/ns0:POS_Entry_Payment_Lines[1]/ns0:Amount[1]" w:storeItemID="{4169FB20-4BB3-4EFD-BB57-6CCBB8577D3C}" w16sdtdh:storeItemChecksum="QS8tbQ=="/>
-          </w:sdtPr>
-          <w:sdtContent>
-            <w:tc>
-              <w:tcPr>
-                <w:tcW w:w="2522" w:type="dxa"/>
-                <w:tcBorders>
-                  <w:top w:val="single" w:sz="4" w:space="0" w:color="auto"/>
-                  <w:left w:val="nil"/>
-                  <w:bottom w:val="nil"/>
-                  <w:right w:val="nil"/>
-                </w:tcBorders>
-              </w:tcPr>
-              <w:p>
-                <w:pPr>
-                  <w:spacing w:line="360" w:lineRule="auto"/>
-                  <w:jc w:val="right"/>
-                  <w:rPr>
-                    <w:sz w:val="22"/>
-                    <w:szCs w:val="22"/>
-                  </w:rPr>
-                </w:pPr>
-                <w:r>
-                  <w:rPr>
-                    <w:sz w:val="22"/>
-                    <w:szCs w:val="22"/>
-                  </w:rPr>
-                  <w:t>Amount</w:t>
-                </w:r>
-              </w:p>
-            </w:tc>
-          </w:sdtContent>
-        </w:sdt>
+        <w:tc>
+          <w:tcPr>
+            <w:tcW w:w="2522" w:type="dxa"/>
+            <w:tcBorders>
+              <w:top w:val="single" w:sz="4" w:space="0" w:color="auto"/>
+              <w:left w:val="nil"/>
+              <w:bottom w:val="nil"/>
+              <w:right w:val="nil"/>
+            </w:tcBorders>
+          </w:tcPr>
+          <w:p>
+            <w:pPr>
+              <w:spacing w:line="360" w:lineRule="auto"/>
+              <w:jc w:val="right"/>
+              <w:rPr>
+                <w:sz w:val="22"/>
+                <w:szCs w:val="22"/>
+              </w:rPr>
+            </w:pPr>
+          </w:p>
+        </w:tc>
       </w:tr>
+      <w:sdt>
+        <w:sdtPr>
+          <w:rPr>
+            <w:sz w:val="22"/>
+            <w:szCs w:val="22"/>
+          </w:rPr>
+          <w:alias w:val="#Nav: /POS_Entry_Payment_Lines"/>
+          <w:tag w:val="#Nav: NPR_SI_Fiscal_Bill_A4/6014556"/>
+          <w:id w:val="1542018064"/>
+          <w15:dataBinding w:prefixMappings="xmlns:ns0='urn:microsoft-dynamics-nav/reports/NPR_SI_Fiscal_Bill_A4/6014556/' " w:xpath="/ns0:NavWordReportXmlPart[1]/ns0:POS_Entry_Payment_Lines" w:storeItemID="{4169FB20-4BB3-4EFD-BB57-6CCBB8577D3C}"/>
+          <w15:repeatingSection/>
+        </w:sdtPr>
+        <w:sdtEndPr/>
+        <w:sdtContent>
+          <w:sdt>
+            <w:sdtPr>
+              <w:rPr>
+                <w:sz w:val="22"/>
+                <w:szCs w:val="22"/>
+              </w:rPr>
+              <w:id w:val="2106379183"/>
+              <w:placeholder>
+                <w:docPart w:val="DefaultPlaceholder_-1854013435"/>
+              </w:placeholder>
+              <w15:repeatingSectionItem/>
+            </w:sdtPr>
+            <w:sdtEndPr/>
+            <w:sdtContent>
+              <w:tr>
+                <w:trPr>
+                  <w:trHeight w:val="407"/>
+                </w:trPr>
+                <w:sdt>
+                  <w:sdtPr>
+                    <w:rPr>
+                      <w:sz w:val="22"/>
+                      <w:szCs w:val="22"/>
+                    </w:rPr>
+                    <w:alias w:val="#Nav: /POS_Entry_Payment_Lines/POSPaymentMethod"/>
+                    <w:tag w:val="#Nav: NPR_SI_Fiscal_Bill_A4/6014556"/>
+                    <w:id w:val="1505473776"/>
+                    <w:placeholder>
+                      <w:docPart w:val="BF14EC5837FE4FE29D4E111559C7C816"/>
+                    </w:placeholder>
+                    <w15:dataBinding w:prefixMappings="xmlns:ns0='urn:microsoft-dynamics-nav/reports/NPR_SI_Fiscal_Bill_A4/6014556/' " w:xpath="/ns0:NavWordReportXmlPart[1]/ns0:POS_Entry_Payment_Lines[1]/ns0:POSPaymentMethod[1]" w:storeItemID="{4169FB20-4BB3-4EFD-BB57-6CCBB8577D3C}" w16sdtdh:storeItemChecksum="6iIh6A=="/>
+                  </w:sdtPr>
+                  <w:sdtEndPr/>
+                  <w:sdtContent>
+                    <w:tc>
+                      <w:tcPr>
+                        <w:tcW w:w="2508" w:type="dxa"/>
+                        <w:tcBorders>
+                          <w:top w:val="nil"/>
+                          <w:left w:val="nil"/>
+                          <w:bottom w:val="nil"/>
+                          <w:right w:val="nil"/>
+                        </w:tcBorders>
+                      </w:tcPr>
+                      <w:p>
+                        <w:pPr>
+                          <w:rPr>
+                            <w:sz w:val="22"/>
+                            <w:szCs w:val="22"/>
+                          </w:rPr>
+                        </w:pPr>
+                        <w:proofErr w:type="spellStart"/>
+                        <w:r>
+                          <w:rPr>
+                            <w:sz w:val="22"/>
+                            <w:szCs w:val="22"/>
+                          </w:rPr>
+                          <w:t>POSPaymentMethod</w:t>
+                        </w:r>
+                        <w:proofErr w:type="spellEnd"/>
+                      </w:p>
+                    </w:tc>
+                  </w:sdtContent>
+                </w:sdt>
+                <w:tc>
+                  <w:tcPr>
+                    <w:tcW w:w="2572" w:type="dxa"/>
+                    <w:tcBorders>
+                      <w:top w:val="nil"/>
+                      <w:left w:val="nil"/>
+                      <w:bottom w:val="nil"/>
+                      <w:right w:val="nil"/>
+                    </w:tcBorders>
+                  </w:tcPr>
+                  <w:p>
+                    <w:pPr>
+                      <w:spacing w:line="360" w:lineRule="auto"/>
+                      <w:jc w:val="center"/>
+                      <w:rPr>
+                        <w:sz w:val="22"/>
+                        <w:szCs w:val="22"/>
+                      </w:rPr>
+                    </w:pPr>
+                  </w:p>
+                </w:tc>
+                <w:tc>
+                  <w:tcPr>
+                    <w:tcW w:w="2632" w:type="dxa"/>
+                    <w:gridSpan w:val="3"/>
+                    <w:tcBorders>
+                      <w:top w:val="nil"/>
+                      <w:left w:val="nil"/>
+                      <w:bottom w:val="nil"/>
+                      <w:right w:val="nil"/>
+                    </w:tcBorders>
+                  </w:tcPr>
+                  <w:p>
+                    <w:pPr>
+                      <w:spacing w:line="360" w:lineRule="auto"/>
+                      <w:jc w:val="center"/>
+                      <w:rPr>
+                        <w:sz w:val="22"/>
+                        <w:szCs w:val="22"/>
+                      </w:rPr>
+                    </w:pPr>
+                  </w:p>
+                </w:tc>
+                <w:sdt>
+                  <w:sdtPr>
+                    <w:rPr>
+                      <w:sz w:val="22"/>
+                      <w:szCs w:val="22"/>
+                    </w:rPr>
+                    <w:alias w:val="#Nav: /POS_Entry_Payment_Lines/Amount"/>
+                    <w:tag w:val="#Nav: NPR_SI_Fiscal_Bill_A4/6014556"/>
+                    <w:id w:val="-1786183668"/>
+                    <w:placeholder>
+                      <w:docPart w:val="BF14EC5837FE4FE29D4E111559C7C816"/>
+                    </w:placeholder>
+                    <w15:dataBinding w:prefixMappings="xmlns:ns0='urn:microsoft-dynamics-nav/reports/NPR_SI_Fiscal_Bill_A4/6014556/' " w:xpath="/ns0:NavWordReportXmlPart[1]/ns0:POS_Entry_Payment_Lines[1]/ns0:Amount[1]" w:storeItemID="{4169FB20-4BB3-4EFD-BB57-6CCBB8577D3C}" w16sdtdh:storeItemChecksum="6iIh6A=="/>
+                  </w:sdtPr>
+                  <w:sdtEndPr/>
+                  <w:sdtContent>
+                    <w:tc>
+                      <w:tcPr>
+                        <w:tcW w:w="2522" w:type="dxa"/>
+                        <w:tcBorders>
+                          <w:top w:val="nil"/>
+                          <w:left w:val="nil"/>
+                          <w:bottom w:val="nil"/>
+                          <w:right w:val="nil"/>
+                        </w:tcBorders>
+                      </w:tcPr>
+                      <w:p>
+                        <w:pPr>
+                          <w:jc w:val="right"/>
+                          <w:rPr>
+                            <w:sz w:val="22"/>
+                            <w:szCs w:val="22"/>
+                          </w:rPr>
+                        </w:pPr>
+                        <w:r>
+                          <w:rPr>
+                            <w:sz w:val="22"/>
+                            <w:szCs w:val="22"/>
+                          </w:rPr>
+                          <w:t>Amount</w:t>
+                        </w:r>
+                      </w:p>
+                    </w:tc>
+                  </w:sdtContent>
+                </w:sdt>
+              </w:tr>
+            </w:sdtContent>
+          </w:sdt>
+        </w:sdtContent>
+      </w:sdt>
       <w:tr>
         <w:trPr>
           <w:trHeight w:val="407"/>
@@ -2731,7 +2834,7 @@
         </w:tc>
         <w:tc>
           <w:tcPr>
-            <w:tcW w:w="2631" w:type="dxa"/>
+            <w:tcW w:w="2632" w:type="dxa"/>
             <w:gridSpan w:val="3"/>
             <w:tcBorders>
               <w:top w:val="nil"/>
@@ -2789,8 +2892,9 @@
             <w:placeholder>
               <w:docPart w:val="BF14EC5837FE4FE29D4E111559C7C816"/>
             </w:placeholder>
-            <w15:dataBinding w:prefixMappings="xmlns:ns0='urn:microsoft-dynamics-nav/reports/NPR_SI_Fiscal_Bill_A4/6014556/' " w:xpath="/ns0:NavWordReportXmlPart[1]/ns0:Labels[1]/ns0:TaxLbl[1]" w:storeItemID="{4169FB20-4BB3-4EFD-BB57-6CCBB8577D3C}" w16sdtdh:storeItemChecksum="QS8tbQ=="/>
+            <w15:dataBinding w:prefixMappings="xmlns:ns0='urn:microsoft-dynamics-nav/reports/NPR_SI_Fiscal_Bill_A4/6014556/' " w:xpath="/ns0:NavWordReportXmlPart[1]/ns0:Labels[1]/ns0:TaxLbl[1]" w:storeItemID="{4169FB20-4BB3-4EFD-BB57-6CCBB8577D3C}" w16sdtdh:storeItemChecksum="6iIh6A=="/>
           </w:sdtPr>
+          <w:sdtEndPr/>
           <w:sdtContent>
             <w:tc>
               <w:tcPr>
@@ -2839,8 +2943,9 @@
             <w:placeholder>
               <w:docPart w:val="BF14EC5837FE4FE29D4E111559C7C816"/>
             </w:placeholder>
-            <w15:dataBinding w:prefixMappings="xmlns:ns0='urn:microsoft-dynamics-nav/reports/NPR_SI_Fiscal_Bill_A4/6014556/' " w:xpath="/ns0:NavWordReportXmlPart[1]/ns0:Labels[1]/ns0:TaxRateLbl[1]" w:storeItemID="{4169FB20-4BB3-4EFD-BB57-6CCBB8577D3C}" w16sdtdh:storeItemChecksum="QS8tbQ=="/>
+            <w15:dataBinding w:prefixMappings="xmlns:ns0='urn:microsoft-dynamics-nav/reports/NPR_SI_Fiscal_Bill_A4/6014556/' " w:xpath="/ns0:NavWordReportXmlPart[1]/ns0:Labels[1]/ns0:TaxRateLbl[1]" w:storeItemID="{4169FB20-4BB3-4EFD-BB57-6CCBB8577D3C}" w16sdtdh:storeItemChecksum="6iIh6A=="/>
           </w:sdtPr>
+          <w:sdtEndPr/>
           <w:sdtContent>
             <w:tc>
               <w:tcPr>
@@ -2891,12 +2996,13 @@
             <w:placeholder>
               <w:docPart w:val="BF14EC5837FE4FE29D4E111559C7C816"/>
             </w:placeholder>
-            <w15:dataBinding w:prefixMappings="xmlns:ns0='urn:microsoft-dynamics-nav/reports/NPR_SI_Fiscal_Bill_A4/6014556/' " w:xpath="/ns0:NavWordReportXmlPart[1]/ns0:Labels[1]/ns0:TaxBaseLbl[1]" w:storeItemID="{4169FB20-4BB3-4EFD-BB57-6CCBB8577D3C}" w16sdtdh:storeItemChecksum="QS8tbQ=="/>
+            <w15:dataBinding w:prefixMappings="xmlns:ns0='urn:microsoft-dynamics-nav/reports/NPR_SI_Fiscal_Bill_A4/6014556/' " w:xpath="/ns0:NavWordReportXmlPart[1]/ns0:Labels[1]/ns0:TaxBaseLbl[1]" w:storeItemID="{4169FB20-4BB3-4EFD-BB57-6CCBB8577D3C}" w16sdtdh:storeItemChecksum="6iIh6A=="/>
           </w:sdtPr>
+          <w:sdtEndPr/>
           <w:sdtContent>
             <w:tc>
               <w:tcPr>
-                <w:tcW w:w="2053" w:type="dxa"/>
+                <w:tcW w:w="2054" w:type="dxa"/>
                 <w:tcBorders>
                   <w:top w:val="single" w:sz="4" w:space="0" w:color="auto"/>
                   <w:left w:val="nil"/>
@@ -2942,8 +3048,9 @@
             <w:placeholder>
               <w:docPart w:val="BF14EC5837FE4FE29D4E111559C7C816"/>
             </w:placeholder>
-            <w15:dataBinding w:prefixMappings="xmlns:ns0='urn:microsoft-dynamics-nav/reports/NPR_SI_Fiscal_Bill_A4/6014556/' " w:xpath="/ns0:NavWordReportXmlPart[1]/ns0:Labels[1]/ns0:TaxAmountLbl[1]" w:storeItemID="{4169FB20-4BB3-4EFD-BB57-6CCBB8577D3C}" w16sdtdh:storeItemChecksum="QS8tbQ=="/>
+            <w15:dataBinding w:prefixMappings="xmlns:ns0='urn:microsoft-dynamics-nav/reports/NPR_SI_Fiscal_Bill_A4/6014556/' " w:xpath="/ns0:NavWordReportXmlPart[1]/ns0:Labels[1]/ns0:TaxAmountLbl[1]" w:storeItemID="{4169FB20-4BB3-4EFD-BB57-6CCBB8577D3C}" w16sdtdh:storeItemChecksum="6iIh6A=="/>
           </w:sdtPr>
+          <w:sdtEndPr/>
           <w:sdtContent>
             <w:tc>
               <w:tcPr>
@@ -2994,6 +3101,7 @@
           <w15:dataBinding w:prefixMappings="xmlns:ns0='urn:microsoft-dynamics-nav/reports/NPR_SI_Fiscal_Bill_A4/6014556/' " w:xpath="/ns0:NavWordReportXmlPart[1]/ns0:SI_POS_Audit_Log_Aux_Info[1]/ns0:POS_Entry_Tax_Lines" w:storeItemID="{4169FB20-4BB3-4EFD-BB57-6CCBB8577D3C}"/>
           <w15:repeatingSection/>
         </w:sdtPr>
+        <w:sdtEndPr/>
         <w:sdtContent>
           <w:sdt>
             <w:sdtPr>
@@ -3007,6 +3115,7 @@
               </w:placeholder>
               <w15:repeatingSectionItem/>
             </w:sdtPr>
+            <w:sdtEndPr/>
             <w:sdtContent>
               <w:tr>
                 <w:trPr>
@@ -3024,8 +3133,9 @@
                     <w:placeholder>
                       <w:docPart w:val="BF14EC5837FE4FE29D4E111559C7C816"/>
                     </w:placeholder>
-                    <w15:dataBinding w:prefixMappings="xmlns:ns0='urn:microsoft-dynamics-nav/reports/NPR_SI_Fiscal_Bill_A4/6014556/' " w:xpath="/ns0:NavWordReportXmlPart[1]/ns0:Labels[1]/ns0:VATLbl[1]" w:storeItemID="{4169FB20-4BB3-4EFD-BB57-6CCBB8577D3C}" w16sdtdh:storeItemChecksum="QS8tbQ=="/>
+                    <w15:dataBinding w:prefixMappings="xmlns:ns0='urn:microsoft-dynamics-nav/reports/NPR_SI_Fiscal_Bill_A4/6014556/' " w:xpath="/ns0:NavWordReportXmlPart[1]/ns0:Labels[1]/ns0:VATLbl[1]" w:storeItemID="{4169FB20-4BB3-4EFD-BB57-6CCBB8577D3C}" w16sdtdh:storeItemChecksum="6iIh6A=="/>
                   </w:sdtPr>
+                  <w:sdtEndPr/>
                   <w:sdtContent>
                     <w:tc>
                       <w:tcPr>
@@ -3069,8 +3179,9 @@
                     <w:placeholder>
                       <w:docPart w:val="BF14EC5837FE4FE29D4E111559C7C816"/>
                     </w:placeholder>
-                    <w15:dataBinding w:prefixMappings="xmlns:ns0='urn:microsoft-dynamics-nav/reports/NPR_SI_Fiscal_Bill_A4/6014556/' " w:xpath="/ns0:NavWordReportXmlPart[1]/ns0:SI_POS_Audit_Log_Aux_Info[1]/ns0:POS_Entry_Tax_Lines[1]/ns0:VATPerc[1]" w:storeItemID="{4169FB20-4BB3-4EFD-BB57-6CCBB8577D3C}" w16sdtdh:storeItemChecksum="QS8tbQ=="/>
+                    <w15:dataBinding w:prefixMappings="xmlns:ns0='urn:microsoft-dynamics-nav/reports/NPR_SI_Fiscal_Bill_A4/6014556/' " w:xpath="/ns0:NavWordReportXmlPart[1]/ns0:SI_POS_Audit_Log_Aux_Info[1]/ns0:POS_Entry_Tax_Lines[1]/ns0:VATPerc[1]" w:storeItemID="{4169FB20-4BB3-4EFD-BB57-6CCBB8577D3C}" w16sdtdh:storeItemChecksum="6iIh6A=="/>
                   </w:sdtPr>
+                  <w:sdtEndPr/>
                   <w:sdtContent>
                     <w:tc>
                       <w:tcPr>
@@ -3116,12 +3227,13 @@
                     <w:placeholder>
                       <w:docPart w:val="BF14EC5837FE4FE29D4E111559C7C816"/>
                     </w:placeholder>
-                    <w15:dataBinding w:prefixMappings="xmlns:ns0='urn:microsoft-dynamics-nav/reports/NPR_SI_Fiscal_Bill_A4/6014556/' " w:xpath="/ns0:NavWordReportXmlPart[1]/ns0:SI_POS_Audit_Log_Aux_Info[1]/ns0:POS_Entry_Tax_Lines[1]/ns0:VATBaseAmount[1]" w:storeItemID="{4169FB20-4BB3-4EFD-BB57-6CCBB8577D3C}" w16sdtdh:storeItemChecksum="QS8tbQ=="/>
+                    <w15:dataBinding w:prefixMappings="xmlns:ns0='urn:microsoft-dynamics-nav/reports/NPR_SI_Fiscal_Bill_A4/6014556/' " w:xpath="/ns0:NavWordReportXmlPart[1]/ns0:SI_POS_Audit_Log_Aux_Info[1]/ns0:POS_Entry_Tax_Lines[1]/ns0:VATBaseAmount[1]" w:storeItemID="{4169FB20-4BB3-4EFD-BB57-6CCBB8577D3C}" w16sdtdh:storeItemChecksum="6iIh6A=="/>
                   </w:sdtPr>
+                  <w:sdtEndPr/>
                   <w:sdtContent>
                     <w:tc>
                       <w:tcPr>
-                        <w:tcW w:w="2053" w:type="dxa"/>
+                        <w:tcW w:w="2054" w:type="dxa"/>
                         <w:tcBorders>
                           <w:top w:val="nil"/>
                           <w:left w:val="nil"/>
@@ -3162,8 +3274,9 @@
                     <w:placeholder>
                       <w:docPart w:val="BF14EC5837FE4FE29D4E111559C7C816"/>
                     </w:placeholder>
-                    <w15:dataBinding w:prefixMappings="xmlns:ns0='urn:microsoft-dynamics-nav/reports/NPR_SI_Fiscal_Bill_A4/6014556/' " w:xpath="/ns0:NavWordReportXmlPart[1]/ns0:SI_POS_Audit_Log_Aux_Info[1]/ns0:POS_Entry_Tax_Lines[1]/ns0:VATAmount[1]" w:storeItemID="{4169FB20-4BB3-4EFD-BB57-6CCBB8577D3C}" w16sdtdh:storeItemChecksum="QS8tbQ=="/>
+                    <w15:dataBinding w:prefixMappings="xmlns:ns0='urn:microsoft-dynamics-nav/reports/NPR_SI_Fiscal_Bill_A4/6014556/' " w:xpath="/ns0:NavWordReportXmlPart[1]/ns0:SI_POS_Audit_Log_Aux_Info[1]/ns0:POS_Entry_Tax_Lines[1]/ns0:VATAmount[1]" w:storeItemID="{4169FB20-4BB3-4EFD-BB57-6CCBB8577D3C}" w16sdtdh:storeItemChecksum="6iIh6A=="/>
                   </w:sdtPr>
+                  <w:sdtEndPr/>
                   <w:sdtContent>
                     <w:tc>
                       <w:tcPr>
@@ -3247,7 +3360,7 @@
         </w:tc>
         <w:tc>
           <w:tcPr>
-            <w:tcW w:w="2053" w:type="dxa"/>
+            <w:tcW w:w="2054" w:type="dxa"/>
             <w:tcBorders>
               <w:top w:val="nil"/>
               <w:left w:val="nil"/>
@@ -3300,8 +3413,9 @@
             <w:placeholder>
               <w:docPart w:val="BF14EC5837FE4FE29D4E111559C7C816"/>
             </w:placeholder>
-            <w15:dataBinding w:prefixMappings="xmlns:ns0='urn:microsoft-dynamics-nav/reports/NPR_SI_Fiscal_Bill_A4/6014556/' " w:xpath="/ns0:NavWordReportXmlPart[1]/ns0:Labels[1]/ns0:OperatorLbl[1]" w:storeItemID="{4169FB20-4BB3-4EFD-BB57-6CCBB8577D3C}" w16sdtdh:storeItemChecksum="QS8tbQ=="/>
+            <w15:dataBinding w:prefixMappings="xmlns:ns0='urn:microsoft-dynamics-nav/reports/NPR_SI_Fiscal_Bill_A4/6014556/' " w:xpath="/ns0:NavWordReportXmlPart[1]/ns0:Labels[1]/ns0:OperatorLbl[1]" w:storeItemID="{4169FB20-4BB3-4EFD-BB57-6CCBB8577D3C}" w16sdtdh:storeItemChecksum="6iIh6A=="/>
           </w:sdtPr>
+          <w:sdtEndPr/>
           <w:sdtContent>
             <w:tc>
               <w:tcPr>
@@ -3358,7 +3472,7 @@
         </w:tc>
         <w:tc>
           <w:tcPr>
-            <w:tcW w:w="2053" w:type="dxa"/>
+            <w:tcW w:w="2054" w:type="dxa"/>
             <w:tcBorders>
               <w:top w:val="single" w:sz="4" w:space="0" w:color="auto"/>
               <w:left w:val="nil"/>
@@ -3387,8 +3501,9 @@
             <w:placeholder>
               <w:docPart w:val="BF14EC5837FE4FE29D4E111559C7C816"/>
             </w:placeholder>
-            <w15:dataBinding w:prefixMappings="xmlns:ns0='urn:microsoft-dynamics-nav/reports/NPR_SI_Fiscal_Bill_A4/6014556/' " w:xpath="/ns0:NavWordReportXmlPart[1]/ns0:SI_POS_Audit_Log_Aux_Info[1]/ns0:OperatorName[1]" w:storeItemID="{4169FB20-4BB3-4EFD-BB57-6CCBB8577D3C}" w16sdtdh:storeItemChecksum="QS8tbQ=="/>
+            <w15:dataBinding w:prefixMappings="xmlns:ns0='urn:microsoft-dynamics-nav/reports/NPR_SI_Fiscal_Bill_A4/6014556/' " w:xpath="/ns0:NavWordReportXmlPart[1]/ns0:SI_POS_Audit_Log_Aux_Info[1]/ns0:OperatorName[1]" w:storeItemID="{4169FB20-4BB3-4EFD-BB57-6CCBB8577D3C}" w16sdtdh:storeItemChecksum="6iIh6A=="/>
           </w:sdtPr>
+          <w:sdtEndPr/>
           <w:sdtContent>
             <w:tc>
               <w:tcPr>
@@ -3471,7 +3586,7 @@
         </w:tc>
         <w:tc>
           <w:tcPr>
-            <w:tcW w:w="2053" w:type="dxa"/>
+            <w:tcW w:w="2054" w:type="dxa"/>
             <w:tcBorders>
               <w:top w:val="nil"/>
               <w:left w:val="nil"/>
@@ -3528,8 +3643,9 @@
             <w:placeholder>
               <w:docPart w:val="DefaultPlaceholder_-1854013440"/>
             </w:placeholder>
-            <w15:dataBinding w:prefixMappings="xmlns:ns0='urn:microsoft-dynamics-nav/reports/NPR_SI_Fiscal_Bill_A4/6014556/' " w:xpath="/ns0:NavWordReportXmlPart[1]/ns0:Labels[1]/ns0:ZOILbl[1]" w:storeItemID="{4169FB20-4BB3-4EFD-BB57-6CCBB8577D3C}" w16sdtdh:storeItemChecksum="QS8tbQ=="/>
+            <w15:dataBinding w:prefixMappings="xmlns:ns0='urn:microsoft-dynamics-nav/reports/NPR_SI_Fiscal_Bill_A4/6014556/' " w:xpath="/ns0:NavWordReportXmlPart[1]/ns0:Labels[1]/ns0:ZOILbl[1]" w:storeItemID="{4169FB20-4BB3-4EFD-BB57-6CCBB8577D3C}" w16sdtdh:storeItemChecksum="6iIh6A=="/>
           </w:sdtPr>
+          <w:sdtEndPr/>
           <w:sdtContent>
             <w:tc>
               <w:tcPr>
@@ -3588,8 +3704,9 @@
               <w:placeholder>
                 <w:docPart w:val="BF14EC5837FE4FE29D4E111559C7C816"/>
               </w:placeholder>
-              <w15:dataBinding w:prefixMappings="xmlns:ns0='urn:microsoft-dynamics-nav/reports/NPR_SI_Fiscal_Bill_A4/6014556/' " w:xpath="/ns0:NavWordReportXmlPart[1]/ns0:SI_POS_Audit_Log_Aux_Info[1]/ns0:ZOICode[1]" w:storeItemID="{4169FB20-4BB3-4EFD-BB57-6CCBB8577D3C}" w16sdtdh:storeItemChecksum="QS8tbQ=="/>
+              <w15:dataBinding w:prefixMappings="xmlns:ns0='urn:microsoft-dynamics-nav/reports/NPR_SI_Fiscal_Bill_A4/6014556/' " w:xpath="/ns0:NavWordReportXmlPart[1]/ns0:SI_POS_Audit_Log_Aux_Info[1]/ns0:ZOICode[1]" w:storeItemID="{4169FB20-4BB3-4EFD-BB57-6CCBB8577D3C}" w16sdtdh:storeItemChecksum="6iIh6A=="/>
             </w:sdtPr>
+            <w:sdtEndPr/>
             <w:sdtContent>
               <w:p>
                 <w:pPr>
@@ -3622,8 +3739,9 @@
               <w:placeholder>
                 <w:docPart w:val="BF14EC5837FE4FE29D4E111559C7C816"/>
               </w:placeholder>
-              <w15:dataBinding w:prefixMappings="xmlns:ns0='urn:microsoft-dynamics-nav/reports/NPR_SI_Fiscal_Bill_A4/6014556/' " w:xpath="/ns0:NavWordReportXmlPart[1]/ns0:SI_POS_Audit_Log_Aux_Info[1]/ns0:EORCode[1]" w:storeItemID="{4169FB20-4BB3-4EFD-BB57-6CCBB8577D3C}" w16sdtdh:storeItemChecksum="QS8tbQ=="/>
+              <w15:dataBinding w:prefixMappings="xmlns:ns0='urn:microsoft-dynamics-nav/reports/NPR_SI_Fiscal_Bill_A4/6014556/' " w:xpath="/ns0:NavWordReportXmlPart[1]/ns0:SI_POS_Audit_Log_Aux_Info[1]/ns0:EORCode[1]" w:storeItemID="{4169FB20-4BB3-4EFD-BB57-6CCBB8577D3C}" w16sdtdh:storeItemChecksum="6iIh6A=="/>
             </w:sdtPr>
+            <w:sdtEndPr/>
             <w:sdtContent>
               <w:p>
                 <w:pPr>
@@ -3664,8 +3782,9 @@
             <w:placeholder>
               <w:docPart w:val="DefaultPlaceholder_-1854013440"/>
             </w:placeholder>
-            <w15:dataBinding w:prefixMappings="xmlns:ns0='urn:microsoft-dynamics-nav/reports/NPR_SI_Fiscal_Bill_A4/6014556/' " w:xpath="/ns0:NavWordReportXmlPart[1]/ns0:Labels[1]/ns0:EORLbl[1]" w:storeItemID="{4169FB20-4BB3-4EFD-BB57-6CCBB8577D3C}" w16sdtdh:storeItemChecksum="QS8tbQ=="/>
+            <w15:dataBinding w:prefixMappings="xmlns:ns0='urn:microsoft-dynamics-nav/reports/NPR_SI_Fiscal_Bill_A4/6014556/' " w:xpath="/ns0:NavWordReportXmlPart[1]/ns0:Labels[1]/ns0:EORLbl[1]" w:storeItemID="{4169FB20-4BB3-4EFD-BB57-6CCBB8577D3C}" w16sdtdh:storeItemChecksum="6iIh6A=="/>
           </w:sdtPr>
+          <w:sdtEndPr/>
           <w:sdtContent>
             <w:tc>
               <w:tcPr>
@@ -3751,8 +3870,9 @@
               <w:placeholder>
                 <w:docPart w:val="BF14EC5837FE4FE29D4E111559C7C816"/>
               </w:placeholder>
-              <w15:dataBinding w:prefixMappings="xmlns:ns0='urn:microsoft-dynamics-nav/reports/NPR_SI_Fiscal_Bill_A4/6014556/' " w:xpath="/ns0:NavWordReportXmlPart[1]/ns0:Labels[1]/ns0:CurrencyLbl[1]" w:storeItemID="{4169FB20-4BB3-4EFD-BB57-6CCBB8577D3C}" w16sdtdh:storeItemChecksum="QS8tbQ=="/>
+              <w15:dataBinding w:prefixMappings="xmlns:ns0='urn:microsoft-dynamics-nav/reports/NPR_SI_Fiscal_Bill_A4/6014556/' " w:xpath="/ns0:NavWordReportXmlPart[1]/ns0:Labels[1]/ns0:CurrencyLbl[1]" w:storeItemID="{4169FB20-4BB3-4EFD-BB57-6CCBB8577D3C}" w16sdtdh:storeItemChecksum="6iIh6A=="/>
             </w:sdtPr>
+            <w:sdtEndPr/>
             <w:sdtContent>
               <w:p>
                 <w:pPr>
@@ -3781,30 +3901,31 @@
         <w:trPr>
           <w:trHeight w:val="407"/>
         </w:trPr>
-        <w:sdt>
-          <w:sdtPr>
-            <w:rPr>
-              <w:sz w:val="22"/>
-              <w:szCs w:val="22"/>
-            </w:rPr>
-            <w:id w:val="736371775"/>
-            <w:placeholder>
-              <w:docPart w:val="BF14EC5837FE4FE29D4E111559C7C816"/>
-            </w:placeholder>
-            <w15:dataBinding w:prefixMappings="xmlns:ns0='urn:microsoft-dynamics-nav/reports/NPR_SI_Fiscal_Bill_A4/6014556/' " w:xpath="/ns0:NavWordReportXmlPart[1]/ns0:Labels[1]/ns0:RefundPolicyLbl[1]" w:storeItemID="{4169FB20-4BB3-4EFD-BB57-6CCBB8577D3C}" w16sdtdh:storeItemChecksum="QS8tbQ=="/>
-          </w:sdtPr>
-          <w:sdtContent>
-            <w:tc>
-              <w:tcPr>
-                <w:tcW w:w="10234" w:type="dxa"/>
-                <w:gridSpan w:val="6"/>
-                <w:tcBorders>
-                  <w:top w:val="single" w:sz="4" w:space="0" w:color="auto"/>
-                  <w:left w:val="nil"/>
-                  <w:bottom w:val="nil"/>
-                  <w:right w:val="nil"/>
-                </w:tcBorders>
-              </w:tcPr>
+        <w:tc>
+          <w:tcPr>
+            <w:tcW w:w="10234" w:type="dxa"/>
+            <w:gridSpan w:val="6"/>
+            <w:tcBorders>
+              <w:top w:val="single" w:sz="4" w:space="0" w:color="auto"/>
+              <w:left w:val="nil"/>
+              <w:bottom w:val="nil"/>
+              <w:right w:val="nil"/>
+            </w:tcBorders>
+          </w:tcPr>
+          <w:sdt>
+            <w:sdtPr>
+              <w:rPr>
+                <w:sz w:val="22"/>
+                <w:szCs w:val="22"/>
+              </w:rPr>
+              <w:id w:val="736371775"/>
+              <w:placeholder>
+                <w:docPart w:val="BF14EC5837FE4FE29D4E111559C7C816"/>
+              </w:placeholder>
+              <w15:dataBinding w:prefixMappings="xmlns:ns0='urn:microsoft-dynamics-nav/reports/NPR_SI_Fiscal_Bill_A4/6014556/' " w:xpath="/ns0:NavWordReportXmlPart[1]/ns0:Labels[1]/ns0:RefundPolicyLbl[1]" w:storeItemID="{4169FB20-4BB3-4EFD-BB57-6CCBB8577D3C}" w16sdtdh:storeItemChecksum="6iIh6A=="/>
+            </w:sdtPr>
+            <w:sdtEndPr/>
+            <w:sdtContent>
               <w:p>
                 <w:pPr>
                   <w:spacing w:line="360" w:lineRule="auto"/>
@@ -3824,43 +3945,28 @@
                 </w:r>
                 <w:proofErr w:type="spellEnd"/>
               </w:p>
-            </w:tc>
-          </w:sdtContent>
-        </w:sdt>
-      </w:tr>
-      <w:tr>
-        <w:trPr>
-          <w:trHeight w:val="390"/>
-        </w:trPr>
-        <w:sdt>
-          <w:sdtPr>
-            <w:rPr>
-              <w:sz w:val="22"/>
-              <w:szCs w:val="22"/>
-            </w:rPr>
-            <w:id w:val="285240826"/>
-            <w:placeholder>
-              <w:docPart w:val="BF14EC5837FE4FE29D4E111559C7C816"/>
-            </w:placeholder>
-            <w15:dataBinding w:prefixMappings="xmlns:ns0='urn:microsoft-dynamics-nav/reports/NPR_SI_Fiscal_Bill_A4/6014556/' " w:xpath="/ns0:NavWordReportXmlPart[1]/ns0:SI_POS_Audit_Log_Aux_Info[1]/ns0:QRCode[1]" w:storeItemID="{4169FB20-4BB3-4EFD-BB57-6CCBB8577D3C}" w16sdtdh:storeItemChecksum="QS8tbQ=="/>
-          </w:sdtPr>
-          <w:sdtContent>
-            <w:tc>
-              <w:tcPr>
-                <w:tcW w:w="10234" w:type="dxa"/>
-                <w:gridSpan w:val="6"/>
-                <w:tcBorders>
-                  <w:top w:val="nil"/>
-                  <w:left w:val="nil"/>
-                  <w:bottom w:val="nil"/>
-                  <w:right w:val="nil"/>
-                </w:tcBorders>
-              </w:tcPr>
+            </w:sdtContent>
+          </w:sdt>
+          <w:sdt>
+            <w:sdtPr>
+              <w:rPr>
+                <w:rFonts w:ascii="IDAutomation2D" w:hAnsi="IDAutomation2D"/>
+                <w:sz w:val="22"/>
+                <w:szCs w:val="22"/>
+              </w:rPr>
+              <w:id w:val="-582215703"/>
+              <w:placeholder>
+                <w:docPart w:val="DefaultPlaceholder_-1854013440"/>
+              </w:placeholder>
+              <w15:dataBinding w:prefixMappings="xmlns:ns0='urn:microsoft-dynamics-nav/reports/NPR_SI_Fiscal_Bill_A4/6014556/' " w:xpath="/ns0:NavWordReportXmlPart[1]/ns0:SI_POS_Audit_Log_Aux_Info[1]/ns0:QRCode[1]" w:storeItemID="{4169FB20-4BB3-4EFD-BB57-6CCBB8577D3C}" w16sdtdh:storeItemChecksum="6iIh6A=="/>
+            </w:sdtPr>
+            <w:sdtEndPr/>
+            <w:sdtContent>
               <w:p>
                 <w:pPr>
-                  <w:spacing w:line="360" w:lineRule="auto"/>
                   <w:jc w:val="center"/>
                   <w:rPr>
+                    <w:rFonts w:ascii="IDAutomation2D" w:hAnsi="IDAutomation2D"/>
                     <w:sz w:val="22"/>
                     <w:szCs w:val="22"/>
                   </w:rPr>
@@ -3868,6 +3974,7 @@
                 <w:proofErr w:type="spellStart"/>
                 <w:r>
                   <w:rPr>
+                    <w:rFonts w:ascii="IDAutomation2D" w:hAnsi="IDAutomation2D"/>
                     <w:sz w:val="22"/>
                     <w:szCs w:val="22"/>
                   </w:rPr>
@@ -3875,9 +3982,9 @@
                 </w:r>
                 <w:proofErr w:type="spellEnd"/>
               </w:p>
-            </w:tc>
-          </w:sdtContent>
-        </w:sdt>
+            </w:sdtContent>
+          </w:sdt>
+        </w:tc>
       </w:tr>
       <w:tr>
         <w:trPr>
@@ -3893,8 +4000,9 @@
             <w:placeholder>
               <w:docPart w:val="BF14EC5837FE4FE29D4E111559C7C816"/>
             </w:placeholder>
-            <w15:dataBinding w:prefixMappings="xmlns:ns0='urn:microsoft-dynamics-nav/reports/NPR_SI_Fiscal_Bill_A4/6014556/' " w:xpath="/ns0:NavWordReportXmlPart[1]/ns0:SI_POS_Audit_Log_Aux_Info[1]/ns0:CompanyWebsite[1]" w:storeItemID="{4169FB20-4BB3-4EFD-BB57-6CCBB8577D3C}" w16sdtdh:storeItemChecksum="QS8tbQ=="/>
+            <w15:dataBinding w:prefixMappings="xmlns:ns0='urn:microsoft-dynamics-nav/reports/NPR_SI_Fiscal_Bill_A4/6014556/' " w:xpath="/ns0:NavWordReportXmlPart[1]/ns0:SI_POS_Audit_Log_Aux_Info[1]/ns0:CompanyWebsite[1]" w:storeItemID="{4169FB20-4BB3-4EFD-BB57-6CCBB8577D3C}" w16sdtdh:storeItemChecksum="6iIh6A=="/>
           </w:sdtPr>
+          <w:sdtEndPr/>
           <w:sdtContent>
             <w:tc>
               <w:tcPr>
@@ -4802,6 +4910,32 @@
         </w:p>
       </w:docPartBody>
     </w:docPart>
+    <w:docPart>
+      <w:docPartPr>
+        <w:name w:val="DefaultPlaceholder_-1854013435"/>
+        <w:category>
+          <w:name w:val="General"/>
+          <w:gallery w:val="placeholder"/>
+        </w:category>
+        <w:types>
+          <w:type w:val="bbPlcHdr"/>
+        </w:types>
+        <w:behaviors>
+          <w:behavior w:val="content"/>
+        </w:behaviors>
+        <w:guid w:val="{7E9A5211-68AD-47E6-86F5-E47B06AB4D07}"/>
+      </w:docPartPr>
+      <w:docPartBody>
+        <w:p>
+          <w:r>
+            <w:rPr>
+              <w:rStyle w:val="PlaceholderText"/>
+            </w:rPr>
+            <w:t>Enter any content that you want to repeat, including other content controls. You can also insert this control around table rows in order to repeat parts of a table.</w:t>
+          </w:r>
+        </w:p>
+      </w:docPartBody>
+    </w:docPart>
   </w:docParts>
 </w:glossaryDocument>
 </file>
@@ -4820,6 +4954,13 @@
     <w:family w:val="roman"/>
     <w:pitch w:val="variable"/>
     <w:sig w:usb0="E0002EFF" w:usb1="C000785B" w:usb2="00000009" w:usb3="00000000" w:csb0="000001FF" w:csb1="00000000"/>
+  </w:font>
+  <w:font w:name="IDAutomation2D">
+    <w:panose1 w:val="05000508000000020004"/>
+    <w:charset w:val="00"/>
+    <w:family w:val="auto"/>
+    <w:pitch w:val="variable"/>
+    <w:sig w:usb0="00000003" w:usb1="10000000" w:usb2="00000000" w:usb3="00000000" w:csb0="80000001" w:csb1="00000000"/>
   </w:font>
   <w:font w:name="Aptos Display">
     <w:charset w:val="00"/>
@@ -4846,17 +4987,26 @@
   </w:compat>
   <w:rsids>
     <w:rsidRoot w:val="004A6538"/>
+    <w:rsid w:val="00001F49"/>
     <w:rsid w:val="0000317F"/>
     <w:rsid w:val="00041D7F"/>
     <w:rsid w:val="00095290"/>
+    <w:rsid w:val="000B5EDE"/>
+    <w:rsid w:val="00103222"/>
     <w:rsid w:val="00135D5F"/>
     <w:rsid w:val="00172677"/>
     <w:rsid w:val="0017760F"/>
+    <w:rsid w:val="001829EB"/>
+    <w:rsid w:val="001C63F8"/>
     <w:rsid w:val="001E26C1"/>
+    <w:rsid w:val="00220ABE"/>
+    <w:rsid w:val="002477E3"/>
     <w:rsid w:val="0027051D"/>
     <w:rsid w:val="00285B79"/>
     <w:rsid w:val="002C00E1"/>
     <w:rsid w:val="003034DE"/>
+    <w:rsid w:val="003067AB"/>
+    <w:rsid w:val="00316405"/>
     <w:rsid w:val="0032085D"/>
     <w:rsid w:val="00325A3D"/>
     <w:rsid w:val="003409A8"/>
@@ -4864,35 +5014,48 @@
     <w:rsid w:val="003B2433"/>
     <w:rsid w:val="003D5B9C"/>
     <w:rsid w:val="003D79EB"/>
+    <w:rsid w:val="003E1658"/>
     <w:rsid w:val="00425D27"/>
+    <w:rsid w:val="00455B44"/>
     <w:rsid w:val="00485493"/>
     <w:rsid w:val="004870B4"/>
     <w:rsid w:val="00487233"/>
     <w:rsid w:val="00492C74"/>
+    <w:rsid w:val="004A6506"/>
     <w:rsid w:val="004A6538"/>
+    <w:rsid w:val="004D5AA3"/>
     <w:rsid w:val="004F04CE"/>
     <w:rsid w:val="00517DCC"/>
     <w:rsid w:val="00532A80"/>
     <w:rsid w:val="00571993"/>
     <w:rsid w:val="005A7F73"/>
     <w:rsid w:val="005B10F8"/>
+    <w:rsid w:val="005C151C"/>
     <w:rsid w:val="0062310B"/>
     <w:rsid w:val="00677490"/>
+    <w:rsid w:val="0069121B"/>
     <w:rsid w:val="006B35E6"/>
     <w:rsid w:val="006B5CFB"/>
+    <w:rsid w:val="00746FB9"/>
     <w:rsid w:val="00784D84"/>
     <w:rsid w:val="00791A9F"/>
     <w:rsid w:val="007E1A49"/>
     <w:rsid w:val="00803F58"/>
+    <w:rsid w:val="00812C0C"/>
+    <w:rsid w:val="0081397D"/>
     <w:rsid w:val="00844453"/>
     <w:rsid w:val="00920918"/>
     <w:rsid w:val="00935FFC"/>
     <w:rsid w:val="009667E6"/>
+    <w:rsid w:val="009A7006"/>
+    <w:rsid w:val="009B7102"/>
+    <w:rsid w:val="009C437A"/>
     <w:rsid w:val="00A334B8"/>
     <w:rsid w:val="00A6352B"/>
     <w:rsid w:val="00A854F9"/>
     <w:rsid w:val="00AC3E7C"/>
     <w:rsid w:val="00B0316F"/>
+    <w:rsid w:val="00B17569"/>
     <w:rsid w:val="00B228E7"/>
     <w:rsid w:val="00B472D4"/>
     <w:rsid w:val="00B5583D"/>
@@ -4901,6 +5064,8 @@
     <w:rsid w:val="00BA1254"/>
     <w:rsid w:val="00BD4D0F"/>
     <w:rsid w:val="00BF698B"/>
+    <w:rsid w:val="00C71030"/>
+    <w:rsid w:val="00C7134B"/>
     <w:rsid w:val="00C72A01"/>
     <w:rsid w:val="00C84B73"/>
     <w:rsid w:val="00CA6FE1"/>
@@ -4908,9 +5073,13 @@
     <w:rsid w:val="00CC6A31"/>
     <w:rsid w:val="00CD38B2"/>
     <w:rsid w:val="00D61B9F"/>
+    <w:rsid w:val="00D64054"/>
+    <w:rsid w:val="00D932CE"/>
     <w:rsid w:val="00D94B7F"/>
     <w:rsid w:val="00D973BF"/>
+    <w:rsid w:val="00DC227A"/>
     <w:rsid w:val="00E001AA"/>
+    <w:rsid w:val="00E03D03"/>
     <w:rsid w:val="00EA24AA"/>
     <w:rsid w:val="00ED4901"/>
     <w:rsid w:val="00EF24E0"/>
@@ -5370,7 +5539,7 @@
     <w:basedOn w:val="DefaultParagraphFont"/>
     <w:uiPriority w:val="99"/>
     <w:semiHidden/>
-    <w:rsid w:val="003034DE"/>
+    <w:rsid w:val="0069121B"/>
     <w:rPr>
       <w:color w:val="666666"/>
     </w:rPr>
@@ -5419,13 +5588,33 @@
     <w:name w:val="A882593DA473471F9FA64407705F3E46"/>
     <w:rsid w:val="003034DE"/>
   </w:style>
-  <w:style w:type="paragraph" w:customStyle="1" w:styleId="FF8318D0AD0343B4AECF49CA63D2AE5E">
-    <w:name w:val="FF8318D0AD0343B4AECF49CA63D2AE5E"/>
-    <w:rsid w:val="003034DE"/>
-  </w:style>
   <w:style w:type="paragraph" w:customStyle="1" w:styleId="EDBB6E89DEE3465F932CA6D0F394A92F">
     <w:name w:val="EDBB6E89DEE3465F932CA6D0F394A92F"/>
     <w:rsid w:val="003034DE"/>
+  </w:style>
+  <w:style w:type="paragraph" w:customStyle="1" w:styleId="7261747141D74F078CC8D5FFD1215365">
+    <w:name w:val="7261747141D74F078CC8D5FFD1215365"/>
+    <w:rsid w:val="0069121B"/>
+  </w:style>
+  <w:style w:type="paragraph" w:customStyle="1" w:styleId="C408CE6D48834A639A955F653615F7C4">
+    <w:name w:val="C408CE6D48834A639A955F653615F7C4"/>
+    <w:rsid w:val="0069121B"/>
+  </w:style>
+  <w:style w:type="paragraph" w:customStyle="1" w:styleId="2BA23A8F10F9431CA242C0C76A7BBCA7">
+    <w:name w:val="2BA23A8F10F9431CA242C0C76A7BBCA7"/>
+    <w:rsid w:val="0069121B"/>
+  </w:style>
+  <w:style w:type="paragraph" w:customStyle="1" w:styleId="E1CB2129C9054753B589E4F30CBE3D43">
+    <w:name w:val="E1CB2129C9054753B589E4F30CBE3D43"/>
+    <w:rsid w:val="0069121B"/>
+  </w:style>
+  <w:style w:type="paragraph" w:customStyle="1" w:styleId="29D8A722A1014A60B8DFFE92A2A2C800">
+    <w:name w:val="29D8A722A1014A60B8DFFE92A2A2C800"/>
+    <w:rsid w:val="0069121B"/>
+  </w:style>
+  <w:style w:type="paragraph" w:customStyle="1" w:styleId="B1C18F404DC444A2BBDBF45DAD0B711F">
+    <w:name w:val="B1C18F404DC444A2BBDBF45DAD0B711F"/>
+    <w:rsid w:val="0069121B"/>
   </w:style>
 </w:styles>
 </file>
@@ -5732,7 +5921,11 @@
 </a:theme>
 </file>
 
-<file path=customXml/item1.xml>��< ? x m l   v e r s i o n = " 1 . 0 "   e n c o d i n g = " u t f - 1 6 " ? > < N a v W o r d R e p o r t X m l P a r t   x m l n s = " u r n : m i c r o s o f t - d y n a m i c s - n a v / r e p o r t s / N P R _ S I _ F i s c a l _ B i l l _ A 4 / 6 0 1 4 5 5 6 / " > +<file path=customXml/item1.xml><?xml version="1.0" encoding="utf-8"?>
+<b:Sources xmlns:b="http://schemas.openxmlformats.org/officeDocument/2006/bibliography" xmlns="http://schemas.openxmlformats.org/officeDocument/2006/bibliography" SelectedStyle="\APASixthEditionOfficeOnline.xsl" StyleName="APA" Version="6"/>
+</file>
+
+<file path=customXml/item2.xml>��< ? x m l   v e r s i o n = " 1 . 0 "   e n c o d i n g = " u t f - 1 6 " ? > < N a v W o r d R e p o r t X m l P a r t   x m l n s = " u r n : m i c r o s o f t - d y n a m i c s - n a v / r e p o r t s / N P R _ S I _ F i s c a l _ B i l l _ A 4 / 6 0 1 4 5 5 6 / " >   
      < L a b e l s >   
@@ -5746,8 +5939,6 @@
  
          < E O R L b l > E O R L b l < / E O R L b l >   
-         < I t e m C o d e L b l > I t e m C o d e L b l < / I t e m C o d e L b l > - 
          < I t e m N a m e L b l > I t e m N a m e L b l < / I t e m N a m e L b l >   
          < O p e r a t o r L b l > O p e r a t o r L b l < / O p e r a t o r L b l > @@ -5831,8 +6022,6 @@
              < D i s c o u n t P e r c > D i s c o u n t P e r c < / D i s c o u n t P e r c >   
              < I t e m D e s c r i p t i o n > I t e m D e s c r i p t i o n < / I t e m D e s c r i p t i o n > - 
-             < I t e m N o > I t e m N o < / I t e m N o >   
              < Q u a n t i t y > Q u a n t i t y < / Q u a n t i t y >   
@@ -5875,22 +6064,18 @@
  < / N a v W o r d R e p o r t X m l P a r t > 
 </file>
 
-<file path=customXml/item2.xml><?xml version="1.0" encoding="utf-8"?>
-<b:Sources xmlns:b="http://schemas.openxmlformats.org/officeDocument/2006/bibliography" xmlns="http://schemas.openxmlformats.org/officeDocument/2006/bibliography" SelectedStyle="\APASixthEditionOfficeOnline.xsl" StyleName="APA" Version="6"/>
+<file path=customXml/itemProps1.xml><?xml version="1.0" encoding="utf-8"?>
+<ds:datastoreItem xmlns:ds="http://schemas.openxmlformats.org/officeDocument/2006/customXml" ds:itemID="{CDD44C42-8307-4E5A-AE3E-49CE03C99392}">
+  <ds:schemaRefs>
+    <ds:schemaRef ds:uri="http://schemas.openxmlformats.org/officeDocument/2006/bibliography"/>
+  </ds:schemaRefs>
+</ds:datastoreItem>
 </file>
 
-<file path=customXml/itemProps1.xml><?xml version="1.0" encoding="utf-8"?>
+<file path=customXml/itemProps2.xml><?xml version="1.0" encoding="utf-8"?>
 <ds:datastoreItem xmlns:ds="http://schemas.openxmlformats.org/officeDocument/2006/customXml" ds:itemID="{4169FB20-4BB3-4EFD-BB57-6CCBB8577D3C}">
   <ds:schemaRefs>
     <ds:schemaRef ds:uri="urn:microsoft-dynamics-nav/reports/NPR_SI_Fiscal_Bill_A4/6014556/"/>
   </ds:schemaRefs>
 </ds:datastoreItem>
-</file>
-
-<file path=customXml/itemProps2.xml><?xml version="1.0" encoding="utf-8"?>
-<ds:datastoreItem xmlns:ds="http://schemas.openxmlformats.org/officeDocument/2006/customXml" ds:itemID="{CDD44C42-8307-4E5A-AE3E-49CE03C99392}">
-  <ds:schemaRefs>
-    <ds:schemaRef ds:uri="http://schemas.openxmlformats.org/officeDocument/2006/bibliography"/>
-  </ds:schemaRefs>
-</ds:datastoreItem>
 </file>
</xml_diff>

<commit_message>
SI Report CrMemo Bug (#8062)
</commit_message>
<xml_diff>
--- a/Application/src/_Reports/layouts/SIFiscalBillA4.docx
+++ b/Application/src/_Reports/layouts/SIFiscalBillA4.docx
@@ -66,7 +66,7 @@
               <w:placeholder>
                 <w:docPart w:val="7B80AEDEBD8A4238801CFBF7B5033E36"/>
               </w:placeholder>
-              <w15:dataBinding w:prefixMappings="xmlns:ns0='urn:microsoft-dynamics-nav/reports/NPR_SI_Fiscal_Bill_A4/6014556/' " w:xpath="/ns0:NavWordReportXmlPart[1]/ns0:SI_POS_Audit_Log_Aux_Info[1]/ns0:CompanyName[1]" w:storeItemID="{4169FB20-4BB3-4EFD-BB57-6CCBB8577D3C}" w16sdtdh:storeItemChecksum="6iIh6A=="/>
+              <w15:dataBinding w:prefixMappings="xmlns:ns0='urn:microsoft-dynamics-nav/reports/NPR_SI_Fiscal_Bill_A4/6014556/' " w:xpath="/ns0:NavWordReportXmlPart[1]/ns0:SI_POS_Audit_Log_Aux_Info[1]/ns0:CompanyName[1]" w:storeItemID="{4169FB20-4BB3-4EFD-BB57-6CCBB8577D3C}" w16sdtdh:storeItemChecksum="8j6Cnw=="/>
             </w:sdtPr>
             <w:sdtEndPr/>
             <w:sdtContent>
@@ -105,7 +105,7 @@
               <w:placeholder>
                 <w:docPart w:val="16B264336FEB48E4B926497E44F5AA1D"/>
               </w:placeholder>
-              <w15:dataBinding w:prefixMappings="xmlns:ns0='urn:microsoft-dynamics-nav/reports/NPR_SI_Fiscal_Bill_A4/6014556/' " w:xpath="/ns0:NavWordReportXmlPart[1]/ns0:SI_POS_Audit_Log_Aux_Info[1]/ns0:CompanyContact[1]" w:storeItemID="{4169FB20-4BB3-4EFD-BB57-6CCBB8577D3C}" w16sdtdh:storeItemChecksum="6iIh6A=="/>
+              <w15:dataBinding w:prefixMappings="xmlns:ns0='urn:microsoft-dynamics-nav/reports/NPR_SI_Fiscal_Bill_A4/6014556/' " w:xpath="/ns0:NavWordReportXmlPart[1]/ns0:SI_POS_Audit_Log_Aux_Info[1]/ns0:CompanyContact[1]" w:storeItemID="{4169FB20-4BB3-4EFD-BB57-6CCBB8577D3C}" w16sdtdh:storeItemChecksum="8j6Cnw=="/>
             </w:sdtPr>
             <w:sdtEndPr/>
             <w:sdtContent>
@@ -144,7 +144,7 @@
               <w:placeholder>
                 <w:docPart w:val="C3EFED90FD5A47E18D6F97E072770876"/>
               </w:placeholder>
-              <w15:dataBinding w:prefixMappings="xmlns:ns0='urn:microsoft-dynamics-nav/reports/NPR_SI_Fiscal_Bill_A4/6014556/' " w:xpath="/ns0:NavWordReportXmlPart[1]/ns0:SI_POS_Audit_Log_Aux_Info[1]/ns0:CompanyAddress[1]" w:storeItemID="{4169FB20-4BB3-4EFD-BB57-6CCBB8577D3C}" w16sdtdh:storeItemChecksum="6iIh6A=="/>
+              <w15:dataBinding w:prefixMappings="xmlns:ns0='urn:microsoft-dynamics-nav/reports/NPR_SI_Fiscal_Bill_A4/6014556/' " w:xpath="/ns0:NavWordReportXmlPart[1]/ns0:SI_POS_Audit_Log_Aux_Info[1]/ns0:CompanyAddress[1]" w:storeItemID="{4169FB20-4BB3-4EFD-BB57-6CCBB8577D3C}" w16sdtdh:storeItemChecksum="8j6Cnw=="/>
             </w:sdtPr>
             <w:sdtEndPr/>
             <w:sdtContent>
@@ -183,7 +183,7 @@
               <w:placeholder>
                 <w:docPart w:val="64132BE5E8C443F495C37F3C41C530D1"/>
               </w:placeholder>
-              <w15:dataBinding w:prefixMappings="xmlns:ns0='urn:microsoft-dynamics-nav/reports/NPR_SI_Fiscal_Bill_A4/6014556/' " w:xpath="/ns0:NavWordReportXmlPart[1]/ns0:SI_POS_Audit_Log_Aux_Info[1]/ns0:POS_Store[1]/ns0:StoreDetailsLine[1]" w:storeItemID="{4169FB20-4BB3-4EFD-BB57-6CCBB8577D3C}" w16sdtdh:storeItemChecksum="6iIh6A=="/>
+              <w15:dataBinding w:prefixMappings="xmlns:ns0='urn:microsoft-dynamics-nav/reports/NPR_SI_Fiscal_Bill_A4/6014556/' " w:xpath="/ns0:NavWordReportXmlPart[1]/ns0:SI_POS_Audit_Log_Aux_Info[1]/ns0:POS_Store[1]/ns0:StoreDetailsLine[1]" w:storeItemID="{4169FB20-4BB3-4EFD-BB57-6CCBB8577D3C}" w16sdtdh:storeItemChecksum="8j6Cnw=="/>
             </w:sdtPr>
             <w:sdtEndPr/>
             <w:sdtContent>
@@ -222,7 +222,7 @@
               <w:placeholder>
                 <w:docPart w:val="A882593DA473471F9FA64407705F3E46"/>
               </w:placeholder>
-              <w15:dataBinding w:prefixMappings="xmlns:ns0='urn:microsoft-dynamics-nav/reports/NPR_SI_Fiscal_Bill_A4/6014556/' " w:xpath="/ns0:NavWordReportXmlPart[1]/ns0:SI_POS_Audit_Log_Aux_Info[1]/ns0:Bill[1]" w:storeItemID="{4169FB20-4BB3-4EFD-BB57-6CCBB8577D3C}" w16sdtdh:storeItemChecksum="6iIh6A=="/>
+              <w15:dataBinding w:prefixMappings="xmlns:ns0='urn:microsoft-dynamics-nav/reports/NPR_SI_Fiscal_Bill_A4/6014556/' " w:xpath="/ns0:NavWordReportXmlPart[1]/ns0:SI_POS_Audit_Log_Aux_Info[1]/ns0:Bill[1]" w:storeItemID="{4169FB20-4BB3-4EFD-BB57-6CCBB8577D3C}" w16sdtdh:storeItemChecksum="8j6Cnw=="/>
             </w:sdtPr>
             <w:sdtEndPr/>
             <w:sdtContent>
@@ -262,13 +262,12 @@
                   <w:b/>
                   <w:bCs/>
                 </w:rPr>
-                <w:id w:val="1575315427"/>
+                <w:id w:val="-2075721008"/>
                 <w:placeholder>
                   <w:docPart w:val="DefaultPlaceholder_-1854013440"/>
                 </w:placeholder>
-                <w15:dataBinding w:prefixMappings="xmlns:ns0='urn:microsoft-dynamics-nav/reports/NPR_SI_Fiscal_Bill_A4/6014556/' " w:xpath="/ns0:NavWordReportXmlPart[1]/ns0:SI_POS_Audit_Log_Aux_Info[1]/ns0:CompanyCity[1]" w:storeItemID="{4169FB20-4BB3-4EFD-BB57-6CCBB8577D3C}" w16sdtdh:storeItemChecksum="6iIh6A=="/>
+                <w15:dataBinding w:prefixMappings="xmlns:ns0='urn:microsoft-dynamics-nav/reports/NPR_SI_Fiscal_Bill_A4/6014556/' " w:xpath="/ns0:NavWordReportXmlPart[1]/ns0:SI_POS_Audit_Log_Aux_Info[1]/ns0:EntryDate[1]" w:storeItemID="{4169FB20-4BB3-4EFD-BB57-6CCBB8577D3C}" w16sdtdh:storeItemChecksum="8j6Cnw=="/>
               </w:sdtPr>
-              <w:sdtEndPr/>
               <w:sdtContent>
                 <w:proofErr w:type="spellStart"/>
                 <w:r>
@@ -276,7 +275,7 @@
                     <w:b/>
                     <w:bCs/>
                   </w:rPr>
-                  <w:t>CompanyCity</w:t>
+                  <w:t>EntryDate</w:t>
                 </w:r>
                 <w:proofErr w:type="spellEnd"/>
               </w:sdtContent>
@@ -298,7 +297,7 @@
                 <w:placeholder>
                   <w:docPart w:val="DefaultPlaceholder_-1854013440"/>
                 </w:placeholder>
-                <w15:dataBinding w:prefixMappings="xmlns:ns0='urn:microsoft-dynamics-nav/reports/NPR_SI_Fiscal_Bill_A4/6014556/' " w:xpath="/ns0:NavWordReportXmlPart[1]/ns0:SI_POS_Audit_Log_Aux_Info[1]/ns0:LogTimeStamp[1]" w:storeItemID="{4169FB20-4BB3-4EFD-BB57-6CCBB8577D3C}" w16sdtdh:storeItemChecksum="6iIh6A=="/>
+                <w15:dataBinding w:prefixMappings="xmlns:ns0='urn:microsoft-dynamics-nav/reports/NPR_SI_Fiscal_Bill_A4/6014556/' " w:xpath="/ns0:NavWordReportXmlPart[1]/ns0:SI_POS_Audit_Log_Aux_Info[1]/ns0:LogTimeStamp[1]" w:storeItemID="{4169FB20-4BB3-4EFD-BB57-6CCBB8577D3C}" w16sdtdh:storeItemChecksum="8j6Cnw=="/>
               </w:sdtPr>
               <w:sdtEndPr/>
               <w:sdtContent>
@@ -326,7 +325,7 @@
               <w:placeholder>
                 <w:docPart w:val="EDBB6E89DEE3465F932CA6D0F394A92F"/>
               </w:placeholder>
-              <w15:dataBinding w:prefixMappings="xmlns:ns0='urn:microsoft-dynamics-nav/reports/NPR_SI_Fiscal_Bill_A4/6014556/' " w:xpath="/ns0:NavWordReportXmlPart[1]/ns0:SI_POS_Audit_Log_Aux_Info[1]/ns0:CopyText[1]" w:storeItemID="{4169FB20-4BB3-4EFD-BB57-6CCBB8577D3C}" w16sdtdh:storeItemChecksum="6iIh6A=="/>
+              <w15:dataBinding w:prefixMappings="xmlns:ns0='urn:microsoft-dynamics-nav/reports/NPR_SI_Fiscal_Bill_A4/6014556/' " w:xpath="/ns0:NavWordReportXmlPart[1]/ns0:SI_POS_Audit_Log_Aux_Info[1]/ns0:CopyText[1]" w:storeItemID="{4169FB20-4BB3-4EFD-BB57-6CCBB8577D3C}" w16sdtdh:storeItemChecksum="8j6Cnw=="/>
             </w:sdtPr>
             <w:sdtEndPr/>
             <w:sdtContent>
@@ -806,7 +805,7 @@
             <w:placeholder>
               <w:docPart w:val="DefaultPlaceholder_-1854013440"/>
             </w:placeholder>
-            <w15:dataBinding w:prefixMappings="xmlns:ns0='urn:microsoft-dynamics-nav/reports/NPR_SI_Fiscal_Bill_A4/6014556/' " w:xpath="/ns0:NavWordReportXmlPart[1]/ns0:SI_POS_Audit_Log_Aux_Info[1]/ns0:CustomerName[1]" w:storeItemID="{4169FB20-4BB3-4EFD-BB57-6CCBB8577D3C}" w16sdtdh:storeItemChecksum="6iIh6A=="/>
+            <w15:dataBinding w:prefixMappings="xmlns:ns0='urn:microsoft-dynamics-nav/reports/NPR_SI_Fiscal_Bill_A4/6014556/' " w:xpath="/ns0:NavWordReportXmlPart[1]/ns0:SI_POS_Audit_Log_Aux_Info[1]/ns0:CustomerName[1]" w:storeItemID="{4169FB20-4BB3-4EFD-BB57-6CCBB8577D3C}" w16sdtdh:storeItemChecksum="8j6Cnw=="/>
           </w:sdtPr>
           <w:sdtEndPr/>
           <w:sdtContent>
@@ -937,7 +936,7 @@
               <w:placeholder>
                 <w:docPart w:val="DefaultPlaceholder_-1854013440"/>
               </w:placeholder>
-              <w15:dataBinding w:prefixMappings="xmlns:ns0='urn:microsoft-dynamics-nav/reports/NPR_SI_Fiscal_Bill_A4/6014556/' " w:xpath="/ns0:NavWordReportXmlPart[1]/ns0:SI_POS_Audit_Log_Aux_Info[1]/ns0:CustomerAddress[1]" w:storeItemID="{4169FB20-4BB3-4EFD-BB57-6CCBB8577D3C}" w16sdtdh:storeItemChecksum="6iIh6A=="/>
+              <w15:dataBinding w:prefixMappings="xmlns:ns0='urn:microsoft-dynamics-nav/reports/NPR_SI_Fiscal_Bill_A4/6014556/' " w:xpath="/ns0:NavWordReportXmlPart[1]/ns0:SI_POS_Audit_Log_Aux_Info[1]/ns0:CustomerAddress[1]" w:storeItemID="{4169FB20-4BB3-4EFD-BB57-6CCBB8577D3C}" w16sdtdh:storeItemChecksum="8j6Cnw=="/>
             </w:sdtPr>
             <w:sdtEndPr/>
             <w:sdtContent>
@@ -951,6 +950,7 @@
                     <w:szCs w:val="22"/>
                   </w:rPr>
                 </w:pPr>
+                <w:proofErr w:type="spellStart"/>
                 <w:r>
                   <w:rPr>
                     <w:b/>
@@ -960,6 +960,7 @@
                   </w:rPr>
                   <w:t>CustomerAddress</w:t>
                 </w:r>
+                <w:proofErr w:type="spellEnd"/>
               </w:p>
             </w:sdtContent>
           </w:sdt>
@@ -975,7 +976,7 @@
               <w:placeholder>
                 <w:docPart w:val="DefaultPlaceholder_-1854013440"/>
               </w:placeholder>
-              <w15:dataBinding w:prefixMappings="xmlns:ns0='urn:microsoft-dynamics-nav/reports/NPR_SI_Fiscal_Bill_A4/6014556/' " w:xpath="/ns0:NavWordReportXmlPart[1]/ns0:SI_POS_Audit_Log_Aux_Info[1]/ns0:CustomerVATNo[1]" w:storeItemID="{4169FB20-4BB3-4EFD-BB57-6CCBB8577D3C}" w16sdtdh:storeItemChecksum="6iIh6A=="/>
+              <w15:dataBinding w:prefixMappings="xmlns:ns0='urn:microsoft-dynamics-nav/reports/NPR_SI_Fiscal_Bill_A4/6014556/' " w:xpath="/ns0:NavWordReportXmlPart[1]/ns0:SI_POS_Audit_Log_Aux_Info[1]/ns0:CustomerVATNo[1]" w:storeItemID="{4169FB20-4BB3-4EFD-BB57-6CCBB8577D3C}" w16sdtdh:storeItemChecksum="8j6Cnw=="/>
             </w:sdtPr>
             <w:sdtEndPr/>
             <w:sdtContent>
@@ -1086,7 +1087,7 @@
             <w:placeholder>
               <w:docPart w:val="DefaultPlaceholder_-1854013440"/>
             </w:placeholder>
-            <w15:dataBinding w:prefixMappings="xmlns:ns0='urn:microsoft-dynamics-nav/reports/NPR_SI_Fiscal_Bill_A4/6014556/' " w:xpath="/ns0:NavWordReportXmlPart[1]/ns0:SI_POS_Audit_Log_Aux_Info[1]/ns0:CustomerPostCity[1]" w:storeItemID="{4169FB20-4BB3-4EFD-BB57-6CCBB8577D3C}" w16sdtdh:storeItemChecksum="6iIh6A=="/>
+            <w15:dataBinding w:prefixMappings="xmlns:ns0='urn:microsoft-dynamics-nav/reports/NPR_SI_Fiscal_Bill_A4/6014556/' " w:xpath="/ns0:NavWordReportXmlPart[1]/ns0:SI_POS_Audit_Log_Aux_Info[1]/ns0:CustomerPostCity[1]" w:storeItemID="{4169FB20-4BB3-4EFD-BB57-6CCBB8577D3C}" w16sdtdh:storeItemChecksum="8j6Cnw=="/>
           </w:sdtPr>
           <w:sdtEndPr/>
           <w:sdtContent>
@@ -1304,7 +1305,7 @@
             <w:placeholder>
               <w:docPart w:val="36568EEBC5CA4EE2858839DE0CDFE62A"/>
             </w:placeholder>
-            <w15:dataBinding w:prefixMappings="xmlns:ns0='urn:microsoft-dynamics-nav/reports/NPR_SI_Fiscal_Bill_A4/6014556/' " w:xpath="/ns0:NavWordReportXmlPart[1]/ns0:Labels[1]/ns0:ItemNameLbl[1]" w:storeItemID="{4169FB20-4BB3-4EFD-BB57-6CCBB8577D3C}" w16sdtdh:storeItemChecksum="6iIh6A=="/>
+            <w15:dataBinding w:prefixMappings="xmlns:ns0='urn:microsoft-dynamics-nav/reports/NPR_SI_Fiscal_Bill_A4/6014556/' " w:xpath="/ns0:NavWordReportXmlPart[1]/ns0:Labels[1]/ns0:ItemNameLbl[1]" w:storeItemID="{4169FB20-4BB3-4EFD-BB57-6CCBB8577D3C}" w16sdtdh:storeItemChecksum="8j6Cnw=="/>
           </w:sdtPr>
           <w:sdtEndPr/>
           <w:sdtContent>
@@ -1367,7 +1368,7 @@
               <w:placeholder>
                 <w:docPart w:val="36568EEBC5CA4EE2858839DE0CDFE62A"/>
               </w:placeholder>
-              <w15:dataBinding w:prefixMappings="xmlns:ns0='urn:microsoft-dynamics-nav/reports/NPR_SI_Fiscal_Bill_A4/6014556/' " w:xpath="/ns0:NavWordReportXmlPart[1]/ns0:Labels[1]/ns0:UoMLbl[1]" w:storeItemID="{4169FB20-4BB3-4EFD-BB57-6CCBB8577D3C}" w16sdtdh:storeItemChecksum="6iIh6A=="/>
+              <w15:dataBinding w:prefixMappings="xmlns:ns0='urn:microsoft-dynamics-nav/reports/NPR_SI_Fiscal_Bill_A4/6014556/' " w:xpath="/ns0:NavWordReportXmlPart[1]/ns0:Labels[1]/ns0:UoMLbl[1]" w:storeItemID="{4169FB20-4BB3-4EFD-BB57-6CCBB8577D3C}" w16sdtdh:storeItemChecksum="8j6Cnw=="/>
             </w:sdtPr>
             <w:sdtEndPr/>
             <w:sdtContent>
@@ -1408,7 +1409,7 @@
               <w:placeholder>
                 <w:docPart w:val="0003E5EE64354839B3F3CC05F4EBC7F9"/>
               </w:placeholder>
-              <w15:dataBinding w:prefixMappings="xmlns:ns0='urn:microsoft-dynamics-nav/reports/NPR_SI_Fiscal_Bill_A4/6014556/' " w:xpath="/ns0:NavWordReportXmlPart[1]/ns0:Labels[1]/ns0:QtyLbl[1]" w:storeItemID="{4169FB20-4BB3-4EFD-BB57-6CCBB8577D3C}" w16sdtdh:storeItemChecksum="6iIh6A=="/>
+              <w15:dataBinding w:prefixMappings="xmlns:ns0='urn:microsoft-dynamics-nav/reports/NPR_SI_Fiscal_Bill_A4/6014556/' " w:xpath="/ns0:NavWordReportXmlPart[1]/ns0:Labels[1]/ns0:QtyLbl[1]" w:storeItemID="{4169FB20-4BB3-4EFD-BB57-6CCBB8577D3C}" w16sdtdh:storeItemChecksum="8j6Cnw=="/>
             </w:sdtPr>
             <w:sdtEndPr/>
             <w:sdtContent>
@@ -1450,7 +1451,7 @@
             <w:placeholder>
               <w:docPart w:val="36568EEBC5CA4EE2858839DE0CDFE62A"/>
             </w:placeholder>
-            <w15:dataBinding w:prefixMappings="xmlns:ns0='urn:microsoft-dynamics-nav/reports/NPR_SI_Fiscal_Bill_A4/6014556/' " w:xpath="/ns0:NavWordReportXmlPart[1]/ns0:Labels[1]/ns0:PriceLbl[1]" w:storeItemID="{4169FB20-4BB3-4EFD-BB57-6CCBB8577D3C}" w16sdtdh:storeItemChecksum="6iIh6A=="/>
+            <w15:dataBinding w:prefixMappings="xmlns:ns0='urn:microsoft-dynamics-nav/reports/NPR_SI_Fiscal_Bill_A4/6014556/' " w:xpath="/ns0:NavWordReportXmlPart[1]/ns0:Labels[1]/ns0:PriceLbl[1]" w:storeItemID="{4169FB20-4BB3-4EFD-BB57-6CCBB8577D3C}" w16sdtdh:storeItemChecksum="8j6Cnw=="/>
           </w:sdtPr>
           <w:sdtEndPr/>
           <w:sdtContent>
@@ -1503,7 +1504,7 @@
             <w:placeholder>
               <w:docPart w:val="36568EEBC5CA4EE2858839DE0CDFE62A"/>
             </w:placeholder>
-            <w15:dataBinding w:prefixMappings="xmlns:ns0='urn:microsoft-dynamics-nav/reports/NPR_SI_Fiscal_Bill_A4/6014556/' " w:xpath="/ns0:NavWordReportXmlPart[1]/ns0:Labels[1]/ns0:DiscountLbl[1]" w:storeItemID="{4169FB20-4BB3-4EFD-BB57-6CCBB8577D3C}" w16sdtdh:storeItemChecksum="6iIh6A=="/>
+            <w15:dataBinding w:prefixMappings="xmlns:ns0='urn:microsoft-dynamics-nav/reports/NPR_SI_Fiscal_Bill_A4/6014556/' " w:xpath="/ns0:NavWordReportXmlPart[1]/ns0:Labels[1]/ns0:DiscountLbl[1]" w:storeItemID="{4169FB20-4BB3-4EFD-BB57-6CCBB8577D3C}" w16sdtdh:storeItemChecksum="8j6Cnw=="/>
           </w:sdtPr>
           <w:sdtEndPr/>
           <w:sdtContent>
@@ -1607,7 +1608,7 @@
             <w:placeholder>
               <w:docPart w:val="36568EEBC5CA4EE2858839DE0CDFE62A"/>
             </w:placeholder>
-            <w15:dataBinding w:prefixMappings="xmlns:ns0='urn:microsoft-dynamics-nav/reports/NPR_SI_Fiscal_Bill_A4/6014556/' " w:xpath="/ns0:NavWordReportXmlPart[1]/ns0:Labels[1]/ns0:PercLbl[1]" w:storeItemID="{4169FB20-4BB3-4EFD-BB57-6CCBB8577D3C}" w16sdtdh:storeItemChecksum="6iIh6A=="/>
+            <w15:dataBinding w:prefixMappings="xmlns:ns0='urn:microsoft-dynamics-nav/reports/NPR_SI_Fiscal_Bill_A4/6014556/' " w:xpath="/ns0:NavWordReportXmlPart[1]/ns0:Labels[1]/ns0:PercLbl[1]" w:storeItemID="{4169FB20-4BB3-4EFD-BB57-6CCBB8577D3C}" w16sdtdh:storeItemChecksum="8j6Cnw=="/>
           </w:sdtPr>
           <w:sdtEndPr/>
           <w:sdtContent>
@@ -1660,7 +1661,7 @@
             <w:placeholder>
               <w:docPart w:val="36568EEBC5CA4EE2858839DE0CDFE62A"/>
             </w:placeholder>
-            <w15:dataBinding w:prefixMappings="xmlns:ns0='urn:microsoft-dynamics-nav/reports/NPR_SI_Fiscal_Bill_A4/6014556/' " w:xpath="/ns0:NavWordReportXmlPart[1]/ns0:Labels[1]/ns0:TotalLbl[1]" w:storeItemID="{4169FB20-4BB3-4EFD-BB57-6CCBB8577D3C}" w16sdtdh:storeItemChecksum="6iIh6A=="/>
+            <w15:dataBinding w:prefixMappings="xmlns:ns0='urn:microsoft-dynamics-nav/reports/NPR_SI_Fiscal_Bill_A4/6014556/' " w:xpath="/ns0:NavWordReportXmlPart[1]/ns0:Labels[1]/ns0:TotalLbl[1]" w:storeItemID="{4169FB20-4BB3-4EFD-BB57-6CCBB8577D3C}" w16sdtdh:storeItemChecksum="8j6Cnw=="/>
           </w:sdtPr>
           <w:sdtEndPr/>
           <w:sdtContent>
@@ -1835,7 +1836,7 @@
                     <w:placeholder>
                       <w:docPart w:val="85AAF6D641FC4C79826FF7093DAA7A84"/>
                     </w:placeholder>
-                    <w15:dataBinding w:prefixMappings="xmlns:ns0='urn:microsoft-dynamics-nav/reports/NPR_SI_Fiscal_Bill_A4/6014556/' " w:xpath="/ns0:NavWordReportXmlPart[1]/ns0:SI_POS_Audit_Log_Aux_Info[1]/ns0:POS_Entry_Lines[1]/ns0:ItemDescription[1]" w:storeItemID="{4169FB20-4BB3-4EFD-BB57-6CCBB8577D3C}" w16sdtdh:storeItemChecksum="6iIh6A=="/>
+                    <w15:dataBinding w:prefixMappings="xmlns:ns0='urn:microsoft-dynamics-nav/reports/NPR_SI_Fiscal_Bill_A4/6014556/' " w:xpath="/ns0:NavWordReportXmlPart[1]/ns0:SI_POS_Audit_Log_Aux_Info[1]/ns0:POS_Entry_Lines[1]/ns0:ItemDescription[1]" w:storeItemID="{4169FB20-4BB3-4EFD-BB57-6CCBB8577D3C}" w16sdtdh:storeItemChecksum="8j6Cnw=="/>
                   </w:sdtPr>
                   <w:sdtEndPr/>
                   <w:sdtContent>
@@ -1881,7 +1882,7 @@
                     <w:placeholder>
                       <w:docPart w:val="BF14EC5837FE4FE29D4E111559C7C816"/>
                     </w:placeholder>
-                    <w15:dataBinding w:prefixMappings="xmlns:ns0='urn:microsoft-dynamics-nav/reports/NPR_SI_Fiscal_Bill_A4/6014556/' " w:xpath="/ns0:NavWordReportXmlPart[1]/ns0:SI_POS_Audit_Log_Aux_Info[1]/ns0:POS_Entry_Lines[1]/ns0:UOM[1]" w:storeItemID="{4169FB20-4BB3-4EFD-BB57-6CCBB8577D3C}" w16sdtdh:storeItemChecksum="6iIh6A=="/>
+                    <w15:dataBinding w:prefixMappings="xmlns:ns0='urn:microsoft-dynamics-nav/reports/NPR_SI_Fiscal_Bill_A4/6014556/' " w:xpath="/ns0:NavWordReportXmlPart[1]/ns0:SI_POS_Audit_Log_Aux_Info[1]/ns0:POS_Entry_Lines[1]/ns0:UOM[1]" w:storeItemID="{4169FB20-4BB3-4EFD-BB57-6CCBB8577D3C}" w16sdtdh:storeItemChecksum="8j6Cnw=="/>
                   </w:sdtPr>
                   <w:sdtEndPr/>
                   <w:sdtContent>
@@ -1927,7 +1928,7 @@
                     <w:placeholder>
                       <w:docPart w:val="BF14EC5837FE4FE29D4E111559C7C816"/>
                     </w:placeholder>
-                    <w15:dataBinding w:prefixMappings="xmlns:ns0='urn:microsoft-dynamics-nav/reports/NPR_SI_Fiscal_Bill_A4/6014556/' " w:xpath="/ns0:NavWordReportXmlPart[1]/ns0:SI_POS_Audit_Log_Aux_Info[1]/ns0:POS_Entry_Lines[1]/ns0:UnitPrice[1]" w:storeItemID="{4169FB20-4BB3-4EFD-BB57-6CCBB8577D3C}" w16sdtdh:storeItemChecksum="6iIh6A=="/>
+                    <w15:dataBinding w:prefixMappings="xmlns:ns0='urn:microsoft-dynamics-nav/reports/NPR_SI_Fiscal_Bill_A4/6014556/' " w:xpath="/ns0:NavWordReportXmlPart[1]/ns0:SI_POS_Audit_Log_Aux_Info[1]/ns0:POS_Entry_Lines[1]/ns0:UnitPrice[1]" w:storeItemID="{4169FB20-4BB3-4EFD-BB57-6CCBB8577D3C}" w16sdtdh:storeItemChecksum="8j6Cnw=="/>
                   </w:sdtPr>
                   <w:sdtEndPr/>
                   <w:sdtContent>
@@ -1975,7 +1976,7 @@
                     <w:placeholder>
                       <w:docPart w:val="BF14EC5837FE4FE29D4E111559C7C816"/>
                     </w:placeholder>
-                    <w15:dataBinding w:prefixMappings="xmlns:ns0='urn:microsoft-dynamics-nav/reports/NPR_SI_Fiscal_Bill_A4/6014556/' " w:xpath="/ns0:NavWordReportXmlPart[1]/ns0:SI_POS_Audit_Log_Aux_Info[1]/ns0:POS_Entry_Lines[1]/ns0:DiscountAmount[1]" w:storeItemID="{4169FB20-4BB3-4EFD-BB57-6CCBB8577D3C}" w16sdtdh:storeItemChecksum="6iIh6A=="/>
+                    <w15:dataBinding w:prefixMappings="xmlns:ns0='urn:microsoft-dynamics-nav/reports/NPR_SI_Fiscal_Bill_A4/6014556/' " w:xpath="/ns0:NavWordReportXmlPart[1]/ns0:SI_POS_Audit_Log_Aux_Info[1]/ns0:POS_Entry_Lines[1]/ns0:DiscountAmount[1]" w:storeItemID="{4169FB20-4BB3-4EFD-BB57-6CCBB8577D3C}" w16sdtdh:storeItemChecksum="8j6Cnw=="/>
                   </w:sdtPr>
                   <w:sdtEndPr/>
                   <w:sdtContent>
@@ -2046,7 +2047,7 @@
                     <w:placeholder>
                       <w:docPart w:val="BF14EC5837FE4FE29D4E111559C7C816"/>
                     </w:placeholder>
-                    <w15:dataBinding w:prefixMappings="xmlns:ns0='urn:microsoft-dynamics-nav/reports/NPR_SI_Fiscal_Bill_A4/6014556/' " w:xpath="/ns0:NavWordReportXmlPart[1]/ns0:SI_POS_Audit_Log_Aux_Info[1]/ns0:POS_Entry_Lines[1]/ns0:Quantity[1]" w:storeItemID="{4169FB20-4BB3-4EFD-BB57-6CCBB8577D3C}" w16sdtdh:storeItemChecksum="6iIh6A=="/>
+                    <w15:dataBinding w:prefixMappings="xmlns:ns0='urn:microsoft-dynamics-nav/reports/NPR_SI_Fiscal_Bill_A4/6014556/' " w:xpath="/ns0:NavWordReportXmlPart[1]/ns0:SI_POS_Audit_Log_Aux_Info[1]/ns0:POS_Entry_Lines[1]/ns0:Quantity[1]" w:storeItemID="{4169FB20-4BB3-4EFD-BB57-6CCBB8577D3C}" w16sdtdh:storeItemChecksum="8j6Cnw=="/>
                   </w:sdtPr>
                   <w:sdtEndPr/>
                   <w:sdtContent>
@@ -2092,7 +2093,7 @@
                     <w:placeholder>
                       <w:docPart w:val="BF14EC5837FE4FE29D4E111559C7C816"/>
                     </w:placeholder>
-                    <w15:dataBinding w:prefixMappings="xmlns:ns0='urn:microsoft-dynamics-nav/reports/NPR_SI_Fiscal_Bill_A4/6014556/' " w:xpath="/ns0:NavWordReportXmlPart[1]/ns0:SI_POS_Audit_Log_Aux_Info[1]/ns0:POS_Entry_Lines[1]/ns0:DiscountPerc[1]" w:storeItemID="{4169FB20-4BB3-4EFD-BB57-6CCBB8577D3C}" w16sdtdh:storeItemChecksum="6iIh6A=="/>
+                    <w15:dataBinding w:prefixMappings="xmlns:ns0='urn:microsoft-dynamics-nav/reports/NPR_SI_Fiscal_Bill_A4/6014556/' " w:xpath="/ns0:NavWordReportXmlPart[1]/ns0:SI_POS_Audit_Log_Aux_Info[1]/ns0:POS_Entry_Lines[1]/ns0:DiscountPerc[1]" w:storeItemID="{4169FB20-4BB3-4EFD-BB57-6CCBB8577D3C}" w16sdtdh:storeItemChecksum="8j6Cnw=="/>
                   </w:sdtPr>
                   <w:sdtEndPr/>
                   <w:sdtContent>
@@ -2140,7 +2141,7 @@
                     <w:placeholder>
                       <w:docPart w:val="BF14EC5837FE4FE29D4E111559C7C816"/>
                     </w:placeholder>
-                    <w15:dataBinding w:prefixMappings="xmlns:ns0='urn:microsoft-dynamics-nav/reports/NPR_SI_Fiscal_Bill_A4/6014556/' " w:xpath="/ns0:NavWordReportXmlPart[1]/ns0:SI_POS_Audit_Log_Aux_Info[1]/ns0:POS_Entry_Lines[1]/ns0:AmountIncludingVAT[1]" w:storeItemID="{4169FB20-4BB3-4EFD-BB57-6CCBB8577D3C}" w16sdtdh:storeItemChecksum="6iIh6A=="/>
+                    <w15:dataBinding w:prefixMappings="xmlns:ns0='urn:microsoft-dynamics-nav/reports/NPR_SI_Fiscal_Bill_A4/6014556/' " w:xpath="/ns0:NavWordReportXmlPart[1]/ns0:SI_POS_Audit_Log_Aux_Info[1]/ns0:POS_Entry_Lines[1]/ns0:AmountIncludingVAT[1]" w:storeItemID="{4169FB20-4BB3-4EFD-BB57-6CCBB8577D3C}" w16sdtdh:storeItemChecksum="8j6Cnw=="/>
                   </w:sdtPr>
                   <w:sdtEndPr/>
                   <w:sdtContent>
@@ -2271,7 +2272,7 @@
             <w:placeholder>
               <w:docPart w:val="441B4EB299544A6DB872CFDC87B60E7B"/>
             </w:placeholder>
-            <w15:dataBinding w:prefixMappings="xmlns:ns0='urn:microsoft-dynamics-nav/reports/NPR_SI_Fiscal_Bill_A4/6014556/' " w:xpath="/ns0:NavWordReportXmlPart[1]/ns0:Labels[1]/ns0:ToPayLbl[1]" w:storeItemID="{4169FB20-4BB3-4EFD-BB57-6CCBB8577D3C}" w16sdtdh:storeItemChecksum="6iIh6A=="/>
+            <w15:dataBinding w:prefixMappings="xmlns:ns0='urn:microsoft-dynamics-nav/reports/NPR_SI_Fiscal_Bill_A4/6014556/' " w:xpath="/ns0:NavWordReportXmlPart[1]/ns0:Labels[1]/ns0:ToPayLbl[1]" w:storeItemID="{4169FB20-4BB3-4EFD-BB57-6CCBB8577D3C}" w16sdtdh:storeItemChecksum="8j6Cnw=="/>
           </w:sdtPr>
           <w:sdtEndPr/>
           <w:sdtContent>
@@ -2347,7 +2348,7 @@
             <w:placeholder>
               <w:docPart w:val="BF14EC5837FE4FE29D4E111559C7C816"/>
             </w:placeholder>
-            <w15:dataBinding w:prefixMappings="xmlns:ns0='urn:microsoft-dynamics-nav/reports/NPR_SI_Fiscal_Bill_A4/6014556/' " w:xpath="/ns0:NavWordReportXmlPart[1]/ns0:SI_POS_Audit_Log_Aux_Info[1]/ns0:TotalAmount[1]" w:storeItemID="{4169FB20-4BB3-4EFD-BB57-6CCBB8577D3C}" w16sdtdh:storeItemChecksum="6iIh6A=="/>
+            <w15:dataBinding w:prefixMappings="xmlns:ns0='urn:microsoft-dynamics-nav/reports/NPR_SI_Fiscal_Bill_A4/6014556/' " w:xpath="/ns0:NavWordReportXmlPart[1]/ns0:SI_POS_Audit_Log_Aux_Info[1]/ns0:TotalAmount[1]" w:storeItemID="{4169FB20-4BB3-4EFD-BB57-6CCBB8577D3C}" w16sdtdh:storeItemChecksum="8j6Cnw=="/>
           </w:sdtPr>
           <w:sdtEndPr/>
           <w:sdtContent>
@@ -2402,7 +2403,7 @@
             <w:placeholder>
               <w:docPart w:val="BF14EC5837FE4FE29D4E111559C7C816"/>
             </w:placeholder>
-            <w15:dataBinding w:prefixMappings="xmlns:ns0='urn:microsoft-dynamics-nav/reports/NPR_SI_Fiscal_Bill_A4/6014556/' " w:xpath="/ns0:NavWordReportXmlPart[1]/ns0:Labels[1]/ns0:PaymentMethodLbl[1]" w:storeItemID="{4169FB20-4BB3-4EFD-BB57-6CCBB8577D3C}" w16sdtdh:storeItemChecksum="6iIh6A=="/>
+            <w15:dataBinding w:prefixMappings="xmlns:ns0='urn:microsoft-dynamics-nav/reports/NPR_SI_Fiscal_Bill_A4/6014556/' " w:xpath="/ns0:NavWordReportXmlPart[1]/ns0:Labels[1]/ns0:PaymentMethodLbl[1]" w:storeItemID="{4169FB20-4BB3-4EFD-BB57-6CCBB8577D3C}" w16sdtdh:storeItemChecksum="8j6Cnw=="/>
           </w:sdtPr>
           <w:sdtEndPr/>
           <w:sdtContent>
@@ -2490,7 +2491,7 @@
             <w:placeholder>
               <w:docPart w:val="BF14EC5837FE4FE29D4E111559C7C816"/>
             </w:placeholder>
-            <w15:dataBinding w:prefixMappings="xmlns:ns0='urn:microsoft-dynamics-nav/reports/NPR_SI_Fiscal_Bill_A4/6014556/' " w:xpath="/ns0:NavWordReportXmlPart[1]/ns0:Labels[1]/ns0:PriceLbl[1]" w:storeItemID="{4169FB20-4BB3-4EFD-BB57-6CCBB8577D3C}" w16sdtdh:storeItemChecksum="6iIh6A=="/>
+            <w15:dataBinding w:prefixMappings="xmlns:ns0='urn:microsoft-dynamics-nav/reports/NPR_SI_Fiscal_Bill_A4/6014556/' " w:xpath="/ns0:NavWordReportXmlPart[1]/ns0:Labels[1]/ns0:PriceLbl[1]" w:storeItemID="{4169FB20-4BB3-4EFD-BB57-6CCBB8577D3C}" w16sdtdh:storeItemChecksum="8j6Cnw=="/>
           </w:sdtPr>
           <w:sdtEndPr/>
           <w:sdtContent>
@@ -2660,7 +2661,7 @@
                     <w:placeholder>
                       <w:docPart w:val="BF14EC5837FE4FE29D4E111559C7C816"/>
                     </w:placeholder>
-                    <w15:dataBinding w:prefixMappings="xmlns:ns0='urn:microsoft-dynamics-nav/reports/NPR_SI_Fiscal_Bill_A4/6014556/' " w:xpath="/ns0:NavWordReportXmlPart[1]/ns0:POS_Entry_Payment_Lines[1]/ns0:POSPaymentMethod[1]" w:storeItemID="{4169FB20-4BB3-4EFD-BB57-6CCBB8577D3C}" w16sdtdh:storeItemChecksum="6iIh6A=="/>
+                    <w15:dataBinding w:prefixMappings="xmlns:ns0='urn:microsoft-dynamics-nav/reports/NPR_SI_Fiscal_Bill_A4/6014556/' " w:xpath="/ns0:NavWordReportXmlPart[1]/ns0:POS_Entry_Payment_Lines[1]/ns0:POSPaymentMethod[1]" w:storeItemID="{4169FB20-4BB3-4EFD-BB57-6CCBB8577D3C}" w16sdtdh:storeItemChecksum="8j6Cnw=="/>
                   </w:sdtPr>
                   <w:sdtEndPr/>
                   <w:sdtContent>
@@ -2749,7 +2750,7 @@
                     <w:placeholder>
                       <w:docPart w:val="BF14EC5837FE4FE29D4E111559C7C816"/>
                     </w:placeholder>
-                    <w15:dataBinding w:prefixMappings="xmlns:ns0='urn:microsoft-dynamics-nav/reports/NPR_SI_Fiscal_Bill_A4/6014556/' " w:xpath="/ns0:NavWordReportXmlPart[1]/ns0:POS_Entry_Payment_Lines[1]/ns0:Amount[1]" w:storeItemID="{4169FB20-4BB3-4EFD-BB57-6CCBB8577D3C}" w16sdtdh:storeItemChecksum="6iIh6A=="/>
+                    <w15:dataBinding w:prefixMappings="xmlns:ns0='urn:microsoft-dynamics-nav/reports/NPR_SI_Fiscal_Bill_A4/6014556/' " w:xpath="/ns0:NavWordReportXmlPart[1]/ns0:POS_Entry_Payment_Lines[1]/ns0:Amount[1]" w:storeItemID="{4169FB20-4BB3-4EFD-BB57-6CCBB8577D3C}" w16sdtdh:storeItemChecksum="8j6Cnw=="/>
                   </w:sdtPr>
                   <w:sdtEndPr/>
                   <w:sdtContent>
@@ -2892,7 +2893,7 @@
             <w:placeholder>
               <w:docPart w:val="BF14EC5837FE4FE29D4E111559C7C816"/>
             </w:placeholder>
-            <w15:dataBinding w:prefixMappings="xmlns:ns0='urn:microsoft-dynamics-nav/reports/NPR_SI_Fiscal_Bill_A4/6014556/' " w:xpath="/ns0:NavWordReportXmlPart[1]/ns0:Labels[1]/ns0:TaxLbl[1]" w:storeItemID="{4169FB20-4BB3-4EFD-BB57-6CCBB8577D3C}" w16sdtdh:storeItemChecksum="6iIh6A=="/>
+            <w15:dataBinding w:prefixMappings="xmlns:ns0='urn:microsoft-dynamics-nav/reports/NPR_SI_Fiscal_Bill_A4/6014556/' " w:xpath="/ns0:NavWordReportXmlPart[1]/ns0:Labels[1]/ns0:TaxLbl[1]" w:storeItemID="{4169FB20-4BB3-4EFD-BB57-6CCBB8577D3C}" w16sdtdh:storeItemChecksum="8j6Cnw=="/>
           </w:sdtPr>
           <w:sdtEndPr/>
           <w:sdtContent>
@@ -2943,7 +2944,7 @@
             <w:placeholder>
               <w:docPart w:val="BF14EC5837FE4FE29D4E111559C7C816"/>
             </w:placeholder>
-            <w15:dataBinding w:prefixMappings="xmlns:ns0='urn:microsoft-dynamics-nav/reports/NPR_SI_Fiscal_Bill_A4/6014556/' " w:xpath="/ns0:NavWordReportXmlPart[1]/ns0:Labels[1]/ns0:TaxRateLbl[1]" w:storeItemID="{4169FB20-4BB3-4EFD-BB57-6CCBB8577D3C}" w16sdtdh:storeItemChecksum="6iIh6A=="/>
+            <w15:dataBinding w:prefixMappings="xmlns:ns0='urn:microsoft-dynamics-nav/reports/NPR_SI_Fiscal_Bill_A4/6014556/' " w:xpath="/ns0:NavWordReportXmlPart[1]/ns0:Labels[1]/ns0:TaxRateLbl[1]" w:storeItemID="{4169FB20-4BB3-4EFD-BB57-6CCBB8577D3C}" w16sdtdh:storeItemChecksum="8j6Cnw=="/>
           </w:sdtPr>
           <w:sdtEndPr/>
           <w:sdtContent>
@@ -2996,7 +2997,7 @@
             <w:placeholder>
               <w:docPart w:val="BF14EC5837FE4FE29D4E111559C7C816"/>
             </w:placeholder>
-            <w15:dataBinding w:prefixMappings="xmlns:ns0='urn:microsoft-dynamics-nav/reports/NPR_SI_Fiscal_Bill_A4/6014556/' " w:xpath="/ns0:NavWordReportXmlPart[1]/ns0:Labels[1]/ns0:TaxBaseLbl[1]" w:storeItemID="{4169FB20-4BB3-4EFD-BB57-6CCBB8577D3C}" w16sdtdh:storeItemChecksum="6iIh6A=="/>
+            <w15:dataBinding w:prefixMappings="xmlns:ns0='urn:microsoft-dynamics-nav/reports/NPR_SI_Fiscal_Bill_A4/6014556/' " w:xpath="/ns0:NavWordReportXmlPart[1]/ns0:Labels[1]/ns0:TaxBaseLbl[1]" w:storeItemID="{4169FB20-4BB3-4EFD-BB57-6CCBB8577D3C}" w16sdtdh:storeItemChecksum="8j6Cnw=="/>
           </w:sdtPr>
           <w:sdtEndPr/>
           <w:sdtContent>
@@ -3048,7 +3049,7 @@
             <w:placeholder>
               <w:docPart w:val="BF14EC5837FE4FE29D4E111559C7C816"/>
             </w:placeholder>
-            <w15:dataBinding w:prefixMappings="xmlns:ns0='urn:microsoft-dynamics-nav/reports/NPR_SI_Fiscal_Bill_A4/6014556/' " w:xpath="/ns0:NavWordReportXmlPart[1]/ns0:Labels[1]/ns0:TaxAmountLbl[1]" w:storeItemID="{4169FB20-4BB3-4EFD-BB57-6CCBB8577D3C}" w16sdtdh:storeItemChecksum="6iIh6A=="/>
+            <w15:dataBinding w:prefixMappings="xmlns:ns0='urn:microsoft-dynamics-nav/reports/NPR_SI_Fiscal_Bill_A4/6014556/' " w:xpath="/ns0:NavWordReportXmlPart[1]/ns0:Labels[1]/ns0:TaxAmountLbl[1]" w:storeItemID="{4169FB20-4BB3-4EFD-BB57-6CCBB8577D3C}" w16sdtdh:storeItemChecksum="8j6Cnw=="/>
           </w:sdtPr>
           <w:sdtEndPr/>
           <w:sdtContent>
@@ -3133,7 +3134,7 @@
                     <w:placeholder>
                       <w:docPart w:val="BF14EC5837FE4FE29D4E111559C7C816"/>
                     </w:placeholder>
-                    <w15:dataBinding w:prefixMappings="xmlns:ns0='urn:microsoft-dynamics-nav/reports/NPR_SI_Fiscal_Bill_A4/6014556/' " w:xpath="/ns0:NavWordReportXmlPart[1]/ns0:Labels[1]/ns0:VATLbl[1]" w:storeItemID="{4169FB20-4BB3-4EFD-BB57-6CCBB8577D3C}" w16sdtdh:storeItemChecksum="6iIh6A=="/>
+                    <w15:dataBinding w:prefixMappings="xmlns:ns0='urn:microsoft-dynamics-nav/reports/NPR_SI_Fiscal_Bill_A4/6014556/' " w:xpath="/ns0:NavWordReportXmlPart[1]/ns0:Labels[1]/ns0:VATLbl[1]" w:storeItemID="{4169FB20-4BB3-4EFD-BB57-6CCBB8577D3C}" w16sdtdh:storeItemChecksum="8j6Cnw=="/>
                   </w:sdtPr>
                   <w:sdtEndPr/>
                   <w:sdtContent>
@@ -3179,7 +3180,7 @@
                     <w:placeholder>
                       <w:docPart w:val="BF14EC5837FE4FE29D4E111559C7C816"/>
                     </w:placeholder>
-                    <w15:dataBinding w:prefixMappings="xmlns:ns0='urn:microsoft-dynamics-nav/reports/NPR_SI_Fiscal_Bill_A4/6014556/' " w:xpath="/ns0:NavWordReportXmlPart[1]/ns0:SI_POS_Audit_Log_Aux_Info[1]/ns0:POS_Entry_Tax_Lines[1]/ns0:VATPerc[1]" w:storeItemID="{4169FB20-4BB3-4EFD-BB57-6CCBB8577D3C}" w16sdtdh:storeItemChecksum="6iIh6A=="/>
+                    <w15:dataBinding w:prefixMappings="xmlns:ns0='urn:microsoft-dynamics-nav/reports/NPR_SI_Fiscal_Bill_A4/6014556/' " w:xpath="/ns0:NavWordReportXmlPart[1]/ns0:SI_POS_Audit_Log_Aux_Info[1]/ns0:POS_Entry_Tax_Lines[1]/ns0:VATPerc[1]" w:storeItemID="{4169FB20-4BB3-4EFD-BB57-6CCBB8577D3C}" w16sdtdh:storeItemChecksum="8j6Cnw=="/>
                   </w:sdtPr>
                   <w:sdtEndPr/>
                   <w:sdtContent>
@@ -3227,7 +3228,7 @@
                     <w:placeholder>
                       <w:docPart w:val="BF14EC5837FE4FE29D4E111559C7C816"/>
                     </w:placeholder>
-                    <w15:dataBinding w:prefixMappings="xmlns:ns0='urn:microsoft-dynamics-nav/reports/NPR_SI_Fiscal_Bill_A4/6014556/' " w:xpath="/ns0:NavWordReportXmlPart[1]/ns0:SI_POS_Audit_Log_Aux_Info[1]/ns0:POS_Entry_Tax_Lines[1]/ns0:VATBaseAmount[1]" w:storeItemID="{4169FB20-4BB3-4EFD-BB57-6CCBB8577D3C}" w16sdtdh:storeItemChecksum="6iIh6A=="/>
+                    <w15:dataBinding w:prefixMappings="xmlns:ns0='urn:microsoft-dynamics-nav/reports/NPR_SI_Fiscal_Bill_A4/6014556/' " w:xpath="/ns0:NavWordReportXmlPart[1]/ns0:SI_POS_Audit_Log_Aux_Info[1]/ns0:POS_Entry_Tax_Lines[1]/ns0:VATBaseAmount[1]" w:storeItemID="{4169FB20-4BB3-4EFD-BB57-6CCBB8577D3C}" w16sdtdh:storeItemChecksum="8j6Cnw=="/>
                   </w:sdtPr>
                   <w:sdtEndPr/>
                   <w:sdtContent>
@@ -3274,7 +3275,7 @@
                     <w:placeholder>
                       <w:docPart w:val="BF14EC5837FE4FE29D4E111559C7C816"/>
                     </w:placeholder>
-                    <w15:dataBinding w:prefixMappings="xmlns:ns0='urn:microsoft-dynamics-nav/reports/NPR_SI_Fiscal_Bill_A4/6014556/' " w:xpath="/ns0:NavWordReportXmlPart[1]/ns0:SI_POS_Audit_Log_Aux_Info[1]/ns0:POS_Entry_Tax_Lines[1]/ns0:VATAmount[1]" w:storeItemID="{4169FB20-4BB3-4EFD-BB57-6CCBB8577D3C}" w16sdtdh:storeItemChecksum="6iIh6A=="/>
+                    <w15:dataBinding w:prefixMappings="xmlns:ns0='urn:microsoft-dynamics-nav/reports/NPR_SI_Fiscal_Bill_A4/6014556/' " w:xpath="/ns0:NavWordReportXmlPart[1]/ns0:SI_POS_Audit_Log_Aux_Info[1]/ns0:POS_Entry_Tax_Lines[1]/ns0:VATAmount[1]" w:storeItemID="{4169FB20-4BB3-4EFD-BB57-6CCBB8577D3C}" w16sdtdh:storeItemChecksum="8j6Cnw=="/>
                   </w:sdtPr>
                   <w:sdtEndPr/>
                   <w:sdtContent>
@@ -3413,7 +3414,7 @@
             <w:placeholder>
               <w:docPart w:val="BF14EC5837FE4FE29D4E111559C7C816"/>
             </w:placeholder>
-            <w15:dataBinding w:prefixMappings="xmlns:ns0='urn:microsoft-dynamics-nav/reports/NPR_SI_Fiscal_Bill_A4/6014556/' " w:xpath="/ns0:NavWordReportXmlPart[1]/ns0:Labels[1]/ns0:OperatorLbl[1]" w:storeItemID="{4169FB20-4BB3-4EFD-BB57-6CCBB8577D3C}" w16sdtdh:storeItemChecksum="6iIh6A=="/>
+            <w15:dataBinding w:prefixMappings="xmlns:ns0='urn:microsoft-dynamics-nav/reports/NPR_SI_Fiscal_Bill_A4/6014556/' " w:xpath="/ns0:NavWordReportXmlPart[1]/ns0:Labels[1]/ns0:OperatorLbl[1]" w:storeItemID="{4169FB20-4BB3-4EFD-BB57-6CCBB8577D3C}" w16sdtdh:storeItemChecksum="8j6Cnw=="/>
           </w:sdtPr>
           <w:sdtEndPr/>
           <w:sdtContent>
@@ -3501,7 +3502,7 @@
             <w:placeholder>
               <w:docPart w:val="BF14EC5837FE4FE29D4E111559C7C816"/>
             </w:placeholder>
-            <w15:dataBinding w:prefixMappings="xmlns:ns0='urn:microsoft-dynamics-nav/reports/NPR_SI_Fiscal_Bill_A4/6014556/' " w:xpath="/ns0:NavWordReportXmlPart[1]/ns0:SI_POS_Audit_Log_Aux_Info[1]/ns0:OperatorName[1]" w:storeItemID="{4169FB20-4BB3-4EFD-BB57-6CCBB8577D3C}" w16sdtdh:storeItemChecksum="6iIh6A=="/>
+            <w15:dataBinding w:prefixMappings="xmlns:ns0='urn:microsoft-dynamics-nav/reports/NPR_SI_Fiscal_Bill_A4/6014556/' " w:xpath="/ns0:NavWordReportXmlPart[1]/ns0:SI_POS_Audit_Log_Aux_Info[1]/ns0:OperatorName[1]" w:storeItemID="{4169FB20-4BB3-4EFD-BB57-6CCBB8577D3C}" w16sdtdh:storeItemChecksum="8j6Cnw=="/>
           </w:sdtPr>
           <w:sdtEndPr/>
           <w:sdtContent>
@@ -3643,7 +3644,7 @@
             <w:placeholder>
               <w:docPart w:val="DefaultPlaceholder_-1854013440"/>
             </w:placeholder>
-            <w15:dataBinding w:prefixMappings="xmlns:ns0='urn:microsoft-dynamics-nav/reports/NPR_SI_Fiscal_Bill_A4/6014556/' " w:xpath="/ns0:NavWordReportXmlPart[1]/ns0:Labels[1]/ns0:ZOILbl[1]" w:storeItemID="{4169FB20-4BB3-4EFD-BB57-6CCBB8577D3C}" w16sdtdh:storeItemChecksum="6iIh6A=="/>
+            <w15:dataBinding w:prefixMappings="xmlns:ns0='urn:microsoft-dynamics-nav/reports/NPR_SI_Fiscal_Bill_A4/6014556/' " w:xpath="/ns0:NavWordReportXmlPart[1]/ns0:Labels[1]/ns0:ZOILbl[1]" w:storeItemID="{4169FB20-4BB3-4EFD-BB57-6CCBB8577D3C}" w16sdtdh:storeItemChecksum="8j6Cnw=="/>
           </w:sdtPr>
           <w:sdtEndPr/>
           <w:sdtContent>
@@ -3704,7 +3705,7 @@
               <w:placeholder>
                 <w:docPart w:val="BF14EC5837FE4FE29D4E111559C7C816"/>
               </w:placeholder>
-              <w15:dataBinding w:prefixMappings="xmlns:ns0='urn:microsoft-dynamics-nav/reports/NPR_SI_Fiscal_Bill_A4/6014556/' " w:xpath="/ns0:NavWordReportXmlPart[1]/ns0:SI_POS_Audit_Log_Aux_Info[1]/ns0:ZOICode[1]" w:storeItemID="{4169FB20-4BB3-4EFD-BB57-6CCBB8577D3C}" w16sdtdh:storeItemChecksum="6iIh6A=="/>
+              <w15:dataBinding w:prefixMappings="xmlns:ns0='urn:microsoft-dynamics-nav/reports/NPR_SI_Fiscal_Bill_A4/6014556/' " w:xpath="/ns0:NavWordReportXmlPart[1]/ns0:SI_POS_Audit_Log_Aux_Info[1]/ns0:ZOICode[1]" w:storeItemID="{4169FB20-4BB3-4EFD-BB57-6CCBB8577D3C}" w16sdtdh:storeItemChecksum="8j6Cnw=="/>
             </w:sdtPr>
             <w:sdtEndPr/>
             <w:sdtContent>
@@ -3739,7 +3740,7 @@
               <w:placeholder>
                 <w:docPart w:val="BF14EC5837FE4FE29D4E111559C7C816"/>
               </w:placeholder>
-              <w15:dataBinding w:prefixMappings="xmlns:ns0='urn:microsoft-dynamics-nav/reports/NPR_SI_Fiscal_Bill_A4/6014556/' " w:xpath="/ns0:NavWordReportXmlPart[1]/ns0:SI_POS_Audit_Log_Aux_Info[1]/ns0:EORCode[1]" w:storeItemID="{4169FB20-4BB3-4EFD-BB57-6CCBB8577D3C}" w16sdtdh:storeItemChecksum="6iIh6A=="/>
+              <w15:dataBinding w:prefixMappings="xmlns:ns0='urn:microsoft-dynamics-nav/reports/NPR_SI_Fiscal_Bill_A4/6014556/' " w:xpath="/ns0:NavWordReportXmlPart[1]/ns0:SI_POS_Audit_Log_Aux_Info[1]/ns0:EORCode[1]" w:storeItemID="{4169FB20-4BB3-4EFD-BB57-6CCBB8577D3C}" w16sdtdh:storeItemChecksum="8j6Cnw=="/>
             </w:sdtPr>
             <w:sdtEndPr/>
             <w:sdtContent>
@@ -3782,7 +3783,7 @@
             <w:placeholder>
               <w:docPart w:val="DefaultPlaceholder_-1854013440"/>
             </w:placeholder>
-            <w15:dataBinding w:prefixMappings="xmlns:ns0='urn:microsoft-dynamics-nav/reports/NPR_SI_Fiscal_Bill_A4/6014556/' " w:xpath="/ns0:NavWordReportXmlPart[1]/ns0:Labels[1]/ns0:EORLbl[1]" w:storeItemID="{4169FB20-4BB3-4EFD-BB57-6CCBB8577D3C}" w16sdtdh:storeItemChecksum="6iIh6A=="/>
+            <w15:dataBinding w:prefixMappings="xmlns:ns0='urn:microsoft-dynamics-nav/reports/NPR_SI_Fiscal_Bill_A4/6014556/' " w:xpath="/ns0:NavWordReportXmlPart[1]/ns0:Labels[1]/ns0:EORLbl[1]" w:storeItemID="{4169FB20-4BB3-4EFD-BB57-6CCBB8577D3C}" w16sdtdh:storeItemChecksum="8j6Cnw=="/>
           </w:sdtPr>
           <w:sdtEndPr/>
           <w:sdtContent>
@@ -3870,7 +3871,7 @@
               <w:placeholder>
                 <w:docPart w:val="BF14EC5837FE4FE29D4E111559C7C816"/>
               </w:placeholder>
-              <w15:dataBinding w:prefixMappings="xmlns:ns0='urn:microsoft-dynamics-nav/reports/NPR_SI_Fiscal_Bill_A4/6014556/' " w:xpath="/ns0:NavWordReportXmlPart[1]/ns0:Labels[1]/ns0:CurrencyLbl[1]" w:storeItemID="{4169FB20-4BB3-4EFD-BB57-6CCBB8577D3C}" w16sdtdh:storeItemChecksum="6iIh6A=="/>
+              <w15:dataBinding w:prefixMappings="xmlns:ns0='urn:microsoft-dynamics-nav/reports/NPR_SI_Fiscal_Bill_A4/6014556/' " w:xpath="/ns0:NavWordReportXmlPart[1]/ns0:Labels[1]/ns0:CurrencyLbl[1]" w:storeItemID="{4169FB20-4BB3-4EFD-BB57-6CCBB8577D3C}" w16sdtdh:storeItemChecksum="8j6Cnw=="/>
             </w:sdtPr>
             <w:sdtEndPr/>
             <w:sdtContent>
@@ -3922,7 +3923,7 @@
               <w:placeholder>
                 <w:docPart w:val="BF14EC5837FE4FE29D4E111559C7C816"/>
               </w:placeholder>
-              <w15:dataBinding w:prefixMappings="xmlns:ns0='urn:microsoft-dynamics-nav/reports/NPR_SI_Fiscal_Bill_A4/6014556/' " w:xpath="/ns0:NavWordReportXmlPart[1]/ns0:Labels[1]/ns0:RefundPolicyLbl[1]" w:storeItemID="{4169FB20-4BB3-4EFD-BB57-6CCBB8577D3C}" w16sdtdh:storeItemChecksum="6iIh6A=="/>
+              <w15:dataBinding w:prefixMappings="xmlns:ns0='urn:microsoft-dynamics-nav/reports/NPR_SI_Fiscal_Bill_A4/6014556/' " w:xpath="/ns0:NavWordReportXmlPart[1]/ns0:Labels[1]/ns0:RefundPolicyLbl[1]" w:storeItemID="{4169FB20-4BB3-4EFD-BB57-6CCBB8577D3C}" w16sdtdh:storeItemChecksum="8j6Cnw=="/>
             </w:sdtPr>
             <w:sdtEndPr/>
             <w:sdtContent>
@@ -3958,7 +3959,7 @@
               <w:placeholder>
                 <w:docPart w:val="DefaultPlaceholder_-1854013440"/>
               </w:placeholder>
-              <w15:dataBinding w:prefixMappings="xmlns:ns0='urn:microsoft-dynamics-nav/reports/NPR_SI_Fiscal_Bill_A4/6014556/' " w:xpath="/ns0:NavWordReportXmlPart[1]/ns0:SI_POS_Audit_Log_Aux_Info[1]/ns0:QRCode[1]" w:storeItemID="{4169FB20-4BB3-4EFD-BB57-6CCBB8577D3C}" w16sdtdh:storeItemChecksum="6iIh6A=="/>
+              <w15:dataBinding w:prefixMappings="xmlns:ns0='urn:microsoft-dynamics-nav/reports/NPR_SI_Fiscal_Bill_A4/6014556/' " w:xpath="/ns0:NavWordReportXmlPart[1]/ns0:SI_POS_Audit_Log_Aux_Info[1]/ns0:QRCode[1]" w:storeItemID="{4169FB20-4BB3-4EFD-BB57-6CCBB8577D3C}" w16sdtdh:storeItemChecksum="8j6Cnw=="/>
             </w:sdtPr>
             <w:sdtEndPr/>
             <w:sdtContent>
@@ -3971,7 +3972,6 @@
                     <w:szCs w:val="22"/>
                   </w:rPr>
                 </w:pPr>
-                <w:proofErr w:type="spellStart"/>
                 <w:r>
                   <w:rPr>
                     <w:rFonts w:ascii="IDAutomation2D" w:hAnsi="IDAutomation2D"/>
@@ -3980,7 +3980,6 @@
                   </w:rPr>
                   <w:t>QRCode</w:t>
                 </w:r>
-                <w:proofErr w:type="spellEnd"/>
               </w:p>
             </w:sdtContent>
           </w:sdt>
@@ -4000,7 +3999,7 @@
             <w:placeholder>
               <w:docPart w:val="BF14EC5837FE4FE29D4E111559C7C816"/>
             </w:placeholder>
-            <w15:dataBinding w:prefixMappings="xmlns:ns0='urn:microsoft-dynamics-nav/reports/NPR_SI_Fiscal_Bill_A4/6014556/' " w:xpath="/ns0:NavWordReportXmlPart[1]/ns0:SI_POS_Audit_Log_Aux_Info[1]/ns0:CompanyWebsite[1]" w:storeItemID="{4169FB20-4BB3-4EFD-BB57-6CCBB8577D3C}" w16sdtdh:storeItemChecksum="6iIh6A=="/>
+            <w15:dataBinding w:prefixMappings="xmlns:ns0='urn:microsoft-dynamics-nav/reports/NPR_SI_Fiscal_Bill_A4/6014556/' " w:xpath="/ns0:NavWordReportXmlPart[1]/ns0:SI_POS_Audit_Log_Aux_Info[1]/ns0:CompanyWebsite[1]" w:storeItemID="{4169FB20-4BB3-4EFD-BB57-6CCBB8577D3C}" w16sdtdh:storeItemChecksum="8j6Cnw=="/>
           </w:sdtPr>
           <w:sdtEndPr/>
           <w:sdtContent>
@@ -4957,8 +4956,9 @@
   </w:font>
   <w:font w:name="IDAutomation2D">
     <w:panose1 w:val="05000508000000020004"/>
-    <w:charset w:val="00"/>
-    <w:family w:val="auto"/>
+    <w:charset w:val="02"/>
+    <w:family w:val="decorative"/>
+    <w:notTrueType/>
     <w:pitch w:val="variable"/>
     <w:sig w:usb0="00000003" w:usb1="10000000" w:usb2="00000000" w:usb3="00000000" w:csb0="80000001" w:csb1="00000000"/>
   </w:font>
@@ -5046,6 +5046,7 @@
     <w:rsid w:val="00844453"/>
     <w:rsid w:val="00920918"/>
     <w:rsid w:val="00935FFC"/>
+    <w:rsid w:val="009558D0"/>
     <w:rsid w:val="009667E6"/>
     <w:rsid w:val="009A7006"/>
     <w:rsid w:val="009B7102"/>
@@ -5592,30 +5593,6 @@
     <w:name w:val="EDBB6E89DEE3465F932CA6D0F394A92F"/>
     <w:rsid w:val="003034DE"/>
   </w:style>
-  <w:style w:type="paragraph" w:customStyle="1" w:styleId="7261747141D74F078CC8D5FFD1215365">
-    <w:name w:val="7261747141D74F078CC8D5FFD1215365"/>
-    <w:rsid w:val="0069121B"/>
-  </w:style>
-  <w:style w:type="paragraph" w:customStyle="1" w:styleId="C408CE6D48834A639A955F653615F7C4">
-    <w:name w:val="C408CE6D48834A639A955F653615F7C4"/>
-    <w:rsid w:val="0069121B"/>
-  </w:style>
-  <w:style w:type="paragraph" w:customStyle="1" w:styleId="2BA23A8F10F9431CA242C0C76A7BBCA7">
-    <w:name w:val="2BA23A8F10F9431CA242C0C76A7BBCA7"/>
-    <w:rsid w:val="0069121B"/>
-  </w:style>
-  <w:style w:type="paragraph" w:customStyle="1" w:styleId="E1CB2129C9054753B589E4F30CBE3D43">
-    <w:name w:val="E1CB2129C9054753B589E4F30CBE3D43"/>
-    <w:rsid w:val="0069121B"/>
-  </w:style>
-  <w:style w:type="paragraph" w:customStyle="1" w:styleId="29D8A722A1014A60B8DFFE92A2A2C800">
-    <w:name w:val="29D8A722A1014A60B8DFFE92A2A2C800"/>
-    <w:rsid w:val="0069121B"/>
-  </w:style>
-  <w:style w:type="paragraph" w:customStyle="1" w:styleId="B1C18F404DC444A2BBDBF45DAD0B711F">
-    <w:name w:val="B1C18F404DC444A2BBDBF45DAD0B711F"/>
-    <w:rsid w:val="0069121B"/>
-  </w:style>
 </w:styles>
 </file>
 
@@ -5921,161 +5898,169 @@
 </a:theme>
 </file>
 
-<file path=customXml/item1.xml><?xml version="1.0" encoding="utf-8"?>
+<file path=customXml/item1.xml>��< ? x m l   v e r s i o n = " 1 . 0 "   e n c o d i n g = " u t f - 1 6 " ? > < N a v W o r d R e p o r t X m l P a r t   x m l n s = " u r n : m i c r o s o f t - d y n a m i c s - n a v / r e p o r t s / N P R _ S I _ F i s c a l _ B i l l _ A 4 / 6 0 1 4 5 5 6 / " > + 
+     < L a b e l s > + 
+         < B a r c o d e L b l > B a r c o d e L b l < / B a r c o d e L b l > + 
+         < C u r r e n c y L b l > C u r r e n c y L b l < / C u r r e n c y L b l > + 
+         < D e s c r i p t i o n L b l > D e s c r i p t i o n L b l < / D e s c r i p t i o n L b l > + 
+         < D i s c o u n t L b l > D i s c o u n t L b l < / D i s c o u n t L b l > + 
+         < E O R L b l > E O R L b l < / E O R L b l > + 
+         < I t e m N a m e L b l > I t e m N a m e L b l < / I t e m N a m e L b l > + 
+         < O p e r a t o r L b l > O p e r a t o r L b l < / O p e r a t o r L b l > + 
+         < P a y m e n t M e t h o d L b l > P a y m e n t M e t h o d L b l < / P a y m e n t M e t h o d L b l > + 
+         < P e r c L b l > P e r c L b l < / P e r c L b l > + 
+         < P r i c e L b l > P r i c e L b l < / P r i c e L b l > + 
+         < Q t y L b l > Q t y L b l < / Q t y L b l > + 
+         < R e f u n d P o l i c y L b l > R e f u n d P o l i c y L b l < / R e f u n d P o l i c y L b l > + 
+         < T a x A m o u n t L b l > T a x A m o u n t L b l < / T a x A m o u n t L b l > + 
+         < T a x B a s e L b l > T a x B a s e L b l < / T a x B a s e L b l > + 
+         < T a x L b l > T a x L b l < / T a x L b l > + 
+         < T a x R a t e L b l > T a x R a t e L b l < / T a x R a t e L b l > + 
+         < T o P a y L b l > T o P a y L b l < / T o P a y L b l > + 
+         < T o t a l L b l > T o t a l L b l < / T o t a l L b l > + 
+         < T o t a l V A T l L b l > T o t a l V A T l L b l < / T o t a l V A T l L b l > + 
+         < U o M L b l > U o M L b l < / U o M L b l > + 
+         < V A T L b l > V A T L b l < / V A T L b l > + 
+         < Z O I L b l > Z O I L b l < / Z O I L b l > + 
+     < / L a b e l s > + 
+     < S I _ P O S _ A u d i t _ L o g _ A u x _ I n f o > + 
+         < B i l l > B i l l < / B i l l > + 
+         < C o m p a n y A d d r e s s > C o m p a n y A d d r e s s < / C o m p a n y A d d r e s s > + 
+         < C o m p a n y C i t y > C o m p a n y C i t y < / C o m p a n y C i t y > + 
+         < C o m p a n y C o n t a c t > C o m p a n y C o n t a c t < / C o m p a n y C o n t a c t > + 
+         < C o m p a n y N a m e > C o m p a n y N a m e < / C o m p a n y N a m e > + 
+         < C o m p a n y W e b s i t e > C o m p a n y W e b s i t e < / C o m p a n y W e b s i t e > + 
+         < C o p y T e x t > C o p y T e x t < / C o p y T e x t > + 
+         < C u s t o m e r A d d r e s s > C u s t o m e r A d d r e s s < / C u s t o m e r A d d r e s s > + 
+         < C u s t o m e r N a m e > C u s t o m e r N a m e < / C u s t o m e r N a m e > + 
+         < C u s t o m e r P o s t C i t y > C u s t o m e r P o s t C i t y < / C u s t o m e r P o s t C i t y > + 
+         < C u s t o m e r V A T N o > C u s t o m e r V A T N o < / C u s t o m e r V A T N o > + 
+         < E n t r y D a t e > E n t r y D a t e < / E n t r y D a t e > + 
+         < E O R C o d e > E O R C o d e < / E O R C o d e > + 
+         < L o g T i m e S t a m p > L o g T i m e S t a m p < / L o g T i m e S t a m p > + 
+         < O p e r a t o r N a m e > O p e r a t o r N a m e < / O p e r a t o r N a m e > + 
+         < Q R C o d e > Q R C o d e < / Q R C o d e > + 
+         < T o t a l A m o u n t > T o t a l A m o u n t < / T o t a l A m o u n t > + 
+         < Z O I C o d e > Z O I C o d e < / Z O I C o d e > + 
+         < P O S _ E n t r y _ L i n e s > + 
+             < A m o u n t I n c l u d i n g V A T > A m o u n t I n c l u d i n g V A T < / A m o u n t I n c l u d i n g V A T > + 
+             < D i s c o u n t A m o u n t > D i s c o u n t A m o u n t < / D i s c o u n t A m o u n t > + 
+             < D i s c o u n t P e r c > D i s c o u n t P e r c < / D i s c o u n t P e r c > + 
+             < I t e m D e s c r i p t i o n > I t e m D e s c r i p t i o n < / I t e m D e s c r i p t i o n > + 
+             < Q u a n t i t y > Q u a n t i t y < / Q u a n t i t y > + 
+             < U n i t P r i c e > U n i t P r i c e < / U n i t P r i c e > + 
+             < U O M > U O M < / U O M > + 
+         < / P O S _ E n t r y _ L i n e s > + 
+         < P O S _ E n t r y _ T a x _ L i n e s > + 
+             < A m o u n t I n c l V A T > A m o u n t I n c l V A T < / A m o u n t I n c l V A T > + 
+             < V A T A m o u n t > V A T A m o u n t < / V A T A m o u n t > + 
+             < V A T B a s e A m o u n t > V A T B a s e A m o u n t < / V A T B a s e A m o u n t > + 
+             < V A T P e r c > V A T P e r c < / V A T P e r c > + 
+         < / P O S _ E n t r y _ T a x _ L i n e s > + 
+         < P O S _ S t o r e > + 
+             < P O S S t o r e > P O S S t o r e < / P O S S t o r e > + 
+             < P O S S t o r e A d d r e s s > P O S S t o r e A d d r e s s < / P O S S t o r e A d d r e s s > + 
+             < P O S S t o r e C i t y > P O S S t o r e C i t y < / P O S S t o r e C i t y > + 
+             < P O S S t o r e N a m e > P O S S t o r e N a m e < / P O S S t o r e N a m e > + 
+             < P O S S t o r e P o s t C o d e > P O S S t o r e P o s t C o d e < / P O S S t o r e P o s t C o d e > + 
+             < S t o r e D e t a i l s L i n e > S t o r e D e t a i l s L i n e < / S t o r e D e t a i l s L i n e > + 
+         < / P O S _ S t o r e > + 
+     < / S I _ P O S _ A u d i t _ L o g _ A u x _ I n f o > + 
+     < P O S _ E n t r y _ P a y m e n t _ L i n e s > + 
+         < A m o u n t > A m o u n t < / A m o u n t > + 
+         < P O S P a y m e n t M e t h o d > P O S P a y m e n t M e t h o d < / P O S P a y m e n t M e t h o d > + 
+     < / P O S _ E n t r y _ P a y m e n t _ L i n e s > + 
+ < / N a v W o r d R e p o r t X m l P a r t > 
+</file>
+
+<file path=customXml/item2.xml><?xml version="1.0" encoding="utf-8"?>
 <b:Sources xmlns:b="http://schemas.openxmlformats.org/officeDocument/2006/bibliography" xmlns="http://schemas.openxmlformats.org/officeDocument/2006/bibliography" SelectedStyle="\APASixthEditionOfficeOnline.xsl" StyleName="APA" Version="6"/>
 </file>
 
-<file path=customXml/item2.xml>��< ? x m l   v e r s i o n = " 1 . 0 "   e n c o d i n g = " u t f - 1 6 " ? > < N a v W o r d R e p o r t X m l P a r t   x m l n s = " u r n : m i c r o s o f t - d y n a m i c s - n a v / r e p o r t s / N P R _ S I _ F i s c a l _ B i l l _ A 4 / 6 0 1 4 5 5 6 / " > - 
-     < L a b e l s > - 
-         < B a r c o d e L b l > B a r c o d e L b l < / B a r c o d e L b l > - 
-         < C u r r e n c y L b l > C u r r e n c y L b l < / C u r r e n c y L b l > - 
-         < D e s c r i p t i o n L b l > D e s c r i p t i o n L b l < / D e s c r i p t i o n L b l > - 
-         < D i s c o u n t L b l > D i s c o u n t L b l < / D i s c o u n t L b l > - 
-         < E O R L b l > E O R L b l < / E O R L b l > - 
-         < I t e m N a m e L b l > I t e m N a m e L b l < / I t e m N a m e L b l > - 
-         < O p e r a t o r L b l > O p e r a t o r L b l < / O p e r a t o r L b l > - 
-         < P a y m e n t M e t h o d L b l > P a y m e n t M e t h o d L b l < / P a y m e n t M e t h o d L b l > - 
-         < P e r c L b l > P e r c L b l < / P e r c L b l > - 
-         < P r i c e L b l > P r i c e L b l < / P r i c e L b l > - 
-         < Q t y L b l > Q t y L b l < / Q t y L b l > - 
-         < R e f u n d P o l i c y L b l > R e f u n d P o l i c y L b l < / R e f u n d P o l i c y L b l > - 
-         < T a x A m o u n t L b l > T a x A m o u n t L b l < / T a x A m o u n t L b l > - 
-         < T a x B a s e L b l > T a x B a s e L b l < / T a x B a s e L b l > - 
-         < T a x L b l > T a x L b l < / T a x L b l > - 
-         < T a x R a t e L b l > T a x R a t e L b l < / T a x R a t e L b l > - 
-         < T o P a y L b l > T o P a y L b l < / T o P a y L b l > - 
-         < T o t a l L b l > T o t a l L b l < / T o t a l L b l > - 
-         < T o t a l V A T l L b l > T o t a l V A T l L b l < / T o t a l V A T l L b l > - 
-         < U o M L b l > U o M L b l < / U o M L b l > - 
-         < V A T L b l > V A T L b l < / V A T L b l > - 
-         < Z O I L b l > Z O I L b l < / Z O I L b l > - 
-     < / L a b e l s > - 
-     < S I _ P O S _ A u d i t _ L o g _ A u x _ I n f o > - 
-         < B i l l > B i l l < / B i l l > - 
-         < C o m p a n y A d d r e s s > C o m p a n y A d d r e s s < / C o m p a n y A d d r e s s > - 
-         < C o m p a n y C i t y > C o m p a n y C i t y < / C o m p a n y C i t y > - 
-         < C o m p a n y C o n t a c t > C o m p a n y C o n t a c t < / C o m p a n y C o n t a c t > - 
-         < C o m p a n y N a m e > C o m p a n y N a m e < / C o m p a n y N a m e > - 
-         < C o m p a n y W e b s i t e > C o m p a n y W e b s i t e < / C o m p a n y W e b s i t e > - 
-         < C o p y T e x t > C o p y T e x t < / C o p y T e x t > - 
-         < C u s t o m e r A d d r e s s > C u s t o m e r A d d r e s s < / C u s t o m e r A d d r e s s > - 
-         < C u s t o m e r N a m e > C u s t o m e r N a m e < / C u s t o m e r N a m e > - 
-         < C u s t o m e r P o s t C i t y > C u s t o m e r P o s t C i t y < / C u s t o m e r P o s t C i t y > - 
-         < C u s t o m e r V A T N o > C u s t o m e r V A T N o < / C u s t o m e r V A T N o > - 
-         < E n t r y D a t e > E n t r y D a t e < / E n t r y D a t e > - 
-         < E O R C o d e > E O R C o d e < / E O R C o d e > - 
-         < L o g T i m e S t a m p > L o g T i m e S t a m p < / L o g T i m e S t a m p > - 
-         < O p e r a t o r N a m e > O p e r a t o r N a m e < / O p e r a t o r N a m e > - 
-         < Q R C o d e > Q R C o d e < / Q R C o d e > - 
-         < T o t a l A m o u n t > T o t a l A m o u n t < / T o t a l A m o u n t > - 
-         < Z O I C o d e > Z O I C o d e < / Z O I C o d e > - 
-         < P O S _ E n t r y _ L i n e s > - 
-             < A m o u n t I n c l u d i n g V A T > A m o u n t I n c l u d i n g V A T < / A m o u n t I n c l u d i n g V A T > - 
-             < D i s c o u n t A m o u n t > D i s c o u n t A m o u n t < / D i s c o u n t A m o u n t > - 
-             < D i s c o u n t P e r c > D i s c o u n t P e r c < / D i s c o u n t P e r c > - 
-             < I t e m D e s c r i p t i o n > I t e m D e s c r i p t i o n < / I t e m D e s c r i p t i o n > - 
-             < Q u a n t i t y > Q u a n t i t y < / Q u a n t i t y > - 
-             < U n i t P r i c e > U n i t P r i c e < / U n i t P r i c e > - 
-             < U O M > U O M < / U O M > - 
-         < / P O S _ E n t r y _ L i n e s > - 
-         < P O S _ E n t r y _ T a x _ L i n e s > - 
-             < A m o u n t I n c l V A T > A m o u n t I n c l V A T < / A m o u n t I n c l V A T > - 
-             < V A T A m o u n t > V A T A m o u n t < / V A T A m o u n t > - 
-             < V A T B a s e A m o u n t > V A T B a s e A m o u n t < / V A T B a s e A m o u n t > - 
-             < V A T P e r c > V A T P e r c < / V A T P e r c > - 
-         < / P O S _ E n t r y _ T a x _ L i n e s > - 
-         < P O S _ S t o r e > - 
-             < P O S S t o r e > P O S S t o r e < / P O S S t o r e > - 
-             < S t o r e D e t a i l s L i n e > S t o r e D e t a i l s L i n e < / S t o r e D e t a i l s L i n e > - 
-         < / P O S _ S t o r e > - 
-     < / S I _ P O S _ A u d i t _ L o g _ A u x _ I n f o > - 
-     < P O S _ E n t r y _ P a y m e n t _ L i n e s > - 
-         < A m o u n t > A m o u n t < / A m o u n t > - 
-         < P O S P a y m e n t M e t h o d > P O S P a y m e n t M e t h o d < / P O S P a y m e n t M e t h o d > - 
-     < / P O S _ E n t r y _ P a y m e n t _ L i n e s > - 
- < / N a v W o r d R e p o r t X m l P a r t > 
+<file path=customXml/itemProps1.xml><?xml version="1.0" encoding="utf-8"?>
+<ds:datastoreItem xmlns:ds="http://schemas.openxmlformats.org/officeDocument/2006/customXml" ds:itemID="{4169FB20-4BB3-4EFD-BB57-6CCBB8577D3C}">
+  <ds:schemaRefs>
+    <ds:schemaRef ds:uri="urn:microsoft-dynamics-nav/reports/NPR_SI_Fiscal_Bill_A4/6014556/"/>
+  </ds:schemaRefs>
+</ds:datastoreItem>
 </file>
 
-<file path=customXml/itemProps1.xml><?xml version="1.0" encoding="utf-8"?>
+<file path=customXml/itemProps2.xml><?xml version="1.0" encoding="utf-8"?>
 <ds:datastoreItem xmlns:ds="http://schemas.openxmlformats.org/officeDocument/2006/customXml" ds:itemID="{CDD44C42-8307-4E5A-AE3E-49CE03C99392}">
   <ds:schemaRefs>
     <ds:schemaRef ds:uri="http://schemas.openxmlformats.org/officeDocument/2006/bibliography"/>
   </ds:schemaRefs>
 </ds:datastoreItem>
-</file>
-
-<file path=customXml/itemProps2.xml><?xml version="1.0" encoding="utf-8"?>
-<ds:datastoreItem xmlns:ds="http://schemas.openxmlformats.org/officeDocument/2006/customXml" ds:itemID="{4169FB20-4BB3-4EFD-BB57-6CCBB8577D3C}">
-  <ds:schemaRefs>
-    <ds:schemaRef ds:uri="urn:microsoft-dynamics-nav/reports/NPR_SI_Fiscal_Bill_A4/6014556/"/>
-  </ds:schemaRefs>
-</ds:datastoreItem>
 </file>
</xml_diff>

<commit_message>
[SI] Fiscal: Add Comment line to Thermal and A4 Fiscal Bill (#8108)
</commit_message>
<xml_diff>
--- a/Application/src/_Reports/layouts/SIFiscalBillA4.docx
+++ b/Application/src/_Reports/layouts/SIFiscalBillA4.docx
@@ -66,9 +66,8 @@
               <w:placeholder>
                 <w:docPart w:val="7B80AEDEBD8A4238801CFBF7B5033E36"/>
               </w:placeholder>
-              <w15:dataBinding w:prefixMappings="xmlns:ns0='urn:microsoft-dynamics-nav/reports/NPR_SI_Fiscal_Bill_A4/6014556/' " w:xpath="/ns0:NavWordReportXmlPart[1]/ns0:SI_POS_Audit_Log_Aux_Info[1]/ns0:CompanyName[1]" w:storeItemID="{4169FB20-4BB3-4EFD-BB57-6CCBB8577D3C}" w16sdtdh:storeItemChecksum="8j6Cnw=="/>
+              <w15:dataBinding w:prefixMappings="xmlns:ns0='urn:microsoft-dynamics-nav/reports/NPR_SI_Fiscal_Bill_A4/6014556/' " w:xpath="/ns0:NavWordReportXmlPart[1]/ns0:SI_POS_Audit_Log_Aux_Info[1]/ns0:CompanyName[1]" w:storeItemID="{4169FB20-4BB3-4EFD-BB57-6CCBB8577D3C}" w16sdtdh:storeItemChecksum="CCdKjg=="/>
             </w:sdtPr>
-            <w:sdtEndPr/>
             <w:sdtContent>
               <w:p>
                 <w:pPr>
@@ -105,9 +104,8 @@
               <w:placeholder>
                 <w:docPart w:val="16B264336FEB48E4B926497E44F5AA1D"/>
               </w:placeholder>
-              <w15:dataBinding w:prefixMappings="xmlns:ns0='urn:microsoft-dynamics-nav/reports/NPR_SI_Fiscal_Bill_A4/6014556/' " w:xpath="/ns0:NavWordReportXmlPart[1]/ns0:SI_POS_Audit_Log_Aux_Info[1]/ns0:CompanyContact[1]" w:storeItemID="{4169FB20-4BB3-4EFD-BB57-6CCBB8577D3C}" w16sdtdh:storeItemChecksum="8j6Cnw=="/>
+              <w15:dataBinding w:prefixMappings="xmlns:ns0='urn:microsoft-dynamics-nav/reports/NPR_SI_Fiscal_Bill_A4/6014556/' " w:xpath="/ns0:NavWordReportXmlPart[1]/ns0:SI_POS_Audit_Log_Aux_Info[1]/ns0:CompanyContact[1]" w:storeItemID="{4169FB20-4BB3-4EFD-BB57-6CCBB8577D3C}" w16sdtdh:storeItemChecksum="CCdKjg=="/>
             </w:sdtPr>
-            <w:sdtEndPr/>
             <w:sdtContent>
               <w:p>
                 <w:pPr>
@@ -144,9 +142,8 @@
               <w:placeholder>
                 <w:docPart w:val="C3EFED90FD5A47E18D6F97E072770876"/>
               </w:placeholder>
-              <w15:dataBinding w:prefixMappings="xmlns:ns0='urn:microsoft-dynamics-nav/reports/NPR_SI_Fiscal_Bill_A4/6014556/' " w:xpath="/ns0:NavWordReportXmlPart[1]/ns0:SI_POS_Audit_Log_Aux_Info[1]/ns0:CompanyAddress[1]" w:storeItemID="{4169FB20-4BB3-4EFD-BB57-6CCBB8577D3C}" w16sdtdh:storeItemChecksum="8j6Cnw=="/>
+              <w15:dataBinding w:prefixMappings="xmlns:ns0='urn:microsoft-dynamics-nav/reports/NPR_SI_Fiscal_Bill_A4/6014556/' " w:xpath="/ns0:NavWordReportXmlPart[1]/ns0:SI_POS_Audit_Log_Aux_Info[1]/ns0:CompanyAddress[1]" w:storeItemID="{4169FB20-4BB3-4EFD-BB57-6CCBB8577D3C}" w16sdtdh:storeItemChecksum="CCdKjg=="/>
             </w:sdtPr>
-            <w:sdtEndPr/>
             <w:sdtContent>
               <w:p>
                 <w:pPr>
@@ -183,9 +180,8 @@
               <w:placeholder>
                 <w:docPart w:val="64132BE5E8C443F495C37F3C41C530D1"/>
               </w:placeholder>
-              <w15:dataBinding w:prefixMappings="xmlns:ns0='urn:microsoft-dynamics-nav/reports/NPR_SI_Fiscal_Bill_A4/6014556/' " w:xpath="/ns0:NavWordReportXmlPart[1]/ns0:SI_POS_Audit_Log_Aux_Info[1]/ns0:POS_Store[1]/ns0:StoreDetailsLine[1]" w:storeItemID="{4169FB20-4BB3-4EFD-BB57-6CCBB8577D3C}" w16sdtdh:storeItemChecksum="8j6Cnw=="/>
+              <w15:dataBinding w:prefixMappings="xmlns:ns0='urn:microsoft-dynamics-nav/reports/NPR_SI_Fiscal_Bill_A4/6014556/' " w:xpath="/ns0:NavWordReportXmlPart[1]/ns0:SI_POS_Audit_Log_Aux_Info[1]/ns0:POS_Store[1]/ns0:StoreDetailsLine[1]" w:storeItemID="{4169FB20-4BB3-4EFD-BB57-6CCBB8577D3C}" w16sdtdh:storeItemChecksum="CCdKjg=="/>
             </w:sdtPr>
-            <w:sdtEndPr/>
             <w:sdtContent>
               <w:p>
                 <w:pPr>
@@ -222,9 +218,8 @@
               <w:placeholder>
                 <w:docPart w:val="A882593DA473471F9FA64407705F3E46"/>
               </w:placeholder>
-              <w15:dataBinding w:prefixMappings="xmlns:ns0='urn:microsoft-dynamics-nav/reports/NPR_SI_Fiscal_Bill_A4/6014556/' " w:xpath="/ns0:NavWordReportXmlPart[1]/ns0:SI_POS_Audit_Log_Aux_Info[1]/ns0:Bill[1]" w:storeItemID="{4169FB20-4BB3-4EFD-BB57-6CCBB8577D3C}" w16sdtdh:storeItemChecksum="8j6Cnw=="/>
+              <w15:dataBinding w:prefixMappings="xmlns:ns0='urn:microsoft-dynamics-nav/reports/NPR_SI_Fiscal_Bill_A4/6014556/' " w:xpath="/ns0:NavWordReportXmlPart[1]/ns0:SI_POS_Audit_Log_Aux_Info[1]/ns0:Bill[1]" w:storeItemID="{4169FB20-4BB3-4EFD-BB57-6CCBB8577D3C}" w16sdtdh:storeItemChecksum="CCdKjg=="/>
             </w:sdtPr>
-            <w:sdtEndPr/>
             <w:sdtContent>
               <w:p>
                 <w:pPr>
@@ -266,7 +261,7 @@
                 <w:placeholder>
                   <w:docPart w:val="DefaultPlaceholder_-1854013440"/>
                 </w:placeholder>
-                <w15:dataBinding w:prefixMappings="xmlns:ns0='urn:microsoft-dynamics-nav/reports/NPR_SI_Fiscal_Bill_A4/6014556/' " w:xpath="/ns0:NavWordReportXmlPart[1]/ns0:SI_POS_Audit_Log_Aux_Info[1]/ns0:EntryDate[1]" w:storeItemID="{4169FB20-4BB3-4EFD-BB57-6CCBB8577D3C}" w16sdtdh:storeItemChecksum="8j6Cnw=="/>
+                <w15:dataBinding w:prefixMappings="xmlns:ns0='urn:microsoft-dynamics-nav/reports/NPR_SI_Fiscal_Bill_A4/6014556/' " w:xpath="/ns0:NavWordReportXmlPart[1]/ns0:SI_POS_Audit_Log_Aux_Info[1]/ns0:EntryDate[1]" w:storeItemID="{4169FB20-4BB3-4EFD-BB57-6CCBB8577D3C}" w16sdtdh:storeItemChecksum="CCdKjg=="/>
               </w:sdtPr>
               <w:sdtContent>
                 <w:proofErr w:type="spellStart"/>
@@ -297,9 +292,8 @@
                 <w:placeholder>
                   <w:docPart w:val="DefaultPlaceholder_-1854013440"/>
                 </w:placeholder>
-                <w15:dataBinding w:prefixMappings="xmlns:ns0='urn:microsoft-dynamics-nav/reports/NPR_SI_Fiscal_Bill_A4/6014556/' " w:xpath="/ns0:NavWordReportXmlPart[1]/ns0:SI_POS_Audit_Log_Aux_Info[1]/ns0:LogTimeStamp[1]" w:storeItemID="{4169FB20-4BB3-4EFD-BB57-6CCBB8577D3C}" w16sdtdh:storeItemChecksum="8j6Cnw=="/>
+                <w15:dataBinding w:prefixMappings="xmlns:ns0='urn:microsoft-dynamics-nav/reports/NPR_SI_Fiscal_Bill_A4/6014556/' " w:xpath="/ns0:NavWordReportXmlPart[1]/ns0:SI_POS_Audit_Log_Aux_Info[1]/ns0:LogTimeStamp[1]" w:storeItemID="{4169FB20-4BB3-4EFD-BB57-6CCBB8577D3C}" w16sdtdh:storeItemChecksum="CCdKjg=="/>
               </w:sdtPr>
-              <w:sdtEndPr/>
               <w:sdtContent>
                 <w:proofErr w:type="spellStart"/>
                 <w:r>
@@ -325,9 +319,8 @@
               <w:placeholder>
                 <w:docPart w:val="EDBB6E89DEE3465F932CA6D0F394A92F"/>
               </w:placeholder>
-              <w15:dataBinding w:prefixMappings="xmlns:ns0='urn:microsoft-dynamics-nav/reports/NPR_SI_Fiscal_Bill_A4/6014556/' " w:xpath="/ns0:NavWordReportXmlPart[1]/ns0:SI_POS_Audit_Log_Aux_Info[1]/ns0:CopyText[1]" w:storeItemID="{4169FB20-4BB3-4EFD-BB57-6CCBB8577D3C}" w16sdtdh:storeItemChecksum="8j6Cnw=="/>
+              <w15:dataBinding w:prefixMappings="xmlns:ns0='urn:microsoft-dynamics-nav/reports/NPR_SI_Fiscal_Bill_A4/6014556/' " w:xpath="/ns0:NavWordReportXmlPart[1]/ns0:SI_POS_Audit_Log_Aux_Info[1]/ns0:CopyText[1]" w:storeItemID="{4169FB20-4BB3-4EFD-BB57-6CCBB8577D3C}" w16sdtdh:storeItemChecksum="CCdKjg=="/>
             </w:sdtPr>
-            <w:sdtEndPr/>
             <w:sdtContent>
               <w:p>
                 <w:pPr>
@@ -805,9 +798,8 @@
             <w:placeholder>
               <w:docPart w:val="DefaultPlaceholder_-1854013440"/>
             </w:placeholder>
-            <w15:dataBinding w:prefixMappings="xmlns:ns0='urn:microsoft-dynamics-nav/reports/NPR_SI_Fiscal_Bill_A4/6014556/' " w:xpath="/ns0:NavWordReportXmlPart[1]/ns0:SI_POS_Audit_Log_Aux_Info[1]/ns0:CustomerName[1]" w:storeItemID="{4169FB20-4BB3-4EFD-BB57-6CCBB8577D3C}" w16sdtdh:storeItemChecksum="8j6Cnw=="/>
+            <w15:dataBinding w:prefixMappings="xmlns:ns0='urn:microsoft-dynamics-nav/reports/NPR_SI_Fiscal_Bill_A4/6014556/' " w:xpath="/ns0:NavWordReportXmlPart[1]/ns0:SI_POS_Audit_Log_Aux_Info[1]/ns0:CustomerName[1]" w:storeItemID="{4169FB20-4BB3-4EFD-BB57-6CCBB8577D3C}" w16sdtdh:storeItemChecksum="CCdKjg=="/>
           </w:sdtPr>
-          <w:sdtEndPr/>
           <w:sdtContent>
             <w:tc>
               <w:tcPr>
@@ -936,9 +928,8 @@
               <w:placeholder>
                 <w:docPart w:val="DefaultPlaceholder_-1854013440"/>
               </w:placeholder>
-              <w15:dataBinding w:prefixMappings="xmlns:ns0='urn:microsoft-dynamics-nav/reports/NPR_SI_Fiscal_Bill_A4/6014556/' " w:xpath="/ns0:NavWordReportXmlPart[1]/ns0:SI_POS_Audit_Log_Aux_Info[1]/ns0:CustomerAddress[1]" w:storeItemID="{4169FB20-4BB3-4EFD-BB57-6CCBB8577D3C}" w16sdtdh:storeItemChecksum="8j6Cnw=="/>
+              <w15:dataBinding w:prefixMappings="xmlns:ns0='urn:microsoft-dynamics-nav/reports/NPR_SI_Fiscal_Bill_A4/6014556/' " w:xpath="/ns0:NavWordReportXmlPart[1]/ns0:SI_POS_Audit_Log_Aux_Info[1]/ns0:CustomerAddress[1]" w:storeItemID="{4169FB20-4BB3-4EFD-BB57-6CCBB8577D3C}" w16sdtdh:storeItemChecksum="CCdKjg=="/>
             </w:sdtPr>
-            <w:sdtEndPr/>
             <w:sdtContent>
               <w:p>
                 <w:pPr>
@@ -976,9 +967,8 @@
               <w:placeholder>
                 <w:docPart w:val="DefaultPlaceholder_-1854013440"/>
               </w:placeholder>
-              <w15:dataBinding w:prefixMappings="xmlns:ns0='urn:microsoft-dynamics-nav/reports/NPR_SI_Fiscal_Bill_A4/6014556/' " w:xpath="/ns0:NavWordReportXmlPart[1]/ns0:SI_POS_Audit_Log_Aux_Info[1]/ns0:CustomerVATNo[1]" w:storeItemID="{4169FB20-4BB3-4EFD-BB57-6CCBB8577D3C}" w16sdtdh:storeItemChecksum="8j6Cnw=="/>
+              <w15:dataBinding w:prefixMappings="xmlns:ns0='urn:microsoft-dynamics-nav/reports/NPR_SI_Fiscal_Bill_A4/6014556/' " w:xpath="/ns0:NavWordReportXmlPart[1]/ns0:SI_POS_Audit_Log_Aux_Info[1]/ns0:CustomerVATNo[1]" w:storeItemID="{4169FB20-4BB3-4EFD-BB57-6CCBB8577D3C}" w16sdtdh:storeItemChecksum="CCdKjg=="/>
             </w:sdtPr>
-            <w:sdtEndPr/>
             <w:sdtContent>
               <w:p>
                 <w:pPr>
@@ -1087,9 +1077,8 @@
             <w:placeholder>
               <w:docPart w:val="DefaultPlaceholder_-1854013440"/>
             </w:placeholder>
-            <w15:dataBinding w:prefixMappings="xmlns:ns0='urn:microsoft-dynamics-nav/reports/NPR_SI_Fiscal_Bill_A4/6014556/' " w:xpath="/ns0:NavWordReportXmlPart[1]/ns0:SI_POS_Audit_Log_Aux_Info[1]/ns0:CustomerPostCity[1]" w:storeItemID="{4169FB20-4BB3-4EFD-BB57-6CCBB8577D3C}" w16sdtdh:storeItemChecksum="8j6Cnw=="/>
+            <w15:dataBinding w:prefixMappings="xmlns:ns0='urn:microsoft-dynamics-nav/reports/NPR_SI_Fiscal_Bill_A4/6014556/' " w:xpath="/ns0:NavWordReportXmlPart[1]/ns0:SI_POS_Audit_Log_Aux_Info[1]/ns0:CustomerPostCity[1]" w:storeItemID="{4169FB20-4BB3-4EFD-BB57-6CCBB8577D3C}" w16sdtdh:storeItemChecksum="CCdKjg=="/>
           </w:sdtPr>
-          <w:sdtEndPr/>
           <w:sdtContent>
             <w:tc>
               <w:tcPr>
@@ -1305,9 +1294,8 @@
             <w:placeholder>
               <w:docPart w:val="36568EEBC5CA4EE2858839DE0CDFE62A"/>
             </w:placeholder>
-            <w15:dataBinding w:prefixMappings="xmlns:ns0='urn:microsoft-dynamics-nav/reports/NPR_SI_Fiscal_Bill_A4/6014556/' " w:xpath="/ns0:NavWordReportXmlPart[1]/ns0:Labels[1]/ns0:ItemNameLbl[1]" w:storeItemID="{4169FB20-4BB3-4EFD-BB57-6CCBB8577D3C}" w16sdtdh:storeItemChecksum="8j6Cnw=="/>
+            <w15:dataBinding w:prefixMappings="xmlns:ns0='urn:microsoft-dynamics-nav/reports/NPR_SI_Fiscal_Bill_A4/6014556/' " w:xpath="/ns0:NavWordReportXmlPart[1]/ns0:Labels[1]/ns0:ItemNameLbl[1]" w:storeItemID="{4169FB20-4BB3-4EFD-BB57-6CCBB8577D3C}" w16sdtdh:storeItemChecksum="CCdKjg=="/>
           </w:sdtPr>
-          <w:sdtEndPr/>
           <w:sdtContent>
             <w:tc>
               <w:tcPr>
@@ -1368,9 +1356,8 @@
               <w:placeholder>
                 <w:docPart w:val="36568EEBC5CA4EE2858839DE0CDFE62A"/>
               </w:placeholder>
-              <w15:dataBinding w:prefixMappings="xmlns:ns0='urn:microsoft-dynamics-nav/reports/NPR_SI_Fiscal_Bill_A4/6014556/' " w:xpath="/ns0:NavWordReportXmlPart[1]/ns0:Labels[1]/ns0:UoMLbl[1]" w:storeItemID="{4169FB20-4BB3-4EFD-BB57-6CCBB8577D3C}" w16sdtdh:storeItemChecksum="8j6Cnw=="/>
+              <w15:dataBinding w:prefixMappings="xmlns:ns0='urn:microsoft-dynamics-nav/reports/NPR_SI_Fiscal_Bill_A4/6014556/' " w:xpath="/ns0:NavWordReportXmlPart[1]/ns0:Labels[1]/ns0:UoMLbl[1]" w:storeItemID="{4169FB20-4BB3-4EFD-BB57-6CCBB8577D3C}" w16sdtdh:storeItemChecksum="CCdKjg=="/>
             </w:sdtPr>
-            <w:sdtEndPr/>
             <w:sdtContent>
               <w:p>
                 <w:pPr>
@@ -1409,9 +1396,8 @@
               <w:placeholder>
                 <w:docPart w:val="0003E5EE64354839B3F3CC05F4EBC7F9"/>
               </w:placeholder>
-              <w15:dataBinding w:prefixMappings="xmlns:ns0='urn:microsoft-dynamics-nav/reports/NPR_SI_Fiscal_Bill_A4/6014556/' " w:xpath="/ns0:NavWordReportXmlPart[1]/ns0:Labels[1]/ns0:QtyLbl[1]" w:storeItemID="{4169FB20-4BB3-4EFD-BB57-6CCBB8577D3C}" w16sdtdh:storeItemChecksum="8j6Cnw=="/>
+              <w15:dataBinding w:prefixMappings="xmlns:ns0='urn:microsoft-dynamics-nav/reports/NPR_SI_Fiscal_Bill_A4/6014556/' " w:xpath="/ns0:NavWordReportXmlPart[1]/ns0:Labels[1]/ns0:QtyLbl[1]" w:storeItemID="{4169FB20-4BB3-4EFD-BB57-6CCBB8577D3C}" w16sdtdh:storeItemChecksum="CCdKjg=="/>
             </w:sdtPr>
-            <w:sdtEndPr/>
             <w:sdtContent>
               <w:p>
                 <w:pPr>
@@ -1451,9 +1437,8 @@
             <w:placeholder>
               <w:docPart w:val="36568EEBC5CA4EE2858839DE0CDFE62A"/>
             </w:placeholder>
-            <w15:dataBinding w:prefixMappings="xmlns:ns0='urn:microsoft-dynamics-nav/reports/NPR_SI_Fiscal_Bill_A4/6014556/' " w:xpath="/ns0:NavWordReportXmlPart[1]/ns0:Labels[1]/ns0:PriceLbl[1]" w:storeItemID="{4169FB20-4BB3-4EFD-BB57-6CCBB8577D3C}" w16sdtdh:storeItemChecksum="8j6Cnw=="/>
+            <w15:dataBinding w:prefixMappings="xmlns:ns0='urn:microsoft-dynamics-nav/reports/NPR_SI_Fiscal_Bill_A4/6014556/' " w:xpath="/ns0:NavWordReportXmlPart[1]/ns0:Labels[1]/ns0:PriceLbl[1]" w:storeItemID="{4169FB20-4BB3-4EFD-BB57-6CCBB8577D3C}" w16sdtdh:storeItemChecksum="CCdKjg=="/>
           </w:sdtPr>
-          <w:sdtEndPr/>
           <w:sdtContent>
             <w:tc>
               <w:tcPr>
@@ -1504,9 +1489,8 @@
             <w:placeholder>
               <w:docPart w:val="36568EEBC5CA4EE2858839DE0CDFE62A"/>
             </w:placeholder>
-            <w15:dataBinding w:prefixMappings="xmlns:ns0='urn:microsoft-dynamics-nav/reports/NPR_SI_Fiscal_Bill_A4/6014556/' " w:xpath="/ns0:NavWordReportXmlPart[1]/ns0:Labels[1]/ns0:DiscountLbl[1]" w:storeItemID="{4169FB20-4BB3-4EFD-BB57-6CCBB8577D3C}" w16sdtdh:storeItemChecksum="8j6Cnw=="/>
+            <w15:dataBinding w:prefixMappings="xmlns:ns0='urn:microsoft-dynamics-nav/reports/NPR_SI_Fiscal_Bill_A4/6014556/' " w:xpath="/ns0:NavWordReportXmlPart[1]/ns0:Labels[1]/ns0:DiscountLbl[1]" w:storeItemID="{4169FB20-4BB3-4EFD-BB57-6CCBB8577D3C}" w16sdtdh:storeItemChecksum="CCdKjg=="/>
           </w:sdtPr>
-          <w:sdtEndPr/>
           <w:sdtContent>
             <w:tc>
               <w:tcPr>
@@ -1608,9 +1592,8 @@
             <w:placeholder>
               <w:docPart w:val="36568EEBC5CA4EE2858839DE0CDFE62A"/>
             </w:placeholder>
-            <w15:dataBinding w:prefixMappings="xmlns:ns0='urn:microsoft-dynamics-nav/reports/NPR_SI_Fiscal_Bill_A4/6014556/' " w:xpath="/ns0:NavWordReportXmlPart[1]/ns0:Labels[1]/ns0:PercLbl[1]" w:storeItemID="{4169FB20-4BB3-4EFD-BB57-6CCBB8577D3C}" w16sdtdh:storeItemChecksum="8j6Cnw=="/>
+            <w15:dataBinding w:prefixMappings="xmlns:ns0='urn:microsoft-dynamics-nav/reports/NPR_SI_Fiscal_Bill_A4/6014556/' " w:xpath="/ns0:NavWordReportXmlPart[1]/ns0:Labels[1]/ns0:PercLbl[1]" w:storeItemID="{4169FB20-4BB3-4EFD-BB57-6CCBB8577D3C}" w16sdtdh:storeItemChecksum="CCdKjg=="/>
           </w:sdtPr>
-          <w:sdtEndPr/>
           <w:sdtContent>
             <w:tc>
               <w:tcPr>
@@ -1661,9 +1644,8 @@
             <w:placeholder>
               <w:docPart w:val="36568EEBC5CA4EE2858839DE0CDFE62A"/>
             </w:placeholder>
-            <w15:dataBinding w:prefixMappings="xmlns:ns0='urn:microsoft-dynamics-nav/reports/NPR_SI_Fiscal_Bill_A4/6014556/' " w:xpath="/ns0:NavWordReportXmlPart[1]/ns0:Labels[1]/ns0:TotalLbl[1]" w:storeItemID="{4169FB20-4BB3-4EFD-BB57-6CCBB8577D3C}" w16sdtdh:storeItemChecksum="8j6Cnw=="/>
+            <w15:dataBinding w:prefixMappings="xmlns:ns0='urn:microsoft-dynamics-nav/reports/NPR_SI_Fiscal_Bill_A4/6014556/' " w:xpath="/ns0:NavWordReportXmlPart[1]/ns0:Labels[1]/ns0:TotalLbl[1]" w:storeItemID="{4169FB20-4BB3-4EFD-BB57-6CCBB8577D3C}" w16sdtdh:storeItemChecksum="CCdKjg=="/>
           </w:sdtPr>
-          <w:sdtEndPr/>
           <w:sdtContent>
             <w:tc>
               <w:tcPr>
@@ -1804,7 +1786,6 @@
           <w15:dataBinding w:prefixMappings="xmlns:ns0='urn:microsoft-dynamics-nav/reports/NPR_SI_Fiscal_Bill_A4/6014556/' " w:xpath="/ns0:NavWordReportXmlPart[1]/ns0:SI_POS_Audit_Log_Aux_Info[1]/ns0:POS_Entry_Lines" w:storeItemID="{4169FB20-4BB3-4EFD-BB57-6CCBB8577D3C}"/>
           <w15:repeatingSection/>
         </w:sdtPr>
-        <w:sdtEndPr/>
         <w:sdtContent>
           <w:sdt>
             <w:sdtPr>
@@ -1818,7 +1799,6 @@
               </w:placeholder>
               <w15:repeatingSectionItem/>
             </w:sdtPr>
-            <w:sdtEndPr/>
             <w:sdtContent>
               <w:tr>
                 <w:trPr>
@@ -1836,9 +1816,8 @@
                     <w:placeholder>
                       <w:docPart w:val="85AAF6D641FC4C79826FF7093DAA7A84"/>
                     </w:placeholder>
-                    <w15:dataBinding w:prefixMappings="xmlns:ns0='urn:microsoft-dynamics-nav/reports/NPR_SI_Fiscal_Bill_A4/6014556/' " w:xpath="/ns0:NavWordReportXmlPart[1]/ns0:SI_POS_Audit_Log_Aux_Info[1]/ns0:POS_Entry_Lines[1]/ns0:ItemDescription[1]" w:storeItemID="{4169FB20-4BB3-4EFD-BB57-6CCBB8577D3C}" w16sdtdh:storeItemChecksum="8j6Cnw=="/>
+                    <w15:dataBinding w:prefixMappings="xmlns:ns0='urn:microsoft-dynamics-nav/reports/NPR_SI_Fiscal_Bill_A4/6014556/' " w:xpath="/ns0:NavWordReportXmlPart[1]/ns0:SI_POS_Audit_Log_Aux_Info[1]/ns0:POS_Entry_Lines[1]/ns0:ItemDescription[1]" w:storeItemID="{4169FB20-4BB3-4EFD-BB57-6CCBB8577D3C}" w16sdtdh:storeItemChecksum="CCdKjg=="/>
                   </w:sdtPr>
-                  <w:sdtEndPr/>
                   <w:sdtContent>
                     <w:tc>
                       <w:tcPr>
@@ -1882,9 +1861,8 @@
                     <w:placeholder>
                       <w:docPart w:val="BF14EC5837FE4FE29D4E111559C7C816"/>
                     </w:placeholder>
-                    <w15:dataBinding w:prefixMappings="xmlns:ns0='urn:microsoft-dynamics-nav/reports/NPR_SI_Fiscal_Bill_A4/6014556/' " w:xpath="/ns0:NavWordReportXmlPart[1]/ns0:SI_POS_Audit_Log_Aux_Info[1]/ns0:POS_Entry_Lines[1]/ns0:UOM[1]" w:storeItemID="{4169FB20-4BB3-4EFD-BB57-6CCBB8577D3C}" w16sdtdh:storeItemChecksum="8j6Cnw=="/>
+                    <w15:dataBinding w:prefixMappings="xmlns:ns0='urn:microsoft-dynamics-nav/reports/NPR_SI_Fiscal_Bill_A4/6014556/' " w:xpath="/ns0:NavWordReportXmlPart[1]/ns0:SI_POS_Audit_Log_Aux_Info[1]/ns0:POS_Entry_Lines[1]/ns0:UOM[1]" w:storeItemID="{4169FB20-4BB3-4EFD-BB57-6CCBB8577D3C}" w16sdtdh:storeItemChecksum="CCdKjg=="/>
                   </w:sdtPr>
-                  <w:sdtEndPr/>
                   <w:sdtContent>
                     <w:tc>
                       <w:tcPr>
@@ -1928,9 +1906,8 @@
                     <w:placeholder>
                       <w:docPart w:val="BF14EC5837FE4FE29D4E111559C7C816"/>
                     </w:placeholder>
-                    <w15:dataBinding w:prefixMappings="xmlns:ns0='urn:microsoft-dynamics-nav/reports/NPR_SI_Fiscal_Bill_A4/6014556/' " w:xpath="/ns0:NavWordReportXmlPart[1]/ns0:SI_POS_Audit_Log_Aux_Info[1]/ns0:POS_Entry_Lines[1]/ns0:UnitPrice[1]" w:storeItemID="{4169FB20-4BB3-4EFD-BB57-6CCBB8577D3C}" w16sdtdh:storeItemChecksum="8j6Cnw=="/>
+                    <w15:dataBinding w:prefixMappings="xmlns:ns0='urn:microsoft-dynamics-nav/reports/NPR_SI_Fiscal_Bill_A4/6014556/' " w:xpath="/ns0:NavWordReportXmlPart[1]/ns0:SI_POS_Audit_Log_Aux_Info[1]/ns0:POS_Entry_Lines[1]/ns0:UnitPrice[1]" w:storeItemID="{4169FB20-4BB3-4EFD-BB57-6CCBB8577D3C}" w16sdtdh:storeItemChecksum="CCdKjg=="/>
                   </w:sdtPr>
-                  <w:sdtEndPr/>
                   <w:sdtContent>
                     <w:tc>
                       <w:tcPr>
@@ -1976,9 +1953,8 @@
                     <w:placeholder>
                       <w:docPart w:val="BF14EC5837FE4FE29D4E111559C7C816"/>
                     </w:placeholder>
-                    <w15:dataBinding w:prefixMappings="xmlns:ns0='urn:microsoft-dynamics-nav/reports/NPR_SI_Fiscal_Bill_A4/6014556/' " w:xpath="/ns0:NavWordReportXmlPart[1]/ns0:SI_POS_Audit_Log_Aux_Info[1]/ns0:POS_Entry_Lines[1]/ns0:DiscountAmount[1]" w:storeItemID="{4169FB20-4BB3-4EFD-BB57-6CCBB8577D3C}" w16sdtdh:storeItemChecksum="8j6Cnw=="/>
+                    <w15:dataBinding w:prefixMappings="xmlns:ns0='urn:microsoft-dynamics-nav/reports/NPR_SI_Fiscal_Bill_A4/6014556/' " w:xpath="/ns0:NavWordReportXmlPart[1]/ns0:SI_POS_Audit_Log_Aux_Info[1]/ns0:POS_Entry_Lines[1]/ns0:DiscountAmount[1]" w:storeItemID="{4169FB20-4BB3-4EFD-BB57-6CCBB8577D3C}" w16sdtdh:storeItemChecksum="CCdKjg=="/>
                   </w:sdtPr>
-                  <w:sdtEndPr/>
                   <w:sdtContent>
                     <w:tc>
                       <w:tcPr>
@@ -2047,9 +2023,8 @@
                     <w:placeholder>
                       <w:docPart w:val="BF14EC5837FE4FE29D4E111559C7C816"/>
                     </w:placeholder>
-                    <w15:dataBinding w:prefixMappings="xmlns:ns0='urn:microsoft-dynamics-nav/reports/NPR_SI_Fiscal_Bill_A4/6014556/' " w:xpath="/ns0:NavWordReportXmlPart[1]/ns0:SI_POS_Audit_Log_Aux_Info[1]/ns0:POS_Entry_Lines[1]/ns0:Quantity[1]" w:storeItemID="{4169FB20-4BB3-4EFD-BB57-6CCBB8577D3C}" w16sdtdh:storeItemChecksum="8j6Cnw=="/>
+                    <w15:dataBinding w:prefixMappings="xmlns:ns0='urn:microsoft-dynamics-nav/reports/NPR_SI_Fiscal_Bill_A4/6014556/' " w:xpath="/ns0:NavWordReportXmlPart[1]/ns0:SI_POS_Audit_Log_Aux_Info[1]/ns0:POS_Entry_Lines[1]/ns0:Quantity[1]" w:storeItemID="{4169FB20-4BB3-4EFD-BB57-6CCBB8577D3C}" w16sdtdh:storeItemChecksum="CCdKjg=="/>
                   </w:sdtPr>
-                  <w:sdtEndPr/>
                   <w:sdtContent>
                     <w:tc>
                       <w:tcPr>
@@ -2093,9 +2068,8 @@
                     <w:placeholder>
                       <w:docPart w:val="BF14EC5837FE4FE29D4E111559C7C816"/>
                     </w:placeholder>
-                    <w15:dataBinding w:prefixMappings="xmlns:ns0='urn:microsoft-dynamics-nav/reports/NPR_SI_Fiscal_Bill_A4/6014556/' " w:xpath="/ns0:NavWordReportXmlPart[1]/ns0:SI_POS_Audit_Log_Aux_Info[1]/ns0:POS_Entry_Lines[1]/ns0:DiscountPerc[1]" w:storeItemID="{4169FB20-4BB3-4EFD-BB57-6CCBB8577D3C}" w16sdtdh:storeItemChecksum="8j6Cnw=="/>
+                    <w15:dataBinding w:prefixMappings="xmlns:ns0='urn:microsoft-dynamics-nav/reports/NPR_SI_Fiscal_Bill_A4/6014556/' " w:xpath="/ns0:NavWordReportXmlPart[1]/ns0:SI_POS_Audit_Log_Aux_Info[1]/ns0:POS_Entry_Lines[1]/ns0:DiscountPerc[1]" w:storeItemID="{4169FB20-4BB3-4EFD-BB57-6CCBB8577D3C}" w16sdtdh:storeItemChecksum="CCdKjg=="/>
                   </w:sdtPr>
-                  <w:sdtEndPr/>
                   <w:sdtContent>
                     <w:tc>
                       <w:tcPr>
@@ -2141,9 +2115,8 @@
                     <w:placeholder>
                       <w:docPart w:val="BF14EC5837FE4FE29D4E111559C7C816"/>
                     </w:placeholder>
-                    <w15:dataBinding w:prefixMappings="xmlns:ns0='urn:microsoft-dynamics-nav/reports/NPR_SI_Fiscal_Bill_A4/6014556/' " w:xpath="/ns0:NavWordReportXmlPart[1]/ns0:SI_POS_Audit_Log_Aux_Info[1]/ns0:POS_Entry_Lines[1]/ns0:AmountIncludingVAT[1]" w:storeItemID="{4169FB20-4BB3-4EFD-BB57-6CCBB8577D3C}" w16sdtdh:storeItemChecksum="8j6Cnw=="/>
+                    <w15:dataBinding w:prefixMappings="xmlns:ns0='urn:microsoft-dynamics-nav/reports/NPR_SI_Fiscal_Bill_A4/6014556/' " w:xpath="/ns0:NavWordReportXmlPart[1]/ns0:SI_POS_Audit_Log_Aux_Info[1]/ns0:POS_Entry_Lines[1]/ns0:AmountIncludingVAT[1]" w:storeItemID="{4169FB20-4BB3-4EFD-BB57-6CCBB8577D3C}" w16sdtdh:storeItemChecksum="CCdKjg=="/>
                   </w:sdtPr>
-                  <w:sdtEndPr/>
                   <w:sdtContent>
                     <w:tc>
                       <w:tcPr>
@@ -2192,6 +2165,163 @@
             <w:tcBorders>
               <w:top w:val="nil"/>
               <w:left w:val="nil"/>
+              <w:bottom w:val="nil"/>
+              <w:right w:val="nil"/>
+            </w:tcBorders>
+          </w:tcPr>
+          <w:p>
+            <w:pPr>
+              <w:spacing w:line="360" w:lineRule="auto"/>
+              <w:rPr>
+                <w:b/>
+                <w:bCs/>
+                <w:sz w:val="22"/>
+                <w:szCs w:val="22"/>
+              </w:rPr>
+            </w:pPr>
+          </w:p>
+        </w:tc>
+        <w:tc>
+          <w:tcPr>
+            <w:tcW w:w="2632" w:type="dxa"/>
+            <w:gridSpan w:val="3"/>
+            <w:tcBorders>
+              <w:top w:val="nil"/>
+              <w:left w:val="nil"/>
+              <w:bottom w:val="nil"/>
+              <w:right w:val="nil"/>
+            </w:tcBorders>
+          </w:tcPr>
+          <w:p>
+            <w:pPr>
+              <w:spacing w:line="360" w:lineRule="auto"/>
+              <w:jc w:val="center"/>
+              <w:rPr>
+                <w:b/>
+                <w:bCs/>
+                <w:sz w:val="22"/>
+                <w:szCs w:val="22"/>
+              </w:rPr>
+            </w:pPr>
+          </w:p>
+        </w:tc>
+        <w:tc>
+          <w:tcPr>
+            <w:tcW w:w="2522" w:type="dxa"/>
+            <w:tcBorders>
+              <w:top w:val="nil"/>
+              <w:left w:val="nil"/>
+              <w:bottom w:val="nil"/>
+              <w:right w:val="nil"/>
+            </w:tcBorders>
+          </w:tcPr>
+          <w:p>
+            <w:pPr>
+              <w:spacing w:line="360" w:lineRule="auto"/>
+              <w:jc w:val="right"/>
+              <w:rPr>
+                <w:b/>
+                <w:bCs/>
+                <w:sz w:val="22"/>
+                <w:szCs w:val="22"/>
+              </w:rPr>
+            </w:pPr>
+          </w:p>
+        </w:tc>
+      </w:tr>
+      <w:sdt>
+        <w:sdtPr>
+          <w:rPr>
+            <w:sz w:val="22"/>
+            <w:szCs w:val="22"/>
+          </w:rPr>
+          <w:alias w:val="#Nav: /SI_POS_Audit_Log_Aux_Info/POS_Entry_Comment_Lines"/>
+          <w:tag w:val="#Nav: NPR_SI_Fiscal_Bill_A4/6014556"/>
+          <w:id w:val="-1268150051"/>
+          <w15:dataBinding w:prefixMappings="xmlns:ns0='urn:microsoft-dynamics-nav/reports/NPR_SI_Fiscal_Bill_A4/6014556/' " w:xpath="/ns0:NavWordReportXmlPart[1]/ns0:SI_POS_Audit_Log_Aux_Info[1]/ns0:POS_Entry_Comment_Lines" w:storeItemID="{4169FB20-4BB3-4EFD-BB57-6CCBB8577D3C}"/>
+          <w15:repeatingSection/>
+        </w:sdtPr>
+        <w:sdtContent>
+          <w:sdt>
+            <w:sdtPr>
+              <w:rPr>
+                <w:sz w:val="22"/>
+                <w:szCs w:val="22"/>
+              </w:rPr>
+              <w:id w:val="-939071135"/>
+              <w:placeholder>
+                <w:docPart w:val="DefaultPlaceholder_-1854013435"/>
+              </w:placeholder>
+              <w15:repeatingSectionItem/>
+            </w:sdtPr>
+            <w:sdtContent>
+              <w:tr>
+                <w:trPr>
+                  <w:trHeight w:val="87"/>
+                </w:trPr>
+                <w:sdt>
+                  <w:sdtPr>
+                    <w:rPr>
+                      <w:sz w:val="22"/>
+                      <w:szCs w:val="22"/>
+                    </w:rPr>
+                    <w:alias w:val="#Nav: /SI_POS_Audit_Log_Aux_Info/POS_Entry_Comment_Lines/Description"/>
+                    <w:tag w:val="#Nav: NPR_SI_Fiscal_Bill_A4/6014556"/>
+                    <w:id w:val="-461733342"/>
+                    <w:placeholder>
+                      <w:docPart w:val="5B5DB06058E04FB79C8C985121FC719E"/>
+                    </w:placeholder>
+                    <w:dataBinding w:prefixMappings="xmlns:ns0='urn:microsoft-dynamics-nav/reports/NPR_SI_Fiscal_Bill_A4/6014556/'" w:xpath="/ns0:NavWordReportXmlPart[1]/ns0:SI_POS_Audit_Log_Aux_Info[1]/ns0:POS_Entry_Comment_Lines[1]/ns0:Description[1]" w:storeItemID="{4169FB20-4BB3-4EFD-BB57-6CCBB8577D3C}"/>
+                    <w:text/>
+                  </w:sdtPr>
+                  <w:sdtContent>
+                    <w:tc>
+                      <w:tcPr>
+                        <w:tcW w:w="10234" w:type="dxa"/>
+                        <w:gridSpan w:val="6"/>
+                        <w:tcBorders>
+                          <w:top w:val="nil"/>
+                          <w:left w:val="nil"/>
+                          <w:bottom w:val="nil"/>
+                          <w:right w:val="nil"/>
+                        </w:tcBorders>
+                      </w:tcPr>
+                      <w:p>
+                        <w:pPr>
+                          <w:rPr>
+                            <w:b/>
+                            <w:bCs/>
+                            <w:sz w:val="22"/>
+                            <w:szCs w:val="22"/>
+                          </w:rPr>
+                        </w:pPr>
+                        <w:r>
+                          <w:rPr>
+                            <w:sz w:val="22"/>
+                            <w:szCs w:val="22"/>
+                          </w:rPr>
+                          <w:t>Description</w:t>
+                        </w:r>
+                      </w:p>
+                    </w:tc>
+                  </w:sdtContent>
+                </w:sdt>
+              </w:tr>
+            </w:sdtContent>
+          </w:sdt>
+        </w:sdtContent>
+      </w:sdt>
+      <w:tr>
+        <w:trPr>
+          <w:trHeight w:val="407"/>
+        </w:trPr>
+        <w:tc>
+          <w:tcPr>
+            <w:tcW w:w="5080" w:type="dxa"/>
+            <w:gridSpan w:val="2"/>
+            <w:tcBorders>
+              <w:top w:val="nil"/>
+              <w:left w:val="nil"/>
               <w:bottom w:val="single" w:sz="4" w:space="0" w:color="auto"/>
               <w:right w:val="nil"/>
             </w:tcBorders>
@@ -2272,9 +2402,8 @@
             <w:placeholder>
               <w:docPart w:val="441B4EB299544A6DB872CFDC87B60E7B"/>
             </w:placeholder>
-            <w15:dataBinding w:prefixMappings="xmlns:ns0='urn:microsoft-dynamics-nav/reports/NPR_SI_Fiscal_Bill_A4/6014556/' " w:xpath="/ns0:NavWordReportXmlPart[1]/ns0:Labels[1]/ns0:ToPayLbl[1]" w:storeItemID="{4169FB20-4BB3-4EFD-BB57-6CCBB8577D3C}" w16sdtdh:storeItemChecksum="8j6Cnw=="/>
+            <w15:dataBinding w:prefixMappings="xmlns:ns0='urn:microsoft-dynamics-nav/reports/NPR_SI_Fiscal_Bill_A4/6014556/' " w:xpath="/ns0:NavWordReportXmlPart[1]/ns0:Labels[1]/ns0:ToPayLbl[1]" w:storeItemID="{4169FB20-4BB3-4EFD-BB57-6CCBB8577D3C}" w16sdtdh:storeItemChecksum="CCdKjg=="/>
           </w:sdtPr>
-          <w:sdtEndPr/>
           <w:sdtContent>
             <w:tc>
               <w:tcPr>
@@ -2348,9 +2477,8 @@
             <w:placeholder>
               <w:docPart w:val="BF14EC5837FE4FE29D4E111559C7C816"/>
             </w:placeholder>
-            <w15:dataBinding w:prefixMappings="xmlns:ns0='urn:microsoft-dynamics-nav/reports/NPR_SI_Fiscal_Bill_A4/6014556/' " w:xpath="/ns0:NavWordReportXmlPart[1]/ns0:SI_POS_Audit_Log_Aux_Info[1]/ns0:TotalAmount[1]" w:storeItemID="{4169FB20-4BB3-4EFD-BB57-6CCBB8577D3C}" w16sdtdh:storeItemChecksum="8j6Cnw=="/>
+            <w15:dataBinding w:prefixMappings="xmlns:ns0='urn:microsoft-dynamics-nav/reports/NPR_SI_Fiscal_Bill_A4/6014556/' " w:xpath="/ns0:NavWordReportXmlPart[1]/ns0:SI_POS_Audit_Log_Aux_Info[1]/ns0:TotalAmount[1]" w:storeItemID="{4169FB20-4BB3-4EFD-BB57-6CCBB8577D3C}" w16sdtdh:storeItemChecksum="CCdKjg=="/>
           </w:sdtPr>
-          <w:sdtEndPr/>
           <w:sdtContent>
             <w:tc>
               <w:tcPr>
@@ -2403,9 +2531,8 @@
             <w:placeholder>
               <w:docPart w:val="BF14EC5837FE4FE29D4E111559C7C816"/>
             </w:placeholder>
-            <w15:dataBinding w:prefixMappings="xmlns:ns0='urn:microsoft-dynamics-nav/reports/NPR_SI_Fiscal_Bill_A4/6014556/' " w:xpath="/ns0:NavWordReportXmlPart[1]/ns0:Labels[1]/ns0:PaymentMethodLbl[1]" w:storeItemID="{4169FB20-4BB3-4EFD-BB57-6CCBB8577D3C}" w16sdtdh:storeItemChecksum="8j6Cnw=="/>
+            <w15:dataBinding w:prefixMappings="xmlns:ns0='urn:microsoft-dynamics-nav/reports/NPR_SI_Fiscal_Bill_A4/6014556/' " w:xpath="/ns0:NavWordReportXmlPart[1]/ns0:Labels[1]/ns0:PaymentMethodLbl[1]" w:storeItemID="{4169FB20-4BB3-4EFD-BB57-6CCBB8577D3C}" w16sdtdh:storeItemChecksum="CCdKjg=="/>
           </w:sdtPr>
-          <w:sdtEndPr/>
           <w:sdtContent>
             <w:tc>
               <w:tcPr>
@@ -2491,9 +2618,8 @@
             <w:placeholder>
               <w:docPart w:val="BF14EC5837FE4FE29D4E111559C7C816"/>
             </w:placeholder>
-            <w15:dataBinding w:prefixMappings="xmlns:ns0='urn:microsoft-dynamics-nav/reports/NPR_SI_Fiscal_Bill_A4/6014556/' " w:xpath="/ns0:NavWordReportXmlPart[1]/ns0:Labels[1]/ns0:PriceLbl[1]" w:storeItemID="{4169FB20-4BB3-4EFD-BB57-6CCBB8577D3C}" w16sdtdh:storeItemChecksum="8j6Cnw=="/>
+            <w15:dataBinding w:prefixMappings="xmlns:ns0='urn:microsoft-dynamics-nav/reports/NPR_SI_Fiscal_Bill_A4/6014556/' " w:xpath="/ns0:NavWordReportXmlPart[1]/ns0:Labels[1]/ns0:PriceLbl[1]" w:storeItemID="{4169FB20-4BB3-4EFD-BB57-6CCBB8577D3C}" w16sdtdh:storeItemChecksum="CCdKjg=="/>
           </w:sdtPr>
-          <w:sdtEndPr/>
           <w:sdtContent>
             <w:tc>
               <w:tcPr>
@@ -2629,7 +2755,6 @@
           <w15:dataBinding w:prefixMappings="xmlns:ns0='urn:microsoft-dynamics-nav/reports/NPR_SI_Fiscal_Bill_A4/6014556/' " w:xpath="/ns0:NavWordReportXmlPart[1]/ns0:POS_Entry_Payment_Lines" w:storeItemID="{4169FB20-4BB3-4EFD-BB57-6CCBB8577D3C}"/>
           <w15:repeatingSection/>
         </w:sdtPr>
-        <w:sdtEndPr/>
         <w:sdtContent>
           <w:sdt>
             <w:sdtPr>
@@ -2643,7 +2768,6 @@
               </w:placeholder>
               <w15:repeatingSectionItem/>
             </w:sdtPr>
-            <w:sdtEndPr/>
             <w:sdtContent>
               <w:tr>
                 <w:trPr>
@@ -2661,9 +2785,8 @@
                     <w:placeholder>
                       <w:docPart w:val="BF14EC5837FE4FE29D4E111559C7C816"/>
                     </w:placeholder>
-                    <w15:dataBinding w:prefixMappings="xmlns:ns0='urn:microsoft-dynamics-nav/reports/NPR_SI_Fiscal_Bill_A4/6014556/' " w:xpath="/ns0:NavWordReportXmlPart[1]/ns0:POS_Entry_Payment_Lines[1]/ns0:POSPaymentMethod[1]" w:storeItemID="{4169FB20-4BB3-4EFD-BB57-6CCBB8577D3C}" w16sdtdh:storeItemChecksum="8j6Cnw=="/>
+                    <w15:dataBinding w:prefixMappings="xmlns:ns0='urn:microsoft-dynamics-nav/reports/NPR_SI_Fiscal_Bill_A4/6014556/' " w:xpath="/ns0:NavWordReportXmlPart[1]/ns0:POS_Entry_Payment_Lines[1]/ns0:POSPaymentMethod[1]" w:storeItemID="{4169FB20-4BB3-4EFD-BB57-6CCBB8577D3C}" w16sdtdh:storeItemChecksum="CCdKjg=="/>
                   </w:sdtPr>
-                  <w:sdtEndPr/>
                   <w:sdtContent>
                     <w:tc>
                       <w:tcPr>
@@ -2750,9 +2873,8 @@
                     <w:placeholder>
                       <w:docPart w:val="BF14EC5837FE4FE29D4E111559C7C816"/>
                     </w:placeholder>
-                    <w15:dataBinding w:prefixMappings="xmlns:ns0='urn:microsoft-dynamics-nav/reports/NPR_SI_Fiscal_Bill_A4/6014556/' " w:xpath="/ns0:NavWordReportXmlPart[1]/ns0:POS_Entry_Payment_Lines[1]/ns0:Amount[1]" w:storeItemID="{4169FB20-4BB3-4EFD-BB57-6CCBB8577D3C}" w16sdtdh:storeItemChecksum="8j6Cnw=="/>
+                    <w15:dataBinding w:prefixMappings="xmlns:ns0='urn:microsoft-dynamics-nav/reports/NPR_SI_Fiscal_Bill_A4/6014556/' " w:xpath="/ns0:NavWordReportXmlPart[1]/ns0:POS_Entry_Payment_Lines[1]/ns0:Amount[1]" w:storeItemID="{4169FB20-4BB3-4EFD-BB57-6CCBB8577D3C}" w16sdtdh:storeItemChecksum="CCdKjg=="/>
                   </w:sdtPr>
-                  <w:sdtEndPr/>
                   <w:sdtContent>
                     <w:tc>
                       <w:tcPr>
@@ -2893,9 +3015,8 @@
             <w:placeholder>
               <w:docPart w:val="BF14EC5837FE4FE29D4E111559C7C816"/>
             </w:placeholder>
-            <w15:dataBinding w:prefixMappings="xmlns:ns0='urn:microsoft-dynamics-nav/reports/NPR_SI_Fiscal_Bill_A4/6014556/' " w:xpath="/ns0:NavWordReportXmlPart[1]/ns0:Labels[1]/ns0:TaxLbl[1]" w:storeItemID="{4169FB20-4BB3-4EFD-BB57-6CCBB8577D3C}" w16sdtdh:storeItemChecksum="8j6Cnw=="/>
+            <w15:dataBinding w:prefixMappings="xmlns:ns0='urn:microsoft-dynamics-nav/reports/NPR_SI_Fiscal_Bill_A4/6014556/' " w:xpath="/ns0:NavWordReportXmlPart[1]/ns0:Labels[1]/ns0:TaxLbl[1]" w:storeItemID="{4169FB20-4BB3-4EFD-BB57-6CCBB8577D3C}" w16sdtdh:storeItemChecksum="CCdKjg=="/>
           </w:sdtPr>
-          <w:sdtEndPr/>
           <w:sdtContent>
             <w:tc>
               <w:tcPr>
@@ -2944,9 +3065,8 @@
             <w:placeholder>
               <w:docPart w:val="BF14EC5837FE4FE29D4E111559C7C816"/>
             </w:placeholder>
-            <w15:dataBinding w:prefixMappings="xmlns:ns0='urn:microsoft-dynamics-nav/reports/NPR_SI_Fiscal_Bill_A4/6014556/' " w:xpath="/ns0:NavWordReportXmlPart[1]/ns0:Labels[1]/ns0:TaxRateLbl[1]" w:storeItemID="{4169FB20-4BB3-4EFD-BB57-6CCBB8577D3C}" w16sdtdh:storeItemChecksum="8j6Cnw=="/>
+            <w15:dataBinding w:prefixMappings="xmlns:ns0='urn:microsoft-dynamics-nav/reports/NPR_SI_Fiscal_Bill_A4/6014556/' " w:xpath="/ns0:NavWordReportXmlPart[1]/ns0:Labels[1]/ns0:TaxRateLbl[1]" w:storeItemID="{4169FB20-4BB3-4EFD-BB57-6CCBB8577D3C}" w16sdtdh:storeItemChecksum="CCdKjg=="/>
           </w:sdtPr>
-          <w:sdtEndPr/>
           <w:sdtContent>
             <w:tc>
               <w:tcPr>
@@ -2997,9 +3117,8 @@
             <w:placeholder>
               <w:docPart w:val="BF14EC5837FE4FE29D4E111559C7C816"/>
             </w:placeholder>
-            <w15:dataBinding w:prefixMappings="xmlns:ns0='urn:microsoft-dynamics-nav/reports/NPR_SI_Fiscal_Bill_A4/6014556/' " w:xpath="/ns0:NavWordReportXmlPart[1]/ns0:Labels[1]/ns0:TaxBaseLbl[1]" w:storeItemID="{4169FB20-4BB3-4EFD-BB57-6CCBB8577D3C}" w16sdtdh:storeItemChecksum="8j6Cnw=="/>
+            <w15:dataBinding w:prefixMappings="xmlns:ns0='urn:microsoft-dynamics-nav/reports/NPR_SI_Fiscal_Bill_A4/6014556/' " w:xpath="/ns0:NavWordReportXmlPart[1]/ns0:Labels[1]/ns0:TaxBaseLbl[1]" w:storeItemID="{4169FB20-4BB3-4EFD-BB57-6CCBB8577D3C}" w16sdtdh:storeItemChecksum="CCdKjg=="/>
           </w:sdtPr>
-          <w:sdtEndPr/>
           <w:sdtContent>
             <w:tc>
               <w:tcPr>
@@ -3049,9 +3168,8 @@
             <w:placeholder>
               <w:docPart w:val="BF14EC5837FE4FE29D4E111559C7C816"/>
             </w:placeholder>
-            <w15:dataBinding w:prefixMappings="xmlns:ns0='urn:microsoft-dynamics-nav/reports/NPR_SI_Fiscal_Bill_A4/6014556/' " w:xpath="/ns0:NavWordReportXmlPart[1]/ns0:Labels[1]/ns0:TaxAmountLbl[1]" w:storeItemID="{4169FB20-4BB3-4EFD-BB57-6CCBB8577D3C}" w16sdtdh:storeItemChecksum="8j6Cnw=="/>
+            <w15:dataBinding w:prefixMappings="xmlns:ns0='urn:microsoft-dynamics-nav/reports/NPR_SI_Fiscal_Bill_A4/6014556/' " w:xpath="/ns0:NavWordReportXmlPart[1]/ns0:Labels[1]/ns0:TaxAmountLbl[1]" w:storeItemID="{4169FB20-4BB3-4EFD-BB57-6CCBB8577D3C}" w16sdtdh:storeItemChecksum="CCdKjg=="/>
           </w:sdtPr>
-          <w:sdtEndPr/>
           <w:sdtContent>
             <w:tc>
               <w:tcPr>
@@ -3102,7 +3220,6 @@
           <w15:dataBinding w:prefixMappings="xmlns:ns0='urn:microsoft-dynamics-nav/reports/NPR_SI_Fiscal_Bill_A4/6014556/' " w:xpath="/ns0:NavWordReportXmlPart[1]/ns0:SI_POS_Audit_Log_Aux_Info[1]/ns0:POS_Entry_Tax_Lines" w:storeItemID="{4169FB20-4BB3-4EFD-BB57-6CCBB8577D3C}"/>
           <w15:repeatingSection/>
         </w:sdtPr>
-        <w:sdtEndPr/>
         <w:sdtContent>
           <w:sdt>
             <w:sdtPr>
@@ -3116,7 +3233,6 @@
               </w:placeholder>
               <w15:repeatingSectionItem/>
             </w:sdtPr>
-            <w:sdtEndPr/>
             <w:sdtContent>
               <w:tr>
                 <w:trPr>
@@ -3134,9 +3250,8 @@
                     <w:placeholder>
                       <w:docPart w:val="BF14EC5837FE4FE29D4E111559C7C816"/>
                     </w:placeholder>
-                    <w15:dataBinding w:prefixMappings="xmlns:ns0='urn:microsoft-dynamics-nav/reports/NPR_SI_Fiscal_Bill_A4/6014556/' " w:xpath="/ns0:NavWordReportXmlPart[1]/ns0:Labels[1]/ns0:VATLbl[1]" w:storeItemID="{4169FB20-4BB3-4EFD-BB57-6CCBB8577D3C}" w16sdtdh:storeItemChecksum="8j6Cnw=="/>
+                    <w15:dataBinding w:prefixMappings="xmlns:ns0='urn:microsoft-dynamics-nav/reports/NPR_SI_Fiscal_Bill_A4/6014556/' " w:xpath="/ns0:NavWordReportXmlPart[1]/ns0:Labels[1]/ns0:VATLbl[1]" w:storeItemID="{4169FB20-4BB3-4EFD-BB57-6CCBB8577D3C}" w16sdtdh:storeItemChecksum="CCdKjg=="/>
                   </w:sdtPr>
-                  <w:sdtEndPr/>
                   <w:sdtContent>
                     <w:tc>
                       <w:tcPr>
@@ -3180,9 +3295,8 @@
                     <w:placeholder>
                       <w:docPart w:val="BF14EC5837FE4FE29D4E111559C7C816"/>
                     </w:placeholder>
-                    <w15:dataBinding w:prefixMappings="xmlns:ns0='urn:microsoft-dynamics-nav/reports/NPR_SI_Fiscal_Bill_A4/6014556/' " w:xpath="/ns0:NavWordReportXmlPart[1]/ns0:SI_POS_Audit_Log_Aux_Info[1]/ns0:POS_Entry_Tax_Lines[1]/ns0:VATPerc[1]" w:storeItemID="{4169FB20-4BB3-4EFD-BB57-6CCBB8577D3C}" w16sdtdh:storeItemChecksum="8j6Cnw=="/>
+                    <w15:dataBinding w:prefixMappings="xmlns:ns0='urn:microsoft-dynamics-nav/reports/NPR_SI_Fiscal_Bill_A4/6014556/' " w:xpath="/ns0:NavWordReportXmlPart[1]/ns0:SI_POS_Audit_Log_Aux_Info[1]/ns0:POS_Entry_Tax_Lines[1]/ns0:VATPerc[1]" w:storeItemID="{4169FB20-4BB3-4EFD-BB57-6CCBB8577D3C}" w16sdtdh:storeItemChecksum="CCdKjg=="/>
                   </w:sdtPr>
-                  <w:sdtEndPr/>
                   <w:sdtContent>
                     <w:tc>
                       <w:tcPr>
@@ -3228,9 +3342,8 @@
                     <w:placeholder>
                       <w:docPart w:val="BF14EC5837FE4FE29D4E111559C7C816"/>
                     </w:placeholder>
-                    <w15:dataBinding w:prefixMappings="xmlns:ns0='urn:microsoft-dynamics-nav/reports/NPR_SI_Fiscal_Bill_A4/6014556/' " w:xpath="/ns0:NavWordReportXmlPart[1]/ns0:SI_POS_Audit_Log_Aux_Info[1]/ns0:POS_Entry_Tax_Lines[1]/ns0:VATBaseAmount[1]" w:storeItemID="{4169FB20-4BB3-4EFD-BB57-6CCBB8577D3C}" w16sdtdh:storeItemChecksum="8j6Cnw=="/>
+                    <w15:dataBinding w:prefixMappings="xmlns:ns0='urn:microsoft-dynamics-nav/reports/NPR_SI_Fiscal_Bill_A4/6014556/' " w:xpath="/ns0:NavWordReportXmlPart[1]/ns0:SI_POS_Audit_Log_Aux_Info[1]/ns0:POS_Entry_Tax_Lines[1]/ns0:VATBaseAmount[1]" w:storeItemID="{4169FB20-4BB3-4EFD-BB57-6CCBB8577D3C}" w16sdtdh:storeItemChecksum="CCdKjg=="/>
                   </w:sdtPr>
-                  <w:sdtEndPr/>
                   <w:sdtContent>
                     <w:tc>
                       <w:tcPr>
@@ -3275,9 +3388,8 @@
                     <w:placeholder>
                       <w:docPart w:val="BF14EC5837FE4FE29D4E111559C7C816"/>
                     </w:placeholder>
-                    <w15:dataBinding w:prefixMappings="xmlns:ns0='urn:microsoft-dynamics-nav/reports/NPR_SI_Fiscal_Bill_A4/6014556/' " w:xpath="/ns0:NavWordReportXmlPart[1]/ns0:SI_POS_Audit_Log_Aux_Info[1]/ns0:POS_Entry_Tax_Lines[1]/ns0:VATAmount[1]" w:storeItemID="{4169FB20-4BB3-4EFD-BB57-6CCBB8577D3C}" w16sdtdh:storeItemChecksum="8j6Cnw=="/>
+                    <w15:dataBinding w:prefixMappings="xmlns:ns0='urn:microsoft-dynamics-nav/reports/NPR_SI_Fiscal_Bill_A4/6014556/' " w:xpath="/ns0:NavWordReportXmlPart[1]/ns0:SI_POS_Audit_Log_Aux_Info[1]/ns0:POS_Entry_Tax_Lines[1]/ns0:VATAmount[1]" w:storeItemID="{4169FB20-4BB3-4EFD-BB57-6CCBB8577D3C}" w16sdtdh:storeItemChecksum="CCdKjg=="/>
                   </w:sdtPr>
-                  <w:sdtEndPr/>
                   <w:sdtContent>
                     <w:tc>
                       <w:tcPr>
@@ -3414,9 +3526,8 @@
             <w:placeholder>
               <w:docPart w:val="BF14EC5837FE4FE29D4E111559C7C816"/>
             </w:placeholder>
-            <w15:dataBinding w:prefixMappings="xmlns:ns0='urn:microsoft-dynamics-nav/reports/NPR_SI_Fiscal_Bill_A4/6014556/' " w:xpath="/ns0:NavWordReportXmlPart[1]/ns0:Labels[1]/ns0:OperatorLbl[1]" w:storeItemID="{4169FB20-4BB3-4EFD-BB57-6CCBB8577D3C}" w16sdtdh:storeItemChecksum="8j6Cnw=="/>
+            <w15:dataBinding w:prefixMappings="xmlns:ns0='urn:microsoft-dynamics-nav/reports/NPR_SI_Fiscal_Bill_A4/6014556/' " w:xpath="/ns0:NavWordReportXmlPart[1]/ns0:Labels[1]/ns0:OperatorLbl[1]" w:storeItemID="{4169FB20-4BB3-4EFD-BB57-6CCBB8577D3C}" w16sdtdh:storeItemChecksum="CCdKjg=="/>
           </w:sdtPr>
-          <w:sdtEndPr/>
           <w:sdtContent>
             <w:tc>
               <w:tcPr>
@@ -3502,9 +3613,8 @@
             <w:placeholder>
               <w:docPart w:val="BF14EC5837FE4FE29D4E111559C7C816"/>
             </w:placeholder>
-            <w15:dataBinding w:prefixMappings="xmlns:ns0='urn:microsoft-dynamics-nav/reports/NPR_SI_Fiscal_Bill_A4/6014556/' " w:xpath="/ns0:NavWordReportXmlPart[1]/ns0:SI_POS_Audit_Log_Aux_Info[1]/ns0:OperatorName[1]" w:storeItemID="{4169FB20-4BB3-4EFD-BB57-6CCBB8577D3C}" w16sdtdh:storeItemChecksum="8j6Cnw=="/>
+            <w15:dataBinding w:prefixMappings="xmlns:ns0='urn:microsoft-dynamics-nav/reports/NPR_SI_Fiscal_Bill_A4/6014556/' " w:xpath="/ns0:NavWordReportXmlPart[1]/ns0:SI_POS_Audit_Log_Aux_Info[1]/ns0:OperatorName[1]" w:storeItemID="{4169FB20-4BB3-4EFD-BB57-6CCBB8577D3C}" w16sdtdh:storeItemChecksum="CCdKjg=="/>
           </w:sdtPr>
-          <w:sdtEndPr/>
           <w:sdtContent>
             <w:tc>
               <w:tcPr>
@@ -3644,9 +3754,8 @@
             <w:placeholder>
               <w:docPart w:val="DefaultPlaceholder_-1854013440"/>
             </w:placeholder>
-            <w15:dataBinding w:prefixMappings="xmlns:ns0='urn:microsoft-dynamics-nav/reports/NPR_SI_Fiscal_Bill_A4/6014556/' " w:xpath="/ns0:NavWordReportXmlPart[1]/ns0:Labels[1]/ns0:ZOILbl[1]" w:storeItemID="{4169FB20-4BB3-4EFD-BB57-6CCBB8577D3C}" w16sdtdh:storeItemChecksum="8j6Cnw=="/>
+            <w15:dataBinding w:prefixMappings="xmlns:ns0='urn:microsoft-dynamics-nav/reports/NPR_SI_Fiscal_Bill_A4/6014556/' " w:xpath="/ns0:NavWordReportXmlPart[1]/ns0:Labels[1]/ns0:ZOILbl[1]" w:storeItemID="{4169FB20-4BB3-4EFD-BB57-6CCBB8577D3C}" w16sdtdh:storeItemChecksum="CCdKjg=="/>
           </w:sdtPr>
-          <w:sdtEndPr/>
           <w:sdtContent>
             <w:tc>
               <w:tcPr>
@@ -3705,9 +3814,8 @@
               <w:placeholder>
                 <w:docPart w:val="BF14EC5837FE4FE29D4E111559C7C816"/>
               </w:placeholder>
-              <w15:dataBinding w:prefixMappings="xmlns:ns0='urn:microsoft-dynamics-nav/reports/NPR_SI_Fiscal_Bill_A4/6014556/' " w:xpath="/ns0:NavWordReportXmlPart[1]/ns0:SI_POS_Audit_Log_Aux_Info[1]/ns0:ZOICode[1]" w:storeItemID="{4169FB20-4BB3-4EFD-BB57-6CCBB8577D3C}" w16sdtdh:storeItemChecksum="8j6Cnw=="/>
+              <w15:dataBinding w:prefixMappings="xmlns:ns0='urn:microsoft-dynamics-nav/reports/NPR_SI_Fiscal_Bill_A4/6014556/' " w:xpath="/ns0:NavWordReportXmlPart[1]/ns0:SI_POS_Audit_Log_Aux_Info[1]/ns0:ZOICode[1]" w:storeItemID="{4169FB20-4BB3-4EFD-BB57-6CCBB8577D3C}" w16sdtdh:storeItemChecksum="CCdKjg=="/>
             </w:sdtPr>
-            <w:sdtEndPr/>
             <w:sdtContent>
               <w:p>
                 <w:pPr>
@@ -3740,9 +3848,8 @@
               <w:placeholder>
                 <w:docPart w:val="BF14EC5837FE4FE29D4E111559C7C816"/>
               </w:placeholder>
-              <w15:dataBinding w:prefixMappings="xmlns:ns0='urn:microsoft-dynamics-nav/reports/NPR_SI_Fiscal_Bill_A4/6014556/' " w:xpath="/ns0:NavWordReportXmlPart[1]/ns0:SI_POS_Audit_Log_Aux_Info[1]/ns0:EORCode[1]" w:storeItemID="{4169FB20-4BB3-4EFD-BB57-6CCBB8577D3C}" w16sdtdh:storeItemChecksum="8j6Cnw=="/>
+              <w15:dataBinding w:prefixMappings="xmlns:ns0='urn:microsoft-dynamics-nav/reports/NPR_SI_Fiscal_Bill_A4/6014556/' " w:xpath="/ns0:NavWordReportXmlPart[1]/ns0:SI_POS_Audit_Log_Aux_Info[1]/ns0:EORCode[1]" w:storeItemID="{4169FB20-4BB3-4EFD-BB57-6CCBB8577D3C}" w16sdtdh:storeItemChecksum="CCdKjg=="/>
             </w:sdtPr>
-            <w:sdtEndPr/>
             <w:sdtContent>
               <w:p>
                 <w:pPr>
@@ -3783,9 +3890,8 @@
             <w:placeholder>
               <w:docPart w:val="DefaultPlaceholder_-1854013440"/>
             </w:placeholder>
-            <w15:dataBinding w:prefixMappings="xmlns:ns0='urn:microsoft-dynamics-nav/reports/NPR_SI_Fiscal_Bill_A4/6014556/' " w:xpath="/ns0:NavWordReportXmlPart[1]/ns0:Labels[1]/ns0:EORLbl[1]" w:storeItemID="{4169FB20-4BB3-4EFD-BB57-6CCBB8577D3C}" w16sdtdh:storeItemChecksum="8j6Cnw=="/>
+            <w15:dataBinding w:prefixMappings="xmlns:ns0='urn:microsoft-dynamics-nav/reports/NPR_SI_Fiscal_Bill_A4/6014556/' " w:xpath="/ns0:NavWordReportXmlPart[1]/ns0:Labels[1]/ns0:EORLbl[1]" w:storeItemID="{4169FB20-4BB3-4EFD-BB57-6CCBB8577D3C}" w16sdtdh:storeItemChecksum="CCdKjg=="/>
           </w:sdtPr>
-          <w:sdtEndPr/>
           <w:sdtContent>
             <w:tc>
               <w:tcPr>
@@ -3871,9 +3977,8 @@
               <w:placeholder>
                 <w:docPart w:val="BF14EC5837FE4FE29D4E111559C7C816"/>
               </w:placeholder>
-              <w15:dataBinding w:prefixMappings="xmlns:ns0='urn:microsoft-dynamics-nav/reports/NPR_SI_Fiscal_Bill_A4/6014556/' " w:xpath="/ns0:NavWordReportXmlPart[1]/ns0:Labels[1]/ns0:CurrencyLbl[1]" w:storeItemID="{4169FB20-4BB3-4EFD-BB57-6CCBB8577D3C}" w16sdtdh:storeItemChecksum="8j6Cnw=="/>
+              <w15:dataBinding w:prefixMappings="xmlns:ns0='urn:microsoft-dynamics-nav/reports/NPR_SI_Fiscal_Bill_A4/6014556/' " w:xpath="/ns0:NavWordReportXmlPart[1]/ns0:Labels[1]/ns0:CurrencyLbl[1]" w:storeItemID="{4169FB20-4BB3-4EFD-BB57-6CCBB8577D3C}" w16sdtdh:storeItemChecksum="CCdKjg=="/>
             </w:sdtPr>
-            <w:sdtEndPr/>
             <w:sdtContent>
               <w:p>
                 <w:pPr>
@@ -3923,9 +4028,8 @@
               <w:placeholder>
                 <w:docPart w:val="BF14EC5837FE4FE29D4E111559C7C816"/>
               </w:placeholder>
-              <w15:dataBinding w:prefixMappings="xmlns:ns0='urn:microsoft-dynamics-nav/reports/NPR_SI_Fiscal_Bill_A4/6014556/' " w:xpath="/ns0:NavWordReportXmlPart[1]/ns0:Labels[1]/ns0:RefundPolicyLbl[1]" w:storeItemID="{4169FB20-4BB3-4EFD-BB57-6CCBB8577D3C}" w16sdtdh:storeItemChecksum="8j6Cnw=="/>
+              <w15:dataBinding w:prefixMappings="xmlns:ns0='urn:microsoft-dynamics-nav/reports/NPR_SI_Fiscal_Bill_A4/6014556/' " w:xpath="/ns0:NavWordReportXmlPart[1]/ns0:Labels[1]/ns0:RefundPolicyLbl[1]" w:storeItemID="{4169FB20-4BB3-4EFD-BB57-6CCBB8577D3C}" w16sdtdh:storeItemChecksum="CCdKjg=="/>
             </w:sdtPr>
-            <w:sdtEndPr/>
             <w:sdtContent>
               <w:p>
                 <w:pPr>
@@ -3959,9 +4063,8 @@
               <w:placeholder>
                 <w:docPart w:val="DefaultPlaceholder_-1854013440"/>
               </w:placeholder>
-              <w15:dataBinding w:prefixMappings="xmlns:ns0='urn:microsoft-dynamics-nav/reports/NPR_SI_Fiscal_Bill_A4/6014556/' " w:xpath="/ns0:NavWordReportXmlPart[1]/ns0:SI_POS_Audit_Log_Aux_Info[1]/ns0:QRCode[1]" w:storeItemID="{4169FB20-4BB3-4EFD-BB57-6CCBB8577D3C}" w16sdtdh:storeItemChecksum="8j6Cnw=="/>
+              <w15:dataBinding w:prefixMappings="xmlns:ns0='urn:microsoft-dynamics-nav/reports/NPR_SI_Fiscal_Bill_A4/6014556/' " w:xpath="/ns0:NavWordReportXmlPart[1]/ns0:SI_POS_Audit_Log_Aux_Info[1]/ns0:QRCode[1]" w:storeItemID="{4169FB20-4BB3-4EFD-BB57-6CCBB8577D3C}" w16sdtdh:storeItemChecksum="CCdKjg=="/>
             </w:sdtPr>
-            <w:sdtEndPr/>
             <w:sdtContent>
               <w:p>
                 <w:pPr>
@@ -3999,9 +4102,8 @@
             <w:placeholder>
               <w:docPart w:val="BF14EC5837FE4FE29D4E111559C7C816"/>
             </w:placeholder>
-            <w15:dataBinding w:prefixMappings="xmlns:ns0='urn:microsoft-dynamics-nav/reports/NPR_SI_Fiscal_Bill_A4/6014556/' " w:xpath="/ns0:NavWordReportXmlPart[1]/ns0:SI_POS_Audit_Log_Aux_Info[1]/ns0:CompanyWebsite[1]" w:storeItemID="{4169FB20-4BB3-4EFD-BB57-6CCBB8577D3C}" w16sdtdh:storeItemChecksum="8j6Cnw=="/>
+            <w15:dataBinding w:prefixMappings="xmlns:ns0='urn:microsoft-dynamics-nav/reports/NPR_SI_Fiscal_Bill_A4/6014556/' " w:xpath="/ns0:NavWordReportXmlPart[1]/ns0:SI_POS_Audit_Log_Aux_Info[1]/ns0:CompanyWebsite[1]" w:storeItemID="{4169FB20-4BB3-4EFD-BB57-6CCBB8577D3C}" w16sdtdh:storeItemChecksum="CCdKjg=="/>
           </w:sdtPr>
-          <w:sdtEndPr/>
           <w:sdtContent>
             <w:tc>
               <w:tcPr>
@@ -4935,6 +5037,35 @@
         </w:p>
       </w:docPartBody>
     </w:docPart>
+    <w:docPart>
+      <w:docPartPr>
+        <w:name w:val="5B5DB06058E04FB79C8C985121FC719E"/>
+        <w:category>
+          <w:name w:val="General"/>
+          <w:gallery w:val="placeholder"/>
+        </w:category>
+        <w:types>
+          <w:type w:val="bbPlcHdr"/>
+        </w:types>
+        <w:behaviors>
+          <w:behavior w:val="content"/>
+        </w:behaviors>
+        <w:guid w:val="{71F374C3-5507-47AB-A1D6-F0FB45F83165}"/>
+      </w:docPartPr>
+      <w:docPartBody>
+        <w:p>
+          <w:pPr>
+            <w:pStyle w:val="5B5DB06058E04FB79C8C985121FC719E"/>
+          </w:pPr>
+          <w:r>
+            <w:rPr>
+              <w:rStyle w:val="PlaceholderText"/>
+            </w:rPr>
+            <w:t>Click or tap here to enter text.</w:t>
+          </w:r>
+        </w:p>
+      </w:docPartBody>
+    </w:docPart>
   </w:docParts>
 </w:glossaryDocument>
 </file>
@@ -4955,12 +5086,13 @@
     <w:sig w:usb0="E0002EFF" w:usb1="C000785B" w:usb2="00000009" w:usb3="00000000" w:csb0="000001FF" w:csb1="00000000"/>
   </w:font>
   <w:font w:name="IDAutomation2D">
-    <w:panose1 w:val="05000508000000020004"/>
+    <w:altName w:val="Times New Roman"/>
+    <w:panose1 w:val="00000000000000000000"/>
     <w:charset w:val="02"/>
     <w:family w:val="decorative"/>
     <w:notTrueType/>
     <w:pitch w:val="variable"/>
-    <w:sig w:usb0="00000003" w:usb1="10000000" w:usb2="00000000" w:usb3="00000000" w:csb0="80000001" w:csb1="00000000"/>
+    <w:sig w:usb0="00000001" w:usb1="10000000" w:usb2="00000000" w:usb3="00000000" w:csb0="80000001" w:csb1="00000000"/>
   </w:font>
   <w:font w:name="Aptos Display">
     <w:charset w:val="00"/>
@@ -4997,6 +5129,7 @@
     <w:rsid w:val="00172677"/>
     <w:rsid w:val="0017760F"/>
     <w:rsid w:val="001829EB"/>
+    <w:rsid w:val="001C2A1E"/>
     <w:rsid w:val="001C63F8"/>
     <w:rsid w:val="001E26C1"/>
     <w:rsid w:val="00220ABE"/>
@@ -5015,6 +5148,7 @@
     <w:rsid w:val="003D5B9C"/>
     <w:rsid w:val="003D79EB"/>
     <w:rsid w:val="003E1658"/>
+    <w:rsid w:val="00413082"/>
     <w:rsid w:val="00425D27"/>
     <w:rsid w:val="00455B44"/>
     <w:rsid w:val="00485493"/>
@@ -5026,6 +5160,7 @@
     <w:rsid w:val="004D5AA3"/>
     <w:rsid w:val="004F04CE"/>
     <w:rsid w:val="00517DCC"/>
+    <w:rsid w:val="00525E90"/>
     <w:rsid w:val="00532A80"/>
     <w:rsid w:val="00571993"/>
     <w:rsid w:val="005A7F73"/>
@@ -5075,6 +5210,7 @@
     <w:rsid w:val="00CD38B2"/>
     <w:rsid w:val="00D61B9F"/>
     <w:rsid w:val="00D64054"/>
+    <w:rsid w:val="00D81141"/>
     <w:rsid w:val="00D932CE"/>
     <w:rsid w:val="00D94B7F"/>
     <w:rsid w:val="00D973BF"/>
@@ -5082,9 +5218,11 @@
     <w:rsid w:val="00E001AA"/>
     <w:rsid w:val="00E03D03"/>
     <w:rsid w:val="00EA24AA"/>
+    <w:rsid w:val="00EB019D"/>
     <w:rsid w:val="00ED4901"/>
     <w:rsid w:val="00EF24E0"/>
     <w:rsid w:val="00F4590A"/>
+    <w:rsid w:val="00FF7C35"/>
   </w:rsids>
   <m:mathPr>
     <m:mathFont m:val="Cambria Math"/>
@@ -5540,7 +5678,7 @@
     <w:basedOn w:val="DefaultParagraphFont"/>
     <w:uiPriority w:val="99"/>
     <w:semiHidden/>
-    <w:rsid w:val="0069121B"/>
+    <w:rsid w:val="00413082"/>
     <w:rPr>
       <w:color w:val="666666"/>
     </w:rPr>
@@ -5592,6 +5730,26 @@
   <w:style w:type="paragraph" w:customStyle="1" w:styleId="EDBB6E89DEE3465F932CA6D0F394A92F">
     <w:name w:val="EDBB6E89DEE3465F932CA6D0F394A92F"/>
     <w:rsid w:val="003034DE"/>
+  </w:style>
+  <w:style w:type="paragraph" w:customStyle="1" w:styleId="5B5DB06058E04FB79C8C985121FC719E">
+    <w:name w:val="5B5DB06058E04FB79C8C985121FC719E"/>
+    <w:rsid w:val="00525E90"/>
+  </w:style>
+  <w:style w:type="paragraph" w:customStyle="1" w:styleId="21AB1FB77EBF44F588F78B609B43B40A">
+    <w:name w:val="21AB1FB77EBF44F588F78B609B43B40A"/>
+    <w:rsid w:val="00413082"/>
+  </w:style>
+  <w:style w:type="paragraph" w:customStyle="1" w:styleId="EFDD40BCAB0A495EA48D3BD1F646A3F1">
+    <w:name w:val="EFDD40BCAB0A495EA48D3BD1F646A3F1"/>
+    <w:rsid w:val="00413082"/>
+  </w:style>
+  <w:style w:type="paragraph" w:customStyle="1" w:styleId="CD86B42AD5EE45A890F58E895189135C">
+    <w:name w:val="CD86B42AD5EE45A890F58E895189135C"/>
+    <w:rsid w:val="00413082"/>
+  </w:style>
+  <w:style w:type="paragraph" w:customStyle="1" w:styleId="4E2BED061BB246D38E6AA154E065954A">
+    <w:name w:val="4E2BED061BB246D38E6AA154E065954A"/>
+    <w:rsid w:val="00413082"/>
   </w:style>
 </w:styles>
 </file>
@@ -6004,6 +6162,12 @@
  
          < / P O S _ E n t r y _ L i n e s >   
+         < P O S _ E n t r y _ C o m m e n t _ L i n e s > + 
+             < D e s c r i p t i o n > D e s c r i p t i o n < / D e s c r i p t i o n > + 
+         < / P O S _ E n t r y _ C o m m e n t _ L i n e s > + 
          < P O S _ E n t r y _ T a x _ L i n e s >   
              < A m o u n t I n c l V A T > A m o u n t I n c l V A T < / A m o u n t I n c l V A T > 
</xml_diff>

<commit_message>
[SI] Fiscal: Receipt A4 Printing QR code formatting fix (#8337)
</commit_message>
<xml_diff>
--- a/Application/src/_Reports/layouts/SIFiscalBillA4.docx
+++ b/Application/src/_Reports/layouts/SIFiscalBillA4.docx
@@ -1,6 +1,6 @@
 
 <file path=word/document.xml><?xml version="1.0" encoding="utf-8"?>
-<w:document xmlns:wpc="http://schemas.microsoft.com/office/word/2010/wordprocessingCanvas" xmlns:cx="http://schemas.microsoft.com/office/drawing/2014/chartex" xmlns:cx1="http://schemas.microsoft.com/office/drawing/2015/9/8/chartex" xmlns:cx2="http://schemas.microsoft.com/office/drawing/2015/10/21/chartex" xmlns:cx3="http://schemas.microsoft.com/office/drawing/2016/5/9/chartex" xmlns:cx4="http://schemas.microsoft.com/office/drawing/2016/5/10/chartex" xmlns:cx5="http://schemas.microsoft.com/office/drawing/2016/5/11/chartex" xmlns:cx6="http://schemas.microsoft.com/office/drawing/2016/5/12/chartex" xmlns:cx7="http://schemas.microsoft.com/office/drawing/2016/5/13/chartex" xmlns:cx8="http://schemas.microsoft.com/office/drawing/2016/5/14/chartex" xmlns:mc="http://schemas.openxmlformats.org/markup-compatibility/2006" xmlns:aink="http://schemas.microsoft.com/office/drawing/2016/ink" xmlns:am3d="http://schemas.microsoft.com/office/drawing/2017/model3d" xmlns:o="urn:schemas-microsoft-com:office:office" xmlns:oel="http://schemas.microsoft.com/office/2019/extlst" xmlns:r="http://schemas.openxmlformats.org/officeDocument/2006/relationships" xmlns:m="http://schemas.openxmlformats.org/officeDocument/2006/math" xmlns:v="urn:schemas-microsoft-com:vml" xmlns:wp14="http://schemas.microsoft.com/office/word/2010/wordprocessingDrawing" xmlns:wp="http://schemas.openxmlformats.org/drawingml/2006/wordprocessingDrawing" xmlns:w10="urn:schemas-microsoft-com:office:word" xmlns:w="http://schemas.openxmlformats.org/wordprocessingml/2006/main" xmlns:w14="http://schemas.microsoft.com/office/word/2010/wordml" xmlns:w15="http://schemas.microsoft.com/office/word/2012/wordml" xmlns:w16cex="http://schemas.microsoft.com/office/word/2018/wordml/cex" xmlns:w16cid="http://schemas.microsoft.com/office/word/2016/wordml/cid" xmlns:w16="http://schemas.microsoft.com/office/word/2018/wordml" xmlns:w16du="http://schemas.microsoft.com/office/word/2023/wordml/word16du" xmlns:w16sdtdh="http://schemas.microsoft.com/office/word/2020/wordml/sdtdatahash" xmlns:w16se="http://schemas.microsoft.com/office/word/2015/wordml/symex" xmlns:wpg="http://schemas.microsoft.com/office/word/2010/wordprocessingGroup" xmlns:wpi="http://schemas.microsoft.com/office/word/2010/wordprocessingInk" xmlns:wne="http://schemas.microsoft.com/office/word/2006/wordml" xmlns:wps="http://schemas.microsoft.com/office/word/2010/wordprocessingShape" mc:Ignorable="w14 w15 w16se w16cid w16 w16cex w16sdtdh w16du wp14">
+<w:document xmlns:wpc="http://schemas.microsoft.com/office/word/2010/wordprocessingCanvas" xmlns:cx="http://schemas.microsoft.com/office/drawing/2014/chartex" xmlns:cx1="http://schemas.microsoft.com/office/drawing/2015/9/8/chartex" xmlns:cx2="http://schemas.microsoft.com/office/drawing/2015/10/21/chartex" xmlns:cx3="http://schemas.microsoft.com/office/drawing/2016/5/9/chartex" xmlns:cx4="http://schemas.microsoft.com/office/drawing/2016/5/10/chartex" xmlns:cx5="http://schemas.microsoft.com/office/drawing/2016/5/11/chartex" xmlns:cx6="http://schemas.microsoft.com/office/drawing/2016/5/12/chartex" xmlns:cx7="http://schemas.microsoft.com/office/drawing/2016/5/13/chartex" xmlns:cx8="http://schemas.microsoft.com/office/drawing/2016/5/14/chartex" xmlns:mc="http://schemas.openxmlformats.org/markup-compatibility/2006" xmlns:aink="http://schemas.microsoft.com/office/drawing/2016/ink" xmlns:am3d="http://schemas.microsoft.com/office/drawing/2017/model3d" xmlns:o="urn:schemas-microsoft-com:office:office" xmlns:oel="http://schemas.microsoft.com/office/2019/extlst" xmlns:r="http://schemas.openxmlformats.org/officeDocument/2006/relationships" xmlns:m="http://schemas.openxmlformats.org/officeDocument/2006/math" xmlns:v="urn:schemas-microsoft-com:vml" xmlns:wp14="http://schemas.microsoft.com/office/word/2010/wordprocessingDrawing" xmlns:wp="http://schemas.openxmlformats.org/drawingml/2006/wordprocessingDrawing" xmlns:w10="urn:schemas-microsoft-com:office:word" xmlns:w="http://schemas.openxmlformats.org/wordprocessingml/2006/main" xmlns:w14="http://schemas.microsoft.com/office/word/2010/wordml" xmlns:w15="http://schemas.microsoft.com/office/word/2012/wordml" xmlns:w16cex="http://schemas.microsoft.com/office/word/2018/wordml/cex" xmlns:w16cid="http://schemas.microsoft.com/office/word/2016/wordml/cid" xmlns:w16="http://schemas.microsoft.com/office/word/2018/wordml" xmlns:w16du="http://schemas.microsoft.com/office/word/2023/wordml/word16du" xmlns:w16sdtdh="http://schemas.microsoft.com/office/word/2020/wordml/sdtdatahash" xmlns:w16sdtfl="http://schemas.microsoft.com/office/word/2024/wordml/sdtformatlock" xmlns:w16se="http://schemas.microsoft.com/office/word/2015/wordml/symex" xmlns:wpg="http://schemas.microsoft.com/office/word/2010/wordprocessingGroup" xmlns:wpi="http://schemas.microsoft.com/office/word/2010/wordprocessingInk" xmlns:wne="http://schemas.microsoft.com/office/word/2006/wordml" xmlns:wps="http://schemas.microsoft.com/office/word/2010/wordprocessingShape" mc:Ignorable="w14 w15 w16se w16cid w16 w16cex w16sdtdh w16sdtfl w16du wp14">
   <w:body>
     <w:tbl>
       <w:tblPr>
@@ -66,7 +66,7 @@
               <w:placeholder>
                 <w:docPart w:val="7B80AEDEBD8A4238801CFBF7B5033E36"/>
               </w:placeholder>
-              <w15:dataBinding w:prefixMappings="xmlns:ns0='urn:microsoft-dynamics-nav/reports/NPR_SI_Fiscal_Bill_A4/6014556/' " w:xpath="/ns0:NavWordReportXmlPart[1]/ns0:SI_POS_Audit_Log_Aux_Info[1]/ns0:CompanyName[1]" w:storeItemID="{4169FB20-4BB3-4EFD-BB57-6CCBB8577D3C}" w16sdtdh:storeItemChecksum="CCdKjg=="/>
+              <w15:dataBinding w:prefixMappings="xmlns:ns0='urn:microsoft-dynamics-nav/reports/NPR_SI_Fiscal_Bill_A4/6014556/' " w:xpath="/ns0:NavWordReportXmlPart[1]/ns0:SI_POS_Audit_Log_Aux_Info[1]/ns0:CompanyName[1]" w:storeItemID="{4169FB20-4BB3-4EFD-BB57-6CCBB8577D3C}" w16sdtdh:storeItemChecksum="lJeu1A=="/>
             </w:sdtPr>
             <w:sdtContent>
               <w:p>
@@ -104,7 +104,7 @@
               <w:placeholder>
                 <w:docPart w:val="16B264336FEB48E4B926497E44F5AA1D"/>
               </w:placeholder>
-              <w15:dataBinding w:prefixMappings="xmlns:ns0='urn:microsoft-dynamics-nav/reports/NPR_SI_Fiscal_Bill_A4/6014556/' " w:xpath="/ns0:NavWordReportXmlPart[1]/ns0:SI_POS_Audit_Log_Aux_Info[1]/ns0:CompanyContact[1]" w:storeItemID="{4169FB20-4BB3-4EFD-BB57-6CCBB8577D3C}" w16sdtdh:storeItemChecksum="CCdKjg=="/>
+              <w15:dataBinding w:prefixMappings="xmlns:ns0='urn:microsoft-dynamics-nav/reports/NPR_SI_Fiscal_Bill_A4/6014556/' " w:xpath="/ns0:NavWordReportXmlPart[1]/ns0:SI_POS_Audit_Log_Aux_Info[1]/ns0:CompanyContact[1]" w:storeItemID="{4169FB20-4BB3-4EFD-BB57-6CCBB8577D3C}" w16sdtdh:storeItemChecksum="lJeu1A=="/>
             </w:sdtPr>
             <w:sdtContent>
               <w:p>
@@ -142,7 +142,7 @@
               <w:placeholder>
                 <w:docPart w:val="C3EFED90FD5A47E18D6F97E072770876"/>
               </w:placeholder>
-              <w15:dataBinding w:prefixMappings="xmlns:ns0='urn:microsoft-dynamics-nav/reports/NPR_SI_Fiscal_Bill_A4/6014556/' " w:xpath="/ns0:NavWordReportXmlPart[1]/ns0:SI_POS_Audit_Log_Aux_Info[1]/ns0:CompanyAddress[1]" w:storeItemID="{4169FB20-4BB3-4EFD-BB57-6CCBB8577D3C}" w16sdtdh:storeItemChecksum="CCdKjg=="/>
+              <w15:dataBinding w:prefixMappings="xmlns:ns0='urn:microsoft-dynamics-nav/reports/NPR_SI_Fiscal_Bill_A4/6014556/' " w:xpath="/ns0:NavWordReportXmlPart[1]/ns0:SI_POS_Audit_Log_Aux_Info[1]/ns0:CompanyAddress[1]" w:storeItemID="{4169FB20-4BB3-4EFD-BB57-6CCBB8577D3C}" w16sdtdh:storeItemChecksum="lJeu1A=="/>
             </w:sdtPr>
             <w:sdtContent>
               <w:p>
@@ -180,7 +180,7 @@
               <w:placeholder>
                 <w:docPart w:val="64132BE5E8C443F495C37F3C41C530D1"/>
               </w:placeholder>
-              <w15:dataBinding w:prefixMappings="xmlns:ns0='urn:microsoft-dynamics-nav/reports/NPR_SI_Fiscal_Bill_A4/6014556/' " w:xpath="/ns0:NavWordReportXmlPart[1]/ns0:SI_POS_Audit_Log_Aux_Info[1]/ns0:POS_Store[1]/ns0:StoreDetailsLine[1]" w:storeItemID="{4169FB20-4BB3-4EFD-BB57-6CCBB8577D3C}" w16sdtdh:storeItemChecksum="CCdKjg=="/>
+              <w15:dataBinding w:prefixMappings="xmlns:ns0='urn:microsoft-dynamics-nav/reports/NPR_SI_Fiscal_Bill_A4/6014556/' " w:xpath="/ns0:NavWordReportXmlPart[1]/ns0:SI_POS_Audit_Log_Aux_Info[1]/ns0:POS_Store[1]/ns0:StoreDetailsLine[1]" w:storeItemID="{4169FB20-4BB3-4EFD-BB57-6CCBB8577D3C}" w16sdtdh:storeItemChecksum="lJeu1A=="/>
             </w:sdtPr>
             <w:sdtContent>
               <w:p>
@@ -218,7 +218,7 @@
               <w:placeholder>
                 <w:docPart w:val="A882593DA473471F9FA64407705F3E46"/>
               </w:placeholder>
-              <w15:dataBinding w:prefixMappings="xmlns:ns0='urn:microsoft-dynamics-nav/reports/NPR_SI_Fiscal_Bill_A4/6014556/' " w:xpath="/ns0:NavWordReportXmlPart[1]/ns0:SI_POS_Audit_Log_Aux_Info[1]/ns0:Bill[1]" w:storeItemID="{4169FB20-4BB3-4EFD-BB57-6CCBB8577D3C}" w16sdtdh:storeItemChecksum="CCdKjg=="/>
+              <w15:dataBinding w:prefixMappings="xmlns:ns0='urn:microsoft-dynamics-nav/reports/NPR_SI_Fiscal_Bill_A4/6014556/' " w:xpath="/ns0:NavWordReportXmlPart[1]/ns0:SI_POS_Audit_Log_Aux_Info[1]/ns0:Bill[1]" w:storeItemID="{4169FB20-4BB3-4EFD-BB57-6CCBB8577D3C}" w16sdtdh:storeItemChecksum="lJeu1A=="/>
             </w:sdtPr>
             <w:sdtContent>
               <w:p>
@@ -261,7 +261,7 @@
                 <w:placeholder>
                   <w:docPart w:val="DefaultPlaceholder_-1854013440"/>
                 </w:placeholder>
-                <w15:dataBinding w:prefixMappings="xmlns:ns0='urn:microsoft-dynamics-nav/reports/NPR_SI_Fiscal_Bill_A4/6014556/' " w:xpath="/ns0:NavWordReportXmlPart[1]/ns0:SI_POS_Audit_Log_Aux_Info[1]/ns0:EntryDate[1]" w:storeItemID="{4169FB20-4BB3-4EFD-BB57-6CCBB8577D3C}" w16sdtdh:storeItemChecksum="CCdKjg=="/>
+                <w15:dataBinding w:prefixMappings="xmlns:ns0='urn:microsoft-dynamics-nav/reports/NPR_SI_Fiscal_Bill_A4/6014556/' " w:xpath="/ns0:NavWordReportXmlPart[1]/ns0:SI_POS_Audit_Log_Aux_Info[1]/ns0:EntryDate[1]" w:storeItemID="{4169FB20-4BB3-4EFD-BB57-6CCBB8577D3C}" w16sdtdh:storeItemChecksum="lJeu1A=="/>
               </w:sdtPr>
               <w:sdtContent>
                 <w:proofErr w:type="spellStart"/>
@@ -292,7 +292,7 @@
                 <w:placeholder>
                   <w:docPart w:val="DefaultPlaceholder_-1854013440"/>
                 </w:placeholder>
-                <w15:dataBinding w:prefixMappings="xmlns:ns0='urn:microsoft-dynamics-nav/reports/NPR_SI_Fiscal_Bill_A4/6014556/' " w:xpath="/ns0:NavWordReportXmlPart[1]/ns0:SI_POS_Audit_Log_Aux_Info[1]/ns0:LogTimeStamp[1]" w:storeItemID="{4169FB20-4BB3-4EFD-BB57-6CCBB8577D3C}" w16sdtdh:storeItemChecksum="CCdKjg=="/>
+                <w15:dataBinding w:prefixMappings="xmlns:ns0='urn:microsoft-dynamics-nav/reports/NPR_SI_Fiscal_Bill_A4/6014556/' " w:xpath="/ns0:NavWordReportXmlPart[1]/ns0:SI_POS_Audit_Log_Aux_Info[1]/ns0:LogTimeStamp[1]" w:storeItemID="{4169FB20-4BB3-4EFD-BB57-6CCBB8577D3C}" w16sdtdh:storeItemChecksum="lJeu1A=="/>
               </w:sdtPr>
               <w:sdtContent>
                 <w:proofErr w:type="spellStart"/>
@@ -319,7 +319,7 @@
               <w:placeholder>
                 <w:docPart w:val="EDBB6E89DEE3465F932CA6D0F394A92F"/>
               </w:placeholder>
-              <w15:dataBinding w:prefixMappings="xmlns:ns0='urn:microsoft-dynamics-nav/reports/NPR_SI_Fiscal_Bill_A4/6014556/' " w:xpath="/ns0:NavWordReportXmlPart[1]/ns0:SI_POS_Audit_Log_Aux_Info[1]/ns0:CopyText[1]" w:storeItemID="{4169FB20-4BB3-4EFD-BB57-6CCBB8577D3C}" w16sdtdh:storeItemChecksum="CCdKjg=="/>
+              <w15:dataBinding w:prefixMappings="xmlns:ns0='urn:microsoft-dynamics-nav/reports/NPR_SI_Fiscal_Bill_A4/6014556/' " w:xpath="/ns0:NavWordReportXmlPart[1]/ns0:SI_POS_Audit_Log_Aux_Info[1]/ns0:CopyText[1]" w:storeItemID="{4169FB20-4BB3-4EFD-BB57-6CCBB8577D3C}" w16sdtdh:storeItemChecksum="lJeu1A=="/>
             </w:sdtPr>
             <w:sdtContent>
               <w:p>
@@ -798,7 +798,7 @@
             <w:placeholder>
               <w:docPart w:val="DefaultPlaceholder_-1854013440"/>
             </w:placeholder>
-            <w15:dataBinding w:prefixMappings="xmlns:ns0='urn:microsoft-dynamics-nav/reports/NPR_SI_Fiscal_Bill_A4/6014556/' " w:xpath="/ns0:NavWordReportXmlPart[1]/ns0:SI_POS_Audit_Log_Aux_Info[1]/ns0:CustomerName[1]" w:storeItemID="{4169FB20-4BB3-4EFD-BB57-6CCBB8577D3C}" w16sdtdh:storeItemChecksum="CCdKjg=="/>
+            <w15:dataBinding w:prefixMappings="xmlns:ns0='urn:microsoft-dynamics-nav/reports/NPR_SI_Fiscal_Bill_A4/6014556/' " w:xpath="/ns0:NavWordReportXmlPart[1]/ns0:SI_POS_Audit_Log_Aux_Info[1]/ns0:CustomerName[1]" w:storeItemID="{4169FB20-4BB3-4EFD-BB57-6CCBB8577D3C}" w16sdtdh:storeItemChecksum="lJeu1A=="/>
           </w:sdtPr>
           <w:sdtContent>
             <w:tc>
@@ -928,7 +928,7 @@
               <w:placeholder>
                 <w:docPart w:val="DefaultPlaceholder_-1854013440"/>
               </w:placeholder>
-              <w15:dataBinding w:prefixMappings="xmlns:ns0='urn:microsoft-dynamics-nav/reports/NPR_SI_Fiscal_Bill_A4/6014556/' " w:xpath="/ns0:NavWordReportXmlPart[1]/ns0:SI_POS_Audit_Log_Aux_Info[1]/ns0:CustomerAddress[1]" w:storeItemID="{4169FB20-4BB3-4EFD-BB57-6CCBB8577D3C}" w16sdtdh:storeItemChecksum="CCdKjg=="/>
+              <w15:dataBinding w:prefixMappings="xmlns:ns0='urn:microsoft-dynamics-nav/reports/NPR_SI_Fiscal_Bill_A4/6014556/' " w:xpath="/ns0:NavWordReportXmlPart[1]/ns0:SI_POS_Audit_Log_Aux_Info[1]/ns0:CustomerAddress[1]" w:storeItemID="{4169FB20-4BB3-4EFD-BB57-6CCBB8577D3C}" w16sdtdh:storeItemChecksum="lJeu1A=="/>
             </w:sdtPr>
             <w:sdtContent>
               <w:p>
@@ -967,7 +967,7 @@
               <w:placeholder>
                 <w:docPart w:val="DefaultPlaceholder_-1854013440"/>
               </w:placeholder>
-              <w15:dataBinding w:prefixMappings="xmlns:ns0='urn:microsoft-dynamics-nav/reports/NPR_SI_Fiscal_Bill_A4/6014556/' " w:xpath="/ns0:NavWordReportXmlPart[1]/ns0:SI_POS_Audit_Log_Aux_Info[1]/ns0:CustomerVATNo[1]" w:storeItemID="{4169FB20-4BB3-4EFD-BB57-6CCBB8577D3C}" w16sdtdh:storeItemChecksum="CCdKjg=="/>
+              <w15:dataBinding w:prefixMappings="xmlns:ns0='urn:microsoft-dynamics-nav/reports/NPR_SI_Fiscal_Bill_A4/6014556/' " w:xpath="/ns0:NavWordReportXmlPart[1]/ns0:SI_POS_Audit_Log_Aux_Info[1]/ns0:CustomerVATNo[1]" w:storeItemID="{4169FB20-4BB3-4EFD-BB57-6CCBB8577D3C}" w16sdtdh:storeItemChecksum="lJeu1A=="/>
             </w:sdtPr>
             <w:sdtContent>
               <w:p>
@@ -1077,7 +1077,7 @@
             <w:placeholder>
               <w:docPart w:val="DefaultPlaceholder_-1854013440"/>
             </w:placeholder>
-            <w15:dataBinding w:prefixMappings="xmlns:ns0='urn:microsoft-dynamics-nav/reports/NPR_SI_Fiscal_Bill_A4/6014556/' " w:xpath="/ns0:NavWordReportXmlPart[1]/ns0:SI_POS_Audit_Log_Aux_Info[1]/ns0:CustomerPostCity[1]" w:storeItemID="{4169FB20-4BB3-4EFD-BB57-6CCBB8577D3C}" w16sdtdh:storeItemChecksum="CCdKjg=="/>
+            <w15:dataBinding w:prefixMappings="xmlns:ns0='urn:microsoft-dynamics-nav/reports/NPR_SI_Fiscal_Bill_A4/6014556/' " w:xpath="/ns0:NavWordReportXmlPart[1]/ns0:SI_POS_Audit_Log_Aux_Info[1]/ns0:CustomerPostCity[1]" w:storeItemID="{4169FB20-4BB3-4EFD-BB57-6CCBB8577D3C}" w16sdtdh:storeItemChecksum="lJeu1A=="/>
           </w:sdtPr>
           <w:sdtContent>
             <w:tc>
@@ -1294,7 +1294,7 @@
             <w:placeholder>
               <w:docPart w:val="36568EEBC5CA4EE2858839DE0CDFE62A"/>
             </w:placeholder>
-            <w15:dataBinding w:prefixMappings="xmlns:ns0='urn:microsoft-dynamics-nav/reports/NPR_SI_Fiscal_Bill_A4/6014556/' " w:xpath="/ns0:NavWordReportXmlPart[1]/ns0:Labels[1]/ns0:ItemNameLbl[1]" w:storeItemID="{4169FB20-4BB3-4EFD-BB57-6CCBB8577D3C}" w16sdtdh:storeItemChecksum="CCdKjg=="/>
+            <w15:dataBinding w:prefixMappings="xmlns:ns0='urn:microsoft-dynamics-nav/reports/NPR_SI_Fiscal_Bill_A4/6014556/' " w:xpath="/ns0:NavWordReportXmlPart[1]/ns0:Labels[1]/ns0:ItemNameLbl[1]" w:storeItemID="{4169FB20-4BB3-4EFD-BB57-6CCBB8577D3C}" w16sdtdh:storeItemChecksum="lJeu1A=="/>
           </w:sdtPr>
           <w:sdtContent>
             <w:tc>
@@ -1356,7 +1356,7 @@
               <w:placeholder>
                 <w:docPart w:val="36568EEBC5CA4EE2858839DE0CDFE62A"/>
               </w:placeholder>
-              <w15:dataBinding w:prefixMappings="xmlns:ns0='urn:microsoft-dynamics-nav/reports/NPR_SI_Fiscal_Bill_A4/6014556/' " w:xpath="/ns0:NavWordReportXmlPart[1]/ns0:Labels[1]/ns0:UoMLbl[1]" w:storeItemID="{4169FB20-4BB3-4EFD-BB57-6CCBB8577D3C}" w16sdtdh:storeItemChecksum="CCdKjg=="/>
+              <w15:dataBinding w:prefixMappings="xmlns:ns0='urn:microsoft-dynamics-nav/reports/NPR_SI_Fiscal_Bill_A4/6014556/' " w:xpath="/ns0:NavWordReportXmlPart[1]/ns0:Labels[1]/ns0:UoMLbl[1]" w:storeItemID="{4169FB20-4BB3-4EFD-BB57-6CCBB8577D3C}" w16sdtdh:storeItemChecksum="lJeu1A=="/>
             </w:sdtPr>
             <w:sdtContent>
               <w:p>
@@ -1396,7 +1396,7 @@
               <w:placeholder>
                 <w:docPart w:val="0003E5EE64354839B3F3CC05F4EBC7F9"/>
               </w:placeholder>
-              <w15:dataBinding w:prefixMappings="xmlns:ns0='urn:microsoft-dynamics-nav/reports/NPR_SI_Fiscal_Bill_A4/6014556/' " w:xpath="/ns0:NavWordReportXmlPart[1]/ns0:Labels[1]/ns0:QtyLbl[1]" w:storeItemID="{4169FB20-4BB3-4EFD-BB57-6CCBB8577D3C}" w16sdtdh:storeItemChecksum="CCdKjg=="/>
+              <w15:dataBinding w:prefixMappings="xmlns:ns0='urn:microsoft-dynamics-nav/reports/NPR_SI_Fiscal_Bill_A4/6014556/' " w:xpath="/ns0:NavWordReportXmlPart[1]/ns0:Labels[1]/ns0:QtyLbl[1]" w:storeItemID="{4169FB20-4BB3-4EFD-BB57-6CCBB8577D3C}" w16sdtdh:storeItemChecksum="lJeu1A=="/>
             </w:sdtPr>
             <w:sdtContent>
               <w:p>
@@ -1437,7 +1437,7 @@
             <w:placeholder>
               <w:docPart w:val="36568EEBC5CA4EE2858839DE0CDFE62A"/>
             </w:placeholder>
-            <w15:dataBinding w:prefixMappings="xmlns:ns0='urn:microsoft-dynamics-nav/reports/NPR_SI_Fiscal_Bill_A4/6014556/' " w:xpath="/ns0:NavWordReportXmlPart[1]/ns0:Labels[1]/ns0:PriceLbl[1]" w:storeItemID="{4169FB20-4BB3-4EFD-BB57-6CCBB8577D3C}" w16sdtdh:storeItemChecksum="CCdKjg=="/>
+            <w15:dataBinding w:prefixMappings="xmlns:ns0='urn:microsoft-dynamics-nav/reports/NPR_SI_Fiscal_Bill_A4/6014556/' " w:xpath="/ns0:NavWordReportXmlPart[1]/ns0:Labels[1]/ns0:PriceLbl[1]" w:storeItemID="{4169FB20-4BB3-4EFD-BB57-6CCBB8577D3C}" w16sdtdh:storeItemChecksum="lJeu1A=="/>
           </w:sdtPr>
           <w:sdtContent>
             <w:tc>
@@ -1489,7 +1489,7 @@
             <w:placeholder>
               <w:docPart w:val="36568EEBC5CA4EE2858839DE0CDFE62A"/>
             </w:placeholder>
-            <w15:dataBinding w:prefixMappings="xmlns:ns0='urn:microsoft-dynamics-nav/reports/NPR_SI_Fiscal_Bill_A4/6014556/' " w:xpath="/ns0:NavWordReportXmlPart[1]/ns0:Labels[1]/ns0:DiscountLbl[1]" w:storeItemID="{4169FB20-4BB3-4EFD-BB57-6CCBB8577D3C}" w16sdtdh:storeItemChecksum="CCdKjg=="/>
+            <w15:dataBinding w:prefixMappings="xmlns:ns0='urn:microsoft-dynamics-nav/reports/NPR_SI_Fiscal_Bill_A4/6014556/' " w:xpath="/ns0:NavWordReportXmlPart[1]/ns0:Labels[1]/ns0:DiscountLbl[1]" w:storeItemID="{4169FB20-4BB3-4EFD-BB57-6CCBB8577D3C}" w16sdtdh:storeItemChecksum="lJeu1A=="/>
           </w:sdtPr>
           <w:sdtContent>
             <w:tc>
@@ -1592,7 +1592,7 @@
             <w:placeholder>
               <w:docPart w:val="36568EEBC5CA4EE2858839DE0CDFE62A"/>
             </w:placeholder>
-            <w15:dataBinding w:prefixMappings="xmlns:ns0='urn:microsoft-dynamics-nav/reports/NPR_SI_Fiscal_Bill_A4/6014556/' " w:xpath="/ns0:NavWordReportXmlPart[1]/ns0:Labels[1]/ns0:PercLbl[1]" w:storeItemID="{4169FB20-4BB3-4EFD-BB57-6CCBB8577D3C}" w16sdtdh:storeItemChecksum="CCdKjg=="/>
+            <w15:dataBinding w:prefixMappings="xmlns:ns0='urn:microsoft-dynamics-nav/reports/NPR_SI_Fiscal_Bill_A4/6014556/' " w:xpath="/ns0:NavWordReportXmlPart[1]/ns0:Labels[1]/ns0:PercLbl[1]" w:storeItemID="{4169FB20-4BB3-4EFD-BB57-6CCBB8577D3C}" w16sdtdh:storeItemChecksum="lJeu1A=="/>
           </w:sdtPr>
           <w:sdtContent>
             <w:tc>
@@ -1644,7 +1644,7 @@
             <w:placeholder>
               <w:docPart w:val="36568EEBC5CA4EE2858839DE0CDFE62A"/>
             </w:placeholder>
-            <w15:dataBinding w:prefixMappings="xmlns:ns0='urn:microsoft-dynamics-nav/reports/NPR_SI_Fiscal_Bill_A4/6014556/' " w:xpath="/ns0:NavWordReportXmlPart[1]/ns0:Labels[1]/ns0:TotalLbl[1]" w:storeItemID="{4169FB20-4BB3-4EFD-BB57-6CCBB8577D3C}" w16sdtdh:storeItemChecksum="CCdKjg=="/>
+            <w15:dataBinding w:prefixMappings="xmlns:ns0='urn:microsoft-dynamics-nav/reports/NPR_SI_Fiscal_Bill_A4/6014556/' " w:xpath="/ns0:NavWordReportXmlPart[1]/ns0:Labels[1]/ns0:TotalLbl[1]" w:storeItemID="{4169FB20-4BB3-4EFD-BB57-6CCBB8577D3C}" w16sdtdh:storeItemChecksum="lJeu1A=="/>
           </w:sdtPr>
           <w:sdtContent>
             <w:tc>
@@ -1816,7 +1816,7 @@
                     <w:placeholder>
                       <w:docPart w:val="85AAF6D641FC4C79826FF7093DAA7A84"/>
                     </w:placeholder>
-                    <w15:dataBinding w:prefixMappings="xmlns:ns0='urn:microsoft-dynamics-nav/reports/NPR_SI_Fiscal_Bill_A4/6014556/' " w:xpath="/ns0:NavWordReportXmlPart[1]/ns0:SI_POS_Audit_Log_Aux_Info[1]/ns0:POS_Entry_Lines[1]/ns0:ItemDescription[1]" w:storeItemID="{4169FB20-4BB3-4EFD-BB57-6CCBB8577D3C}" w16sdtdh:storeItemChecksum="CCdKjg=="/>
+                    <w15:dataBinding w:prefixMappings="xmlns:ns0='urn:microsoft-dynamics-nav/reports/NPR_SI_Fiscal_Bill_A4/6014556/' " w:xpath="/ns0:NavWordReportXmlPart[1]/ns0:SI_POS_Audit_Log_Aux_Info[1]/ns0:POS_Entry_Lines[1]/ns0:ItemDescription[1]" w:storeItemID="{4169FB20-4BB3-4EFD-BB57-6CCBB8577D3C}" w16sdtdh:storeItemChecksum="lJeu1A=="/>
                   </w:sdtPr>
                   <w:sdtContent>
                     <w:tc>
@@ -1861,7 +1861,7 @@
                     <w:placeholder>
                       <w:docPart w:val="BF14EC5837FE4FE29D4E111559C7C816"/>
                     </w:placeholder>
-                    <w15:dataBinding w:prefixMappings="xmlns:ns0='urn:microsoft-dynamics-nav/reports/NPR_SI_Fiscal_Bill_A4/6014556/' " w:xpath="/ns0:NavWordReportXmlPart[1]/ns0:SI_POS_Audit_Log_Aux_Info[1]/ns0:POS_Entry_Lines[1]/ns0:UOM[1]" w:storeItemID="{4169FB20-4BB3-4EFD-BB57-6CCBB8577D3C}" w16sdtdh:storeItemChecksum="CCdKjg=="/>
+                    <w15:dataBinding w:prefixMappings="xmlns:ns0='urn:microsoft-dynamics-nav/reports/NPR_SI_Fiscal_Bill_A4/6014556/' " w:xpath="/ns0:NavWordReportXmlPart[1]/ns0:SI_POS_Audit_Log_Aux_Info[1]/ns0:POS_Entry_Lines[1]/ns0:UOM[1]" w:storeItemID="{4169FB20-4BB3-4EFD-BB57-6CCBB8577D3C}" w16sdtdh:storeItemChecksum="lJeu1A=="/>
                   </w:sdtPr>
                   <w:sdtContent>
                     <w:tc>
@@ -1906,7 +1906,7 @@
                     <w:placeholder>
                       <w:docPart w:val="BF14EC5837FE4FE29D4E111559C7C816"/>
                     </w:placeholder>
-                    <w15:dataBinding w:prefixMappings="xmlns:ns0='urn:microsoft-dynamics-nav/reports/NPR_SI_Fiscal_Bill_A4/6014556/' " w:xpath="/ns0:NavWordReportXmlPart[1]/ns0:SI_POS_Audit_Log_Aux_Info[1]/ns0:POS_Entry_Lines[1]/ns0:UnitPrice[1]" w:storeItemID="{4169FB20-4BB3-4EFD-BB57-6CCBB8577D3C}" w16sdtdh:storeItemChecksum="CCdKjg=="/>
+                    <w15:dataBinding w:prefixMappings="xmlns:ns0='urn:microsoft-dynamics-nav/reports/NPR_SI_Fiscal_Bill_A4/6014556/' " w:xpath="/ns0:NavWordReportXmlPart[1]/ns0:SI_POS_Audit_Log_Aux_Info[1]/ns0:POS_Entry_Lines[1]/ns0:UnitPrice[1]" w:storeItemID="{4169FB20-4BB3-4EFD-BB57-6CCBB8577D3C}" w16sdtdh:storeItemChecksum="lJeu1A=="/>
                   </w:sdtPr>
                   <w:sdtContent>
                     <w:tc>
@@ -1953,7 +1953,7 @@
                     <w:placeholder>
                       <w:docPart w:val="BF14EC5837FE4FE29D4E111559C7C816"/>
                     </w:placeholder>
-                    <w15:dataBinding w:prefixMappings="xmlns:ns0='urn:microsoft-dynamics-nav/reports/NPR_SI_Fiscal_Bill_A4/6014556/' " w:xpath="/ns0:NavWordReportXmlPart[1]/ns0:SI_POS_Audit_Log_Aux_Info[1]/ns0:POS_Entry_Lines[1]/ns0:DiscountAmount[1]" w:storeItemID="{4169FB20-4BB3-4EFD-BB57-6CCBB8577D3C}" w16sdtdh:storeItemChecksum="CCdKjg=="/>
+                    <w15:dataBinding w:prefixMappings="xmlns:ns0='urn:microsoft-dynamics-nav/reports/NPR_SI_Fiscal_Bill_A4/6014556/' " w:xpath="/ns0:NavWordReportXmlPart[1]/ns0:SI_POS_Audit_Log_Aux_Info[1]/ns0:POS_Entry_Lines[1]/ns0:DiscountAmount[1]" w:storeItemID="{4169FB20-4BB3-4EFD-BB57-6CCBB8577D3C}" w16sdtdh:storeItemChecksum="lJeu1A=="/>
                   </w:sdtPr>
                   <w:sdtContent>
                     <w:tc>
@@ -2023,7 +2023,7 @@
                     <w:placeholder>
                       <w:docPart w:val="BF14EC5837FE4FE29D4E111559C7C816"/>
                     </w:placeholder>
-                    <w15:dataBinding w:prefixMappings="xmlns:ns0='urn:microsoft-dynamics-nav/reports/NPR_SI_Fiscal_Bill_A4/6014556/' " w:xpath="/ns0:NavWordReportXmlPart[1]/ns0:SI_POS_Audit_Log_Aux_Info[1]/ns0:POS_Entry_Lines[1]/ns0:Quantity[1]" w:storeItemID="{4169FB20-4BB3-4EFD-BB57-6CCBB8577D3C}" w16sdtdh:storeItemChecksum="CCdKjg=="/>
+                    <w15:dataBinding w:prefixMappings="xmlns:ns0='urn:microsoft-dynamics-nav/reports/NPR_SI_Fiscal_Bill_A4/6014556/' " w:xpath="/ns0:NavWordReportXmlPart[1]/ns0:SI_POS_Audit_Log_Aux_Info[1]/ns0:POS_Entry_Lines[1]/ns0:Quantity[1]" w:storeItemID="{4169FB20-4BB3-4EFD-BB57-6CCBB8577D3C}" w16sdtdh:storeItemChecksum="lJeu1A=="/>
                   </w:sdtPr>
                   <w:sdtContent>
                     <w:tc>
@@ -2068,7 +2068,7 @@
                     <w:placeholder>
                       <w:docPart w:val="BF14EC5837FE4FE29D4E111559C7C816"/>
                     </w:placeholder>
-                    <w15:dataBinding w:prefixMappings="xmlns:ns0='urn:microsoft-dynamics-nav/reports/NPR_SI_Fiscal_Bill_A4/6014556/' " w:xpath="/ns0:NavWordReportXmlPart[1]/ns0:SI_POS_Audit_Log_Aux_Info[1]/ns0:POS_Entry_Lines[1]/ns0:DiscountPerc[1]" w:storeItemID="{4169FB20-4BB3-4EFD-BB57-6CCBB8577D3C}" w16sdtdh:storeItemChecksum="CCdKjg=="/>
+                    <w15:dataBinding w:prefixMappings="xmlns:ns0='urn:microsoft-dynamics-nav/reports/NPR_SI_Fiscal_Bill_A4/6014556/' " w:xpath="/ns0:NavWordReportXmlPart[1]/ns0:SI_POS_Audit_Log_Aux_Info[1]/ns0:POS_Entry_Lines[1]/ns0:DiscountPerc[1]" w:storeItemID="{4169FB20-4BB3-4EFD-BB57-6CCBB8577D3C}" w16sdtdh:storeItemChecksum="lJeu1A=="/>
                   </w:sdtPr>
                   <w:sdtContent>
                     <w:tc>
@@ -2115,7 +2115,7 @@
                     <w:placeholder>
                       <w:docPart w:val="BF14EC5837FE4FE29D4E111559C7C816"/>
                     </w:placeholder>
-                    <w15:dataBinding w:prefixMappings="xmlns:ns0='urn:microsoft-dynamics-nav/reports/NPR_SI_Fiscal_Bill_A4/6014556/' " w:xpath="/ns0:NavWordReportXmlPart[1]/ns0:SI_POS_Audit_Log_Aux_Info[1]/ns0:POS_Entry_Lines[1]/ns0:AmountIncludingVAT[1]" w:storeItemID="{4169FB20-4BB3-4EFD-BB57-6CCBB8577D3C}" w16sdtdh:storeItemChecksum="CCdKjg=="/>
+                    <w15:dataBinding w:prefixMappings="xmlns:ns0='urn:microsoft-dynamics-nav/reports/NPR_SI_Fiscal_Bill_A4/6014556/' " w:xpath="/ns0:NavWordReportXmlPart[1]/ns0:SI_POS_Audit_Log_Aux_Info[1]/ns0:POS_Entry_Lines[1]/ns0:AmountIncludingVAT[1]" w:storeItemID="{4169FB20-4BB3-4EFD-BB57-6CCBB8577D3C}" w16sdtdh:storeItemChecksum="lJeu1A=="/>
                   </w:sdtPr>
                   <w:sdtContent>
                     <w:tc>
@@ -2315,81 +2315,6 @@
         <w:trPr>
           <w:trHeight w:val="407"/>
         </w:trPr>
-        <w:tc>
-          <w:tcPr>
-            <w:tcW w:w="5080" w:type="dxa"/>
-            <w:gridSpan w:val="2"/>
-            <w:tcBorders>
-              <w:top w:val="nil"/>
-              <w:left w:val="nil"/>
-              <w:bottom w:val="single" w:sz="4" w:space="0" w:color="auto"/>
-              <w:right w:val="nil"/>
-            </w:tcBorders>
-          </w:tcPr>
-          <w:p>
-            <w:pPr>
-              <w:spacing w:line="360" w:lineRule="auto"/>
-              <w:rPr>
-                <w:b/>
-                <w:bCs/>
-                <w:sz w:val="22"/>
-                <w:szCs w:val="22"/>
-              </w:rPr>
-            </w:pPr>
-          </w:p>
-        </w:tc>
-        <w:tc>
-          <w:tcPr>
-            <w:tcW w:w="2632" w:type="dxa"/>
-            <w:gridSpan w:val="3"/>
-            <w:tcBorders>
-              <w:top w:val="nil"/>
-              <w:left w:val="nil"/>
-              <w:bottom w:val="single" w:sz="4" w:space="0" w:color="auto"/>
-              <w:right w:val="nil"/>
-            </w:tcBorders>
-          </w:tcPr>
-          <w:p>
-            <w:pPr>
-              <w:spacing w:line="360" w:lineRule="auto"/>
-              <w:jc w:val="center"/>
-              <w:rPr>
-                <w:b/>
-                <w:bCs/>
-                <w:sz w:val="22"/>
-                <w:szCs w:val="22"/>
-              </w:rPr>
-            </w:pPr>
-          </w:p>
-        </w:tc>
-        <w:tc>
-          <w:tcPr>
-            <w:tcW w:w="2522" w:type="dxa"/>
-            <w:tcBorders>
-              <w:top w:val="nil"/>
-              <w:left w:val="nil"/>
-              <w:bottom w:val="single" w:sz="4" w:space="0" w:color="auto"/>
-              <w:right w:val="nil"/>
-            </w:tcBorders>
-          </w:tcPr>
-          <w:p>
-            <w:pPr>
-              <w:spacing w:line="360" w:lineRule="auto"/>
-              <w:jc w:val="right"/>
-              <w:rPr>
-                <w:b/>
-                <w:bCs/>
-                <w:sz w:val="22"/>
-                <w:szCs w:val="22"/>
-              </w:rPr>
-            </w:pPr>
-          </w:p>
-        </w:tc>
-      </w:tr>
-      <w:tr>
-        <w:trPr>
-          <w:trHeight w:val="407"/>
-        </w:trPr>
         <w:sdt>
           <w:sdtPr>
             <w:rPr>
@@ -2402,7 +2327,7 @@
             <w:placeholder>
               <w:docPart w:val="441B4EB299544A6DB872CFDC87B60E7B"/>
             </w:placeholder>
-            <w15:dataBinding w:prefixMappings="xmlns:ns0='urn:microsoft-dynamics-nav/reports/NPR_SI_Fiscal_Bill_A4/6014556/' " w:xpath="/ns0:NavWordReportXmlPart[1]/ns0:Labels[1]/ns0:ToPayLbl[1]" w:storeItemID="{4169FB20-4BB3-4EFD-BB57-6CCBB8577D3C}" w16sdtdh:storeItemChecksum="CCdKjg=="/>
+            <w15:dataBinding w:prefixMappings="xmlns:ns0='urn:microsoft-dynamics-nav/reports/NPR_SI_Fiscal_Bill_A4/6014556/' " w:xpath="/ns0:NavWordReportXmlPart[1]/ns0:Labels[1]/ns0:ToPayLbl[1]" w:storeItemID="{4169FB20-4BB3-4EFD-BB57-6CCBB8577D3C}" w16sdtdh:storeItemChecksum="lJeu1A=="/>
           </w:sdtPr>
           <w:sdtContent>
             <w:tc>
@@ -2477,7 +2402,7 @@
             <w:placeholder>
               <w:docPart w:val="BF14EC5837FE4FE29D4E111559C7C816"/>
             </w:placeholder>
-            <w15:dataBinding w:prefixMappings="xmlns:ns0='urn:microsoft-dynamics-nav/reports/NPR_SI_Fiscal_Bill_A4/6014556/' " w:xpath="/ns0:NavWordReportXmlPart[1]/ns0:SI_POS_Audit_Log_Aux_Info[1]/ns0:TotalAmount[1]" w:storeItemID="{4169FB20-4BB3-4EFD-BB57-6CCBB8577D3C}" w16sdtdh:storeItemChecksum="CCdKjg=="/>
+            <w15:dataBinding w:prefixMappings="xmlns:ns0='urn:microsoft-dynamics-nav/reports/NPR_SI_Fiscal_Bill_A4/6014556/' " w:xpath="/ns0:NavWordReportXmlPart[1]/ns0:SI_POS_Audit_Log_Aux_Info[1]/ns0:TotalAmount[1]" w:storeItemID="{4169FB20-4BB3-4EFD-BB57-6CCBB8577D3C}" w16sdtdh:storeItemChecksum="lJeu1A=="/>
           </w:sdtPr>
           <w:sdtContent>
             <w:tc>
@@ -2531,7 +2456,7 @@
             <w:placeholder>
               <w:docPart w:val="BF14EC5837FE4FE29D4E111559C7C816"/>
             </w:placeholder>
-            <w15:dataBinding w:prefixMappings="xmlns:ns0='urn:microsoft-dynamics-nav/reports/NPR_SI_Fiscal_Bill_A4/6014556/' " w:xpath="/ns0:NavWordReportXmlPart[1]/ns0:Labels[1]/ns0:PaymentMethodLbl[1]" w:storeItemID="{4169FB20-4BB3-4EFD-BB57-6CCBB8577D3C}" w16sdtdh:storeItemChecksum="CCdKjg=="/>
+            <w15:dataBinding w:prefixMappings="xmlns:ns0='urn:microsoft-dynamics-nav/reports/NPR_SI_Fiscal_Bill_A4/6014556/' " w:xpath="/ns0:NavWordReportXmlPart[1]/ns0:Labels[1]/ns0:PaymentMethodLbl[1]" w:storeItemID="{4169FB20-4BB3-4EFD-BB57-6CCBB8577D3C}" w16sdtdh:storeItemChecksum="lJeu1A=="/>
           </w:sdtPr>
           <w:sdtContent>
             <w:tc>
@@ -2618,7 +2543,7 @@
             <w:placeholder>
               <w:docPart w:val="BF14EC5837FE4FE29D4E111559C7C816"/>
             </w:placeholder>
-            <w15:dataBinding w:prefixMappings="xmlns:ns0='urn:microsoft-dynamics-nav/reports/NPR_SI_Fiscal_Bill_A4/6014556/' " w:xpath="/ns0:NavWordReportXmlPart[1]/ns0:Labels[1]/ns0:PriceLbl[1]" w:storeItemID="{4169FB20-4BB3-4EFD-BB57-6CCBB8577D3C}" w16sdtdh:storeItemChecksum="CCdKjg=="/>
+            <w15:dataBinding w:prefixMappings="xmlns:ns0='urn:microsoft-dynamics-nav/reports/NPR_SI_Fiscal_Bill_A4/6014556/' " w:xpath="/ns0:NavWordReportXmlPart[1]/ns0:Labels[1]/ns0:PriceLbl[1]" w:storeItemID="{4169FB20-4BB3-4EFD-BB57-6CCBB8577D3C}" w16sdtdh:storeItemChecksum="lJeu1A=="/>
           </w:sdtPr>
           <w:sdtContent>
             <w:tc>
@@ -2785,7 +2710,7 @@
                     <w:placeholder>
                       <w:docPart w:val="BF14EC5837FE4FE29D4E111559C7C816"/>
                     </w:placeholder>
-                    <w15:dataBinding w:prefixMappings="xmlns:ns0='urn:microsoft-dynamics-nav/reports/NPR_SI_Fiscal_Bill_A4/6014556/' " w:xpath="/ns0:NavWordReportXmlPart[1]/ns0:POS_Entry_Payment_Lines[1]/ns0:POSPaymentMethod[1]" w:storeItemID="{4169FB20-4BB3-4EFD-BB57-6CCBB8577D3C}" w16sdtdh:storeItemChecksum="CCdKjg=="/>
+                    <w15:dataBinding w:prefixMappings="xmlns:ns0='urn:microsoft-dynamics-nav/reports/NPR_SI_Fiscal_Bill_A4/6014556/' " w:xpath="/ns0:NavWordReportXmlPart[1]/ns0:POS_Entry_Payment_Lines[1]/ns0:POSPaymentMethod[1]" w:storeItemID="{4169FB20-4BB3-4EFD-BB57-6CCBB8577D3C}" w16sdtdh:storeItemChecksum="lJeu1A=="/>
                   </w:sdtPr>
                   <w:sdtContent>
                     <w:tc>
@@ -2873,7 +2798,7 @@
                     <w:placeholder>
                       <w:docPart w:val="BF14EC5837FE4FE29D4E111559C7C816"/>
                     </w:placeholder>
-                    <w15:dataBinding w:prefixMappings="xmlns:ns0='urn:microsoft-dynamics-nav/reports/NPR_SI_Fiscal_Bill_A4/6014556/' " w:xpath="/ns0:NavWordReportXmlPart[1]/ns0:POS_Entry_Payment_Lines[1]/ns0:Amount[1]" w:storeItemID="{4169FB20-4BB3-4EFD-BB57-6CCBB8577D3C}" w16sdtdh:storeItemChecksum="CCdKjg=="/>
+                    <w15:dataBinding w:prefixMappings="xmlns:ns0='urn:microsoft-dynamics-nav/reports/NPR_SI_Fiscal_Bill_A4/6014556/' " w:xpath="/ns0:NavWordReportXmlPart[1]/ns0:POS_Entry_Payment_Lines[1]/ns0:Amount[1]" w:storeItemID="{4169FB20-4BB3-4EFD-BB57-6CCBB8577D3C}" w16sdtdh:storeItemChecksum="lJeu1A=="/>
                   </w:sdtPr>
                   <w:sdtContent>
                     <w:tc>
@@ -2912,95 +2837,6 @@
       </w:sdt>
       <w:tr>
         <w:trPr>
-          <w:trHeight w:val="407"/>
-        </w:trPr>
-        <w:tc>
-          <w:tcPr>
-            <w:tcW w:w="2508" w:type="dxa"/>
-            <w:tcBorders>
-              <w:top w:val="nil"/>
-              <w:left w:val="nil"/>
-              <w:bottom w:val="single" w:sz="4" w:space="0" w:color="auto"/>
-              <w:right w:val="nil"/>
-            </w:tcBorders>
-          </w:tcPr>
-          <w:p>
-            <w:pPr>
-              <w:spacing w:line="360" w:lineRule="auto"/>
-              <w:rPr>
-                <w:sz w:val="22"/>
-                <w:szCs w:val="22"/>
-              </w:rPr>
-            </w:pPr>
-          </w:p>
-        </w:tc>
-        <w:tc>
-          <w:tcPr>
-            <w:tcW w:w="2572" w:type="dxa"/>
-            <w:tcBorders>
-              <w:top w:val="nil"/>
-              <w:left w:val="nil"/>
-              <w:bottom w:val="single" w:sz="4" w:space="0" w:color="auto"/>
-              <w:right w:val="nil"/>
-            </w:tcBorders>
-          </w:tcPr>
-          <w:p>
-            <w:pPr>
-              <w:spacing w:line="360" w:lineRule="auto"/>
-              <w:jc w:val="center"/>
-              <w:rPr>
-                <w:sz w:val="22"/>
-                <w:szCs w:val="22"/>
-              </w:rPr>
-            </w:pPr>
-          </w:p>
-        </w:tc>
-        <w:tc>
-          <w:tcPr>
-            <w:tcW w:w="2632" w:type="dxa"/>
-            <w:gridSpan w:val="3"/>
-            <w:tcBorders>
-              <w:top w:val="nil"/>
-              <w:left w:val="nil"/>
-              <w:bottom w:val="single" w:sz="4" w:space="0" w:color="auto"/>
-              <w:right w:val="nil"/>
-            </w:tcBorders>
-          </w:tcPr>
-          <w:p>
-            <w:pPr>
-              <w:spacing w:line="360" w:lineRule="auto"/>
-              <w:jc w:val="center"/>
-              <w:rPr>
-                <w:sz w:val="22"/>
-                <w:szCs w:val="22"/>
-              </w:rPr>
-            </w:pPr>
-          </w:p>
-        </w:tc>
-        <w:tc>
-          <w:tcPr>
-            <w:tcW w:w="2522" w:type="dxa"/>
-            <w:tcBorders>
-              <w:top w:val="nil"/>
-              <w:left w:val="nil"/>
-              <w:bottom w:val="single" w:sz="4" w:space="0" w:color="auto"/>
-              <w:right w:val="nil"/>
-            </w:tcBorders>
-          </w:tcPr>
-          <w:p>
-            <w:pPr>
-              <w:spacing w:line="360" w:lineRule="auto"/>
-              <w:jc w:val="right"/>
-              <w:rPr>
-                <w:sz w:val="22"/>
-                <w:szCs w:val="22"/>
-              </w:rPr>
-            </w:pPr>
-          </w:p>
-        </w:tc>
-      </w:tr>
-      <w:tr>
-        <w:trPr>
           <w:trHeight w:val="390"/>
         </w:trPr>
         <w:sdt>
@@ -3015,7 +2851,7 @@
             <w:placeholder>
               <w:docPart w:val="BF14EC5837FE4FE29D4E111559C7C816"/>
             </w:placeholder>
-            <w15:dataBinding w:prefixMappings="xmlns:ns0='urn:microsoft-dynamics-nav/reports/NPR_SI_Fiscal_Bill_A4/6014556/' " w:xpath="/ns0:NavWordReportXmlPart[1]/ns0:Labels[1]/ns0:TaxLbl[1]" w:storeItemID="{4169FB20-4BB3-4EFD-BB57-6CCBB8577D3C}" w16sdtdh:storeItemChecksum="CCdKjg=="/>
+            <w15:dataBinding w:prefixMappings="xmlns:ns0='urn:microsoft-dynamics-nav/reports/NPR_SI_Fiscal_Bill_A4/6014556/' " w:xpath="/ns0:NavWordReportXmlPart[1]/ns0:Labels[1]/ns0:TaxLbl[1]" w:storeItemID="{4169FB20-4BB3-4EFD-BB57-6CCBB8577D3C}" w16sdtdh:storeItemChecksum="lJeu1A=="/>
           </w:sdtPr>
           <w:sdtContent>
             <w:tc>
@@ -3065,7 +2901,7 @@
             <w:placeholder>
               <w:docPart w:val="BF14EC5837FE4FE29D4E111559C7C816"/>
             </w:placeholder>
-            <w15:dataBinding w:prefixMappings="xmlns:ns0='urn:microsoft-dynamics-nav/reports/NPR_SI_Fiscal_Bill_A4/6014556/' " w:xpath="/ns0:NavWordReportXmlPart[1]/ns0:Labels[1]/ns0:TaxRateLbl[1]" w:storeItemID="{4169FB20-4BB3-4EFD-BB57-6CCBB8577D3C}" w16sdtdh:storeItemChecksum="CCdKjg=="/>
+            <w15:dataBinding w:prefixMappings="xmlns:ns0='urn:microsoft-dynamics-nav/reports/NPR_SI_Fiscal_Bill_A4/6014556/' " w:xpath="/ns0:NavWordReportXmlPart[1]/ns0:Labels[1]/ns0:TaxRateLbl[1]" w:storeItemID="{4169FB20-4BB3-4EFD-BB57-6CCBB8577D3C}" w16sdtdh:storeItemChecksum="lJeu1A=="/>
           </w:sdtPr>
           <w:sdtContent>
             <w:tc>
@@ -3117,7 +2953,7 @@
             <w:placeholder>
               <w:docPart w:val="BF14EC5837FE4FE29D4E111559C7C816"/>
             </w:placeholder>
-            <w15:dataBinding w:prefixMappings="xmlns:ns0='urn:microsoft-dynamics-nav/reports/NPR_SI_Fiscal_Bill_A4/6014556/' " w:xpath="/ns0:NavWordReportXmlPart[1]/ns0:Labels[1]/ns0:TaxBaseLbl[1]" w:storeItemID="{4169FB20-4BB3-4EFD-BB57-6CCBB8577D3C}" w16sdtdh:storeItemChecksum="CCdKjg=="/>
+            <w15:dataBinding w:prefixMappings="xmlns:ns0='urn:microsoft-dynamics-nav/reports/NPR_SI_Fiscal_Bill_A4/6014556/' " w:xpath="/ns0:NavWordReportXmlPart[1]/ns0:Labels[1]/ns0:TaxBaseLbl[1]" w:storeItemID="{4169FB20-4BB3-4EFD-BB57-6CCBB8577D3C}" w16sdtdh:storeItemChecksum="lJeu1A=="/>
           </w:sdtPr>
           <w:sdtContent>
             <w:tc>
@@ -3168,7 +3004,7 @@
             <w:placeholder>
               <w:docPart w:val="BF14EC5837FE4FE29D4E111559C7C816"/>
             </w:placeholder>
-            <w15:dataBinding w:prefixMappings="xmlns:ns0='urn:microsoft-dynamics-nav/reports/NPR_SI_Fiscal_Bill_A4/6014556/' " w:xpath="/ns0:NavWordReportXmlPart[1]/ns0:Labels[1]/ns0:TaxAmountLbl[1]" w:storeItemID="{4169FB20-4BB3-4EFD-BB57-6CCBB8577D3C}" w16sdtdh:storeItemChecksum="CCdKjg=="/>
+            <w15:dataBinding w:prefixMappings="xmlns:ns0='urn:microsoft-dynamics-nav/reports/NPR_SI_Fiscal_Bill_A4/6014556/' " w:xpath="/ns0:NavWordReportXmlPart[1]/ns0:Labels[1]/ns0:TaxAmountLbl[1]" w:storeItemID="{4169FB20-4BB3-4EFD-BB57-6CCBB8577D3C}" w16sdtdh:storeItemChecksum="lJeu1A=="/>
           </w:sdtPr>
           <w:sdtContent>
             <w:tc>
@@ -3250,7 +3086,7 @@
                     <w:placeholder>
                       <w:docPart w:val="BF14EC5837FE4FE29D4E111559C7C816"/>
                     </w:placeholder>
-                    <w15:dataBinding w:prefixMappings="xmlns:ns0='urn:microsoft-dynamics-nav/reports/NPR_SI_Fiscal_Bill_A4/6014556/' " w:xpath="/ns0:NavWordReportXmlPart[1]/ns0:Labels[1]/ns0:VATLbl[1]" w:storeItemID="{4169FB20-4BB3-4EFD-BB57-6CCBB8577D3C}" w16sdtdh:storeItemChecksum="CCdKjg=="/>
+                    <w15:dataBinding w:prefixMappings="xmlns:ns0='urn:microsoft-dynamics-nav/reports/NPR_SI_Fiscal_Bill_A4/6014556/' " w:xpath="/ns0:NavWordReportXmlPart[1]/ns0:Labels[1]/ns0:VATLbl[1]" w:storeItemID="{4169FB20-4BB3-4EFD-BB57-6CCBB8577D3C}" w16sdtdh:storeItemChecksum="lJeu1A=="/>
                   </w:sdtPr>
                   <w:sdtContent>
                     <w:tc>
@@ -3295,7 +3131,7 @@
                     <w:placeholder>
                       <w:docPart w:val="BF14EC5837FE4FE29D4E111559C7C816"/>
                     </w:placeholder>
-                    <w15:dataBinding w:prefixMappings="xmlns:ns0='urn:microsoft-dynamics-nav/reports/NPR_SI_Fiscal_Bill_A4/6014556/' " w:xpath="/ns0:NavWordReportXmlPart[1]/ns0:SI_POS_Audit_Log_Aux_Info[1]/ns0:POS_Entry_Tax_Lines[1]/ns0:VATPerc[1]" w:storeItemID="{4169FB20-4BB3-4EFD-BB57-6CCBB8577D3C}" w16sdtdh:storeItemChecksum="CCdKjg=="/>
+                    <w15:dataBinding w:prefixMappings="xmlns:ns0='urn:microsoft-dynamics-nav/reports/NPR_SI_Fiscal_Bill_A4/6014556/' " w:xpath="/ns0:NavWordReportXmlPart[1]/ns0:SI_POS_Audit_Log_Aux_Info[1]/ns0:POS_Entry_Tax_Lines[1]/ns0:VATPerc[1]" w:storeItemID="{4169FB20-4BB3-4EFD-BB57-6CCBB8577D3C}" w16sdtdh:storeItemChecksum="lJeu1A=="/>
                   </w:sdtPr>
                   <w:sdtContent>
                     <w:tc>
@@ -3342,7 +3178,7 @@
                     <w:placeholder>
                       <w:docPart w:val="BF14EC5837FE4FE29D4E111559C7C816"/>
                     </w:placeholder>
-                    <w15:dataBinding w:prefixMappings="xmlns:ns0='urn:microsoft-dynamics-nav/reports/NPR_SI_Fiscal_Bill_A4/6014556/' " w:xpath="/ns0:NavWordReportXmlPart[1]/ns0:SI_POS_Audit_Log_Aux_Info[1]/ns0:POS_Entry_Tax_Lines[1]/ns0:VATBaseAmount[1]" w:storeItemID="{4169FB20-4BB3-4EFD-BB57-6CCBB8577D3C}" w16sdtdh:storeItemChecksum="CCdKjg=="/>
+                    <w15:dataBinding w:prefixMappings="xmlns:ns0='urn:microsoft-dynamics-nav/reports/NPR_SI_Fiscal_Bill_A4/6014556/' " w:xpath="/ns0:NavWordReportXmlPart[1]/ns0:SI_POS_Audit_Log_Aux_Info[1]/ns0:POS_Entry_Tax_Lines[1]/ns0:VATBaseAmount[1]" w:storeItemID="{4169FB20-4BB3-4EFD-BB57-6CCBB8577D3C}" w16sdtdh:storeItemChecksum="lJeu1A=="/>
                   </w:sdtPr>
                   <w:sdtContent>
                     <w:tc>
@@ -3388,7 +3224,7 @@
                     <w:placeholder>
                       <w:docPart w:val="BF14EC5837FE4FE29D4E111559C7C816"/>
                     </w:placeholder>
-                    <w15:dataBinding w:prefixMappings="xmlns:ns0='urn:microsoft-dynamics-nav/reports/NPR_SI_Fiscal_Bill_A4/6014556/' " w:xpath="/ns0:NavWordReportXmlPart[1]/ns0:SI_POS_Audit_Log_Aux_Info[1]/ns0:POS_Entry_Tax_Lines[1]/ns0:VATAmount[1]" w:storeItemID="{4169FB20-4BB3-4EFD-BB57-6CCBB8577D3C}" w16sdtdh:storeItemChecksum="CCdKjg=="/>
+                    <w15:dataBinding w:prefixMappings="xmlns:ns0='urn:microsoft-dynamics-nav/reports/NPR_SI_Fiscal_Bill_A4/6014556/' " w:xpath="/ns0:NavWordReportXmlPart[1]/ns0:SI_POS_Audit_Log_Aux_Info[1]/ns0:POS_Entry_Tax_Lines[1]/ns0:VATAmount[1]" w:storeItemID="{4169FB20-4BB3-4EFD-BB57-6CCBB8577D3C}" w16sdtdh:storeItemChecksum="lJeu1A=="/>
                   </w:sdtPr>
                   <w:sdtContent>
                     <w:tc>
@@ -3526,7 +3362,7 @@
             <w:placeholder>
               <w:docPart w:val="BF14EC5837FE4FE29D4E111559C7C816"/>
             </w:placeholder>
-            <w15:dataBinding w:prefixMappings="xmlns:ns0='urn:microsoft-dynamics-nav/reports/NPR_SI_Fiscal_Bill_A4/6014556/' " w:xpath="/ns0:NavWordReportXmlPart[1]/ns0:Labels[1]/ns0:OperatorLbl[1]" w:storeItemID="{4169FB20-4BB3-4EFD-BB57-6CCBB8577D3C}" w16sdtdh:storeItemChecksum="CCdKjg=="/>
+            <w15:dataBinding w:prefixMappings="xmlns:ns0='urn:microsoft-dynamics-nav/reports/NPR_SI_Fiscal_Bill_A4/6014556/' " w:xpath="/ns0:NavWordReportXmlPart[1]/ns0:Labels[1]/ns0:OperatorLbl[1]" w:storeItemID="{4169FB20-4BB3-4EFD-BB57-6CCBB8577D3C}" w16sdtdh:storeItemChecksum="lJeu1A=="/>
           </w:sdtPr>
           <w:sdtContent>
             <w:tc>
@@ -3613,7 +3449,7 @@
             <w:placeholder>
               <w:docPart w:val="BF14EC5837FE4FE29D4E111559C7C816"/>
             </w:placeholder>
-            <w15:dataBinding w:prefixMappings="xmlns:ns0='urn:microsoft-dynamics-nav/reports/NPR_SI_Fiscal_Bill_A4/6014556/' " w:xpath="/ns0:NavWordReportXmlPart[1]/ns0:SI_POS_Audit_Log_Aux_Info[1]/ns0:OperatorName[1]" w:storeItemID="{4169FB20-4BB3-4EFD-BB57-6CCBB8577D3C}" w16sdtdh:storeItemChecksum="CCdKjg=="/>
+            <w15:dataBinding w:prefixMappings="xmlns:ns0='urn:microsoft-dynamics-nav/reports/NPR_SI_Fiscal_Bill_A4/6014556/' " w:xpath="/ns0:NavWordReportXmlPart[1]/ns0:SI_POS_Audit_Log_Aux_Info[1]/ns0:OperatorName[1]" w:storeItemID="{4169FB20-4BB3-4EFD-BB57-6CCBB8577D3C}" w16sdtdh:storeItemChecksum="lJeu1A=="/>
           </w:sdtPr>
           <w:sdtContent>
             <w:tc>
@@ -3754,7 +3590,7 @@
             <w:placeholder>
               <w:docPart w:val="DefaultPlaceholder_-1854013440"/>
             </w:placeholder>
-            <w15:dataBinding w:prefixMappings="xmlns:ns0='urn:microsoft-dynamics-nav/reports/NPR_SI_Fiscal_Bill_A4/6014556/' " w:xpath="/ns0:NavWordReportXmlPart[1]/ns0:Labels[1]/ns0:ZOILbl[1]" w:storeItemID="{4169FB20-4BB3-4EFD-BB57-6CCBB8577D3C}" w16sdtdh:storeItemChecksum="CCdKjg=="/>
+            <w15:dataBinding w:prefixMappings="xmlns:ns0='urn:microsoft-dynamics-nav/reports/NPR_SI_Fiscal_Bill_A4/6014556/' " w:xpath="/ns0:NavWordReportXmlPart[1]/ns0:Labels[1]/ns0:ZOILbl[1]" w:storeItemID="{4169FB20-4BB3-4EFD-BB57-6CCBB8577D3C}" w16sdtdh:storeItemChecksum="lJeu1A=="/>
           </w:sdtPr>
           <w:sdtContent>
             <w:tc>
@@ -3777,7 +3613,6 @@
                     <w:szCs w:val="22"/>
                   </w:rPr>
                 </w:pPr>
-                <w:proofErr w:type="spellStart"/>
                 <w:r>
                   <w:rPr>
                     <w:b/>
@@ -3787,7 +3622,6 @@
                   </w:rPr>
                   <w:t>ZOILbl</w:t>
                 </w:r>
-                <w:proofErr w:type="spellEnd"/>
               </w:p>
             </w:tc>
           </w:sdtContent>
@@ -3814,7 +3648,7 @@
               <w:placeholder>
                 <w:docPart w:val="BF14EC5837FE4FE29D4E111559C7C816"/>
               </w:placeholder>
-              <w15:dataBinding w:prefixMappings="xmlns:ns0='urn:microsoft-dynamics-nav/reports/NPR_SI_Fiscal_Bill_A4/6014556/' " w:xpath="/ns0:NavWordReportXmlPart[1]/ns0:SI_POS_Audit_Log_Aux_Info[1]/ns0:ZOICode[1]" w:storeItemID="{4169FB20-4BB3-4EFD-BB57-6CCBB8577D3C}" w16sdtdh:storeItemChecksum="CCdKjg=="/>
+              <w15:dataBinding w:prefixMappings="xmlns:ns0='urn:microsoft-dynamics-nav/reports/NPR_SI_Fiscal_Bill_A4/6014556/' " w:xpath="/ns0:NavWordReportXmlPart[1]/ns0:SI_POS_Audit_Log_Aux_Info[1]/ns0:ZOICode[1]" w:storeItemID="{4169FB20-4BB3-4EFD-BB57-6CCBB8577D3C}" w16sdtdh:storeItemChecksum="lJeu1A=="/>
             </w:sdtPr>
             <w:sdtContent>
               <w:p>
@@ -3848,7 +3682,7 @@
               <w:placeholder>
                 <w:docPart w:val="BF14EC5837FE4FE29D4E111559C7C816"/>
               </w:placeholder>
-              <w15:dataBinding w:prefixMappings="xmlns:ns0='urn:microsoft-dynamics-nav/reports/NPR_SI_Fiscal_Bill_A4/6014556/' " w:xpath="/ns0:NavWordReportXmlPart[1]/ns0:SI_POS_Audit_Log_Aux_Info[1]/ns0:EORCode[1]" w:storeItemID="{4169FB20-4BB3-4EFD-BB57-6CCBB8577D3C}" w16sdtdh:storeItemChecksum="CCdKjg=="/>
+              <w15:dataBinding w:prefixMappings="xmlns:ns0='urn:microsoft-dynamics-nav/reports/NPR_SI_Fiscal_Bill_A4/6014556/' " w:xpath="/ns0:NavWordReportXmlPart[1]/ns0:SI_POS_Audit_Log_Aux_Info[1]/ns0:EORCode[1]" w:storeItemID="{4169FB20-4BB3-4EFD-BB57-6CCBB8577D3C}" w16sdtdh:storeItemChecksum="lJeu1A=="/>
             </w:sdtPr>
             <w:sdtContent>
               <w:p>
@@ -3890,7 +3724,7 @@
             <w:placeholder>
               <w:docPart w:val="DefaultPlaceholder_-1854013440"/>
             </w:placeholder>
-            <w15:dataBinding w:prefixMappings="xmlns:ns0='urn:microsoft-dynamics-nav/reports/NPR_SI_Fiscal_Bill_A4/6014556/' " w:xpath="/ns0:NavWordReportXmlPart[1]/ns0:Labels[1]/ns0:EORLbl[1]" w:storeItemID="{4169FB20-4BB3-4EFD-BB57-6CCBB8577D3C}" w16sdtdh:storeItemChecksum="CCdKjg=="/>
+            <w15:dataBinding w:prefixMappings="xmlns:ns0='urn:microsoft-dynamics-nav/reports/NPR_SI_Fiscal_Bill_A4/6014556/' " w:xpath="/ns0:NavWordReportXmlPart[1]/ns0:Labels[1]/ns0:EORLbl[1]" w:storeItemID="{4169FB20-4BB3-4EFD-BB57-6CCBB8577D3C}" w16sdtdh:storeItemChecksum="lJeu1A=="/>
           </w:sdtPr>
           <w:sdtContent>
             <w:tc>
@@ -3977,7 +3811,7 @@
               <w:placeholder>
                 <w:docPart w:val="BF14EC5837FE4FE29D4E111559C7C816"/>
               </w:placeholder>
-              <w15:dataBinding w:prefixMappings="xmlns:ns0='urn:microsoft-dynamics-nav/reports/NPR_SI_Fiscal_Bill_A4/6014556/' " w:xpath="/ns0:NavWordReportXmlPart[1]/ns0:Labels[1]/ns0:CurrencyLbl[1]" w:storeItemID="{4169FB20-4BB3-4EFD-BB57-6CCBB8577D3C}" w16sdtdh:storeItemChecksum="CCdKjg=="/>
+              <w15:dataBinding w:prefixMappings="xmlns:ns0='urn:microsoft-dynamics-nav/reports/NPR_SI_Fiscal_Bill_A4/6014556/' " w:xpath="/ns0:NavWordReportXmlPart[1]/ns0:Labels[1]/ns0:CurrencyLbl[1]" w:storeItemID="{4169FB20-4BB3-4EFD-BB57-6CCBB8577D3C}" w16sdtdh:storeItemChecksum="lJeu1A=="/>
             </w:sdtPr>
             <w:sdtContent>
               <w:p>
@@ -4003,6 +3837,23 @@
           </w:sdt>
         </w:tc>
       </w:tr>
+    </w:tbl>
+    <w:p>
+      <w:r>
+        <w:br w:type="page"/>
+      </w:r>
+    </w:p>
+    <w:tbl>
+      <w:tblPr>
+        <w:tblStyle w:val="TableGrid"/>
+        <w:tblpPr w:leftFromText="180" w:rightFromText="180" w:vertAnchor="text" w:horzAnchor="margin" w:tblpXSpec="center" w:tblpY="-104"/>
+        <w:tblOverlap w:val="never"/>
+        <w:tblW w:w="10234" w:type="dxa"/>
+        <w:tblLook w:val="04A0" w:firstRow="1" w:lastRow="0" w:firstColumn="1" w:lastColumn="0" w:noHBand="0" w:noVBand="1"/>
+      </w:tblPr>
+      <w:tblGrid>
+        <w:gridCol w:w="10234"/>
+      </w:tblGrid>
       <w:tr>
         <w:trPr>
           <w:trHeight w:val="407"/>
@@ -4010,7 +3861,6 @@
         <w:tc>
           <w:tcPr>
             <w:tcW w:w="10234" w:type="dxa"/>
-            <w:gridSpan w:val="6"/>
             <w:tcBorders>
               <w:top w:val="single" w:sz="4" w:space="0" w:color="auto"/>
               <w:left w:val="nil"/>
@@ -4026,9 +3876,9 @@
               </w:rPr>
               <w:id w:val="736371775"/>
               <w:placeholder>
-                <w:docPart w:val="BF14EC5837FE4FE29D4E111559C7C816"/>
+                <w:docPart w:val="D73B721E4C22473B9EA81DE6ED798BC1"/>
               </w:placeholder>
-              <w15:dataBinding w:prefixMappings="xmlns:ns0='urn:microsoft-dynamics-nav/reports/NPR_SI_Fiscal_Bill_A4/6014556/' " w:xpath="/ns0:NavWordReportXmlPart[1]/ns0:Labels[1]/ns0:RefundPolicyLbl[1]" w:storeItemID="{4169FB20-4BB3-4EFD-BB57-6CCBB8577D3C}" w16sdtdh:storeItemChecksum="CCdKjg=="/>
+              <w15:dataBinding w:prefixMappings="xmlns:ns0='urn:microsoft-dynamics-nav/reports/NPR_SI_Fiscal_Bill_A4/6014556/' " w:xpath="/ns0:NavWordReportXmlPart[1]/ns0:Labels[1]/ns0:RefundPolicyLbl[1]" w:storeItemID="{4169FB20-4BB3-4EFD-BB57-6CCBB8577D3C}" w16sdtdh:storeItemChecksum="lJeu1A=="/>
             </w:sdtPr>
             <w:sdtContent>
               <w:p>
@@ -4061,9 +3911,9 @@
               </w:rPr>
               <w:id w:val="-582215703"/>
               <w:placeholder>
-                <w:docPart w:val="DefaultPlaceholder_-1854013440"/>
+                <w:docPart w:val="8CFAF4D9D2A74438B61B94213DFE6EA6"/>
               </w:placeholder>
-              <w15:dataBinding w:prefixMappings="xmlns:ns0='urn:microsoft-dynamics-nav/reports/NPR_SI_Fiscal_Bill_A4/6014556/' " w:xpath="/ns0:NavWordReportXmlPart[1]/ns0:SI_POS_Audit_Log_Aux_Info[1]/ns0:QRCode[1]" w:storeItemID="{4169FB20-4BB3-4EFD-BB57-6CCBB8577D3C}" w16sdtdh:storeItemChecksum="CCdKjg=="/>
+              <w15:dataBinding w:prefixMappings="xmlns:ns0='urn:microsoft-dynamics-nav/reports/NPR_SI_Fiscal_Bill_A4/6014556/' " w:xpath="/ns0:NavWordReportXmlPart[1]/ns0:SI_POS_Audit_Log_Aux_Info[1]/ns0:QRCode[1]" w:storeItemID="{4169FB20-4BB3-4EFD-BB57-6CCBB8577D3C}" w16sdtdh:storeItemChecksum="lJeu1A=="/>
             </w:sdtPr>
             <w:sdtContent>
               <w:p>
@@ -4100,15 +3950,14 @@
             </w:rPr>
             <w:id w:val="1553113"/>
             <w:placeholder>
-              <w:docPart w:val="BF14EC5837FE4FE29D4E111559C7C816"/>
+              <w:docPart w:val="D73B721E4C22473B9EA81DE6ED798BC1"/>
             </w:placeholder>
-            <w15:dataBinding w:prefixMappings="xmlns:ns0='urn:microsoft-dynamics-nav/reports/NPR_SI_Fiscal_Bill_A4/6014556/' " w:xpath="/ns0:NavWordReportXmlPart[1]/ns0:SI_POS_Audit_Log_Aux_Info[1]/ns0:CompanyWebsite[1]" w:storeItemID="{4169FB20-4BB3-4EFD-BB57-6CCBB8577D3C}" w16sdtdh:storeItemChecksum="CCdKjg=="/>
+            <w15:dataBinding w:prefixMappings="xmlns:ns0='urn:microsoft-dynamics-nav/reports/NPR_SI_Fiscal_Bill_A4/6014556/' " w:xpath="/ns0:NavWordReportXmlPart[1]/ns0:SI_POS_Audit_Log_Aux_Info[1]/ns0:CompanyWebsite[1]" w:storeItemID="{4169FB20-4BB3-4EFD-BB57-6CCBB8577D3C}" w16sdtdh:storeItemChecksum="lJeu1A=="/>
           </w:sdtPr>
           <w:sdtContent>
             <w:tc>
               <w:tcPr>
                 <w:tcW w:w="10234" w:type="dxa"/>
-                <w:gridSpan w:val="6"/>
                 <w:tcBorders>
                   <w:top w:val="nil"/>
                   <w:left w:val="nil"/>
@@ -4152,7 +4001,7 @@
 </file>
 
 <file path=word/styles.xml><?xml version="1.0" encoding="utf-8"?>
-<w:styles xmlns:mc="http://schemas.openxmlformats.org/markup-compatibility/2006" xmlns:r="http://schemas.openxmlformats.org/officeDocument/2006/relationships" xmlns:w="http://schemas.openxmlformats.org/wordprocessingml/2006/main" xmlns:w14="http://schemas.microsoft.com/office/word/2010/wordml" xmlns:w15="http://schemas.microsoft.com/office/word/2012/wordml" xmlns:w16cex="http://schemas.microsoft.com/office/word/2018/wordml/cex" xmlns:w16cid="http://schemas.microsoft.com/office/word/2016/wordml/cid" xmlns:w16="http://schemas.microsoft.com/office/word/2018/wordml" xmlns:w16du="http://schemas.microsoft.com/office/word/2023/wordml/word16du" xmlns:w16sdtdh="http://schemas.microsoft.com/office/word/2020/wordml/sdtdatahash" xmlns:w16se="http://schemas.microsoft.com/office/word/2015/wordml/symex" mc:Ignorable="w14 w15 w16se w16cid w16 w16cex w16sdtdh w16du">
+<w:styles xmlns:mc="http://schemas.openxmlformats.org/markup-compatibility/2006" xmlns:r="http://schemas.openxmlformats.org/officeDocument/2006/relationships" xmlns:w="http://schemas.openxmlformats.org/wordprocessingml/2006/main" xmlns:w14="http://schemas.microsoft.com/office/word/2010/wordml" xmlns:w15="http://schemas.microsoft.com/office/word/2012/wordml" xmlns:w16cex="http://schemas.microsoft.com/office/word/2018/wordml/cex" xmlns:w16cid="http://schemas.microsoft.com/office/word/2016/wordml/cid" xmlns:w16="http://schemas.microsoft.com/office/word/2018/wordml" xmlns:w16du="http://schemas.microsoft.com/office/word/2023/wordml/word16du" xmlns:w16sdtdh="http://schemas.microsoft.com/office/word/2020/wordml/sdtdatahash" xmlns:w16sdtfl="http://schemas.microsoft.com/office/word/2024/wordml/sdtformatlock" xmlns:w16se="http://schemas.microsoft.com/office/word/2015/wordml/symex" mc:Ignorable="w14 w15 w16se w16cid w16 w16cex w16sdtdh w16sdtfl w16du">
   <w:docDefaults>
     <w:rPrDefault>
       <w:rPr>
@@ -4635,7 +4484,7 @@
 </file>
 
 <file path=word/glossary/document.xml><?xml version="1.0" encoding="utf-8"?>
-<w:glossaryDocument xmlns:wpc="http://schemas.microsoft.com/office/word/2010/wordprocessingCanvas" xmlns:cx="http://schemas.microsoft.com/office/drawing/2014/chartex" xmlns:cx1="http://schemas.microsoft.com/office/drawing/2015/9/8/chartex" xmlns:cx2="http://schemas.microsoft.com/office/drawing/2015/10/21/chartex" xmlns:cx3="http://schemas.microsoft.com/office/drawing/2016/5/9/chartex" xmlns:cx4="http://schemas.microsoft.com/office/drawing/2016/5/10/chartex" xmlns:cx5="http://schemas.microsoft.com/office/drawing/2016/5/11/chartex" xmlns:cx6="http://schemas.microsoft.com/office/drawing/2016/5/12/chartex" xmlns:cx7="http://schemas.microsoft.com/office/drawing/2016/5/13/chartex" xmlns:cx8="http://schemas.microsoft.com/office/drawing/2016/5/14/chartex" xmlns:mc="http://schemas.openxmlformats.org/markup-compatibility/2006" xmlns:aink="http://schemas.microsoft.com/office/drawing/2016/ink" xmlns:am3d="http://schemas.microsoft.com/office/drawing/2017/model3d" xmlns:o="urn:schemas-microsoft-com:office:office" xmlns:oel="http://schemas.microsoft.com/office/2019/extlst" xmlns:r="http://schemas.openxmlformats.org/officeDocument/2006/relationships" xmlns:m="http://schemas.openxmlformats.org/officeDocument/2006/math" xmlns:v="urn:schemas-microsoft-com:vml" xmlns:wp14="http://schemas.microsoft.com/office/word/2010/wordprocessingDrawing" xmlns:wp="http://schemas.openxmlformats.org/drawingml/2006/wordprocessingDrawing" xmlns:w10="urn:schemas-microsoft-com:office:word" xmlns:w="http://schemas.openxmlformats.org/wordprocessingml/2006/main" xmlns:w14="http://schemas.microsoft.com/office/word/2010/wordml" xmlns:w15="http://schemas.microsoft.com/office/word/2012/wordml" xmlns:w16cex="http://schemas.microsoft.com/office/word/2018/wordml/cex" xmlns:w16cid="http://schemas.microsoft.com/office/word/2016/wordml/cid" xmlns:w16="http://schemas.microsoft.com/office/word/2018/wordml" xmlns:w16du="http://schemas.microsoft.com/office/word/2023/wordml/word16du" xmlns:w16sdtdh="http://schemas.microsoft.com/office/word/2020/wordml/sdtdatahash" xmlns:w16se="http://schemas.microsoft.com/office/word/2015/wordml/symex" xmlns:wpg="http://schemas.microsoft.com/office/word/2010/wordprocessingGroup" xmlns:wpi="http://schemas.microsoft.com/office/word/2010/wordprocessingInk" xmlns:wne="http://schemas.microsoft.com/office/word/2006/wordml" xmlns:wps="http://schemas.microsoft.com/office/word/2010/wordprocessingShape" mc:Ignorable="w14 w15 w16se w16cid w16 w16cex w16sdtdh w16du wp14">
+<w:glossaryDocument xmlns:wpc="http://schemas.microsoft.com/office/word/2010/wordprocessingCanvas" xmlns:cx="http://schemas.microsoft.com/office/drawing/2014/chartex" xmlns:cx1="http://schemas.microsoft.com/office/drawing/2015/9/8/chartex" xmlns:cx2="http://schemas.microsoft.com/office/drawing/2015/10/21/chartex" xmlns:cx3="http://schemas.microsoft.com/office/drawing/2016/5/9/chartex" xmlns:cx4="http://schemas.microsoft.com/office/drawing/2016/5/10/chartex" xmlns:cx5="http://schemas.microsoft.com/office/drawing/2016/5/11/chartex" xmlns:cx6="http://schemas.microsoft.com/office/drawing/2016/5/12/chartex" xmlns:cx7="http://schemas.microsoft.com/office/drawing/2016/5/13/chartex" xmlns:cx8="http://schemas.microsoft.com/office/drawing/2016/5/14/chartex" xmlns:mc="http://schemas.openxmlformats.org/markup-compatibility/2006" xmlns:aink="http://schemas.microsoft.com/office/drawing/2016/ink" xmlns:am3d="http://schemas.microsoft.com/office/drawing/2017/model3d" xmlns:o="urn:schemas-microsoft-com:office:office" xmlns:oel="http://schemas.microsoft.com/office/2019/extlst" xmlns:r="http://schemas.openxmlformats.org/officeDocument/2006/relationships" xmlns:m="http://schemas.openxmlformats.org/officeDocument/2006/math" xmlns:v="urn:schemas-microsoft-com:vml" xmlns:wp14="http://schemas.microsoft.com/office/word/2010/wordprocessingDrawing" xmlns:wp="http://schemas.openxmlformats.org/drawingml/2006/wordprocessingDrawing" xmlns:w10="urn:schemas-microsoft-com:office:word" xmlns:w="http://schemas.openxmlformats.org/wordprocessingml/2006/main" xmlns:w14="http://schemas.microsoft.com/office/word/2010/wordml" xmlns:w15="http://schemas.microsoft.com/office/word/2012/wordml" xmlns:w16cex="http://schemas.microsoft.com/office/word/2018/wordml/cex" xmlns:w16cid="http://schemas.microsoft.com/office/word/2016/wordml/cid" xmlns:w16="http://schemas.microsoft.com/office/word/2018/wordml" xmlns:w16du="http://schemas.microsoft.com/office/word/2023/wordml/word16du" xmlns:w16sdtdh="http://schemas.microsoft.com/office/word/2020/wordml/sdtdatahash" xmlns:w16sdtfl="http://schemas.microsoft.com/office/word/2024/wordml/sdtformatlock" xmlns:w16se="http://schemas.microsoft.com/office/word/2015/wordml/symex" xmlns:wpg="http://schemas.microsoft.com/office/word/2010/wordprocessingGroup" xmlns:wpi="http://schemas.microsoft.com/office/word/2010/wordprocessingInk" xmlns:wne="http://schemas.microsoft.com/office/word/2006/wordml" xmlns:wps="http://schemas.microsoft.com/office/word/2010/wordprocessingShape" mc:Ignorable="w14 w15 w16se w16cid w16 w16cex w16sdtdh w16sdtfl w16du wp14">
   <w:docParts>
     <w:docPart>
       <w:docPartPr>
@@ -5066,12 +4915,70 @@
         </w:p>
       </w:docPartBody>
     </w:docPart>
+    <w:docPart>
+      <w:docPartPr>
+        <w:name w:val="D73B721E4C22473B9EA81DE6ED798BC1"/>
+        <w:category>
+          <w:name w:val="General"/>
+          <w:gallery w:val="placeholder"/>
+        </w:category>
+        <w:types>
+          <w:type w:val="bbPlcHdr"/>
+        </w:types>
+        <w:behaviors>
+          <w:behavior w:val="content"/>
+        </w:behaviors>
+        <w:guid w:val="{479B141A-B0E1-461D-8C08-3169AB520A4D}"/>
+      </w:docPartPr>
+      <w:docPartBody>
+        <w:p>
+          <w:pPr>
+            <w:pStyle w:val="D73B721E4C22473B9EA81DE6ED798BC1"/>
+          </w:pPr>
+          <w:r>
+            <w:rPr>
+              <w:rStyle w:val="PlaceholderText"/>
+            </w:rPr>
+            <w:t>Click or tap here to enter text.</w:t>
+          </w:r>
+        </w:p>
+      </w:docPartBody>
+    </w:docPart>
+    <w:docPart>
+      <w:docPartPr>
+        <w:name w:val="8CFAF4D9D2A74438B61B94213DFE6EA6"/>
+        <w:category>
+          <w:name w:val="General"/>
+          <w:gallery w:val="placeholder"/>
+        </w:category>
+        <w:types>
+          <w:type w:val="bbPlcHdr"/>
+        </w:types>
+        <w:behaviors>
+          <w:behavior w:val="content"/>
+        </w:behaviors>
+        <w:guid w:val="{0F036D6E-198E-4EE9-8C26-101BC0DBD6D6}"/>
+      </w:docPartPr>
+      <w:docPartBody>
+        <w:p>
+          <w:pPr>
+            <w:pStyle w:val="8CFAF4D9D2A74438B61B94213DFE6EA6"/>
+          </w:pPr>
+          <w:r>
+            <w:rPr>
+              <w:rStyle w:val="PlaceholderText"/>
+            </w:rPr>
+            <w:t>Click or tap here to enter text.</w:t>
+          </w:r>
+        </w:p>
+      </w:docPartBody>
+    </w:docPart>
   </w:docParts>
 </w:glossaryDocument>
 </file>
 
 <file path=word/glossary/fontTable.xml><?xml version="1.0" encoding="utf-8"?>
-<w:fonts xmlns:mc="http://schemas.openxmlformats.org/markup-compatibility/2006" xmlns:r="http://schemas.openxmlformats.org/officeDocument/2006/relationships" xmlns:w="http://schemas.openxmlformats.org/wordprocessingml/2006/main" xmlns:w14="http://schemas.microsoft.com/office/word/2010/wordml" xmlns:w15="http://schemas.microsoft.com/office/word/2012/wordml" xmlns:w16cex="http://schemas.microsoft.com/office/word/2018/wordml/cex" xmlns:w16cid="http://schemas.microsoft.com/office/word/2016/wordml/cid" xmlns:w16="http://schemas.microsoft.com/office/word/2018/wordml" xmlns:w16du="http://schemas.microsoft.com/office/word/2023/wordml/word16du" xmlns:w16sdtdh="http://schemas.microsoft.com/office/word/2020/wordml/sdtdatahash" xmlns:w16se="http://schemas.microsoft.com/office/word/2015/wordml/symex" mc:Ignorable="w14 w15 w16se w16cid w16 w16cex w16sdtdh w16du">
+<w:fonts xmlns:mc="http://schemas.openxmlformats.org/markup-compatibility/2006" xmlns:r="http://schemas.openxmlformats.org/officeDocument/2006/relationships" xmlns:w="http://schemas.openxmlformats.org/wordprocessingml/2006/main" xmlns:w14="http://schemas.microsoft.com/office/word/2010/wordml" xmlns:w15="http://schemas.microsoft.com/office/word/2012/wordml" xmlns:w16cex="http://schemas.microsoft.com/office/word/2018/wordml/cex" xmlns:w16cid="http://schemas.microsoft.com/office/word/2016/wordml/cid" xmlns:w16="http://schemas.microsoft.com/office/word/2018/wordml" xmlns:w16du="http://schemas.microsoft.com/office/word/2023/wordml/word16du" xmlns:w16sdtdh="http://schemas.microsoft.com/office/word/2020/wordml/sdtdatahash" xmlns:w16sdtfl="http://schemas.microsoft.com/office/word/2024/wordml/sdtformatlock" xmlns:w16se="http://schemas.microsoft.com/office/word/2015/wordml/symex" mc:Ignorable="w14 w15 w16se w16cid w16 w16cex w16sdtdh w16sdtfl w16du">
   <w:font w:name="Aptos">
     <w:charset w:val="00"/>
     <w:family w:val="swiss"/>
@@ -5104,7 +5011,7 @@
 </file>
 
 <file path=word/glossary/settings.xml><?xml version="1.0" encoding="utf-8"?>
-<w:settings xmlns:mc="http://schemas.openxmlformats.org/markup-compatibility/2006" xmlns:o="urn:schemas-microsoft-com:office:office" xmlns:r="http://schemas.openxmlformats.org/officeDocument/2006/relationships" xmlns:m="http://schemas.openxmlformats.org/officeDocument/2006/math" xmlns:v="urn:schemas-microsoft-com:vml" xmlns:w10="urn:schemas-microsoft-com:office:word" xmlns:w="http://schemas.openxmlformats.org/wordprocessingml/2006/main" xmlns:w14="http://schemas.microsoft.com/office/word/2010/wordml" xmlns:w15="http://schemas.microsoft.com/office/word/2012/wordml" xmlns:w16cex="http://schemas.microsoft.com/office/word/2018/wordml/cex" xmlns:w16cid="http://schemas.microsoft.com/office/word/2016/wordml/cid" xmlns:w16="http://schemas.microsoft.com/office/word/2018/wordml" xmlns:w16du="http://schemas.microsoft.com/office/word/2023/wordml/word16du" xmlns:w16sdtdh="http://schemas.microsoft.com/office/word/2020/wordml/sdtdatahash" xmlns:w16se="http://schemas.microsoft.com/office/word/2015/wordml/symex" xmlns:sl="http://schemas.openxmlformats.org/schemaLibrary/2006/main" mc:Ignorable="w14 w15 w16se w16cid w16 w16cex w16sdtdh w16du">
+<w:settings xmlns:mc="http://schemas.openxmlformats.org/markup-compatibility/2006" xmlns:o="urn:schemas-microsoft-com:office:office" xmlns:r="http://schemas.openxmlformats.org/officeDocument/2006/relationships" xmlns:m="http://schemas.openxmlformats.org/officeDocument/2006/math" xmlns:v="urn:schemas-microsoft-com:vml" xmlns:w10="urn:schemas-microsoft-com:office:word" xmlns:w="http://schemas.openxmlformats.org/wordprocessingml/2006/main" xmlns:w14="http://schemas.microsoft.com/office/word/2010/wordml" xmlns:w15="http://schemas.microsoft.com/office/word/2012/wordml" xmlns:w16cex="http://schemas.microsoft.com/office/word/2018/wordml/cex" xmlns:w16cid="http://schemas.microsoft.com/office/word/2016/wordml/cid" xmlns:w16="http://schemas.microsoft.com/office/word/2018/wordml" xmlns:w16du="http://schemas.microsoft.com/office/word/2023/wordml/word16du" xmlns:w16sdtdh="http://schemas.microsoft.com/office/word/2020/wordml/sdtdatahash" xmlns:w16sdtfl="http://schemas.microsoft.com/office/word/2024/wordml/sdtformatlock" xmlns:w16se="http://schemas.microsoft.com/office/word/2015/wordml/symex" xmlns:sl="http://schemas.openxmlformats.org/schemaLibrary/2006/main" mc:Ignorable="w14 w15 w16se w16cid w16 w16cex w16sdtdh w16sdtfl w16du">
   <w:view w:val="normal"/>
   <w:defaultTabStop w:val="720"/>
   <w:characterSpacingControl w:val="doNotCompress"/>
@@ -5129,6 +5036,7 @@
     <w:rsid w:val="00172677"/>
     <w:rsid w:val="0017760F"/>
     <w:rsid w:val="001829EB"/>
+    <w:rsid w:val="001A76EC"/>
     <w:rsid w:val="001C2A1E"/>
     <w:rsid w:val="001C63F8"/>
     <w:rsid w:val="001E26C1"/>
@@ -5183,6 +5091,7 @@
     <w:rsid w:val="00935FFC"/>
     <w:rsid w:val="009558D0"/>
     <w:rsid w:val="009667E6"/>
+    <w:rsid w:val="0098665C"/>
     <w:rsid w:val="009A7006"/>
     <w:rsid w:val="009B7102"/>
     <w:rsid w:val="009C437A"/>
@@ -5190,6 +5099,7 @@
     <w:rsid w:val="00A6352B"/>
     <w:rsid w:val="00A854F9"/>
     <w:rsid w:val="00AC3E7C"/>
+    <w:rsid w:val="00B0083F"/>
     <w:rsid w:val="00B0316F"/>
     <w:rsid w:val="00B17569"/>
     <w:rsid w:val="00B228E7"/>
@@ -5198,8 +5108,11 @@
     <w:rsid w:val="00B63FF1"/>
     <w:rsid w:val="00B663A2"/>
     <w:rsid w:val="00BA1254"/>
+    <w:rsid w:val="00BC7712"/>
     <w:rsid w:val="00BD4D0F"/>
     <w:rsid w:val="00BF698B"/>
+    <w:rsid w:val="00C60717"/>
+    <w:rsid w:val="00C61BE1"/>
     <w:rsid w:val="00C71030"/>
     <w:rsid w:val="00C7134B"/>
     <w:rsid w:val="00C72A01"/>
@@ -5208,6 +5121,7 @@
     <w:rsid w:val="00CC24BA"/>
     <w:rsid w:val="00CC6A31"/>
     <w:rsid w:val="00CD38B2"/>
+    <w:rsid w:val="00D36751"/>
     <w:rsid w:val="00D61B9F"/>
     <w:rsid w:val="00D64054"/>
     <w:rsid w:val="00D81141"/>
@@ -5221,6 +5135,7 @@
     <w:rsid w:val="00EB019D"/>
     <w:rsid w:val="00ED4901"/>
     <w:rsid w:val="00EF24E0"/>
+    <w:rsid w:val="00F12750"/>
     <w:rsid w:val="00F4590A"/>
     <w:rsid w:val="00FF7C35"/>
   </w:rsids>
@@ -5246,7 +5161,7 @@
 </file>
 
 <file path=word/glossary/styles.xml><?xml version="1.0" encoding="utf-8"?>
-<w:styles xmlns:mc="http://schemas.openxmlformats.org/markup-compatibility/2006" xmlns:r="http://schemas.openxmlformats.org/officeDocument/2006/relationships" xmlns:w="http://schemas.openxmlformats.org/wordprocessingml/2006/main" xmlns:w14="http://schemas.microsoft.com/office/word/2010/wordml" xmlns:w15="http://schemas.microsoft.com/office/word/2012/wordml" xmlns:w16cex="http://schemas.microsoft.com/office/word/2018/wordml/cex" xmlns:w16cid="http://schemas.microsoft.com/office/word/2016/wordml/cid" xmlns:w16="http://schemas.microsoft.com/office/word/2018/wordml" xmlns:w16du="http://schemas.microsoft.com/office/word/2023/wordml/word16du" xmlns:w16sdtdh="http://schemas.microsoft.com/office/word/2020/wordml/sdtdatahash" xmlns:w16se="http://schemas.microsoft.com/office/word/2015/wordml/symex" mc:Ignorable="w14 w15 w16se w16cid w16 w16cex w16sdtdh w16du">
+<w:styles xmlns:mc="http://schemas.openxmlformats.org/markup-compatibility/2006" xmlns:r="http://schemas.openxmlformats.org/officeDocument/2006/relationships" xmlns:w="http://schemas.openxmlformats.org/wordprocessingml/2006/main" xmlns:w14="http://schemas.microsoft.com/office/word/2010/wordml" xmlns:w15="http://schemas.microsoft.com/office/word/2012/wordml" xmlns:w16cex="http://schemas.microsoft.com/office/word/2018/wordml/cex" xmlns:w16cid="http://schemas.microsoft.com/office/word/2016/wordml/cid" xmlns:w16="http://schemas.microsoft.com/office/word/2018/wordml" xmlns:w16du="http://schemas.microsoft.com/office/word/2023/wordml/word16du" xmlns:w16sdtdh="http://schemas.microsoft.com/office/word/2020/wordml/sdtdatahash" xmlns:w16sdtfl="http://schemas.microsoft.com/office/word/2024/wordml/sdtformatlock" xmlns:w16se="http://schemas.microsoft.com/office/word/2015/wordml/symex" mc:Ignorable="w14 w15 w16se w16cid w16 w16cex w16sdtdh w16sdtfl w16du">
   <w:docDefaults>
     <w:rPrDefault>
       <w:rPr>
@@ -5678,7 +5593,7 @@
     <w:basedOn w:val="DefaultParagraphFont"/>
     <w:uiPriority w:val="99"/>
     <w:semiHidden/>
-    <w:rsid w:val="00413082"/>
+    <w:rsid w:val="00C61BE1"/>
     <w:rPr>
       <w:color w:val="666666"/>
     </w:rPr>
@@ -5735,27 +5650,19 @@
     <w:name w:val="5B5DB06058E04FB79C8C985121FC719E"/>
     <w:rsid w:val="00525E90"/>
   </w:style>
-  <w:style w:type="paragraph" w:customStyle="1" w:styleId="21AB1FB77EBF44F588F78B609B43B40A">
-    <w:name w:val="21AB1FB77EBF44F588F78B609B43B40A"/>
-    <w:rsid w:val="00413082"/>
+  <w:style w:type="paragraph" w:customStyle="1" w:styleId="D73B721E4C22473B9EA81DE6ED798BC1">
+    <w:name w:val="D73B721E4C22473B9EA81DE6ED798BC1"/>
+    <w:rsid w:val="00C61BE1"/>
   </w:style>
-  <w:style w:type="paragraph" w:customStyle="1" w:styleId="EFDD40BCAB0A495EA48D3BD1F646A3F1">
-    <w:name w:val="EFDD40BCAB0A495EA48D3BD1F646A3F1"/>
-    <w:rsid w:val="00413082"/>
-  </w:style>
-  <w:style w:type="paragraph" w:customStyle="1" w:styleId="CD86B42AD5EE45A890F58E895189135C">
-    <w:name w:val="CD86B42AD5EE45A890F58E895189135C"/>
-    <w:rsid w:val="00413082"/>
-  </w:style>
-  <w:style w:type="paragraph" w:customStyle="1" w:styleId="4E2BED061BB246D38E6AA154E065954A">
-    <w:name w:val="4E2BED061BB246D38E6AA154E065954A"/>
-    <w:rsid w:val="00413082"/>
+  <w:style w:type="paragraph" w:customStyle="1" w:styleId="8CFAF4D9D2A74438B61B94213DFE6EA6">
+    <w:name w:val="8CFAF4D9D2A74438B61B94213DFE6EA6"/>
+    <w:rsid w:val="00C61BE1"/>
   </w:style>
 </w:styles>
 </file>
 
 <file path=word/glossary/webSettings.xml><?xml version="1.0" encoding="utf-8"?>
-<w:webSettings xmlns:mc="http://schemas.openxmlformats.org/markup-compatibility/2006" xmlns:r="http://schemas.openxmlformats.org/officeDocument/2006/relationships" xmlns:w="http://schemas.openxmlformats.org/wordprocessingml/2006/main" xmlns:w14="http://schemas.microsoft.com/office/word/2010/wordml" xmlns:w15="http://schemas.microsoft.com/office/word/2012/wordml" xmlns:w16cex="http://schemas.microsoft.com/office/word/2018/wordml/cex" xmlns:w16cid="http://schemas.microsoft.com/office/word/2016/wordml/cid" xmlns:w16="http://schemas.microsoft.com/office/word/2018/wordml" xmlns:w16du="http://schemas.microsoft.com/office/word/2023/wordml/word16du" xmlns:w16sdtdh="http://schemas.microsoft.com/office/word/2020/wordml/sdtdatahash" xmlns:w16se="http://schemas.microsoft.com/office/word/2015/wordml/symex" mc:Ignorable="w14 w15 w16se w16cid w16 w16cex w16sdtdh w16du">
+<w:webSettings xmlns:mc="http://schemas.openxmlformats.org/markup-compatibility/2006" xmlns:r="http://schemas.openxmlformats.org/officeDocument/2006/relationships" xmlns:w="http://schemas.openxmlformats.org/wordprocessingml/2006/main" xmlns:w14="http://schemas.microsoft.com/office/word/2010/wordml" xmlns:w15="http://schemas.microsoft.com/office/word/2012/wordml" xmlns:w16cex="http://schemas.microsoft.com/office/word/2018/wordml/cex" xmlns:w16cid="http://schemas.microsoft.com/office/word/2016/wordml/cid" xmlns:w16="http://schemas.microsoft.com/office/word/2018/wordml" xmlns:w16du="http://schemas.microsoft.com/office/word/2023/wordml/word16du" xmlns:w16sdtdh="http://schemas.microsoft.com/office/word/2020/wordml/sdtdatahash" xmlns:w16sdtfl="http://schemas.microsoft.com/office/word/2024/wordml/sdtformatlock" xmlns:w16se="http://schemas.microsoft.com/office/word/2015/wordml/symex" mc:Ignorable="w14 w15 w16se w16cid w16 w16cex w16sdtdh w16sdtfl w16du">
   <w:optimizeForBrowser/>
   <w:allowPNG/>
 </w:webSettings>
@@ -6056,7 +5963,11 @@
 </a:theme>
 </file>
 
-<file path=customXml/item1.xml>��< ? x m l   v e r s i o n = " 1 . 0 "   e n c o d i n g = " u t f - 1 6 " ? > < N a v W o r d R e p o r t X m l P a r t   x m l n s = " u r n : m i c r o s o f t - d y n a m i c s - n a v / r e p o r t s / N P R _ S I _ F i s c a l _ B i l l _ A 4 / 6 0 1 4 5 5 6 / " > +<file path=customXml/item1.xml><?xml version="1.0" encoding="utf-8"?>
+<b:Sources xmlns:b="http://schemas.openxmlformats.org/officeDocument/2006/bibliography" xmlns="http://schemas.openxmlformats.org/officeDocument/2006/bibliography" SelectedStyle="\APASixthEditionOfficeOnline.xsl" StyleName="APA" Version="6"/>
+</file>
+
+<file path=customXml/item2.xml>��< ? x m l   v e r s i o n = " 1 . 0 "   e n c o d i n g = " u t f - 1 6 " ? > < N a v W o r d R e p o r t X m l P a r t   x m l n s = " u r n : m i c r o s o f t - d y n a m i c s - n a v / r e p o r t s / N P R _ S I _ F i s c a l _ B i l l _ A 4 / 6 0 1 4 5 5 6 / " >   
      < L a b e l s >   
@@ -6082,7 +5993,13 @@
  
          < Q t y L b l > Q t y L b l < / Q t y L b l >   
-         < R e f u n d P o l i c y L b l > R e f u n d P o l i c y L b l < / R e f u n d P o l i c y L b l > +         < R e f u n d P o l i c y L b l > & l t ; ? x m l   v e r s i o n = " 1 . 0 "   s t a n d a l o n e = " y e s " ? & g t ; + 
+ & l t ; ? m s o - a p p l i c a t i o n   p r o g i d = " W o r d . D o c u m e n t " ? & g t ; + 
+ & l t ; p k g : p a c k a g e   x m l n s : p k g = " h t t p : / / s c h e m a s . m i c r o s o f t . c o m / o f f i c e / 2 0 0 6 / x m l P a c k a g e " & g t ; & l t ; p k g : p a r t   p k g : n a m e = " / _ r e l s / . r e l s "   p k g : c o n t e n t T y p e = " a p p l i c a t i o n / v n d . o p e n x m l f o r m a t s - p a c k a g e . r e l a t i o n s h i p s + x m l "   p k g : p a d d i n g = " 5 1 2 " & g t ; & l t ; p k g : x m l D a t a & g t ; & l t ; R e l a t i o n s h i p s   x m l n s = " h t t p : / / s c h e m a s . o p e n x m l f o r m a t s . o r g / p a c k a g e / 2 0 0 6 / r e l a t i o n s h i p s " & g t ; & l t ; R e l a t i o n s h i p   I d = " r I d 1 "   T y p e = " h t t p : / / s c h e m a s . o p e n x m l f o r m a t s . o r g / o f f i c e D o c u m e n t / 2 0 0 6 / r e l a t i o n s h i p s / o f f i c e D o c u m e n t "   T a r g e t = " w o r d / d o c u m e n t . x m l " / & g t ; & l t ; / R e l a t i o n s h i p s & g t ; & l t ; / p k g : x m l D a t a & g t ; & l t ; / p k g : p a r t & g t ; & l t ; p k g : p a r t   p k g : n a m e = " / w o r d / d o c u m e n t . x m l "   p k g : c o n t e n t T y p e = " a p p l i c a t i o n / v n d . o p e n x m l f o r m a t s - o f f i c e d o c u m e n t . w o r d p r o c e s s i n g m l . d o c u m e n t . m a i n + x m l " & g t ; & l t ; p k g : x m l D a t a & g t ; & l t ; w : d o c u m e n t   x m l n s : w p c = " h t t p : / / s c h e m a s . m i c r o s o f t . c o m / o f f i c e / w o r d / 2 0 1 0 / w o r d p r o c e s s i n g C a n v a s "   x m l n s : c x = " h t t p : / / s c h e m a s . m i c r o s o f t . c o m / o f f i c e / d r a w i n g / 2 0 1 4 / c h a r t e x "   x m l n s : c x 1 = " h t t p : / / s c h e m a s . m i c r o s o f t . c o m / o f f i c e / d r a w i n g / 2 0 1 5 / 9 / 8 / c h a r t e x "   x m l n s : c x 2 = " h t t p : / / s c h e m a s . m i c r o s o f t . c o m / o f f i c e / d r a w i n g / 2 0 1 5 / 1 0 / 2 1 / c h a r t e x "   x m l n s : c x 3 = " h t t p : / / s c h e m a s . m i c r o s o f t . c o m / o f f i c e / d r a w i n g / 2 0 1 6 / 5 / 9 / c h a r t e x "   x m l n s : c x 4 = " h t t p : / / s c h e m a s . m i c r o s o f t . c o m / o f f i c e / d r a w i n g / 2 0 1 6 / 5 / 1 0 / c h a r t e x "   x m l n s : c x 5 = " h t t p : / / s c h e m a s . m i c r o s o f t . c o m / o f f i c e / d r a w i n g / 2 0 1 6 / 5 / 1 1 / c h a r t e x "   x m l n s : c x 6 = " h t t p : / / s c h e m a s . m i c r o s o f t . c o m / o f f i c e / d r a w i n g / 2 0 1 6 / 5 / 1 2 / c h a r t e x "   x m l n s : c x 7 = " h t t p : / / s c h e m a s . m i c r o s o f t . c o m / o f f i c e / d r a w i n g / 2 0 1 6 / 5 / 1 3 / c h a r t e x "   x m l n s : c x 8 = " h t t p : / / s c h e m a s . m i c r o s o f t . c o m / o f f i c e / d r a w i n g / 2 0 1 6 / 5 / 1 4 / c h a r t e x "   x m l n s : m c = " h t t p : / / s c h e m a s . o p e n x m l f o r m a t s . o r g / m a r k u p - c o m p a t i b i l i t y / 2 0 0 6 "   x m l n s : a i n k = " h t t p : / / s c h e m a s . m i c r o s o f t . c o m / o f f i c e / d r a w i n g / 2 0 1 6 / i n k "   x m l n s : a m 3 d = " h t t p : / / s c h e m a s . m i c r o s o f t . c o m / o f f i c e / d r a w i n g / 2 0 1 7 / m o d e l 3 d "   x m l n s : o = " u r n : s c h e m a s - m i c r o s o f t - c o m : o f f i c e : o f f i c e "   x m l n s : o e l = " h t t p : / / s c h e m a s . m i c r o s o f t . c o m / o f f i c e / 2 0 1 9 / e x t l s t "   x m l n s : r = " h t t p : / / s c h e m a s . o p e n x m l f o r m a t s . o r g / o f f i c e D o c u m e n t / 2 0 0 6 / r e l a t i o n s h i p s "   x m l n s : m = " h t t p : / / s c h e m a s . o p e n x m l f o r m a t s . o r g / o f f i c e D o c u m e n t / 2 0 0 6 / m a t h "   x m l n s : v = " u r n : s c h e m a s - m i c r o s o f t - c o m : v m l "   x m l n s : w p 1 4 = " h t t p : / / s c h e m a s . m i c r o s o f t . c o m / o f f i c e / w o r d / 2 0 1 0 / w o r d p r o c e s s i n g D r a w i n g "   x m l n s : w p = " h t t p : / / s c h e m a s . o p e n x m l f o r m a t s . o r g / d r a w i n g m l / 2 0 0 6 / w o r d p r o c e s s i n g D r a w i n g "   x m l n s : w 1 0 = " u r n : s c h e m a s - m i c r o s o f t - c o m : o f f i c e : w o r d "   x m l n s : w = " h t t p : / / s c h e m a s . o p e n x m l f o r m a t s . o r g / w o r d p r o c e s s i n g m l / 2 0 0 6 / m a i n "   x m l n s : w 1 4 = " h t t p : / / s c h e m a s . m i c r o s o f t . c o m / o f f i c e / w o r d / 2 0 1 0 / w o r d m l "   x m l n s : w 1 5 = " h t t p : / / s c h e m a s . m i c r o s o f t . c o m / o f f i c e / w o r d / 2 0 1 2 / w o r d m l "   x m l n s : w 1 6 c e x = " h t t p : / / s c h e m a s . m i c r o s o f t . c o m / o f f i c e / w o r d / 2 0 1 8 / w o r d m l / c e x "   x m l n s : w 1 6 c i d = " h t t p : / / s c h e m a s . m i c r o s o f t . c o m / o f f i c e / w o r d / 2 0 1 6 / w o r d m l / c i d "   x m l n s : w 1 6 = " h t t p : / / s c h e m a s . m i c r o s o f t . c o m / o f f i c e / w o r d / 2 0 1 8 / w o r d m l "   x m l n s : w 1 6 d u = " h t t p : / / s c h e m a s . m i c r o s o f t . c o m / o f f i c e / w o r d / 2 0 2 3 / w o r d m l / w o r d 1 6 d u "   x m l n s : w 1 6 s d t d h = " h t t p : / / s c h e m a s . m i c r o s o f t . c o m / o f f i c e / w o r d / 2 0 2 0 / w o r d m l / s d t d a t a h a s h "   x m l n s : w 1 6 s d t f l = " h t t p : / / s c h e m a s . m i c r o s o f t . c o m / o f f i c e / w o r d / 2 0 2 4 / w o r d m l / s d t f o r m a t l o c k "   x m l n s : w 1 6 s e = " h t t p : / / s c h e m a s . m i c r o s o f t . c o m / o f f i c e / w o r d / 2 0 1 5 / w o r d m l / s y m e x "   x m l n s : w p g = " h t t p : / / s c h e m a s . m i c r o s o f t . c o m / o f f i c e / w o r d / 2 0 1 0 / w o r d p r o c e s s i n g G r o u p "   x m l n s : w p i = " h t t p : / / s c h e m a s . m i c r o s o f t . c o m / o f f i c e / w o r d / 2 0 1 0 / w o r d p r o c e s s i n g I n k "   x m l n s : w n e = " h t t p : / / s c h e m a s . m i c r o s o f t . c o m / o f f i c e / w o r d / 2 0 0 6 / w o r d m l "   x m l n s : w p s = " h t t p : / / s c h e m a s . m i c r o s o f t . c o m / o f f i c e / w o r d / 2 0 1 0 / w o r d p r o c e s s i n g S h a p e "   m c : I g n o r a b l e = " w 1 4   w 1 5   w 1 6 s e   w 1 6 c i d   w 1 6   w 1 6 c e x   w 1 6 s d t d h   w 1 6 s d t f l   w 1 6 d u   w p 1 4 " & g t ; & l t ; w : b o d y & g t ; & l t ; w : p   w 1 4 : p a r a I d = " 2 2 5 4 C 5 3 6 "   w 1 4 : t e x t I d = " 2 E 5 9 7 1 E E "   w : r s i d R = " 0 0 D D 0 2 0 F "   w : r s i d R D e f a u l t = " 0 0 D D 0 2 0 F "   w : r s i d P = " 0 0 5 4 4 8 9 F " & g t ; & l t ; w : p P r & g t ; & l t ; w : f r a m e P r   w : h S p a c e = " 1 8 0 "   w : w r a p = " a r o u n d "   w : v A n c h o r = " t e x t "   w : h A n c h o r = " m a r g i n "   w : y = " - 1 0 4 " / & g t ; & l t ; w : s p a c i n g   w : l i n e = " 3 6 0 "   w : l i n e R u l e = " a u t o " / & g t ; & l t ; w : s u p p r e s s O v e r l a p / & g t ; & l t ; w : j c   w : v a l = " c e n t e r " / & g t ; & l t ; w : r P r & g t ; & l t ; w : s z   w : v a l = " 2 2 " / & g t ; & l t ; w : s z C s   w : v a l = " 2 2 " / & g t ; & l t ; / w : r P r & g t ; & l t ; / w : p P r & g t ; & l t ; w : r & g t ; & l t ; w : r P r & g t ; & l t ; w : s z   w : v a l = " 2 2 " / & g t ; & l t ; w : s z C s   w : v a l = " 2 2 " / & g t ; & l t ; / w : r P r & g t ; & l t ; w : t & g t ; R e f u n d P o l i c y L b l & l t ; / w : t & g t ; & l t ; / w : r & g t ; & l t ; / w : p & g t ; & l t ; w : s e c t P r   w : r s i d R = " 0 0 5 4 4 8 9 F " & g t ; & l t ; w : p g S z   w : w = " 1 2 2 4 0 "   w : h = " 1 5 8 4 0 " / & g t ; & l t ; w : p g M a r   w : t o p = " 1 4 4 0 "   w : r i g h t = " 1 4 4 0 "   w : b o t t o m = " 1 4 4 0 "   w : l e f t = " 1 4 4 0 "   w : h e a d e r = " 7 2 0 "   w : f o o t e r = " 7 2 0 "   w : g u t t e r = " 0 " / & g t ; & l t ; w : c o l s   w : s p a c e = " 7 2 0 " / & g t ; & l t ; / w : s e c t P r & g t ; & l t ; / w : b o d y & g t ; & l t ; / w : d o c u m e n t & g t ; & l t ; / p k g : x m l D a t a & g t ; & l t ; / p k g : p a r t & g t ; & l t ; p k g : p a r t   p k g : n a m e = " / w o r d / _ r e l s / d o c u m e n t . x m l . r e l s "   p k g : c o n t e n t T y p e = " a p p l i c a t i o n / v n d . o p e n x m l f o r m a t s - p a c k a g e . r e l a t i o n s h i p s + x m l "   p k g : p a d d i n g = " 2 5 6 " & g t ; & l t ; p k g : x m l D a t a & g t ; & l t ; R e l a t i o n s h i p s   x m l n s = " h t t p : / / s c h e m a s . o p e n x m l f o r m a t s . o r g / p a c k a g e / 2 0 0 6 / r e l a t i o n s h i p s " & g t ; & l t ; R e l a t i o n s h i p   I d = " r I d 1 "   T y p e = " h t t p : / / s c h e m a s . o p e n x m l f o r m a t s . o r g / o f f i c e D o c u m e n t / 2 0 0 6 / r e l a t i o n s h i p s / s t y l e s "   T a r g e t = " s t y l e s . x m l " / & g t ; & l t ; / R e l a t i o n s h i p s & g t ; & l t ; / p k g : x m l D a t a & g t ; & l t ; / p k g : p a r t & g t ; & l t ; p k g : p a r t   p k g : n a m e = " / w o r d / s t y l e s . x m l "   p k g : c o n t e n t T y p e = " a p p l i c a t i o n / v n d . o p e n x m l f o r m a t s - o f f i c e d o c u m e n t . w o r d p r o c e s s i n g m l . s t y l e s + x m l " & g t ; & l t ; p k g : x m l D a t a & g t ; & l t ; w : s t y l e s   x m l n s : m c = " h t t p : / / s c h e m a s . o p e n x m l f o r m a t s . o r g / m a r k u p - c o m p a t i b i l i t y / 2 0 0 6 "   x m l n s : r = " h t t p : / / s c h e m a s . o p e n x m l f o r m a t s . o r g / o f f i c e D o c u m e n t / 2 0 0 6 / r e l a t i o n s h i p s "   x m l n s : w = " h t t p : / / s c h e m a s . o p e n x m l f o r m a t s . o r g / w o r d p r o c e s s i n g m l / 2 0 0 6 / m a i n "   x m l n s : w 1 4 = " h t t p : / / s c h e m a s . m i c r o s o f t . c o m / o f f i c e / w o r d / 2 0 1 0 / w o r d m l "   x m l n s : w 1 5 = " h t t p : / / s c h e m a s . m i c r o s o f t . c o m / o f f i c e / w o r d / 2 0 1 2 / w o r d m l "   x m l n s : w 1 6 c e x = " h t t p : / / s c h e m a s . m i c r o s o f t . c o m / o f f i c e / w o r d / 2 0 1 8 / w o r d m l / c e x "   x m l n s : w 1 6 c i d = " h t t p : / / s c h e m a s . m i c r o s o f t . c o m / o f f i c e / w o r d / 2 0 1 6 / w o r d m l / c i d "   x m l n s : w 1 6 = " h t t p : / / s c h e m a s . m i c r o s o f t . c o m / o f f i c e / w o r d / 2 0 1 8 / w o r d m l "   x m l n s : w 1 6 d u = " h t t p : / / s c h e m a s . m i c r o s o f t . c o m / o f f i c e / w o r d / 2 0 2 3 / w o r d m l / w o r d 1 6 d u "   x m l n s : w 1 6 s d t d h = " h t t p : / / s c h e m a s . m i c r o s o f t . c o m / o f f i c e / w o r d / 2 0 2 0 / w o r d m l / s d t d a t a h a s h "   x m l n s : w 1 6 s d t f l = " h t t p : / / s c h e m a s . m i c r o s o f t . c o m / o f f i c e / w o r d / 2 0 2 4 / w o r d m l / s d t f o r m a t l o c k "   x m l n s : w 1 6 s e = " h t t p : / / s c h e m a s . m i c r o s o f t . c o m / o f f i c e / w o r d / 2 0 1 5 / w o r d m l / s y m e x "   m c : I g n o r a b l e = " w 1 4   w 1 5   w 1 6 s e   w 1 6 c i d   w 1 6   w 1 6 c e x   w 1 6 s d t d h   w 1 6 s d t f l   w 1 6 d u " & g t ; & l t ; w : d o c D e f a u l t s & g t ; & l t ; w : r P r D e f a u l t & g t ; & l t ; w : r P r & g t ; & l t ; w : r F o n t s   w : a s c i i T h e m e = " m i n o r H A n s i "   w : e a s t A s i a T h e m e = " m i n o r E a s t A s i a "   w : h A n s i T h e m e = " m i n o r H A n s i "   w : c s t h e m e = " m i n o r B i d i " / & g t ; & l t ; w : k e r n   w : v a l = " 2 " / & g t ; & l t ; w : s z   w : v a l = " 2 4 " / & g t ; & l t ; w : s z C s   w : v a l = " 2 4 " / & g t ; & l t ; w : l a n g   w : v a l = " e n - U S "   w : e a s t A s i a = " e n - U S "   w : b i d i = " a r - S A " / & g t ; & l t ; w 1 4 : l i g a t u r e s   w 1 4 : v a l = " s t a n d a r d C o n t e x t u a l " / & g t ; & l t ; / w : r P r & g t ; & l t ; / w : r P r D e f a u l t & g t ; & l t ; w : p P r D e f a u l t & g t ; & l t ; w : p P r & g t ; & l t ; w : s p a c i n g   w : a f t e r = " 1 6 0 "   w : l i n e = " 2 7 8 "   w : l i n e R u l e = " a u t o " / & g t ; & l t ; / w : p P r & g t ; & l t ; / w : p P r D e f a u l t & g t ; & l t ; / w : d o c D e f a u l t s & g t ; & l t ; w : s t y l e   w : t y p e = " p a r a g r a p h "   w : d e f a u l t = " 1 "   w : s t y l e I d = " N o r m a l " & g t ; & l t ; w : n a m e   w : v a l = " N o r m a l " / & g t ; & l t ; w : q F o r m a t / & g t ; & l t ; / w : s t y l e & g t ; & l t ; w : s t y l e   w : t y p e = " c h a r a c t e r "   w : d e f a u l t = " 1 "   w : s t y l e I d = " D e f a u l t P a r a g r a p h F o n t " & g t ; & l t ; w : n a m e   w : v a l = " D e f a u l t   P a r a g r a p h   F o n t " / & g t ; & l t ; w : u i P r i o r i t y   w : v a l = " 1 " / & g t ; & l t ; w : s e m i H i d d e n / & g t ; & l t ; w : u n h i d e W h e n U s e d / & g t ; & l t ; / w : s t y l e & g t ; & l t ; w : s t y l e   w : t y p e = " t a b l e "   w : d e f a u l t = " 1 "   w : s t y l e I d = " T a b l e N o r m a l " & g t ; & l t ; w : n a m e   w : v a l = " N o r m a l   T a b l e " / & g t ; & l t ; w : u i P r i o r i t y   w : v a l = " 9 9 " / & g t ; & l t ; w : s e m i H i d d e n / & g t ; & l t ; w : u n h i d e W h e n U s e d / & g t ; & l t ; w : t b l P r & g t ; & l t ; w : t b l I n d   w : w = " 0 "   w : t y p e = " d x a " / & g t ; & l t ; w : t b l C e l l M a r & g t ; & l t ; w : t o p   w : w = " 0 "   w : t y p e = " d x a " / & g t ; & l t ; w : l e f t   w : w = " 1 0 8 "   w : t y p e = " d x a " / & g t ; & l t ; w : b o t t o m   w : w = " 0 "   w : t y p e = " d x a " / & g t ; & l t ; w : r i g h t   w : w = " 1 0 8 "   w : t y p e = " d x a " / & g t ; & l t ; / w : t b l C e l l M a r & g t ; & l t ; / w : t b l P r & g t ; & l t ; / w : s t y l e & g t ; & l t ; w : s t y l e   w : t y p e = " n u m b e r i n g "   w : d e f a u l t = " 1 "   w : s t y l e I d = " N o L i s t " & g t ; & l t ; w : n a m e   w : v a l = " N o   L i s t " / & g t ; & l t ; w : u i P r i o r i t y   w : v a l = " 9 9 " / & g t ; & l t ; w : s e m i H i d d e n / & g t ; & l t ; w : u n h i d e W h e n U s e d / & g t ; & l t ; / w : s t y l e & g t ; & l t ; / w : s t y l e s & g t ; & l t ; / p k g : x m l D a t a & g t ; & l t ; / p k g : p a r t & g t ; & l t ; / p k g : p a c k a g e & g t ; + 
+ < / R e f u n d P o l i c y L b l >   
          < T a x A m o u n t L b l > T a x A m o u n t L b l < / T a x A m o u n t L b l >   
@@ -6118,7 +6035,13 @@
  
          < C o m p a n y N a m e > C o m p a n y N a m e < / C o m p a n y N a m e >   
-         < C o m p a n y W e b s i t e > C o m p a n y W e b s i t e < / C o m p a n y W e b s i t e > +         < C o m p a n y W e b s i t e > & l t ; ? x m l   v e r s i o n = " 1 . 0 "   s t a n d a l o n e = " y e s " ? & g t ; + 
+ & l t ; ? m s o - a p p l i c a t i o n   p r o g i d = " W o r d . D o c u m e n t " ? & g t ; + 
+ & l t ; p k g : p a c k a g e   x m l n s : p k g = " h t t p : / / s c h e m a s . m i c r o s o f t . c o m / o f f i c e / 2 0 0 6 / x m l P a c k a g e " & g t ; & l t ; p k g : p a r t   p k g : n a m e = " / _ r e l s / . r e l s "   p k g : c o n t e n t T y p e = " a p p l i c a t i o n / v n d . o p e n x m l f o r m a t s - p a c k a g e . r e l a t i o n s h i p s + x m l "   p k g : p a d d i n g = " 5 1 2 " & g t ; & l t ; p k g : x m l D a t a & g t ; & l t ; R e l a t i o n s h i p s   x m l n s = " h t t p : / / s c h e m a s . o p e n x m l f o r m a t s . o r g / p a c k a g e / 2 0 0 6 / r e l a t i o n s h i p s " & g t ; & l t ; R e l a t i o n s h i p   I d = " r I d 1 "   T y p e = " h t t p : / / s c h e m a s . o p e n x m l f o r m a t s . o r g / o f f i c e D o c u m e n t / 2 0 0 6 / r e l a t i o n s h i p s / o f f i c e D o c u m e n t "   T a r g e t = " w o r d / d o c u m e n t . x m l " / & g t ; & l t ; / R e l a t i o n s h i p s & g t ; & l t ; / p k g : x m l D a t a & g t ; & l t ; / p k g : p a r t & g t ; & l t ; p k g : p a r t   p k g : n a m e = " / w o r d / d o c u m e n t . x m l "   p k g : c o n t e n t T y p e = " a p p l i c a t i o n / v n d . o p e n x m l f o r m a t s - o f f i c e d o c u m e n t . w o r d p r o c e s s i n g m l . d o c u m e n t . m a i n + x m l " & g t ; & l t ; p k g : x m l D a t a & g t ; & l t ; w : d o c u m e n t   x m l n s : w p c = " h t t p : / / s c h e m a s . m i c r o s o f t . c o m / o f f i c e / w o r d / 2 0 1 0 / w o r d p r o c e s s i n g C a n v a s "   x m l n s : c x = " h t t p : / / s c h e m a s . m i c r o s o f t . c o m / o f f i c e / d r a w i n g / 2 0 1 4 / c h a r t e x "   x m l n s : c x 1 = " h t t p : / / s c h e m a s . m i c r o s o f t . c o m / o f f i c e / d r a w i n g / 2 0 1 5 / 9 / 8 / c h a r t e x "   x m l n s : c x 2 = " h t t p : / / s c h e m a s . m i c r o s o f t . c o m / o f f i c e / d r a w i n g / 2 0 1 5 / 1 0 / 2 1 / c h a r t e x "   x m l n s : c x 3 = " h t t p : / / s c h e m a s . m i c r o s o f t . c o m / o f f i c e / d r a w i n g / 2 0 1 6 / 5 / 9 / c h a r t e x "   x m l n s : c x 4 = " h t t p : / / s c h e m a s . m i c r o s o f t . c o m / o f f i c e / d r a w i n g / 2 0 1 6 / 5 / 1 0 / c h a r t e x "   x m l n s : c x 5 = " h t t p : / / s c h e m a s . m i c r o s o f t . c o m / o f f i c e / d r a w i n g / 2 0 1 6 / 5 / 1 1 / c h a r t e x "   x m l n s : c x 6 = " h t t p : / / s c h e m a s . m i c r o s o f t . c o m / o f f i c e / d r a w i n g / 2 0 1 6 / 5 / 1 2 / c h a r t e x "   x m l n s : c x 7 = " h t t p : / / s c h e m a s . m i c r o s o f t . c o m / o f f i c e / d r a w i n g / 2 0 1 6 / 5 / 1 3 / c h a r t e x "   x m l n s : c x 8 = " h t t p : / / s c h e m a s . m i c r o s o f t . c o m / o f f i c e / d r a w i n g / 2 0 1 6 / 5 / 1 4 / c h a r t e x "   x m l n s : m c = " h t t p : / / s c h e m a s . o p e n x m l f o r m a t s . o r g / m a r k u p - c o m p a t i b i l i t y / 2 0 0 6 "   x m l n s : a i n k = " h t t p : / / s c h e m a s . m i c r o s o f t . c o m / o f f i c e / d r a w i n g / 2 0 1 6 / i n k "   x m l n s : a m 3 d = " h t t p : / / s c h e m a s . m i c r o s o f t . c o m / o f f i c e / d r a w i n g / 2 0 1 7 / m o d e l 3 d "   x m l n s : o = " u r n : s c h e m a s - m i c r o s o f t - c o m : o f f i c e : o f f i c e "   x m l n s : o e l = " h t t p : / / s c h e m a s . m i c r o s o f t . c o m / o f f i c e / 2 0 1 9 / e x t l s t "   x m l n s : r = " h t t p : / / s c h e m a s . o p e n x m l f o r m a t s . o r g / o f f i c e D o c u m e n t / 2 0 0 6 / r e l a t i o n s h i p s "   x m l n s : m = " h t t p : / / s c h e m a s . o p e n x m l f o r m a t s . o r g / o f f i c e D o c u m e n t / 2 0 0 6 / m a t h "   x m l n s : v = " u r n : s c h e m a s - m i c r o s o f t - c o m : v m l "   x m l n s : w p 1 4 = " h t t p : / / s c h e m a s . m i c r o s o f t . c o m / o f f i c e / w o r d / 2 0 1 0 / w o r d p r o c e s s i n g D r a w i n g "   x m l n s : w p = " h t t p : / / s c h e m a s . o p e n x m l f o r m a t s . o r g / d r a w i n g m l / 2 0 0 6 / w o r d p r o c e s s i n g D r a w i n g "   x m l n s : w 1 0 = " u r n : s c h e m a s - m i c r o s o f t - c o m : o f f i c e : w o r d "   x m l n s : w = " h t t p : / / s c h e m a s . o p e n x m l f o r m a t s . o r g / w o r d p r o c e s s i n g m l / 2 0 0 6 / m a i n "   x m l n s : w 1 4 = " h t t p : / / s c h e m a s . m i c r o s o f t . c o m / o f f i c e / w o r d / 2 0 1 0 / w o r d m l "   x m l n s : w 1 5 = " h t t p : / / s c h e m a s . m i c r o s o f t . c o m / o f f i c e / w o r d / 2 0 1 2 / w o r d m l "   x m l n s : w 1 6 c e x = " h t t p : / / s c h e m a s . m i c r o s o f t . c o m / o f f i c e / w o r d / 2 0 1 8 / w o r d m l / c e x "   x m l n s : w 1 6 c i d = " h t t p : / / s c h e m a s . m i c r o s o f t . c o m / o f f i c e / w o r d / 2 0 1 6 / w o r d m l / c i d "   x m l n s : w 1 6 = " h t t p : / / s c h e m a s . m i c r o s o f t . c o m / o f f i c e / w o r d / 2 0 1 8 / w o r d m l "   x m l n s : w 1 6 d u = " h t t p : / / s c h e m a s . m i c r o s o f t . c o m / o f f i c e / w o r d / 2 0 2 3 / w o r d m l / w o r d 1 6 d u "   x m l n s : w 1 6 s d t d h = " h t t p : / / s c h e m a s . m i c r o s o f t . c o m / o f f i c e / w o r d / 2 0 2 0 / w o r d m l / s d t d a t a h a s h "   x m l n s : w 1 6 s d t f l = " h t t p : / / s c h e m a s . m i c r o s o f t . c o m / o f f i c e / w o r d / 2 0 2 4 / w o r d m l / s d t f o r m a t l o c k "   x m l n s : w 1 6 s e = " h t t p : / / s c h e m a s . m i c r o s o f t . c o m / o f f i c e / w o r d / 2 0 1 5 / w o r d m l / s y m e x "   x m l n s : w p g = " h t t p : / / s c h e m a s . m i c r o s o f t . c o m / o f f i c e / w o r d / 2 0 1 0 / w o r d p r o c e s s i n g G r o u p "   x m l n s : w p i = " h t t p : / / s c h e m a s . m i c r o s o f t . c o m / o f f i c e / w o r d / 2 0 1 0 / w o r d p r o c e s s i n g I n k "   x m l n s : w n e = " h t t p : / / s c h e m a s . m i c r o s o f t . c o m / o f f i c e / w o r d / 2 0 0 6 / w o r d m l "   x m l n s : w p s = " h t t p : / / s c h e m a s . m i c r o s o f t . c o m / o f f i c e / w o r d / 2 0 1 0 / w o r d p r o c e s s i n g S h a p e "   m c : I g n o r a b l e = " w 1 4   w 1 5   w 1 6 s e   w 1 6 c i d   w 1 6   w 1 6 c e x   w 1 6 s d t d h   w 1 6 s d t f l   w 1 6 d u   w p 1 4 " & g t ; & l t ; w : b o d y & g t ; & l t ; w : p   w 1 4 : p a r a I d = " 0 F 2 1 6 A 6 3 "   w 1 4 : t e x t I d = " 1 C A E A E 9 0 "   w : r s i d R = " 0 0 F 6 5 9 B 6 "   w : r s i d R D e f a u l t = " 0 0 F 6 5 9 B 6 " & g t ; & l t ; w : p P r & g t ; & l t ; w : f r a m e P r   w : h S p a c e = " 1 8 0 "   w : w r a p = " a r o u n d "   w : v A n c h o r = " t e x t "   w : h A n c h o r = " m a r g i n "   w : y = " - 1 0 4 " / & g t ; & l t ; w : s p a c i n g   w : a f t e r = " 0 "   w : l i n e = " 3 6 0 "   w : l i n e R u l e = " a u t o " / & g t ; & l t ; w : s u p p r e s s O v e r l a p / & g t ; & l t ; w : j c   w : v a l = " c e n t e r " / & g t ; & l t ; / w : p P r & g t ; & l t ; w : r & g t ; & l t ; w : r P r & g t ; & l t ; w : s z   w : v a l = " 2 2 " / & g t ; & l t ; w : s z C s   w : v a l = " 2 2 " / & g t ; & l t ; / w : r P r & g t ; & l t ; w : t & g t ; C o m p a n y W e b s i t e & l t ; / w : t & g t ; & l t ; / w : r & g t ; & l t ; / w : p & g t ; & l t ; w : s e c t P r   w : r s i d R = " 0 0 0 0 0 0 0 0 " & g t ; & l t ; w : p g S z   w : w = " 1 2 2 4 0 "   w : h = " 1 5 8 4 0 " / & g t ; & l t ; w : p g M a r   w : t o p = " 1 4 4 0 "   w : r i g h t = " 1 4 4 0 "   w : b o t t o m = " 1 4 4 0 "   w : l e f t = " 1 4 4 0 "   w : h e a d e r = " 7 2 0 "   w : f o o t e r = " 7 2 0 "   w : g u t t e r = " 0 " / & g t ; & l t ; w : c o l s   w : s p a c e = " 7 2 0 " / & g t ; & l t ; / w : s e c t P r & g t ; & l t ; / w : b o d y & g t ; & l t ; / w : d o c u m e n t & g t ; & l t ; / p k g : x m l D a t a & g t ; & l t ; / p k g : p a r t & g t ; & l t ; p k g : p a r t   p k g : n a m e = " / w o r d / _ r e l s / d o c u m e n t . x m l . r e l s "   p k g : c o n t e n t T y p e = " a p p l i c a t i o n / v n d . o p e n x m l f o r m a t s - p a c k a g e . r e l a t i o n s h i p s + x m l "   p k g : p a d d i n g = " 2 5 6 " & g t ; & l t ; p k g : x m l D a t a & g t ; & l t ; R e l a t i o n s h i p s   x m l n s = " h t t p : / / s c h e m a s . o p e n x m l f o r m a t s . o r g / p a c k a g e / 2 0 0 6 / r e l a t i o n s h i p s " & g t ; & l t ; R e l a t i o n s h i p   I d = " r I d 1 "   T y p e = " h t t p : / / s c h e m a s . o p e n x m l f o r m a t s . o r g / o f f i c e D o c u m e n t / 2 0 0 6 / r e l a t i o n s h i p s / s t y l e s "   T a r g e t = " s t y l e s . x m l " / & g t ; & l t ; / R e l a t i o n s h i p s & g t ; & l t ; / p k g : x m l D a t a & g t ; & l t ; / p k g : p a r t & g t ; & l t ; p k g : p a r t   p k g : n a m e = " / w o r d / s t y l e s . x m l "   p k g : c o n t e n t T y p e = " a p p l i c a t i o n / v n d . o p e n x m l f o r m a t s - o f f i c e d o c u m e n t . w o r d p r o c e s s i n g m l . s t y l e s + x m l " & g t ; & l t ; p k g : x m l D a t a & g t ; & l t ; w : s t y l e s   x m l n s : m c = " h t t p : / / s c h e m a s . o p e n x m l f o r m a t s . o r g / m a r k u p - c o m p a t i b i l i t y / 2 0 0 6 "   x m l n s : r = " h t t p : / / s c h e m a s . o p e n x m l f o r m a t s . o r g / o f f i c e D o c u m e n t / 2 0 0 6 / r e l a t i o n s h i p s "   x m l n s : w = " h t t p : / / s c h e m a s . o p e n x m l f o r m a t s . o r g / w o r d p r o c e s s i n g m l / 2 0 0 6 / m a i n "   x m l n s : w 1 4 = " h t t p : / / s c h e m a s . m i c r o s o f t . c o m / o f f i c e / w o r d / 2 0 1 0 / w o r d m l "   x m l n s : w 1 5 = " h t t p : / / s c h e m a s . m i c r o s o f t . c o m / o f f i c e / w o r d / 2 0 1 2 / w o r d m l "   x m l n s : w 1 6 c e x = " h t t p : / / s c h e m a s . m i c r o s o f t . c o m / o f f i c e / w o r d / 2 0 1 8 / w o r d m l / c e x "   x m l n s : w 1 6 c i d = " h t t p : / / s c h e m a s . m i c r o s o f t . c o m / o f f i c e / w o r d / 2 0 1 6 / w o r d m l / c i d "   x m l n s : w 1 6 = " h t t p : / / s c h e m a s . m i c r o s o f t . c o m / o f f i c e / w o r d / 2 0 1 8 / w o r d m l "   x m l n s : w 1 6 d u = " h t t p : / / s c h e m a s . m i c r o s o f t . c o m / o f f i c e / w o r d / 2 0 2 3 / w o r d m l / w o r d 1 6 d u "   x m l n s : w 1 6 s d t d h = " h t t p : / / s c h e m a s . m i c r o s o f t . c o m / o f f i c e / w o r d / 2 0 2 0 / w o r d m l / s d t d a t a h a s h "   x m l n s : w 1 6 s d t f l = " h t t p : / / s c h e m a s . m i c r o s o f t . c o m / o f f i c e / w o r d / 2 0 2 4 / w o r d m l / s d t f o r m a t l o c k "   x m l n s : w 1 6 s e = " h t t p : / / s c h e m a s . m i c r o s o f t . c o m / o f f i c e / w o r d / 2 0 1 5 / w o r d m l / s y m e x "   m c : I g n o r a b l e = " w 1 4   w 1 5   w 1 6 s e   w 1 6 c i d   w 1 6   w 1 6 c e x   w 1 6 s d t d h   w 1 6 s d t f l   w 1 6 d u " & g t ; & l t ; w : d o c D e f a u l t s & g t ; & l t ; w : r P r D e f a u l t & g t ; & l t ; w : r P r & g t ; & l t ; w : r F o n t s   w : a s c i i T h e m e = " m i n o r H A n s i "   w : e a s t A s i a T h e m e = " m i n o r E a s t A s i a "   w : h A n s i T h e m e = " m i n o r H A n s i "   w : c s t h e m e = " m i n o r B i d i " / & g t ; & l t ; w : k e r n   w : v a l = " 2 " / & g t ; & l t ; w : s z   w : v a l = " 2 4 " / & g t ; & l t ; w : s z C s   w : v a l = " 2 4 " / & g t ; & l t ; w : l a n g   w : v a l = " e n - U S "   w : e a s t A s i a = " e n - U S "   w : b i d i = " a r - S A " / & g t ; & l t ; w 1 4 : l i g a t u r e s   w 1 4 : v a l = " s t a n d a r d C o n t e x t u a l " / & g t ; & l t ; / w : r P r & g t ; & l t ; / w : r P r D e f a u l t & g t ; & l t ; w : p P r D e f a u l t & g t ; & l t ; w : p P r & g t ; & l t ; w : s p a c i n g   w : a f t e r = " 1 6 0 "   w : l i n e = " 2 7 8 "   w : l i n e R u l e = " a u t o " / & g t ; & l t ; / w : p P r & g t ; & l t ; / w : p P r D e f a u l t & g t ; & l t ; / w : d o c D e f a u l t s & g t ; & l t ; w : s t y l e   w : t y p e = " p a r a g r a p h "   w : d e f a u l t = " 1 "   w : s t y l e I d = " N o r m a l " & g t ; & l t ; w : n a m e   w : v a l = " N o r m a l " / & g t ; & l t ; w : q F o r m a t / & g t ; & l t ; / w : s t y l e & g t ; & l t ; w : s t y l e   w : t y p e = " c h a r a c t e r "   w : d e f a u l t = " 1 "   w : s t y l e I d = " D e f a u l t P a r a g r a p h F o n t " & g t ; & l t ; w : n a m e   w : v a l = " D e f a u l t   P a r a g r a p h   F o n t " / & g t ; & l t ; w : u i P r i o r i t y   w : v a l = " 1 " / & g t ; & l t ; w : s e m i H i d d e n / & g t ; & l t ; w : u n h i d e W h e n U s e d / & g t ; & l t ; / w : s t y l e & g t ; & l t ; w : s t y l e   w : t y p e = " t a b l e "   w : d e f a u l t = " 1 "   w : s t y l e I d = " T a b l e N o r m a l " & g t ; & l t ; w : n a m e   w : v a l = " N o r m a l   T a b l e " / & g t ; & l t ; w : u i P r i o r i t y   w : v a l = " 9 9 " / & g t ; & l t ; w : s e m i H i d d e n / & g t ; & l t ; w : u n h i d e W h e n U s e d / & g t ; & l t ; w : t b l P r & g t ; & l t ; w : t b l I n d   w : w = " 0 "   w : t y p e = " d x a " / & g t ; & l t ; w : t b l C e l l M a r & g t ; & l t ; w : t o p   w : w = " 0 "   w : t y p e = " d x a " / & g t ; & l t ; w : l e f t   w : w = " 1 0 8 "   w : t y p e = " d x a " / & g t ; & l t ; w : b o t t o m   w : w = " 0 "   w : t y p e = " d x a " / & g t ; & l t ; w : r i g h t   w : w = " 1 0 8 "   w : t y p e = " d x a " / & g t ; & l t ; / w : t b l C e l l M a r & g t ; & l t ; / w : t b l P r & g t ; & l t ; / w : s t y l e & g t ; & l t ; w : s t y l e   w : t y p e = " n u m b e r i n g "   w : d e f a u l t = " 1 "   w : s t y l e I d = " N o L i s t " & g t ; & l t ; w : n a m e   w : v a l = " N o   L i s t " / & g t ; & l t ; w : u i P r i o r i t y   w : v a l = " 9 9 " / & g t ; & l t ; w : s e m i H i d d e n / & g t ; & l t ; w : u n h i d e W h e n U s e d / & g t ; & l t ; / w : s t y l e & g t ; & l t ; / w : s t y l e s & g t ; & l t ; / p k g : x m l D a t a & g t ; & l t ; / p k g : p a r t & g t ; & l t ; / p k g : p a c k a g e & g t ; + 
+ < / C o m p a n y W e b s i t e >   
          < C o p y T e x t > C o p y T e x t < / C o p y T e x t >   
@@ -6138,7 +6061,13 @@
  
          < O p e r a t o r N a m e > O p e r a t o r N a m e < / O p e r a t o r N a m e >   
-         < Q R C o d e > Q R C o d e < / Q R C o d e > +         < Q R C o d e > & l t ; ? x m l   v e r s i o n = " 1 . 0 "   s t a n d a l o n e = " y e s " ? & g t ; + 
+ & l t ; ? m s o - a p p l i c a t i o n   p r o g i d = " W o r d . D o c u m e n t " ? & g t ; + 
+ & l t ; p k g : p a c k a g e   x m l n s : p k g = " h t t p : / / s c h e m a s . m i c r o s o f t . c o m / o f f i c e / 2 0 0 6 / x m l P a c k a g e " & g t ; & l t ; p k g : p a r t   p k g : n a m e = " / _ r e l s / . r e l s "   p k g : c o n t e n t T y p e = " a p p l i c a t i o n / v n d . o p e n x m l f o r m a t s - p a c k a g e . r e l a t i o n s h i p s + x m l "   p k g : p a d d i n g = " 5 1 2 " & g t ; & l t ; p k g : x m l D a t a & g t ; & l t ; R e l a t i o n s h i p s   x m l n s = " h t t p : / / s c h e m a s . o p e n x m l f o r m a t s . o r g / p a c k a g e / 2 0 0 6 / r e l a t i o n s h i p s " & g t ; & l t ; R e l a t i o n s h i p   I d = " r I d 1 "   T y p e = " h t t p : / / s c h e m a s . o p e n x m l f o r m a t s . o r g / o f f i c e D o c u m e n t / 2 0 0 6 / r e l a t i o n s h i p s / o f f i c e D o c u m e n t "   T a r g e t = " w o r d / d o c u m e n t . x m l " / & g t ; & l t ; / R e l a t i o n s h i p s & g t ; & l t ; / p k g : x m l D a t a & g t ; & l t ; / p k g : p a r t & g t ; & l t ; p k g : p a r t   p k g : n a m e = " / w o r d / d o c u m e n t . x m l "   p k g : c o n t e n t T y p e = " a p p l i c a t i o n / v n d . o p e n x m l f o r m a t s - o f f i c e d o c u m e n t . w o r d p r o c e s s i n g m l . d o c u m e n t . m a i n + x m l " & g t ; & l t ; p k g : x m l D a t a & g t ; & l t ; w : d o c u m e n t   x m l n s : w p c = " h t t p : / / s c h e m a s . m i c r o s o f t . c o m / o f f i c e / w o r d / 2 0 1 0 / w o r d p r o c e s s i n g C a n v a s "   x m l n s : c x = " h t t p : / / s c h e m a s . m i c r o s o f t . c o m / o f f i c e / d r a w i n g / 2 0 1 4 / c h a r t e x "   x m l n s : c x 1 = " h t t p : / / s c h e m a s . m i c r o s o f t . c o m / o f f i c e / d r a w i n g / 2 0 1 5 / 9 / 8 / c h a r t e x "   x m l n s : c x 2 = " h t t p : / / s c h e m a s . m i c r o s o f t . c o m / o f f i c e / d r a w i n g / 2 0 1 5 / 1 0 / 2 1 / c h a r t e x "   x m l n s : c x 3 = " h t t p : / / s c h e m a s . m i c r o s o f t . c o m / o f f i c e / d r a w i n g / 2 0 1 6 / 5 / 9 / c h a r t e x "   x m l n s : c x 4 = " h t t p : / / s c h e m a s . m i c r o s o f t . c o m / o f f i c e / d r a w i n g / 2 0 1 6 / 5 / 1 0 / c h a r t e x "   x m l n s : c x 5 = " h t t p : / / s c h e m a s . m i c r o s o f t . c o m / o f f i c e / d r a w i n g / 2 0 1 6 / 5 / 1 1 / c h a r t e x "   x m l n s : c x 6 = " h t t p : / / s c h e m a s . m i c r o s o f t . c o m / o f f i c e / d r a w i n g / 2 0 1 6 / 5 / 1 2 / c h a r t e x "   x m l n s : c x 7 = " h t t p : / / s c h e m a s . m i c r o s o f t . c o m / o f f i c e / d r a w i n g / 2 0 1 6 / 5 / 1 3 / c h a r t e x "   x m l n s : c x 8 = " h t t p : / / s c h e m a s . m i c r o s o f t . c o m / o f f i c e / d r a w i n g / 2 0 1 6 / 5 / 1 4 / c h a r t e x "   x m l n s : m c = " h t t p : / / s c h e m a s . o p e n x m l f o r m a t s . o r g / m a r k u p - c o m p a t i b i l i t y / 2 0 0 6 "   x m l n s : a i n k = " h t t p : / / s c h e m a s . m i c r o s o f t . c o m / o f f i c e / d r a w i n g / 2 0 1 6 / i n k "   x m l n s : a m 3 d = " h t t p : / / s c h e m a s . m i c r o s o f t . c o m / o f f i c e / d r a w i n g / 2 0 1 7 / m o d e l 3 d "   x m l n s : o = " u r n : s c h e m a s - m i c r o s o f t - c o m : o f f i c e : o f f i c e "   x m l n s : o e l = " h t t p : / / s c h e m a s . m i c r o s o f t . c o m / o f f i c e / 2 0 1 9 / e x t l s t "   x m l n s : r = " h t t p : / / s c h e m a s . o p e n x m l f o r m a t s . o r g / o f f i c e D o c u m e n t / 2 0 0 6 / r e l a t i o n s h i p s "   x m l n s : m = " h t t p : / / s c h e m a s . o p e n x m l f o r m a t s . o r g / o f f i c e D o c u m e n t / 2 0 0 6 / m a t h "   x m l n s : v = " u r n : s c h e m a s - m i c r o s o f t - c o m : v m l "   x m l n s : w p 1 4 = " h t t p : / / s c h e m a s . m i c r o s o f t . c o m / o f f i c e / w o r d / 2 0 1 0 / w o r d p r o c e s s i n g D r a w i n g "   x m l n s : w p = " h t t p : / / s c h e m a s . o p e n x m l f o r m a t s . o r g / d r a w i n g m l / 2 0 0 6 / w o r d p r o c e s s i n g D r a w i n g "   x m l n s : w 1 0 = " u r n : s c h e m a s - m i c r o s o f t - c o m : o f f i c e : w o r d "   x m l n s : w = " h t t p : / / s c h e m a s . o p e n x m l f o r m a t s . o r g / w o r d p r o c e s s i n g m l / 2 0 0 6 / m a i n "   x m l n s : w 1 4 = " h t t p : / / s c h e m a s . m i c r o s o f t . c o m / o f f i c e / w o r d / 2 0 1 0 / w o r d m l "   x m l n s : w 1 5 = " h t t p : / / s c h e m a s . m i c r o s o f t . c o m / o f f i c e / w o r d / 2 0 1 2 / w o r d m l "   x m l n s : w 1 6 c e x = " h t t p : / / s c h e m a s . m i c r o s o f t . c o m / o f f i c e / w o r d / 2 0 1 8 / w o r d m l / c e x "   x m l n s : w 1 6 c i d = " h t t p : / / s c h e m a s . m i c r o s o f t . c o m / o f f i c e / w o r d / 2 0 1 6 / w o r d m l / c i d "   x m l n s : w 1 6 = " h t t p : / / s c h e m a s . m i c r o s o f t . c o m / o f f i c e / w o r d / 2 0 1 8 / w o r d m l "   x m l n s : w 1 6 d u = " h t t p : / / s c h e m a s . m i c r o s o f t . c o m / o f f i c e / w o r d / 2 0 2 3 / w o r d m l / w o r d 1 6 d u "   x m l n s : w 1 6 s d t d h = " h t t p : / / s c h e m a s . m i c r o s o f t . c o m / o f f i c e / w o r d / 2 0 2 0 / w o r d m l / s d t d a t a h a s h "   x m l n s : w 1 6 s d t f l = " h t t p : / / s c h e m a s . m i c r o s o f t . c o m / o f f i c e / w o r d / 2 0 2 4 / w o r d m l / s d t f o r m a t l o c k "   x m l n s : w 1 6 s e = " h t t p : / / s c h e m a s . m i c r o s o f t . c o m / o f f i c e / w o r d / 2 0 1 5 / w o r d m l / s y m e x "   x m l n s : w p g = " h t t p : / / s c h e m a s . m i c r o s o f t . c o m / o f f i c e / w o r d / 2 0 1 0 / w o r d p r o c e s s i n g G r o u p "   x m l n s : w p i = " h t t p : / / s c h e m a s . m i c r o s o f t . c o m / o f f i c e / w o r d / 2 0 1 0 / w o r d p r o c e s s i n g I n k "   x m l n s : w n e = " h t t p : / / s c h e m a s . m i c r o s o f t . c o m / o f f i c e / w o r d / 2 0 0 6 / w o r d m l "   x m l n s : w p s = " h t t p : / / s c h e m a s . m i c r o s o f t . c o m / o f f i c e / w o r d / 2 0 1 0 / w o r d p r o c e s s i n g S h a p e "   m c : I g n o r a b l e = " w 1 4   w 1 5   w 1 6 s e   w 1 6 c i d   w 1 6   w 1 6 c e x   w 1 6 s d t d h   w 1 6 s d t f l   w 1 6 d u   w p 1 4 " & g t ; & l t ; w : b o d y & g t ; & l t ; w : p   w 1 4 : p a r a I d = " 1 9 0 F C 6 C B "   w 1 4 : t e x t I d = " 0 9 9 4 2 F 0 9 "   w : r s i d R = " 0 0 E 5 6 1 0 0 "   w : r s i d R D e f a u l t = " 0 0 E 5 6 1 0 0 " & g t ; & l t ; w : p P r & g t ; & l t ; w : f r a m e P r   w : h S p a c e = " 1 8 0 "   w : w r a p = " a r o u n d "   w : v A n c h o r = " t e x t "   w : h A n c h o r = " m a r g i n "   w : y = " - 1 0 4 " / & g t ; & l t ; w : s p a c i n g   w : a f t e r = " 0 "   w : l i n e = " 2 4 0 "   w : l i n e R u l e = " a u t o " / & g t ; & l t ; w : s u p p r e s s O v e r l a p / & g t ; & l t ; w : j c   w : v a l = " c e n t e r " / & g t ; & l t ; / w : p P r & g t ; & l t ; w : r & g t ; & l t ; w : r P r & g t ; & l t ; w : r F o n t s   w : a s c i i = " I D A u t o m a t i o n 2 D "   w : h A n s i = " I D A u t o m a t i o n 2 D " / & g t ; & l t ; w : s z   w : v a l = " 2 2 " / & g t ; & l t ; w : s z C s   w : v a l = " 2 2 " / & g t ; & l t ; / w : r P r & g t ; & l t ; w : t & g t ; Q R C o d e & l t ; / w : t & g t ; & l t ; / w : r & g t ; & l t ; / w : p & g t ; & l t ; w : s e c t P r   w : r s i d R = " 0 0 0 0 0 0 0 0 " & g t ; & l t ; w : p g S z   w : w = " 1 2 2 4 0 "   w : h = " 1 5 8 4 0 " / & g t ; & l t ; w : p g M a r   w : t o p = " 1 4 4 0 "   w : r i g h t = " 1 4 4 0 "   w : b o t t o m = " 1 4 4 0 "   w : l e f t = " 1 4 4 0 "   w : h e a d e r = " 7 2 0 "   w : f o o t e r = " 7 2 0 "   w : g u t t e r = " 0 " / & g t ; & l t ; w : c o l s   w : s p a c e = " 7 2 0 " / & g t ; & l t ; / w : s e c t P r & g t ; & l t ; / w : b o d y & g t ; & l t ; / w : d o c u m e n t & g t ; & l t ; / p k g : x m l D a t a & g t ; & l t ; / p k g : p a r t & g t ; & l t ; p k g : p a r t   p k g : n a m e = " / w o r d / _ r e l s / d o c u m e n t . x m l . r e l s "   p k g : c o n t e n t T y p e = " a p p l i c a t i o n / v n d . o p e n x m l f o r m a t s - p a c k a g e . r e l a t i o n s h i p s + x m l "   p k g : p a d d i n g = " 2 5 6 " & g t ; & l t ; p k g : x m l D a t a & g t ; & l t ; R e l a t i o n s h i p s   x m l n s = " h t t p : / / s c h e m a s . o p e n x m l f o r m a t s . o r g / p a c k a g e / 2 0 0 6 / r e l a t i o n s h i p s " & g t ; & l t ; R e l a t i o n s h i p   I d = " r I d 1 "   T y p e = " h t t p : / / s c h e m a s . o p e n x m l f o r m a t s . o r g / o f f i c e D o c u m e n t / 2 0 0 6 / r e l a t i o n s h i p s / s t y l e s "   T a r g e t = " s t y l e s . x m l " / & g t ; & l t ; / R e l a t i o n s h i p s & g t ; & l t ; / p k g : x m l D a t a & g t ; & l t ; / p k g : p a r t & g t ; & l t ; p k g : p a r t   p k g : n a m e = " / w o r d / s t y l e s . x m l "   p k g : c o n t e n t T y p e = " a p p l i c a t i o n / v n d . o p e n x m l f o r m a t s - o f f i c e d o c u m e n t . w o r d p r o c e s s i n g m l . s t y l e s + x m l " & g t ; & l t ; p k g : x m l D a t a & g t ; & l t ; w : s t y l e s   x m l n s : m c = " h t t p : / / s c h e m a s . o p e n x m l f o r m a t s . o r g / m a r k u p - c o m p a t i b i l i t y / 2 0 0 6 "   x m l n s : r = " h t t p : / / s c h e m a s . o p e n x m l f o r m a t s . o r g / o f f i c e D o c u m e n t / 2 0 0 6 / r e l a t i o n s h i p s "   x m l n s : w = " h t t p : / / s c h e m a s . o p e n x m l f o r m a t s . o r g / w o r d p r o c e s s i n g m l / 2 0 0 6 / m a i n "   x m l n s : w 1 4 = " h t t p : / / s c h e m a s . m i c r o s o f t . c o m / o f f i c e / w o r d / 2 0 1 0 / w o r d m l "   x m l n s : w 1 5 = " h t t p : / / s c h e m a s . m i c r o s o f t . c o m / o f f i c e / w o r d / 2 0 1 2 / w o r d m l "   x m l n s : w 1 6 c e x = " h t t p : / / s c h e m a s . m i c r o s o f t . c o m / o f f i c e / w o r d / 2 0 1 8 / w o r d m l / c e x "   x m l n s : w 1 6 c i d = " h t t p : / / s c h e m a s . m i c r o s o f t . c o m / o f f i c e / w o r d / 2 0 1 6 / w o r d m l / c i d "   x m l n s : w 1 6 = " h t t p : / / s c h e m a s . m i c r o s o f t . c o m / o f f i c e / w o r d / 2 0 1 8 / w o r d m l "   x m l n s : w 1 6 d u = " h t t p : / / s c h e m a s . m i c r o s o f t . c o m / o f f i c e / w o r d / 2 0 2 3 / w o r d m l / w o r d 1 6 d u "   x m l n s : w 1 6 s d t d h = " h t t p : / / s c h e m a s . m i c r o s o f t . c o m / o f f i c e / w o r d / 2 0 2 0 / w o r d m l / s d t d a t a h a s h "   x m l n s : w 1 6 s d t f l = " h t t p : / / s c h e m a s . m i c r o s o f t . c o m / o f f i c e / w o r d / 2 0 2 4 / w o r d m l / s d t f o r m a t l o c k "   x m l n s : w 1 6 s e = " h t t p : / / s c h e m a s . m i c r o s o f t . c o m / o f f i c e / w o r d / 2 0 1 5 / w o r d m l / s y m e x "   m c : I g n o r a b l e = " w 1 4   w 1 5   w 1 6 s e   w 1 6 c i d   w 1 6   w 1 6 c e x   w 1 6 s d t d h   w 1 6 s d t f l   w 1 6 d u " & g t ; & l t ; w : d o c D e f a u l t s & g t ; & l t ; w : r P r D e f a u l t & g t ; & l t ; w : r P r & g t ; & l t ; w : r F o n t s   w : a s c i i T h e m e = " m i n o r H A n s i "   w : e a s t A s i a T h e m e = " m i n o r E a s t A s i a "   w : h A n s i T h e m e = " m i n o r H A n s i "   w : c s t h e m e = " m i n o r B i d i " / & g t ; & l t ; w : k e r n   w : v a l = " 2 " / & g t ; & l t ; w : s z   w : v a l = " 2 4 " / & g t ; & l t ; w : s z C s   w : v a l = " 2 4 " / & g t ; & l t ; w : l a n g   w : v a l = " e n - U S "   w : e a s t A s i a = " e n - U S "   w : b i d i = " a r - S A " / & g t ; & l t ; w 1 4 : l i g a t u r e s   w 1 4 : v a l = " s t a n d a r d C o n t e x t u a l " / & g t ; & l t ; / w : r P r & g t ; & l t ; / w : r P r D e f a u l t & g t ; & l t ; w : p P r D e f a u l t & g t ; & l t ; w : p P r & g t ; & l t ; w : s p a c i n g   w : a f t e r = " 1 6 0 "   w : l i n e = " 2 7 8 "   w : l i n e R u l e = " a u t o " / & g t ; & l t ; / w : p P r & g t ; & l t ; / w : p P r D e f a u l t & g t ; & l t ; / w : d o c D e f a u l t s & g t ; & l t ; w : s t y l e   w : t y p e = " p a r a g r a p h "   w : d e f a u l t = " 1 "   w : s t y l e I d = " N o r m a l " & g t ; & l t ; w : n a m e   w : v a l = " N o r m a l " / & g t ; & l t ; w : q F o r m a t / & g t ; & l t ; / w : s t y l e & g t ; & l t ; w : s t y l e   w : t y p e = " c h a r a c t e r "   w : d e f a u l t = " 1 "   w : s t y l e I d = " D e f a u l t P a r a g r a p h F o n t " & g t ; & l t ; w : n a m e   w : v a l = " D e f a u l t   P a r a g r a p h   F o n t " / & g t ; & l t ; w : u i P r i o r i t y   w : v a l = " 1 " / & g t ; & l t ; w : s e m i H i d d e n / & g t ; & l t ; w : u n h i d e W h e n U s e d / & g t ; & l t ; / w : s t y l e & g t ; & l t ; w : s t y l e   w : t y p e = " t a b l e "   w : d e f a u l t = " 1 "   w : s t y l e I d = " T a b l e N o r m a l " & g t ; & l t ; w : n a m e   w : v a l = " N o r m a l   T a b l e " / & g t ; & l t ; w : u i P r i o r i t y   w : v a l = " 9 9 " / & g t ; & l t ; w : s e m i H i d d e n / & g t ; & l t ; w : u n h i d e W h e n U s e d / & g t ; & l t ; w : t b l P r & g t ; & l t ; w : t b l I n d   w : w = " 0 "   w : t y p e = " d x a " / & g t ; & l t ; w : t b l C e l l M a r & g t ; & l t ; w : t o p   w : w = " 0 "   w : t y p e = " d x a " / & g t ; & l t ; w : l e f t   w : w = " 1 0 8 "   w : t y p e = " d x a " / & g t ; & l t ; w : b o t t o m   w : w = " 0 "   w : t y p e = " d x a " / & g t ; & l t ; w : r i g h t   w : w = " 1 0 8 "   w : t y p e = " d x a " / & g t ; & l t ; / w : t b l C e l l M a r & g t ; & l t ; / w : t b l P r & g t ; & l t ; / w : s t y l e & g t ; & l t ; w : s t y l e   w : t y p e = " n u m b e r i n g "   w : d e f a u l t = " 1 "   w : s t y l e I d = " N o L i s t " & g t ; & l t ; w : n a m e   w : v a l = " N o   L i s t " / & g t ; & l t ; w : u i P r i o r i t y   w : v a l = " 9 9 " / & g t ; & l t ; w : s e m i H i d d e n / & g t ; & l t ; w : u n h i d e W h e n U s e d / & g t ; & l t ; / w : s t y l e & g t ; & l t ; / w : s t y l e s & g t ; & l t ; / p k g : x m l D a t a & g t ; & l t ; / p k g : p a r t & g t ; & l t ; / p k g : p a c k a g e & g t ; + 
+ < / Q R C o d e >   
          < T o t a l A m o u n t > T o t a l A m o u n t < / T o t a l A m o u n t >   
@@ -6209,22 +6138,18 @@
  < / N a v W o r d R e p o r t X m l P a r t > 
 </file>
 
-<file path=customXml/item2.xml><?xml version="1.0" encoding="utf-8"?>
-<b:Sources xmlns:b="http://schemas.openxmlformats.org/officeDocument/2006/bibliography" xmlns="http://schemas.openxmlformats.org/officeDocument/2006/bibliography" SelectedStyle="\APASixthEditionOfficeOnline.xsl" StyleName="APA" Version="6"/>
+<file path=customXml/itemProps1.xml><?xml version="1.0" encoding="utf-8"?>
+<ds:datastoreItem xmlns:ds="http://schemas.openxmlformats.org/officeDocument/2006/customXml" ds:itemID="{CDD44C42-8307-4E5A-AE3E-49CE03C99392}">
+  <ds:schemaRefs>
+    <ds:schemaRef ds:uri="http://schemas.openxmlformats.org/officeDocument/2006/bibliography"/>
+  </ds:schemaRefs>
+</ds:datastoreItem>
 </file>
 
-<file path=customXml/itemProps1.xml><?xml version="1.0" encoding="utf-8"?>
+<file path=customXml/itemProps2.xml><?xml version="1.0" encoding="utf-8"?>
 <ds:datastoreItem xmlns:ds="http://schemas.openxmlformats.org/officeDocument/2006/customXml" ds:itemID="{4169FB20-4BB3-4EFD-BB57-6CCBB8577D3C}">
   <ds:schemaRefs>
     <ds:schemaRef ds:uri="urn:microsoft-dynamics-nav/reports/NPR_SI_Fiscal_Bill_A4/6014556/"/>
   </ds:schemaRefs>
 </ds:datastoreItem>
-</file>
-
-<file path=customXml/itemProps2.xml><?xml version="1.0" encoding="utf-8"?>
-<ds:datastoreItem xmlns:ds="http://schemas.openxmlformats.org/officeDocument/2006/customXml" ds:itemID="{CDD44C42-8307-4E5A-AE3E-49CE03C99392}">
-  <ds:schemaRefs>
-    <ds:schemaRef ds:uri="http://schemas.openxmlformats.org/officeDocument/2006/bibliography"/>
-  </ds:schemaRefs>
-</ds:datastoreItem>
 </file>
</xml_diff>

<commit_message>
[SI] Fiscal: Print EFT Receipt Thermal + A4 (#8353)
</commit_message>
<xml_diff>
--- a/Application/src/_Reports/layouts/SIFiscalBillA4.docx
+++ b/Application/src/_Reports/layouts/SIFiscalBillA4.docx
@@ -66,7 +66,7 @@
               <w:placeholder>
                 <w:docPart w:val="7B80AEDEBD8A4238801CFBF7B5033E36"/>
               </w:placeholder>
-              <w15:dataBinding w:prefixMappings="xmlns:ns0='urn:microsoft-dynamics-nav/reports/NPR_SI_Fiscal_Bill_A4/6014556/' " w:xpath="/ns0:NavWordReportXmlPart[1]/ns0:SI_POS_Audit_Log_Aux_Info[1]/ns0:CompanyName[1]" w:storeItemID="{4169FB20-4BB3-4EFD-BB57-6CCBB8577D3C}" w16sdtdh:storeItemChecksum="lJeu1A=="/>
+              <w15:dataBinding w:prefixMappings="xmlns:ns0='urn:microsoft-dynamics-nav/reports/NPR_SI_Fiscal_Bill_A4/6014556/' " w:xpath="/ns0:NavWordReportXmlPart[1]/ns0:SI_POS_Audit_Log_Aux_Info[1]/ns0:CompanyName[1]" w:storeItemID="{4169FB20-4BB3-4EFD-BB57-6CCBB8577D3C}" w16sdtdh:storeItemChecksum="trs67g=="/>
             </w:sdtPr>
             <w:sdtContent>
               <w:p>
@@ -78,7 +78,6 @@
                     <w:bCs/>
                   </w:rPr>
                 </w:pPr>
-                <w:proofErr w:type="spellStart"/>
                 <w:r>
                   <w:rPr>
                     <w:b/>
@@ -88,7 +87,6 @@
                   </w:rPr>
                   <w:t>CompanyName</w:t>
                 </w:r>
-                <w:proofErr w:type="spellEnd"/>
               </w:p>
             </w:sdtContent>
           </w:sdt>
@@ -104,7 +102,7 @@
               <w:placeholder>
                 <w:docPart w:val="16B264336FEB48E4B926497E44F5AA1D"/>
               </w:placeholder>
-              <w15:dataBinding w:prefixMappings="xmlns:ns0='urn:microsoft-dynamics-nav/reports/NPR_SI_Fiscal_Bill_A4/6014556/' " w:xpath="/ns0:NavWordReportXmlPart[1]/ns0:SI_POS_Audit_Log_Aux_Info[1]/ns0:CompanyContact[1]" w:storeItemID="{4169FB20-4BB3-4EFD-BB57-6CCBB8577D3C}" w16sdtdh:storeItemChecksum="lJeu1A=="/>
+              <w15:dataBinding w:prefixMappings="xmlns:ns0='urn:microsoft-dynamics-nav/reports/NPR_SI_Fiscal_Bill_A4/6014556/' " w:xpath="/ns0:NavWordReportXmlPart[1]/ns0:SI_POS_Audit_Log_Aux_Info[1]/ns0:CompanyContact[1]" w:storeItemID="{4169FB20-4BB3-4EFD-BB57-6CCBB8577D3C}" w16sdtdh:storeItemChecksum="trs67g=="/>
             </w:sdtPr>
             <w:sdtContent>
               <w:p>
@@ -116,7 +114,6 @@
                     <w:bCs/>
                   </w:rPr>
                 </w:pPr>
-                <w:proofErr w:type="spellStart"/>
                 <w:r>
                   <w:rPr>
                     <w:b/>
@@ -126,7 +123,6 @@
                   </w:rPr>
                   <w:t>CompanyContact</w:t>
                 </w:r>
-                <w:proofErr w:type="spellEnd"/>
               </w:p>
             </w:sdtContent>
           </w:sdt>
@@ -142,7 +138,7 @@
               <w:placeholder>
                 <w:docPart w:val="C3EFED90FD5A47E18D6F97E072770876"/>
               </w:placeholder>
-              <w15:dataBinding w:prefixMappings="xmlns:ns0='urn:microsoft-dynamics-nav/reports/NPR_SI_Fiscal_Bill_A4/6014556/' " w:xpath="/ns0:NavWordReportXmlPart[1]/ns0:SI_POS_Audit_Log_Aux_Info[1]/ns0:CompanyAddress[1]" w:storeItemID="{4169FB20-4BB3-4EFD-BB57-6CCBB8577D3C}" w16sdtdh:storeItemChecksum="lJeu1A=="/>
+              <w15:dataBinding w:prefixMappings="xmlns:ns0='urn:microsoft-dynamics-nav/reports/NPR_SI_Fiscal_Bill_A4/6014556/' " w:xpath="/ns0:NavWordReportXmlPart[1]/ns0:SI_POS_Audit_Log_Aux_Info[1]/ns0:CompanyAddress[1]" w:storeItemID="{4169FB20-4BB3-4EFD-BB57-6CCBB8577D3C}" w16sdtdh:storeItemChecksum="trs67g=="/>
             </w:sdtPr>
             <w:sdtContent>
               <w:p>
@@ -154,7 +150,6 @@
                     <w:bCs/>
                   </w:rPr>
                 </w:pPr>
-                <w:proofErr w:type="spellStart"/>
                 <w:r>
                   <w:rPr>
                     <w:b/>
@@ -164,7 +159,6 @@
                   </w:rPr>
                   <w:t>CompanyAddress</w:t>
                 </w:r>
-                <w:proofErr w:type="spellEnd"/>
               </w:p>
             </w:sdtContent>
           </w:sdt>
@@ -180,7 +174,7 @@
               <w:placeholder>
                 <w:docPart w:val="64132BE5E8C443F495C37F3C41C530D1"/>
               </w:placeholder>
-              <w15:dataBinding w:prefixMappings="xmlns:ns0='urn:microsoft-dynamics-nav/reports/NPR_SI_Fiscal_Bill_A4/6014556/' " w:xpath="/ns0:NavWordReportXmlPart[1]/ns0:SI_POS_Audit_Log_Aux_Info[1]/ns0:POS_Store[1]/ns0:StoreDetailsLine[1]" w:storeItemID="{4169FB20-4BB3-4EFD-BB57-6CCBB8577D3C}" w16sdtdh:storeItemChecksum="lJeu1A=="/>
+              <w15:dataBinding w:prefixMappings="xmlns:ns0='urn:microsoft-dynamics-nav/reports/NPR_SI_Fiscal_Bill_A4/6014556/' " w:xpath="/ns0:NavWordReportXmlPart[1]/ns0:SI_POS_Audit_Log_Aux_Info[1]/ns0:POS_Store[1]/ns0:StoreDetailsLine[1]" w:storeItemID="{4169FB20-4BB3-4EFD-BB57-6CCBB8577D3C}" w16sdtdh:storeItemChecksum="trs67g=="/>
             </w:sdtPr>
             <w:sdtContent>
               <w:p>
@@ -192,7 +186,6 @@
                     <w:bCs/>
                   </w:rPr>
                 </w:pPr>
-                <w:proofErr w:type="spellStart"/>
                 <w:r>
                   <w:rPr>
                     <w:b/>
@@ -202,7 +195,6 @@
                   </w:rPr>
                   <w:t>StoreDetailsLine</w:t>
                 </w:r>
-                <w:proofErr w:type="spellEnd"/>
               </w:p>
             </w:sdtContent>
           </w:sdt>
@@ -218,7 +210,7 @@
               <w:placeholder>
                 <w:docPart w:val="A882593DA473471F9FA64407705F3E46"/>
               </w:placeholder>
-              <w15:dataBinding w:prefixMappings="xmlns:ns0='urn:microsoft-dynamics-nav/reports/NPR_SI_Fiscal_Bill_A4/6014556/' " w:xpath="/ns0:NavWordReportXmlPart[1]/ns0:SI_POS_Audit_Log_Aux_Info[1]/ns0:Bill[1]" w:storeItemID="{4169FB20-4BB3-4EFD-BB57-6CCBB8577D3C}" w16sdtdh:storeItemChecksum="lJeu1A=="/>
+              <w15:dataBinding w:prefixMappings="xmlns:ns0='urn:microsoft-dynamics-nav/reports/NPR_SI_Fiscal_Bill_A4/6014556/' " w:xpath="/ns0:NavWordReportXmlPart[1]/ns0:SI_POS_Audit_Log_Aux_Info[1]/ns0:Bill[1]" w:storeItemID="{4169FB20-4BB3-4EFD-BB57-6CCBB8577D3C}" w16sdtdh:storeItemChecksum="trs67g=="/>
             </w:sdtPr>
             <w:sdtContent>
               <w:p>
@@ -261,10 +253,9 @@
                 <w:placeholder>
                   <w:docPart w:val="DefaultPlaceholder_-1854013440"/>
                 </w:placeholder>
-                <w15:dataBinding w:prefixMappings="xmlns:ns0='urn:microsoft-dynamics-nav/reports/NPR_SI_Fiscal_Bill_A4/6014556/' " w:xpath="/ns0:NavWordReportXmlPart[1]/ns0:SI_POS_Audit_Log_Aux_Info[1]/ns0:EntryDate[1]" w:storeItemID="{4169FB20-4BB3-4EFD-BB57-6CCBB8577D3C}" w16sdtdh:storeItemChecksum="lJeu1A=="/>
+                <w15:dataBinding w:prefixMappings="xmlns:ns0='urn:microsoft-dynamics-nav/reports/NPR_SI_Fiscal_Bill_A4/6014556/' " w:xpath="/ns0:NavWordReportXmlPart[1]/ns0:SI_POS_Audit_Log_Aux_Info[1]/ns0:EntryDate[1]" w:storeItemID="{4169FB20-4BB3-4EFD-BB57-6CCBB8577D3C}" w16sdtdh:storeItemChecksum="trs67g=="/>
               </w:sdtPr>
               <w:sdtContent>
-                <w:proofErr w:type="spellStart"/>
                 <w:r>
                   <w:rPr>
                     <w:b/>
@@ -272,7 +263,6 @@
                   </w:rPr>
                   <w:t>EntryDate</w:t>
                 </w:r>
-                <w:proofErr w:type="spellEnd"/>
               </w:sdtContent>
             </w:sdt>
             <w:r>
@@ -292,10 +282,9 @@
                 <w:placeholder>
                   <w:docPart w:val="DefaultPlaceholder_-1854013440"/>
                 </w:placeholder>
-                <w15:dataBinding w:prefixMappings="xmlns:ns0='urn:microsoft-dynamics-nav/reports/NPR_SI_Fiscal_Bill_A4/6014556/' " w:xpath="/ns0:NavWordReportXmlPart[1]/ns0:SI_POS_Audit_Log_Aux_Info[1]/ns0:LogTimeStamp[1]" w:storeItemID="{4169FB20-4BB3-4EFD-BB57-6CCBB8577D3C}" w16sdtdh:storeItemChecksum="lJeu1A=="/>
+                <w15:dataBinding w:prefixMappings="xmlns:ns0='urn:microsoft-dynamics-nav/reports/NPR_SI_Fiscal_Bill_A4/6014556/' " w:xpath="/ns0:NavWordReportXmlPart[1]/ns0:SI_POS_Audit_Log_Aux_Info[1]/ns0:LogTimeStamp[1]" w:storeItemID="{4169FB20-4BB3-4EFD-BB57-6CCBB8577D3C}" w16sdtdh:storeItemChecksum="trs67g=="/>
               </w:sdtPr>
               <w:sdtContent>
-                <w:proofErr w:type="spellStart"/>
                 <w:r>
                   <w:rPr>
                     <w:b/>
@@ -303,7 +292,6 @@
                   </w:rPr>
                   <w:t>LogTimeStamp</w:t>
                 </w:r>
-                <w:proofErr w:type="spellEnd"/>
               </w:sdtContent>
             </w:sdt>
           </w:p>
@@ -319,7 +307,7 @@
               <w:placeholder>
                 <w:docPart w:val="EDBB6E89DEE3465F932CA6D0F394A92F"/>
               </w:placeholder>
-              <w15:dataBinding w:prefixMappings="xmlns:ns0='urn:microsoft-dynamics-nav/reports/NPR_SI_Fiscal_Bill_A4/6014556/' " w:xpath="/ns0:NavWordReportXmlPart[1]/ns0:SI_POS_Audit_Log_Aux_Info[1]/ns0:CopyText[1]" w:storeItemID="{4169FB20-4BB3-4EFD-BB57-6CCBB8577D3C}" w16sdtdh:storeItemChecksum="lJeu1A=="/>
+              <w15:dataBinding w:prefixMappings="xmlns:ns0='urn:microsoft-dynamics-nav/reports/NPR_SI_Fiscal_Bill_A4/6014556/' " w:xpath="/ns0:NavWordReportXmlPart[1]/ns0:SI_POS_Audit_Log_Aux_Info[1]/ns0:CopyText[1]" w:storeItemID="{4169FB20-4BB3-4EFD-BB57-6CCBB8577D3C}" w16sdtdh:storeItemChecksum="trs67g=="/>
             </w:sdtPr>
             <w:sdtContent>
               <w:p>
@@ -331,7 +319,6 @@
                     <w:szCs w:val="22"/>
                   </w:rPr>
                 </w:pPr>
-                <w:proofErr w:type="spellStart"/>
                 <w:r>
                   <w:rPr>
                     <w:b/>
@@ -341,7 +328,6 @@
                   </w:rPr>
                   <w:t>CopyText</w:t>
                 </w:r>
-                <w:proofErr w:type="spellEnd"/>
               </w:p>
             </w:sdtContent>
           </w:sdt>
@@ -798,7 +784,7 @@
             <w:placeholder>
               <w:docPart w:val="DefaultPlaceholder_-1854013440"/>
             </w:placeholder>
-            <w15:dataBinding w:prefixMappings="xmlns:ns0='urn:microsoft-dynamics-nav/reports/NPR_SI_Fiscal_Bill_A4/6014556/' " w:xpath="/ns0:NavWordReportXmlPart[1]/ns0:SI_POS_Audit_Log_Aux_Info[1]/ns0:CustomerName[1]" w:storeItemID="{4169FB20-4BB3-4EFD-BB57-6CCBB8577D3C}" w16sdtdh:storeItemChecksum="lJeu1A=="/>
+            <w15:dataBinding w:prefixMappings="xmlns:ns0='urn:microsoft-dynamics-nav/reports/NPR_SI_Fiscal_Bill_A4/6014556/' " w:xpath="/ns0:NavWordReportXmlPart[1]/ns0:SI_POS_Audit_Log_Aux_Info[1]/ns0:CustomerName[1]" w:storeItemID="{4169FB20-4BB3-4EFD-BB57-6CCBB8577D3C}" w16sdtdh:storeItemChecksum="trs67g=="/>
           </w:sdtPr>
           <w:sdtContent>
             <w:tc>
@@ -821,7 +807,6 @@
                     <w:szCs w:val="22"/>
                   </w:rPr>
                 </w:pPr>
-                <w:proofErr w:type="spellStart"/>
                 <w:r>
                   <w:rPr>
                     <w:b/>
@@ -831,7 +816,6 @@
                   </w:rPr>
                   <w:t>CustomerName</w:t>
                 </w:r>
-                <w:proofErr w:type="spellEnd"/>
               </w:p>
             </w:tc>
           </w:sdtContent>
@@ -928,7 +912,7 @@
               <w:placeholder>
                 <w:docPart w:val="DefaultPlaceholder_-1854013440"/>
               </w:placeholder>
-              <w15:dataBinding w:prefixMappings="xmlns:ns0='urn:microsoft-dynamics-nav/reports/NPR_SI_Fiscal_Bill_A4/6014556/' " w:xpath="/ns0:NavWordReportXmlPart[1]/ns0:SI_POS_Audit_Log_Aux_Info[1]/ns0:CustomerAddress[1]" w:storeItemID="{4169FB20-4BB3-4EFD-BB57-6CCBB8577D3C}" w16sdtdh:storeItemChecksum="lJeu1A=="/>
+              <w15:dataBinding w:prefixMappings="xmlns:ns0='urn:microsoft-dynamics-nav/reports/NPR_SI_Fiscal_Bill_A4/6014556/' " w:xpath="/ns0:NavWordReportXmlPart[1]/ns0:SI_POS_Audit_Log_Aux_Info[1]/ns0:CustomerAddress[1]" w:storeItemID="{4169FB20-4BB3-4EFD-BB57-6CCBB8577D3C}" w16sdtdh:storeItemChecksum="trs67g=="/>
             </w:sdtPr>
             <w:sdtContent>
               <w:p>
@@ -941,7 +925,6 @@
                     <w:szCs w:val="22"/>
                   </w:rPr>
                 </w:pPr>
-                <w:proofErr w:type="spellStart"/>
                 <w:r>
                   <w:rPr>
                     <w:b/>
@@ -951,7 +934,6 @@
                   </w:rPr>
                   <w:t>CustomerAddress</w:t>
                 </w:r>
-                <w:proofErr w:type="spellEnd"/>
               </w:p>
             </w:sdtContent>
           </w:sdt>
@@ -967,7 +949,7 @@
               <w:placeholder>
                 <w:docPart w:val="DefaultPlaceholder_-1854013440"/>
               </w:placeholder>
-              <w15:dataBinding w:prefixMappings="xmlns:ns0='urn:microsoft-dynamics-nav/reports/NPR_SI_Fiscal_Bill_A4/6014556/' " w:xpath="/ns0:NavWordReportXmlPart[1]/ns0:SI_POS_Audit_Log_Aux_Info[1]/ns0:CustomerVATNo[1]" w:storeItemID="{4169FB20-4BB3-4EFD-BB57-6CCBB8577D3C}" w16sdtdh:storeItemChecksum="lJeu1A=="/>
+              <w15:dataBinding w:prefixMappings="xmlns:ns0='urn:microsoft-dynamics-nav/reports/NPR_SI_Fiscal_Bill_A4/6014556/' " w:xpath="/ns0:NavWordReportXmlPart[1]/ns0:SI_POS_Audit_Log_Aux_Info[1]/ns0:CustomerVATNo[1]" w:storeItemID="{4169FB20-4BB3-4EFD-BB57-6CCBB8577D3C}" w16sdtdh:storeItemChecksum="trs67g=="/>
             </w:sdtPr>
             <w:sdtContent>
               <w:p>
@@ -980,7 +962,6 @@
                     <w:szCs w:val="22"/>
                   </w:rPr>
                 </w:pPr>
-                <w:proofErr w:type="spellStart"/>
                 <w:r>
                   <w:rPr>
                     <w:b/>
@@ -990,7 +971,6 @@
                   </w:rPr>
                   <w:t>CustomerVATNo</w:t>
                 </w:r>
-                <w:proofErr w:type="spellEnd"/>
               </w:p>
             </w:sdtContent>
           </w:sdt>
@@ -1077,7 +1057,7 @@
             <w:placeholder>
               <w:docPart w:val="DefaultPlaceholder_-1854013440"/>
             </w:placeholder>
-            <w15:dataBinding w:prefixMappings="xmlns:ns0='urn:microsoft-dynamics-nav/reports/NPR_SI_Fiscal_Bill_A4/6014556/' " w:xpath="/ns0:NavWordReportXmlPart[1]/ns0:SI_POS_Audit_Log_Aux_Info[1]/ns0:CustomerPostCity[1]" w:storeItemID="{4169FB20-4BB3-4EFD-BB57-6CCBB8577D3C}" w16sdtdh:storeItemChecksum="lJeu1A=="/>
+            <w15:dataBinding w:prefixMappings="xmlns:ns0='urn:microsoft-dynamics-nav/reports/NPR_SI_Fiscal_Bill_A4/6014556/' " w:xpath="/ns0:NavWordReportXmlPart[1]/ns0:SI_POS_Audit_Log_Aux_Info[1]/ns0:CustomerPostCity[1]" w:storeItemID="{4169FB20-4BB3-4EFD-BB57-6CCBB8577D3C}" w16sdtdh:storeItemChecksum="trs67g=="/>
           </w:sdtPr>
           <w:sdtContent>
             <w:tc>
@@ -1086,7 +1066,7 @@
                 <w:tcBorders>
                   <w:top w:val="nil"/>
                   <w:left w:val="nil"/>
-                  <w:bottom w:val="single" w:sz="4" w:space="0" w:color="auto"/>
+                  <w:bottom w:val="single" w:color="auto" w:sz="4" w:space="0"/>
                   <w:right w:val="nil"/>
                 </w:tcBorders>
               </w:tcPr>
@@ -1100,7 +1080,6 @@
                     <w:szCs w:val="22"/>
                   </w:rPr>
                 </w:pPr>
-                <w:proofErr w:type="spellStart"/>
                 <w:r>
                   <w:rPr>
                     <w:b/>
@@ -1110,7 +1089,6 @@
                   </w:rPr>
                   <w:t>CustomerPostCity</w:t>
                 </w:r>
-                <w:proofErr w:type="spellEnd"/>
               </w:p>
             </w:tc>
           </w:sdtContent>
@@ -1122,7 +1100,7 @@
             <w:tcBorders>
               <w:top w:val="nil"/>
               <w:left w:val="nil"/>
-              <w:bottom w:val="single" w:sz="4" w:space="0" w:color="auto"/>
+              <w:bottom w:val="single" w:color="auto" w:sz="4" w:space="0"/>
               <w:right w:val="nil"/>
             </w:tcBorders>
           </w:tcPr>
@@ -1144,7 +1122,7 @@
             <w:tcBorders>
               <w:top w:val="nil"/>
               <w:left w:val="nil"/>
-              <w:bottom w:val="single" w:sz="4" w:space="0" w:color="auto"/>
+              <w:bottom w:val="single" w:color="auto" w:sz="4" w:space="0"/>
               <w:right w:val="nil"/>
             </w:tcBorders>
           </w:tcPr>
@@ -1165,7 +1143,7 @@
             <w:tcBorders>
               <w:top w:val="nil"/>
               <w:left w:val="nil"/>
-              <w:bottom w:val="single" w:sz="4" w:space="0" w:color="auto"/>
+              <w:bottom w:val="single" w:color="auto" w:sz="4" w:space="0"/>
               <w:right w:val="nil"/>
             </w:tcBorders>
           </w:tcPr>
@@ -1189,7 +1167,7 @@
           <w:tcPr>
             <w:tcW w:w="2508" w:type="dxa"/>
             <w:tcBorders>
-              <w:top w:val="single" w:sz="4" w:space="0" w:color="auto"/>
+              <w:top w:val="single" w:color="auto" w:sz="4" w:space="0"/>
               <w:left w:val="nil"/>
               <w:bottom w:val="nil"/>
               <w:right w:val="nil"/>
@@ -1210,7 +1188,7 @@
             <w:tcW w:w="3140" w:type="dxa"/>
             <w:gridSpan w:val="2"/>
             <w:tcBorders>
-              <w:top w:val="single" w:sz="4" w:space="0" w:color="auto"/>
+              <w:top w:val="single" w:color="auto" w:sz="4" w:space="0"/>
               <w:left w:val="nil"/>
               <w:bottom w:val="nil"/>
               <w:right w:val="nil"/>
@@ -1232,7 +1210,7 @@
             <w:tcW w:w="2064" w:type="dxa"/>
             <w:gridSpan w:val="2"/>
             <w:tcBorders>
-              <w:top w:val="single" w:sz="4" w:space="0" w:color="auto"/>
+              <w:top w:val="single" w:color="auto" w:sz="4" w:space="0"/>
               <w:left w:val="nil"/>
               <w:bottom w:val="nil"/>
               <w:right w:val="nil"/>
@@ -1253,7 +1231,7 @@
           <w:tcPr>
             <w:tcW w:w="2522" w:type="dxa"/>
             <w:tcBorders>
-              <w:top w:val="single" w:sz="4" w:space="0" w:color="auto"/>
+              <w:top w:val="single" w:color="auto" w:sz="4" w:space="0"/>
               <w:left w:val="nil"/>
               <w:bottom w:val="nil"/>
               <w:right w:val="nil"/>
@@ -1294,7 +1272,7 @@
             <w:placeholder>
               <w:docPart w:val="36568EEBC5CA4EE2858839DE0CDFE62A"/>
             </w:placeholder>
-            <w15:dataBinding w:prefixMappings="xmlns:ns0='urn:microsoft-dynamics-nav/reports/NPR_SI_Fiscal_Bill_A4/6014556/' " w:xpath="/ns0:NavWordReportXmlPart[1]/ns0:Labels[1]/ns0:ItemNameLbl[1]" w:storeItemID="{4169FB20-4BB3-4EFD-BB57-6CCBB8577D3C}" w16sdtdh:storeItemChecksum="lJeu1A=="/>
+            <w15:dataBinding w:prefixMappings="xmlns:ns0='urn:microsoft-dynamics-nav/reports/NPR_SI_Fiscal_Bill_A4/6014556/' " w:xpath="/ns0:NavWordReportXmlPart[1]/ns0:Labels[1]/ns0:ItemNameLbl[1]" w:storeItemID="{4169FB20-4BB3-4EFD-BB57-6CCBB8577D3C}" w16sdtdh:storeItemChecksum="trs67g=="/>
           </w:sdtPr>
           <w:sdtContent>
             <w:tc>
@@ -1317,7 +1295,6 @@
                     <w:szCs w:val="22"/>
                   </w:rPr>
                 </w:pPr>
-                <w:proofErr w:type="spellStart"/>
                 <w:r>
                   <w:rPr>
                     <w:b/>
@@ -1327,7 +1304,6 @@
                   </w:rPr>
                   <w:t>ItemNameLbl</w:t>
                 </w:r>
-                <w:proofErr w:type="spellEnd"/>
               </w:p>
             </w:tc>
           </w:sdtContent>
@@ -1356,7 +1332,7 @@
               <w:placeholder>
                 <w:docPart w:val="36568EEBC5CA4EE2858839DE0CDFE62A"/>
               </w:placeholder>
-              <w15:dataBinding w:prefixMappings="xmlns:ns0='urn:microsoft-dynamics-nav/reports/NPR_SI_Fiscal_Bill_A4/6014556/' " w:xpath="/ns0:NavWordReportXmlPart[1]/ns0:Labels[1]/ns0:UoMLbl[1]" w:storeItemID="{4169FB20-4BB3-4EFD-BB57-6CCBB8577D3C}" w16sdtdh:storeItemChecksum="lJeu1A=="/>
+              <w15:dataBinding w:prefixMappings="xmlns:ns0='urn:microsoft-dynamics-nav/reports/NPR_SI_Fiscal_Bill_A4/6014556/' " w:xpath="/ns0:NavWordReportXmlPart[1]/ns0:Labels[1]/ns0:UoMLbl[1]" w:storeItemID="{4169FB20-4BB3-4EFD-BB57-6CCBB8577D3C}" w16sdtdh:storeItemChecksum="trs67g=="/>
             </w:sdtPr>
             <w:sdtContent>
               <w:p>
@@ -1370,7 +1346,6 @@
                     <w:szCs w:val="22"/>
                   </w:rPr>
                 </w:pPr>
-                <w:proofErr w:type="spellStart"/>
                 <w:r>
                   <w:rPr>
                     <w:b/>
@@ -1380,7 +1355,6 @@
                   </w:rPr>
                   <w:t>UoMLbl</w:t>
                 </w:r>
-                <w:proofErr w:type="spellEnd"/>
               </w:p>
             </w:sdtContent>
           </w:sdt>
@@ -1396,7 +1370,7 @@
               <w:placeholder>
                 <w:docPart w:val="0003E5EE64354839B3F3CC05F4EBC7F9"/>
               </w:placeholder>
-              <w15:dataBinding w:prefixMappings="xmlns:ns0='urn:microsoft-dynamics-nav/reports/NPR_SI_Fiscal_Bill_A4/6014556/' " w:xpath="/ns0:NavWordReportXmlPart[1]/ns0:Labels[1]/ns0:QtyLbl[1]" w:storeItemID="{4169FB20-4BB3-4EFD-BB57-6CCBB8577D3C}" w16sdtdh:storeItemChecksum="lJeu1A=="/>
+              <w15:dataBinding w:prefixMappings="xmlns:ns0='urn:microsoft-dynamics-nav/reports/NPR_SI_Fiscal_Bill_A4/6014556/' " w:xpath="/ns0:NavWordReportXmlPart[1]/ns0:Labels[1]/ns0:QtyLbl[1]" w:storeItemID="{4169FB20-4BB3-4EFD-BB57-6CCBB8577D3C}" w16sdtdh:storeItemChecksum="trs67g=="/>
             </w:sdtPr>
             <w:sdtContent>
               <w:p>
@@ -1410,7 +1384,6 @@
                     <w:szCs w:val="22"/>
                   </w:rPr>
                 </w:pPr>
-                <w:proofErr w:type="spellStart"/>
                 <w:r>
                   <w:rPr>
                     <w:b/>
@@ -1420,7 +1393,6 @@
                   </w:rPr>
                   <w:t>QtyLbl</w:t>
                 </w:r>
-                <w:proofErr w:type="spellEnd"/>
               </w:p>
             </w:sdtContent>
           </w:sdt>
@@ -1437,7 +1409,7 @@
             <w:placeholder>
               <w:docPart w:val="36568EEBC5CA4EE2858839DE0CDFE62A"/>
             </w:placeholder>
-            <w15:dataBinding w:prefixMappings="xmlns:ns0='urn:microsoft-dynamics-nav/reports/NPR_SI_Fiscal_Bill_A4/6014556/' " w:xpath="/ns0:NavWordReportXmlPart[1]/ns0:Labels[1]/ns0:PriceLbl[1]" w:storeItemID="{4169FB20-4BB3-4EFD-BB57-6CCBB8577D3C}" w16sdtdh:storeItemChecksum="lJeu1A=="/>
+            <w15:dataBinding w:prefixMappings="xmlns:ns0='urn:microsoft-dynamics-nav/reports/NPR_SI_Fiscal_Bill_A4/6014556/' " w:xpath="/ns0:NavWordReportXmlPart[1]/ns0:Labels[1]/ns0:PriceLbl[1]" w:storeItemID="{4169FB20-4BB3-4EFD-BB57-6CCBB8577D3C}" w16sdtdh:storeItemChecksum="trs67g=="/>
           </w:sdtPr>
           <w:sdtContent>
             <w:tc>
@@ -1462,7 +1434,6 @@
                     <w:szCs w:val="22"/>
                   </w:rPr>
                 </w:pPr>
-                <w:proofErr w:type="spellStart"/>
                 <w:r>
                   <w:rPr>
                     <w:b/>
@@ -1472,7 +1443,6 @@
                   </w:rPr>
                   <w:t>PriceLbl</w:t>
                 </w:r>
-                <w:proofErr w:type="spellEnd"/>
               </w:p>
             </w:tc>
           </w:sdtContent>
@@ -1489,7 +1459,7 @@
             <w:placeholder>
               <w:docPart w:val="36568EEBC5CA4EE2858839DE0CDFE62A"/>
             </w:placeholder>
-            <w15:dataBinding w:prefixMappings="xmlns:ns0='urn:microsoft-dynamics-nav/reports/NPR_SI_Fiscal_Bill_A4/6014556/' " w:xpath="/ns0:NavWordReportXmlPart[1]/ns0:Labels[1]/ns0:DiscountLbl[1]" w:storeItemID="{4169FB20-4BB3-4EFD-BB57-6CCBB8577D3C}" w16sdtdh:storeItemChecksum="lJeu1A=="/>
+            <w15:dataBinding w:prefixMappings="xmlns:ns0='urn:microsoft-dynamics-nav/reports/NPR_SI_Fiscal_Bill_A4/6014556/' " w:xpath="/ns0:NavWordReportXmlPart[1]/ns0:Labels[1]/ns0:DiscountLbl[1]" w:storeItemID="{4169FB20-4BB3-4EFD-BB57-6CCBB8577D3C}" w16sdtdh:storeItemChecksum="trs67g=="/>
           </w:sdtPr>
           <w:sdtContent>
             <w:tc>
@@ -1513,7 +1483,6 @@
                     <w:szCs w:val="22"/>
                   </w:rPr>
                 </w:pPr>
-                <w:proofErr w:type="spellStart"/>
                 <w:r>
                   <w:rPr>
                     <w:b/>
@@ -1523,7 +1492,6 @@
                   </w:rPr>
                   <w:t>DiscountLbl</w:t>
                 </w:r>
-                <w:proofErr w:type="spellEnd"/>
               </w:p>
             </w:tc>
           </w:sdtContent>
@@ -1539,7 +1507,7 @@
             <w:tcBorders>
               <w:top w:val="nil"/>
               <w:left w:val="nil"/>
-              <w:bottom w:val="single" w:sz="4" w:space="0" w:color="auto"/>
+              <w:bottom w:val="single" w:color="auto" w:sz="4" w:space="0"/>
               <w:right w:val="nil"/>
             </w:tcBorders>
           </w:tcPr>
@@ -1563,7 +1531,7 @@
             <w:tcBorders>
               <w:top w:val="nil"/>
               <w:left w:val="nil"/>
-              <w:bottom w:val="single" w:sz="4" w:space="0" w:color="auto"/>
+              <w:bottom w:val="single" w:color="auto" w:sz="4" w:space="0"/>
               <w:right w:val="nil"/>
             </w:tcBorders>
           </w:tcPr>
@@ -1592,7 +1560,7 @@
             <w:placeholder>
               <w:docPart w:val="36568EEBC5CA4EE2858839DE0CDFE62A"/>
             </w:placeholder>
-            <w15:dataBinding w:prefixMappings="xmlns:ns0='urn:microsoft-dynamics-nav/reports/NPR_SI_Fiscal_Bill_A4/6014556/' " w:xpath="/ns0:NavWordReportXmlPart[1]/ns0:Labels[1]/ns0:PercLbl[1]" w:storeItemID="{4169FB20-4BB3-4EFD-BB57-6CCBB8577D3C}" w16sdtdh:storeItemChecksum="lJeu1A=="/>
+            <w15:dataBinding w:prefixMappings="xmlns:ns0='urn:microsoft-dynamics-nav/reports/NPR_SI_Fiscal_Bill_A4/6014556/' " w:xpath="/ns0:NavWordReportXmlPart[1]/ns0:Labels[1]/ns0:PercLbl[1]" w:storeItemID="{4169FB20-4BB3-4EFD-BB57-6CCBB8577D3C}" w16sdtdh:storeItemChecksum="trs67g=="/>
           </w:sdtPr>
           <w:sdtContent>
             <w:tc>
@@ -1602,7 +1570,7 @@
                 <w:tcBorders>
                   <w:top w:val="nil"/>
                   <w:left w:val="nil"/>
-                  <w:bottom w:val="single" w:sz="4" w:space="0" w:color="auto"/>
+                  <w:bottom w:val="single" w:color="auto" w:sz="4" w:space="0"/>
                   <w:right w:val="nil"/>
                 </w:tcBorders>
               </w:tcPr>
@@ -1617,7 +1585,6 @@
                     <w:szCs w:val="22"/>
                   </w:rPr>
                 </w:pPr>
-                <w:proofErr w:type="spellStart"/>
                 <w:r>
                   <w:rPr>
                     <w:b/>
@@ -1627,7 +1594,6 @@
                   </w:rPr>
                   <w:t>PercLbl</w:t>
                 </w:r>
-                <w:proofErr w:type="spellEnd"/>
               </w:p>
             </w:tc>
           </w:sdtContent>
@@ -1644,7 +1610,7 @@
             <w:placeholder>
               <w:docPart w:val="36568EEBC5CA4EE2858839DE0CDFE62A"/>
             </w:placeholder>
-            <w15:dataBinding w:prefixMappings="xmlns:ns0='urn:microsoft-dynamics-nav/reports/NPR_SI_Fiscal_Bill_A4/6014556/' " w:xpath="/ns0:NavWordReportXmlPart[1]/ns0:Labels[1]/ns0:TotalLbl[1]" w:storeItemID="{4169FB20-4BB3-4EFD-BB57-6CCBB8577D3C}" w16sdtdh:storeItemChecksum="lJeu1A=="/>
+            <w15:dataBinding w:prefixMappings="xmlns:ns0='urn:microsoft-dynamics-nav/reports/NPR_SI_Fiscal_Bill_A4/6014556/' " w:xpath="/ns0:NavWordReportXmlPart[1]/ns0:Labels[1]/ns0:TotalLbl[1]" w:storeItemID="{4169FB20-4BB3-4EFD-BB57-6CCBB8577D3C}" w16sdtdh:storeItemChecksum="trs67g=="/>
           </w:sdtPr>
           <w:sdtContent>
             <w:tc>
@@ -1653,7 +1619,7 @@
                 <w:tcBorders>
                   <w:top w:val="nil"/>
                   <w:left w:val="nil"/>
-                  <w:bottom w:val="single" w:sz="4" w:space="0" w:color="auto"/>
+                  <w:bottom w:val="single" w:color="auto" w:sz="4" w:space="0"/>
                   <w:right w:val="nil"/>
                 </w:tcBorders>
               </w:tcPr>
@@ -1668,7 +1634,6 @@
                     <w:szCs w:val="22"/>
                   </w:rPr>
                 </w:pPr>
-                <w:proofErr w:type="spellStart"/>
                 <w:r>
                   <w:rPr>
                     <w:b/>
@@ -1678,7 +1643,6 @@
                   </w:rPr>
                   <w:t>TotalLbl</w:t>
                 </w:r>
-                <w:proofErr w:type="spellEnd"/>
               </w:p>
             </w:tc>
           </w:sdtContent>
@@ -1692,7 +1656,7 @@
           <w:tcPr>
             <w:tcW w:w="2508" w:type="dxa"/>
             <w:tcBorders>
-              <w:top w:val="single" w:sz="4" w:space="0" w:color="auto"/>
+              <w:top w:val="single" w:color="auto" w:sz="4" w:space="0"/>
               <w:left w:val="nil"/>
               <w:bottom w:val="nil"/>
               <w:right w:val="nil"/>
@@ -1713,7 +1677,7 @@
             <w:tcW w:w="3140" w:type="dxa"/>
             <w:gridSpan w:val="2"/>
             <w:tcBorders>
-              <w:top w:val="single" w:sz="4" w:space="0" w:color="auto"/>
+              <w:top w:val="single" w:color="auto" w:sz="4" w:space="0"/>
               <w:left w:val="nil"/>
               <w:bottom w:val="nil"/>
               <w:right w:val="nil"/>
@@ -1735,7 +1699,7 @@
             <w:tcW w:w="2064" w:type="dxa"/>
             <w:gridSpan w:val="2"/>
             <w:tcBorders>
-              <w:top w:val="single" w:sz="4" w:space="0" w:color="auto"/>
+              <w:top w:val="single" w:color="auto" w:sz="4" w:space="0"/>
               <w:left w:val="nil"/>
               <w:bottom w:val="nil"/>
               <w:right w:val="nil"/>
@@ -1756,7 +1720,7 @@
           <w:tcPr>
             <w:tcW w:w="2522" w:type="dxa"/>
             <w:tcBorders>
-              <w:top w:val="single" w:sz="4" w:space="0" w:color="auto"/>
+              <w:top w:val="single" w:color="auto" w:sz="4" w:space="0"/>
               <w:left w:val="nil"/>
               <w:bottom w:val="nil"/>
               <w:right w:val="nil"/>
@@ -1783,7 +1747,7 @@
           <w:alias w:val="#Nav: /SI_POS_Audit_Log_Aux_Info/POS_Entry_Lines"/>
           <w:tag w:val="#Nav: NPR_SI_Fiscal_Bill_A4/6014556"/>
           <w:id w:val="1115570145"/>
-          <w15:dataBinding w:prefixMappings="xmlns:ns0='urn:microsoft-dynamics-nav/reports/NPR_SI_Fiscal_Bill_A4/6014556/' " w:xpath="/ns0:NavWordReportXmlPart[1]/ns0:SI_POS_Audit_Log_Aux_Info[1]/ns0:POS_Entry_Lines" w:storeItemID="{4169FB20-4BB3-4EFD-BB57-6CCBB8577D3C}"/>
+          <w15:dataBinding w:prefixMappings="xmlns:ns0='urn:microsoft-dynamics-nav/reports/NPR_SI_Fiscal_Bill_A4/6014556/'" w:xpath="/ns0:NavWordReportXmlPart[1]/ns0:SI_POS_Audit_Log_Aux_Info[1]/ns0:POS_Entry_Lines" w:storeItemID="{4169FB20-4BB3-4EFD-BB57-6CCBB8577D3C}"/>
           <w15:repeatingSection/>
         </w:sdtPr>
         <w:sdtContent>
@@ -1816,7 +1780,7 @@
                     <w:placeholder>
                       <w:docPart w:val="85AAF6D641FC4C79826FF7093DAA7A84"/>
                     </w:placeholder>
-                    <w15:dataBinding w:prefixMappings="xmlns:ns0='urn:microsoft-dynamics-nav/reports/NPR_SI_Fiscal_Bill_A4/6014556/' " w:xpath="/ns0:NavWordReportXmlPart[1]/ns0:SI_POS_Audit_Log_Aux_Info[1]/ns0:POS_Entry_Lines[1]/ns0:ItemDescription[1]" w:storeItemID="{4169FB20-4BB3-4EFD-BB57-6CCBB8577D3C}" w16sdtdh:storeItemChecksum="lJeu1A=="/>
+                    <w15:dataBinding w:prefixMappings="xmlns:ns0='urn:microsoft-dynamics-nav/reports/NPR_SI_Fiscal_Bill_A4/6014556/' " w:xpath="/ns0:NavWordReportXmlPart[1]/ns0:SI_POS_Audit_Log_Aux_Info[1]/ns0:POS_Entry_Lines[1]/ns0:ItemDescription[1]" w:storeItemID="{4169FB20-4BB3-4EFD-BB57-6CCBB8577D3C}" w16sdtdh:storeItemChecksum="trs67g=="/>
                   </w:sdtPr>
                   <w:sdtContent>
                     <w:tc>
@@ -1836,7 +1800,6 @@
                             <w:szCs w:val="22"/>
                           </w:rPr>
                         </w:pPr>
-                        <w:proofErr w:type="spellStart"/>
                         <w:r>
                           <w:rPr>
                             <w:sz w:val="22"/>
@@ -1844,7 +1807,6 @@
                           </w:rPr>
                           <w:t>ItemDescription</w:t>
                         </w:r>
-                        <w:proofErr w:type="spellEnd"/>
                       </w:p>
                     </w:tc>
                   </w:sdtContent>
@@ -1861,7 +1823,7 @@
                     <w:placeholder>
                       <w:docPart w:val="BF14EC5837FE4FE29D4E111559C7C816"/>
                     </w:placeholder>
-                    <w15:dataBinding w:prefixMappings="xmlns:ns0='urn:microsoft-dynamics-nav/reports/NPR_SI_Fiscal_Bill_A4/6014556/' " w:xpath="/ns0:NavWordReportXmlPart[1]/ns0:SI_POS_Audit_Log_Aux_Info[1]/ns0:POS_Entry_Lines[1]/ns0:UOM[1]" w:storeItemID="{4169FB20-4BB3-4EFD-BB57-6CCBB8577D3C}" w16sdtdh:storeItemChecksum="lJeu1A=="/>
+                    <w15:dataBinding w:prefixMappings="xmlns:ns0='urn:microsoft-dynamics-nav/reports/NPR_SI_Fiscal_Bill_A4/6014556/' " w:xpath="/ns0:NavWordReportXmlPart[1]/ns0:SI_POS_Audit_Log_Aux_Info[1]/ns0:POS_Entry_Lines[1]/ns0:UOM[1]" w:storeItemID="{4169FB20-4BB3-4EFD-BB57-6CCBB8577D3C}" w16sdtdh:storeItemChecksum="trs67g=="/>
                   </w:sdtPr>
                   <w:sdtContent>
                     <w:tc>
@@ -1906,7 +1868,7 @@
                     <w:placeholder>
                       <w:docPart w:val="BF14EC5837FE4FE29D4E111559C7C816"/>
                     </w:placeholder>
-                    <w15:dataBinding w:prefixMappings="xmlns:ns0='urn:microsoft-dynamics-nav/reports/NPR_SI_Fiscal_Bill_A4/6014556/' " w:xpath="/ns0:NavWordReportXmlPart[1]/ns0:SI_POS_Audit_Log_Aux_Info[1]/ns0:POS_Entry_Lines[1]/ns0:UnitPrice[1]" w:storeItemID="{4169FB20-4BB3-4EFD-BB57-6CCBB8577D3C}" w16sdtdh:storeItemChecksum="lJeu1A=="/>
+                    <w15:dataBinding w:prefixMappings="xmlns:ns0='urn:microsoft-dynamics-nav/reports/NPR_SI_Fiscal_Bill_A4/6014556/' " w:xpath="/ns0:NavWordReportXmlPart[1]/ns0:SI_POS_Audit_Log_Aux_Info[1]/ns0:POS_Entry_Lines[1]/ns0:UnitPrice[1]" w:storeItemID="{4169FB20-4BB3-4EFD-BB57-6CCBB8577D3C}" w16sdtdh:storeItemChecksum="trs67g=="/>
                   </w:sdtPr>
                   <w:sdtContent>
                     <w:tc>
@@ -1928,7 +1890,6 @@
                             <w:szCs w:val="22"/>
                           </w:rPr>
                         </w:pPr>
-                        <w:proofErr w:type="spellStart"/>
                         <w:r>
                           <w:rPr>
                             <w:sz w:val="22"/>
@@ -1936,7 +1897,6 @@
                           </w:rPr>
                           <w:t>UnitPrice</w:t>
                         </w:r>
-                        <w:proofErr w:type="spellEnd"/>
                       </w:p>
                     </w:tc>
                   </w:sdtContent>
@@ -1953,7 +1913,7 @@
                     <w:placeholder>
                       <w:docPart w:val="BF14EC5837FE4FE29D4E111559C7C816"/>
                     </w:placeholder>
-                    <w15:dataBinding w:prefixMappings="xmlns:ns0='urn:microsoft-dynamics-nav/reports/NPR_SI_Fiscal_Bill_A4/6014556/' " w:xpath="/ns0:NavWordReportXmlPart[1]/ns0:SI_POS_Audit_Log_Aux_Info[1]/ns0:POS_Entry_Lines[1]/ns0:DiscountAmount[1]" w:storeItemID="{4169FB20-4BB3-4EFD-BB57-6CCBB8577D3C}" w16sdtdh:storeItemChecksum="lJeu1A=="/>
+                    <w15:dataBinding w:prefixMappings="xmlns:ns0='urn:microsoft-dynamics-nav/reports/NPR_SI_Fiscal_Bill_A4/6014556/' " w:xpath="/ns0:NavWordReportXmlPart[1]/ns0:SI_POS_Audit_Log_Aux_Info[1]/ns0:POS_Entry_Lines[1]/ns0:DiscountAmount[1]" w:storeItemID="{4169FB20-4BB3-4EFD-BB57-6CCBB8577D3C}" w16sdtdh:storeItemChecksum="trs67g=="/>
                   </w:sdtPr>
                   <w:sdtContent>
                     <w:tc>
@@ -1974,7 +1934,6 @@
                             <w:szCs w:val="22"/>
                           </w:rPr>
                         </w:pPr>
-                        <w:proofErr w:type="spellStart"/>
                         <w:r>
                           <w:rPr>
                             <w:sz w:val="22"/>
@@ -1982,7 +1941,6 @@
                           </w:rPr>
                           <w:t>DiscountAmount</w:t>
                         </w:r>
-                        <w:proofErr w:type="spellEnd"/>
                       </w:p>
                     </w:tc>
                   </w:sdtContent>
@@ -2023,7 +1981,7 @@
                     <w:placeholder>
                       <w:docPart w:val="BF14EC5837FE4FE29D4E111559C7C816"/>
                     </w:placeholder>
-                    <w15:dataBinding w:prefixMappings="xmlns:ns0='urn:microsoft-dynamics-nav/reports/NPR_SI_Fiscal_Bill_A4/6014556/' " w:xpath="/ns0:NavWordReportXmlPart[1]/ns0:SI_POS_Audit_Log_Aux_Info[1]/ns0:POS_Entry_Lines[1]/ns0:Quantity[1]" w:storeItemID="{4169FB20-4BB3-4EFD-BB57-6CCBB8577D3C}" w16sdtdh:storeItemChecksum="lJeu1A=="/>
+                    <w15:dataBinding w:prefixMappings="xmlns:ns0='urn:microsoft-dynamics-nav/reports/NPR_SI_Fiscal_Bill_A4/6014556/' " w:xpath="/ns0:NavWordReportXmlPart[1]/ns0:SI_POS_Audit_Log_Aux_Info[1]/ns0:POS_Entry_Lines[1]/ns0:Quantity[1]" w:storeItemID="{4169FB20-4BB3-4EFD-BB57-6CCBB8577D3C}" w16sdtdh:storeItemChecksum="trs67g=="/>
                   </w:sdtPr>
                   <w:sdtContent>
                     <w:tc>
@@ -2068,7 +2026,7 @@
                     <w:placeholder>
                       <w:docPart w:val="BF14EC5837FE4FE29D4E111559C7C816"/>
                     </w:placeholder>
-                    <w15:dataBinding w:prefixMappings="xmlns:ns0='urn:microsoft-dynamics-nav/reports/NPR_SI_Fiscal_Bill_A4/6014556/' " w:xpath="/ns0:NavWordReportXmlPart[1]/ns0:SI_POS_Audit_Log_Aux_Info[1]/ns0:POS_Entry_Lines[1]/ns0:DiscountPerc[1]" w:storeItemID="{4169FB20-4BB3-4EFD-BB57-6CCBB8577D3C}" w16sdtdh:storeItemChecksum="lJeu1A=="/>
+                    <w15:dataBinding w:prefixMappings="xmlns:ns0='urn:microsoft-dynamics-nav/reports/NPR_SI_Fiscal_Bill_A4/6014556/' " w:xpath="/ns0:NavWordReportXmlPart[1]/ns0:SI_POS_Audit_Log_Aux_Info[1]/ns0:POS_Entry_Lines[1]/ns0:DiscountPerc[1]" w:storeItemID="{4169FB20-4BB3-4EFD-BB57-6CCBB8577D3C}" w16sdtdh:storeItemChecksum="trs67g=="/>
                   </w:sdtPr>
                   <w:sdtContent>
                     <w:tc>
@@ -2090,7 +2048,6 @@
                             <w:szCs w:val="22"/>
                           </w:rPr>
                         </w:pPr>
-                        <w:proofErr w:type="spellStart"/>
                         <w:r>
                           <w:rPr>
                             <w:sz w:val="22"/>
@@ -2098,7 +2055,6 @@
                           </w:rPr>
                           <w:t>DiscountPerc</w:t>
                         </w:r>
-                        <w:proofErr w:type="spellEnd"/>
                       </w:p>
                     </w:tc>
                   </w:sdtContent>
@@ -2115,7 +2071,7 @@
                     <w:placeholder>
                       <w:docPart w:val="BF14EC5837FE4FE29D4E111559C7C816"/>
                     </w:placeholder>
-                    <w15:dataBinding w:prefixMappings="xmlns:ns0='urn:microsoft-dynamics-nav/reports/NPR_SI_Fiscal_Bill_A4/6014556/' " w:xpath="/ns0:NavWordReportXmlPart[1]/ns0:SI_POS_Audit_Log_Aux_Info[1]/ns0:POS_Entry_Lines[1]/ns0:AmountIncludingVAT[1]" w:storeItemID="{4169FB20-4BB3-4EFD-BB57-6CCBB8577D3C}" w16sdtdh:storeItemChecksum="lJeu1A=="/>
+                    <w15:dataBinding w:prefixMappings="xmlns:ns0='urn:microsoft-dynamics-nav/reports/NPR_SI_Fiscal_Bill_A4/6014556/' " w:xpath="/ns0:NavWordReportXmlPart[1]/ns0:SI_POS_Audit_Log_Aux_Info[1]/ns0:POS_Entry_Lines[1]/ns0:AmountIncludingVAT[1]" w:storeItemID="{4169FB20-4BB3-4EFD-BB57-6CCBB8577D3C}" w16sdtdh:storeItemChecksum="trs67g=="/>
                   </w:sdtPr>
                   <w:sdtContent>
                     <w:tc>
@@ -2136,7 +2092,6 @@
                             <w:szCs w:val="22"/>
                           </w:rPr>
                         </w:pPr>
-                        <w:proofErr w:type="spellStart"/>
                         <w:r>
                           <w:rPr>
                             <w:sz w:val="22"/>
@@ -2144,7 +2099,6 @@
                           </w:rPr>
                           <w:t>AmountIncludingVAT</w:t>
                         </w:r>
-                        <w:proofErr w:type="spellEnd"/>
                       </w:p>
                     </w:tc>
                   </w:sdtContent>
@@ -2238,7 +2192,7 @@
           <w:alias w:val="#Nav: /SI_POS_Audit_Log_Aux_Info/POS_Entry_Comment_Lines"/>
           <w:tag w:val="#Nav: NPR_SI_Fiscal_Bill_A4/6014556"/>
           <w:id w:val="-1268150051"/>
-          <w15:dataBinding w:prefixMappings="xmlns:ns0='urn:microsoft-dynamics-nav/reports/NPR_SI_Fiscal_Bill_A4/6014556/' " w:xpath="/ns0:NavWordReportXmlPart[1]/ns0:SI_POS_Audit_Log_Aux_Info[1]/ns0:POS_Entry_Comment_Lines" w:storeItemID="{4169FB20-4BB3-4EFD-BB57-6CCBB8577D3C}"/>
+          <w15:dataBinding w:prefixMappings="xmlns:ns0='urn:microsoft-dynamics-nav/reports/NPR_SI_Fiscal_Bill_A4/6014556/'" w:xpath="/ns0:NavWordReportXmlPart[1]/ns0:SI_POS_Audit_Log_Aux_Info[1]/ns0:POS_Entry_Comment_Lines" w:storeItemID="{4169FB20-4BB3-4EFD-BB57-6CCBB8577D3C}"/>
           <w15:repeatingSection/>
         </w:sdtPr>
         <w:sdtContent>
@@ -2327,7 +2281,7 @@
             <w:placeholder>
               <w:docPart w:val="441B4EB299544A6DB872CFDC87B60E7B"/>
             </w:placeholder>
-            <w15:dataBinding w:prefixMappings="xmlns:ns0='urn:microsoft-dynamics-nav/reports/NPR_SI_Fiscal_Bill_A4/6014556/' " w:xpath="/ns0:NavWordReportXmlPart[1]/ns0:Labels[1]/ns0:ToPayLbl[1]" w:storeItemID="{4169FB20-4BB3-4EFD-BB57-6CCBB8577D3C}" w16sdtdh:storeItemChecksum="lJeu1A=="/>
+            <w15:dataBinding w:prefixMappings="xmlns:ns0='urn:microsoft-dynamics-nav/reports/NPR_SI_Fiscal_Bill_A4/6014556/' " w:xpath="/ns0:NavWordReportXmlPart[1]/ns0:Labels[1]/ns0:ToPayLbl[1]" w:storeItemID="{4169FB20-4BB3-4EFD-BB57-6CCBB8577D3C}" w16sdtdh:storeItemChecksum="trs67g=="/>
           </w:sdtPr>
           <w:sdtContent>
             <w:tc>
@@ -2335,9 +2289,9 @@
                 <w:tcW w:w="5080" w:type="dxa"/>
                 <w:gridSpan w:val="2"/>
                 <w:tcBorders>
-                  <w:top w:val="single" w:sz="4" w:space="0" w:color="auto"/>
+                  <w:top w:val="single" w:color="auto" w:sz="4" w:space="0"/>
                   <w:left w:val="nil"/>
-                  <w:bottom w:val="single" w:sz="4" w:space="0" w:color="auto"/>
+                  <w:bottom w:val="single" w:color="auto" w:sz="4" w:space="0"/>
                   <w:right w:val="nil"/>
                 </w:tcBorders>
               </w:tcPr>
@@ -2351,7 +2305,6 @@
                     <w:szCs w:val="22"/>
                   </w:rPr>
                 </w:pPr>
-                <w:proofErr w:type="spellStart"/>
                 <w:r>
                   <w:rPr>
                     <w:b/>
@@ -2361,7 +2314,6 @@
                   </w:rPr>
                   <w:t>ToPayLbl</w:t>
                 </w:r>
-                <w:proofErr w:type="spellEnd"/>
               </w:p>
             </w:tc>
           </w:sdtContent>
@@ -2371,9 +2323,9 @@
             <w:tcW w:w="2632" w:type="dxa"/>
             <w:gridSpan w:val="3"/>
             <w:tcBorders>
-              <w:top w:val="single" w:sz="4" w:space="0" w:color="auto"/>
-              <w:left w:val="nil"/>
-              <w:bottom w:val="single" w:sz="4" w:space="0" w:color="auto"/>
+              <w:top w:val="single" w:color="auto" w:sz="4" w:space="0"/>
+              <w:left w:val="nil"/>
+              <w:bottom w:val="single" w:color="auto" w:sz="4" w:space="0"/>
               <w:right w:val="nil"/>
             </w:tcBorders>
           </w:tcPr>
@@ -2402,16 +2354,16 @@
             <w:placeholder>
               <w:docPart w:val="BF14EC5837FE4FE29D4E111559C7C816"/>
             </w:placeholder>
-            <w15:dataBinding w:prefixMappings="xmlns:ns0='urn:microsoft-dynamics-nav/reports/NPR_SI_Fiscal_Bill_A4/6014556/' " w:xpath="/ns0:NavWordReportXmlPart[1]/ns0:SI_POS_Audit_Log_Aux_Info[1]/ns0:TotalAmount[1]" w:storeItemID="{4169FB20-4BB3-4EFD-BB57-6CCBB8577D3C}" w16sdtdh:storeItemChecksum="lJeu1A=="/>
+            <w15:dataBinding w:prefixMappings="xmlns:ns0='urn:microsoft-dynamics-nav/reports/NPR_SI_Fiscal_Bill_A4/6014556/' " w:xpath="/ns0:NavWordReportXmlPart[1]/ns0:SI_POS_Audit_Log_Aux_Info[1]/ns0:TotalAmount[1]" w:storeItemID="{4169FB20-4BB3-4EFD-BB57-6CCBB8577D3C}" w16sdtdh:storeItemChecksum="trs67g=="/>
           </w:sdtPr>
           <w:sdtContent>
             <w:tc>
               <w:tcPr>
                 <w:tcW w:w="2522" w:type="dxa"/>
                 <w:tcBorders>
-                  <w:top w:val="single" w:sz="4" w:space="0" w:color="auto"/>
+                  <w:top w:val="single" w:color="auto" w:sz="4" w:space="0"/>
                   <w:left w:val="nil"/>
-                  <w:bottom w:val="single" w:sz="4" w:space="0" w:color="auto"/>
+                  <w:bottom w:val="single" w:color="auto" w:sz="4" w:space="0"/>
                   <w:right w:val="nil"/>
                 </w:tcBorders>
               </w:tcPr>
@@ -2426,7 +2378,6 @@
                     <w:szCs w:val="22"/>
                   </w:rPr>
                 </w:pPr>
-                <w:proofErr w:type="spellStart"/>
                 <w:r>
                   <w:rPr>
                     <w:b/>
@@ -2436,7 +2387,6 @@
                   </w:rPr>
                   <w:t>TotalAmount</w:t>
                 </w:r>
-                <w:proofErr w:type="spellEnd"/>
               </w:p>
             </w:tc>
           </w:sdtContent>
@@ -2456,16 +2406,16 @@
             <w:placeholder>
               <w:docPart w:val="BF14EC5837FE4FE29D4E111559C7C816"/>
             </w:placeholder>
-            <w15:dataBinding w:prefixMappings="xmlns:ns0='urn:microsoft-dynamics-nav/reports/NPR_SI_Fiscal_Bill_A4/6014556/' " w:xpath="/ns0:NavWordReportXmlPart[1]/ns0:Labels[1]/ns0:PaymentMethodLbl[1]" w:storeItemID="{4169FB20-4BB3-4EFD-BB57-6CCBB8577D3C}" w16sdtdh:storeItemChecksum="lJeu1A=="/>
+            <w15:dataBinding w:prefixMappings="xmlns:ns0='urn:microsoft-dynamics-nav/reports/NPR_SI_Fiscal_Bill_A4/6014556/' " w:xpath="/ns0:NavWordReportXmlPart[1]/ns0:Labels[1]/ns0:PaymentMethodLbl[1]" w:storeItemID="{4169FB20-4BB3-4EFD-BB57-6CCBB8577D3C}" w16sdtdh:storeItemChecksum="trs67g=="/>
           </w:sdtPr>
           <w:sdtContent>
             <w:tc>
               <w:tcPr>
                 <w:tcW w:w="2508" w:type="dxa"/>
                 <w:tcBorders>
-                  <w:top w:val="single" w:sz="4" w:space="0" w:color="auto"/>
+                  <w:top w:val="single" w:color="auto" w:sz="4" w:space="0"/>
                   <w:left w:val="nil"/>
-                  <w:bottom w:val="single" w:sz="4" w:space="0" w:color="auto"/>
+                  <w:bottom w:val="single" w:color="auto" w:sz="4" w:space="0"/>
                   <w:right w:val="nil"/>
                 </w:tcBorders>
               </w:tcPr>
@@ -2477,7 +2427,6 @@
                     <w:szCs w:val="22"/>
                   </w:rPr>
                 </w:pPr>
-                <w:proofErr w:type="spellStart"/>
                 <w:r>
                   <w:rPr>
                     <w:sz w:val="22"/>
@@ -2485,7 +2434,6 @@
                   </w:rPr>
                   <w:t>PaymentMethodLbl</w:t>
                 </w:r>
-                <w:proofErr w:type="spellEnd"/>
               </w:p>
             </w:tc>
           </w:sdtContent>
@@ -2494,9 +2442,9 @@
           <w:tcPr>
             <w:tcW w:w="2572" w:type="dxa"/>
             <w:tcBorders>
-              <w:top w:val="single" w:sz="4" w:space="0" w:color="auto"/>
-              <w:left w:val="nil"/>
-              <w:bottom w:val="single" w:sz="4" w:space="0" w:color="auto"/>
+              <w:top w:val="single" w:color="auto" w:sz="4" w:space="0"/>
+              <w:left w:val="nil"/>
+              <w:bottom w:val="single" w:color="auto" w:sz="4" w:space="0"/>
               <w:right w:val="nil"/>
             </w:tcBorders>
           </w:tcPr>
@@ -2516,9 +2464,9 @@
             <w:tcW w:w="2632" w:type="dxa"/>
             <w:gridSpan w:val="3"/>
             <w:tcBorders>
-              <w:top w:val="single" w:sz="4" w:space="0" w:color="auto"/>
-              <w:left w:val="nil"/>
-              <w:bottom w:val="single" w:sz="4" w:space="0" w:color="auto"/>
+              <w:top w:val="single" w:color="auto" w:sz="4" w:space="0"/>
+              <w:left w:val="nil"/>
+              <w:bottom w:val="single" w:color="auto" w:sz="4" w:space="0"/>
               <w:right w:val="nil"/>
             </w:tcBorders>
           </w:tcPr>
@@ -2543,16 +2491,16 @@
             <w:placeholder>
               <w:docPart w:val="BF14EC5837FE4FE29D4E111559C7C816"/>
             </w:placeholder>
-            <w15:dataBinding w:prefixMappings="xmlns:ns0='urn:microsoft-dynamics-nav/reports/NPR_SI_Fiscal_Bill_A4/6014556/' " w:xpath="/ns0:NavWordReportXmlPart[1]/ns0:Labels[1]/ns0:PriceLbl[1]" w:storeItemID="{4169FB20-4BB3-4EFD-BB57-6CCBB8577D3C}" w16sdtdh:storeItemChecksum="lJeu1A=="/>
+            <w15:dataBinding w:prefixMappings="xmlns:ns0='urn:microsoft-dynamics-nav/reports/NPR_SI_Fiscal_Bill_A4/6014556/' " w:xpath="/ns0:NavWordReportXmlPart[1]/ns0:Labels[1]/ns0:PriceLbl[1]" w:storeItemID="{4169FB20-4BB3-4EFD-BB57-6CCBB8577D3C}" w16sdtdh:storeItemChecksum="trs67g=="/>
           </w:sdtPr>
           <w:sdtContent>
             <w:tc>
               <w:tcPr>
                 <w:tcW w:w="2522" w:type="dxa"/>
                 <w:tcBorders>
-                  <w:top w:val="single" w:sz="4" w:space="0" w:color="auto"/>
+                  <w:top w:val="single" w:color="auto" w:sz="4" w:space="0"/>
                   <w:left w:val="nil"/>
-                  <w:bottom w:val="single" w:sz="4" w:space="0" w:color="auto"/>
+                  <w:bottom w:val="single" w:color="auto" w:sz="4" w:space="0"/>
                   <w:right w:val="nil"/>
                 </w:tcBorders>
               </w:tcPr>
@@ -2565,7 +2513,6 @@
                     <w:szCs w:val="22"/>
                   </w:rPr>
                 </w:pPr>
-                <w:proofErr w:type="spellStart"/>
                 <w:r>
                   <w:rPr>
                     <w:sz w:val="22"/>
@@ -2573,7 +2520,6 @@
                   </w:rPr>
                   <w:t>PriceLbl</w:t>
                 </w:r>
-                <w:proofErr w:type="spellEnd"/>
               </w:p>
             </w:tc>
           </w:sdtContent>
@@ -2587,7 +2533,7 @@
           <w:tcPr>
             <w:tcW w:w="2508" w:type="dxa"/>
             <w:tcBorders>
-              <w:top w:val="single" w:sz="4" w:space="0" w:color="auto"/>
+              <w:top w:val="single" w:color="auto" w:sz="4" w:space="0"/>
               <w:left w:val="nil"/>
               <w:bottom w:val="nil"/>
               <w:right w:val="nil"/>
@@ -2607,7 +2553,7 @@
           <w:tcPr>
             <w:tcW w:w="2572" w:type="dxa"/>
             <w:tcBorders>
-              <w:top w:val="single" w:sz="4" w:space="0" w:color="auto"/>
+              <w:top w:val="single" w:color="auto" w:sz="4" w:space="0"/>
               <w:left w:val="nil"/>
               <w:bottom w:val="nil"/>
               <w:right w:val="nil"/>
@@ -2629,7 +2575,7 @@
             <w:tcW w:w="2632" w:type="dxa"/>
             <w:gridSpan w:val="3"/>
             <w:tcBorders>
-              <w:top w:val="single" w:sz="4" w:space="0" w:color="auto"/>
+              <w:top w:val="single" w:color="auto" w:sz="4" w:space="0"/>
               <w:left w:val="nil"/>
               <w:bottom w:val="nil"/>
               <w:right w:val="nil"/>
@@ -2650,7 +2596,7 @@
           <w:tcPr>
             <w:tcW w:w="2522" w:type="dxa"/>
             <w:tcBorders>
-              <w:top w:val="single" w:sz="4" w:space="0" w:color="auto"/>
+              <w:top w:val="single" w:color="auto" w:sz="4" w:space="0"/>
               <w:left w:val="nil"/>
               <w:bottom w:val="nil"/>
               <w:right w:val="nil"/>
@@ -2677,7 +2623,7 @@
           <w:alias w:val="#Nav: /POS_Entry_Payment_Lines"/>
           <w:tag w:val="#Nav: NPR_SI_Fiscal_Bill_A4/6014556"/>
           <w:id w:val="1542018064"/>
-          <w15:dataBinding w:prefixMappings="xmlns:ns0='urn:microsoft-dynamics-nav/reports/NPR_SI_Fiscal_Bill_A4/6014556/' " w:xpath="/ns0:NavWordReportXmlPart[1]/ns0:POS_Entry_Payment_Lines" w:storeItemID="{4169FB20-4BB3-4EFD-BB57-6CCBB8577D3C}"/>
+          <w15:dataBinding w:prefixMappings="xmlns:ns0='urn:microsoft-dynamics-nav/reports/NPR_SI_Fiscal_Bill_A4/6014556/'" w:xpath="/ns0:NavWordReportXmlPart[1]/ns0:POS_Entry_Payment_Lines" w:storeItemID="{4169FB20-4BB3-4EFD-BB57-6CCBB8577D3C}"/>
           <w15:repeatingSection/>
         </w:sdtPr>
         <w:sdtContent>
@@ -2710,7 +2656,7 @@
                     <w:placeholder>
                       <w:docPart w:val="BF14EC5837FE4FE29D4E111559C7C816"/>
                     </w:placeholder>
-                    <w15:dataBinding w:prefixMappings="xmlns:ns0='urn:microsoft-dynamics-nav/reports/NPR_SI_Fiscal_Bill_A4/6014556/' " w:xpath="/ns0:NavWordReportXmlPart[1]/ns0:POS_Entry_Payment_Lines[1]/ns0:POSPaymentMethod[1]" w:storeItemID="{4169FB20-4BB3-4EFD-BB57-6CCBB8577D3C}" w16sdtdh:storeItemChecksum="lJeu1A=="/>
+                    <w15:dataBinding w:prefixMappings="xmlns:ns0='urn:microsoft-dynamics-nav/reports/NPR_SI_Fiscal_Bill_A4/6014556/' " w:xpath="/ns0:NavWordReportXmlPart[1]/ns0:POS_Entry_Payment_Lines[1]/ns0:POSPaymentMethod[1]" w:storeItemID="{4169FB20-4BB3-4EFD-BB57-6CCBB8577D3C}" w16sdtdh:storeItemChecksum="trs67g=="/>
                   </w:sdtPr>
                   <w:sdtContent>
                     <w:tc>
@@ -2730,7 +2676,6 @@
                             <w:szCs w:val="22"/>
                           </w:rPr>
                         </w:pPr>
-                        <w:proofErr w:type="spellStart"/>
                         <w:r>
                           <w:rPr>
                             <w:sz w:val="22"/>
@@ -2738,7 +2683,6 @@
                           </w:rPr>
                           <w:t>POSPaymentMethod</w:t>
                         </w:r>
-                        <w:proofErr w:type="spellEnd"/>
                       </w:p>
                     </w:tc>
                   </w:sdtContent>
@@ -2798,7 +2742,7 @@
                     <w:placeholder>
                       <w:docPart w:val="BF14EC5837FE4FE29D4E111559C7C816"/>
                     </w:placeholder>
-                    <w15:dataBinding w:prefixMappings="xmlns:ns0='urn:microsoft-dynamics-nav/reports/NPR_SI_Fiscal_Bill_A4/6014556/' " w:xpath="/ns0:NavWordReportXmlPart[1]/ns0:POS_Entry_Payment_Lines[1]/ns0:Amount[1]" w:storeItemID="{4169FB20-4BB3-4EFD-BB57-6CCBB8577D3C}" w16sdtdh:storeItemChecksum="lJeu1A=="/>
+                    <w15:dataBinding w:prefixMappings="xmlns:ns0='urn:microsoft-dynamics-nav/reports/NPR_SI_Fiscal_Bill_A4/6014556/' " w:xpath="/ns0:NavWordReportXmlPart[1]/ns0:POS_Entry_Payment_Lines[1]/ns0:Amount[1]" w:storeItemID="{4169FB20-4BB3-4EFD-BB57-6CCBB8577D3C}" w16sdtdh:storeItemChecksum="trs67g=="/>
                   </w:sdtPr>
                   <w:sdtContent>
                     <w:tc>
@@ -2851,14 +2795,14 @@
             <w:placeholder>
               <w:docPart w:val="BF14EC5837FE4FE29D4E111559C7C816"/>
             </w:placeholder>
-            <w15:dataBinding w:prefixMappings="xmlns:ns0='urn:microsoft-dynamics-nav/reports/NPR_SI_Fiscal_Bill_A4/6014556/' " w:xpath="/ns0:NavWordReportXmlPart[1]/ns0:Labels[1]/ns0:TaxLbl[1]" w:storeItemID="{4169FB20-4BB3-4EFD-BB57-6CCBB8577D3C}" w16sdtdh:storeItemChecksum="lJeu1A=="/>
+            <w15:dataBinding w:prefixMappings="xmlns:ns0='urn:microsoft-dynamics-nav/reports/NPR_SI_Fiscal_Bill_A4/6014556/' " w:xpath="/ns0:NavWordReportXmlPart[1]/ns0:Labels[1]/ns0:TaxLbl[1]" w:storeItemID="{4169FB20-4BB3-4EFD-BB57-6CCBB8577D3C}" w16sdtdh:storeItemChecksum="trs67g=="/>
           </w:sdtPr>
           <w:sdtContent>
             <w:tc>
               <w:tcPr>
                 <w:tcW w:w="2508" w:type="dxa"/>
                 <w:tcBorders>
-                  <w:top w:val="single" w:sz="4" w:space="0" w:color="auto"/>
+                  <w:top w:val="single" w:color="auto" w:sz="4" w:space="0"/>
                   <w:left w:val="nil"/>
                   <w:bottom w:val="nil"/>
                   <w:right w:val="nil"/>
@@ -2874,7 +2818,6 @@
                     <w:szCs w:val="22"/>
                   </w:rPr>
                 </w:pPr>
-                <w:proofErr w:type="spellStart"/>
                 <w:r>
                   <w:rPr>
                     <w:b/>
@@ -2884,7 +2827,6 @@
                   </w:rPr>
                   <w:t>TaxLbl</w:t>
                 </w:r>
-                <w:proofErr w:type="spellEnd"/>
               </w:p>
             </w:tc>
           </w:sdtContent>
@@ -2901,7 +2843,7 @@
             <w:placeholder>
               <w:docPart w:val="BF14EC5837FE4FE29D4E111559C7C816"/>
             </w:placeholder>
-            <w15:dataBinding w:prefixMappings="xmlns:ns0='urn:microsoft-dynamics-nav/reports/NPR_SI_Fiscal_Bill_A4/6014556/' " w:xpath="/ns0:NavWordReportXmlPart[1]/ns0:Labels[1]/ns0:TaxRateLbl[1]" w:storeItemID="{4169FB20-4BB3-4EFD-BB57-6CCBB8577D3C}" w16sdtdh:storeItemChecksum="lJeu1A=="/>
+            <w15:dataBinding w:prefixMappings="xmlns:ns0='urn:microsoft-dynamics-nav/reports/NPR_SI_Fiscal_Bill_A4/6014556/' " w:xpath="/ns0:NavWordReportXmlPart[1]/ns0:Labels[1]/ns0:TaxRateLbl[1]" w:storeItemID="{4169FB20-4BB3-4EFD-BB57-6CCBB8577D3C}" w16sdtdh:storeItemChecksum="trs67g=="/>
           </w:sdtPr>
           <w:sdtContent>
             <w:tc>
@@ -2909,7 +2851,7 @@
                 <w:tcW w:w="3150" w:type="dxa"/>
                 <w:gridSpan w:val="3"/>
                 <w:tcBorders>
-                  <w:top w:val="single" w:sz="4" w:space="0" w:color="auto"/>
+                  <w:top w:val="single" w:color="auto" w:sz="4" w:space="0"/>
                   <w:left w:val="nil"/>
                   <w:bottom w:val="nil"/>
                   <w:right w:val="nil"/>
@@ -2926,7 +2868,6 @@
                     <w:szCs w:val="22"/>
                   </w:rPr>
                 </w:pPr>
-                <w:proofErr w:type="spellStart"/>
                 <w:r>
                   <w:rPr>
                     <w:b/>
@@ -2936,7 +2877,6 @@
                   </w:rPr>
                   <w:t>TaxRateLbl</w:t>
                 </w:r>
-                <w:proofErr w:type="spellEnd"/>
               </w:p>
             </w:tc>
           </w:sdtContent>
@@ -2953,14 +2893,14 @@
             <w:placeholder>
               <w:docPart w:val="BF14EC5837FE4FE29D4E111559C7C816"/>
             </w:placeholder>
-            <w15:dataBinding w:prefixMappings="xmlns:ns0='urn:microsoft-dynamics-nav/reports/NPR_SI_Fiscal_Bill_A4/6014556/' " w:xpath="/ns0:NavWordReportXmlPart[1]/ns0:Labels[1]/ns0:TaxBaseLbl[1]" w:storeItemID="{4169FB20-4BB3-4EFD-BB57-6CCBB8577D3C}" w16sdtdh:storeItemChecksum="lJeu1A=="/>
+            <w15:dataBinding w:prefixMappings="xmlns:ns0='urn:microsoft-dynamics-nav/reports/NPR_SI_Fiscal_Bill_A4/6014556/' " w:xpath="/ns0:NavWordReportXmlPart[1]/ns0:Labels[1]/ns0:TaxBaseLbl[1]" w:storeItemID="{4169FB20-4BB3-4EFD-BB57-6CCBB8577D3C}" w16sdtdh:storeItemChecksum="trs67g=="/>
           </w:sdtPr>
           <w:sdtContent>
             <w:tc>
               <w:tcPr>
                 <w:tcW w:w="2054" w:type="dxa"/>
                 <w:tcBorders>
-                  <w:top w:val="single" w:sz="4" w:space="0" w:color="auto"/>
+                  <w:top w:val="single" w:color="auto" w:sz="4" w:space="0"/>
                   <w:left w:val="nil"/>
                   <w:bottom w:val="nil"/>
                   <w:right w:val="nil"/>
@@ -2977,7 +2917,6 @@
                     <w:szCs w:val="22"/>
                   </w:rPr>
                 </w:pPr>
-                <w:proofErr w:type="spellStart"/>
                 <w:r>
                   <w:rPr>
                     <w:b/>
@@ -2987,7 +2926,6 @@
                   </w:rPr>
                   <w:t>TaxBaseLbl</w:t>
                 </w:r>
-                <w:proofErr w:type="spellEnd"/>
               </w:p>
             </w:tc>
           </w:sdtContent>
@@ -3004,14 +2942,14 @@
             <w:placeholder>
               <w:docPart w:val="BF14EC5837FE4FE29D4E111559C7C816"/>
             </w:placeholder>
-            <w15:dataBinding w:prefixMappings="xmlns:ns0='urn:microsoft-dynamics-nav/reports/NPR_SI_Fiscal_Bill_A4/6014556/' " w:xpath="/ns0:NavWordReportXmlPart[1]/ns0:Labels[1]/ns0:TaxAmountLbl[1]" w:storeItemID="{4169FB20-4BB3-4EFD-BB57-6CCBB8577D3C}" w16sdtdh:storeItemChecksum="lJeu1A=="/>
+            <w15:dataBinding w:prefixMappings="xmlns:ns0='urn:microsoft-dynamics-nav/reports/NPR_SI_Fiscal_Bill_A4/6014556/' " w:xpath="/ns0:NavWordReportXmlPart[1]/ns0:Labels[1]/ns0:TaxAmountLbl[1]" w:storeItemID="{4169FB20-4BB3-4EFD-BB57-6CCBB8577D3C}" w16sdtdh:storeItemChecksum="trs67g=="/>
           </w:sdtPr>
           <w:sdtContent>
             <w:tc>
               <w:tcPr>
                 <w:tcW w:w="2522" w:type="dxa"/>
                 <w:tcBorders>
-                  <w:top w:val="single" w:sz="4" w:space="0" w:color="auto"/>
+                  <w:top w:val="single" w:color="auto" w:sz="4" w:space="0"/>
                   <w:left w:val="nil"/>
                   <w:bottom w:val="nil"/>
                   <w:right w:val="nil"/>
@@ -3028,7 +2966,6 @@
                     <w:szCs w:val="22"/>
                   </w:rPr>
                 </w:pPr>
-                <w:proofErr w:type="spellStart"/>
                 <w:r>
                   <w:rPr>
                     <w:b/>
@@ -3038,7 +2975,6 @@
                   </w:rPr>
                   <w:t>TaxAmountLbl</w:t>
                 </w:r>
-                <w:proofErr w:type="spellEnd"/>
               </w:p>
             </w:tc>
           </w:sdtContent>
@@ -3053,7 +2989,7 @@
           <w:alias w:val="#Nav: /SI_POS_Audit_Log_Aux_Info/POS_Entry_Tax_Lines"/>
           <w:tag w:val="#Nav: NPR_SI_Fiscal_Bill_A4/6014556"/>
           <w:id w:val="-733161326"/>
-          <w15:dataBinding w:prefixMappings="xmlns:ns0='urn:microsoft-dynamics-nav/reports/NPR_SI_Fiscal_Bill_A4/6014556/' " w:xpath="/ns0:NavWordReportXmlPart[1]/ns0:SI_POS_Audit_Log_Aux_Info[1]/ns0:POS_Entry_Tax_Lines" w:storeItemID="{4169FB20-4BB3-4EFD-BB57-6CCBB8577D3C}"/>
+          <w15:dataBinding w:prefixMappings="xmlns:ns0='urn:microsoft-dynamics-nav/reports/NPR_SI_Fiscal_Bill_A4/6014556/'" w:xpath="/ns0:NavWordReportXmlPart[1]/ns0:SI_POS_Audit_Log_Aux_Info[1]/ns0:POS_Entry_Tax_Lines" w:storeItemID="{4169FB20-4BB3-4EFD-BB57-6CCBB8577D3C}"/>
           <w15:repeatingSection/>
         </w:sdtPr>
         <w:sdtContent>
@@ -3086,7 +3022,7 @@
                     <w:placeholder>
                       <w:docPart w:val="BF14EC5837FE4FE29D4E111559C7C816"/>
                     </w:placeholder>
-                    <w15:dataBinding w:prefixMappings="xmlns:ns0='urn:microsoft-dynamics-nav/reports/NPR_SI_Fiscal_Bill_A4/6014556/' " w:xpath="/ns0:NavWordReportXmlPart[1]/ns0:Labels[1]/ns0:VATLbl[1]" w:storeItemID="{4169FB20-4BB3-4EFD-BB57-6CCBB8577D3C}" w16sdtdh:storeItemChecksum="lJeu1A=="/>
+                    <w15:dataBinding w:prefixMappings="xmlns:ns0='urn:microsoft-dynamics-nav/reports/NPR_SI_Fiscal_Bill_A4/6014556/' " w:xpath="/ns0:NavWordReportXmlPart[1]/ns0:Labels[1]/ns0:VATLbl[1]" w:storeItemID="{4169FB20-4BB3-4EFD-BB57-6CCBB8577D3C}" w16sdtdh:storeItemChecksum="trs67g=="/>
                   </w:sdtPr>
                   <w:sdtContent>
                     <w:tc>
@@ -3106,7 +3042,6 @@
                             <w:szCs w:val="22"/>
                           </w:rPr>
                         </w:pPr>
-                        <w:proofErr w:type="spellStart"/>
                         <w:r>
                           <w:rPr>
                             <w:sz w:val="22"/>
@@ -3114,7 +3049,6 @@
                           </w:rPr>
                           <w:t>VATLbl</w:t>
                         </w:r>
-                        <w:proofErr w:type="spellEnd"/>
                       </w:p>
                     </w:tc>
                   </w:sdtContent>
@@ -3131,7 +3065,7 @@
                     <w:placeholder>
                       <w:docPart w:val="BF14EC5837FE4FE29D4E111559C7C816"/>
                     </w:placeholder>
-                    <w15:dataBinding w:prefixMappings="xmlns:ns0='urn:microsoft-dynamics-nav/reports/NPR_SI_Fiscal_Bill_A4/6014556/' " w:xpath="/ns0:NavWordReportXmlPart[1]/ns0:SI_POS_Audit_Log_Aux_Info[1]/ns0:POS_Entry_Tax_Lines[1]/ns0:VATPerc[1]" w:storeItemID="{4169FB20-4BB3-4EFD-BB57-6CCBB8577D3C}" w16sdtdh:storeItemChecksum="lJeu1A=="/>
+                    <w15:dataBinding w:prefixMappings="xmlns:ns0='urn:microsoft-dynamics-nav/reports/NPR_SI_Fiscal_Bill_A4/6014556/' " w:xpath="/ns0:NavWordReportXmlPart[1]/ns0:SI_POS_Audit_Log_Aux_Info[1]/ns0:POS_Entry_Tax_Lines[1]/ns0:VATPerc[1]" w:storeItemID="{4169FB20-4BB3-4EFD-BB57-6CCBB8577D3C}" w16sdtdh:storeItemChecksum="trs67g=="/>
                   </w:sdtPr>
                   <w:sdtContent>
                     <w:tc>
@@ -3153,7 +3087,6 @@
                             <w:szCs w:val="22"/>
                           </w:rPr>
                         </w:pPr>
-                        <w:proofErr w:type="spellStart"/>
                         <w:r>
                           <w:rPr>
                             <w:sz w:val="22"/>
@@ -3161,7 +3094,6 @@
                           </w:rPr>
                           <w:t>VATPerc</w:t>
                         </w:r>
-                        <w:proofErr w:type="spellEnd"/>
                       </w:p>
                     </w:tc>
                   </w:sdtContent>
@@ -3178,7 +3110,7 @@
                     <w:placeholder>
                       <w:docPart w:val="BF14EC5837FE4FE29D4E111559C7C816"/>
                     </w:placeholder>
-                    <w15:dataBinding w:prefixMappings="xmlns:ns0='urn:microsoft-dynamics-nav/reports/NPR_SI_Fiscal_Bill_A4/6014556/' " w:xpath="/ns0:NavWordReportXmlPart[1]/ns0:SI_POS_Audit_Log_Aux_Info[1]/ns0:POS_Entry_Tax_Lines[1]/ns0:VATBaseAmount[1]" w:storeItemID="{4169FB20-4BB3-4EFD-BB57-6CCBB8577D3C}" w16sdtdh:storeItemChecksum="lJeu1A=="/>
+                    <w15:dataBinding w:prefixMappings="xmlns:ns0='urn:microsoft-dynamics-nav/reports/NPR_SI_Fiscal_Bill_A4/6014556/' " w:xpath="/ns0:NavWordReportXmlPart[1]/ns0:SI_POS_Audit_Log_Aux_Info[1]/ns0:POS_Entry_Tax_Lines[1]/ns0:VATBaseAmount[1]" w:storeItemID="{4169FB20-4BB3-4EFD-BB57-6CCBB8577D3C}" w16sdtdh:storeItemChecksum="trs67g=="/>
                   </w:sdtPr>
                   <w:sdtContent>
                     <w:tc>
@@ -3199,7 +3131,6 @@
                             <w:szCs w:val="22"/>
                           </w:rPr>
                         </w:pPr>
-                        <w:proofErr w:type="spellStart"/>
                         <w:r>
                           <w:rPr>
                             <w:sz w:val="22"/>
@@ -3207,7 +3138,6 @@
                           </w:rPr>
                           <w:t>VATBaseAmount</w:t>
                         </w:r>
-                        <w:proofErr w:type="spellEnd"/>
                       </w:p>
                     </w:tc>
                   </w:sdtContent>
@@ -3224,7 +3154,7 @@
                     <w:placeholder>
                       <w:docPart w:val="BF14EC5837FE4FE29D4E111559C7C816"/>
                     </w:placeholder>
-                    <w15:dataBinding w:prefixMappings="xmlns:ns0='urn:microsoft-dynamics-nav/reports/NPR_SI_Fiscal_Bill_A4/6014556/' " w:xpath="/ns0:NavWordReportXmlPart[1]/ns0:SI_POS_Audit_Log_Aux_Info[1]/ns0:POS_Entry_Tax_Lines[1]/ns0:VATAmount[1]" w:storeItemID="{4169FB20-4BB3-4EFD-BB57-6CCBB8577D3C}" w16sdtdh:storeItemChecksum="lJeu1A=="/>
+                    <w15:dataBinding w:prefixMappings="xmlns:ns0='urn:microsoft-dynamics-nav/reports/NPR_SI_Fiscal_Bill_A4/6014556/' " w:xpath="/ns0:NavWordReportXmlPart[1]/ns0:SI_POS_Audit_Log_Aux_Info[1]/ns0:POS_Entry_Tax_Lines[1]/ns0:VATAmount[1]" w:storeItemID="{4169FB20-4BB3-4EFD-BB57-6CCBB8577D3C}" w16sdtdh:storeItemChecksum="trs67g=="/>
                   </w:sdtPr>
                   <w:sdtContent>
                     <w:tc>
@@ -3245,7 +3175,6 @@
                             <w:szCs w:val="22"/>
                           </w:rPr>
                         </w:pPr>
-                        <w:proofErr w:type="spellStart"/>
                         <w:r>
                           <w:rPr>
                             <w:sz w:val="22"/>
@@ -3253,7 +3182,6 @@
                           </w:rPr>
                           <w:t>VATAmount</w:t>
                         </w:r>
-                        <w:proofErr w:type="spellEnd"/>
                       </w:p>
                     </w:tc>
                   </w:sdtContent>
@@ -3273,7 +3201,7 @@
             <w:tcBorders>
               <w:top w:val="nil"/>
               <w:left w:val="nil"/>
-              <w:bottom w:val="single" w:sz="4" w:space="0" w:color="auto"/>
+              <w:bottom w:val="single" w:color="auto" w:sz="4" w:space="0"/>
               <w:right w:val="nil"/>
             </w:tcBorders>
           </w:tcPr>
@@ -3293,7 +3221,7 @@
             <w:tcBorders>
               <w:top w:val="nil"/>
               <w:left w:val="nil"/>
-              <w:bottom w:val="single" w:sz="4" w:space="0" w:color="auto"/>
+              <w:bottom w:val="single" w:color="auto" w:sz="4" w:space="0"/>
               <w:right w:val="nil"/>
             </w:tcBorders>
           </w:tcPr>
@@ -3313,7 +3241,7 @@
             <w:tcBorders>
               <w:top w:val="nil"/>
               <w:left w:val="nil"/>
-              <w:bottom w:val="single" w:sz="4" w:space="0" w:color="auto"/>
+              <w:bottom w:val="single" w:color="auto" w:sz="4" w:space="0"/>
               <w:right w:val="nil"/>
             </w:tcBorders>
           </w:tcPr>
@@ -3333,7 +3261,7 @@
             <w:tcBorders>
               <w:top w:val="nil"/>
               <w:left w:val="nil"/>
-              <w:bottom w:val="single" w:sz="4" w:space="0" w:color="auto"/>
+              <w:bottom w:val="single" w:color="auto" w:sz="4" w:space="0"/>
               <w:right w:val="nil"/>
             </w:tcBorders>
           </w:tcPr>
@@ -3362,14 +3290,14 @@
             <w:placeholder>
               <w:docPart w:val="BF14EC5837FE4FE29D4E111559C7C816"/>
             </w:placeholder>
-            <w15:dataBinding w:prefixMappings="xmlns:ns0='urn:microsoft-dynamics-nav/reports/NPR_SI_Fiscal_Bill_A4/6014556/' " w:xpath="/ns0:NavWordReportXmlPart[1]/ns0:Labels[1]/ns0:OperatorLbl[1]" w:storeItemID="{4169FB20-4BB3-4EFD-BB57-6CCBB8577D3C}" w16sdtdh:storeItemChecksum="lJeu1A=="/>
+            <w15:dataBinding w:prefixMappings="xmlns:ns0='urn:microsoft-dynamics-nav/reports/NPR_SI_Fiscal_Bill_A4/6014556/' " w:xpath="/ns0:NavWordReportXmlPart[1]/ns0:Labels[1]/ns0:OperatorLbl[1]" w:storeItemID="{4169FB20-4BB3-4EFD-BB57-6CCBB8577D3C}" w16sdtdh:storeItemChecksum="trs67g=="/>
           </w:sdtPr>
           <w:sdtContent>
             <w:tc>
               <w:tcPr>
                 <w:tcW w:w="2508" w:type="dxa"/>
                 <w:tcBorders>
-                  <w:top w:val="single" w:sz="4" w:space="0" w:color="auto"/>
+                  <w:top w:val="single" w:color="auto" w:sz="4" w:space="0"/>
                   <w:left w:val="nil"/>
                   <w:bottom w:val="nil"/>
                   <w:right w:val="nil"/>
@@ -3383,7 +3311,6 @@
                     <w:szCs w:val="22"/>
                   </w:rPr>
                 </w:pPr>
-                <w:proofErr w:type="spellStart"/>
                 <w:r>
                   <w:rPr>
                     <w:sz w:val="22"/>
@@ -3391,7 +3318,6 @@
                   </w:rPr>
                   <w:t>OperatorLbl</w:t>
                 </w:r>
-                <w:proofErr w:type="spellEnd"/>
               </w:p>
             </w:tc>
           </w:sdtContent>
@@ -3401,7 +3327,7 @@
             <w:tcW w:w="3150" w:type="dxa"/>
             <w:gridSpan w:val="3"/>
             <w:tcBorders>
-              <w:top w:val="single" w:sz="4" w:space="0" w:color="auto"/>
+              <w:top w:val="single" w:color="auto" w:sz="4" w:space="0"/>
               <w:left w:val="nil"/>
               <w:bottom w:val="nil"/>
               <w:right w:val="nil"/>
@@ -3422,7 +3348,7 @@
           <w:tcPr>
             <w:tcW w:w="2054" w:type="dxa"/>
             <w:tcBorders>
-              <w:top w:val="single" w:sz="4" w:space="0" w:color="auto"/>
+              <w:top w:val="single" w:color="auto" w:sz="4" w:space="0"/>
               <w:left w:val="nil"/>
               <w:bottom w:val="nil"/>
               <w:right w:val="nil"/>
@@ -3449,14 +3375,14 @@
             <w:placeholder>
               <w:docPart w:val="BF14EC5837FE4FE29D4E111559C7C816"/>
             </w:placeholder>
-            <w15:dataBinding w:prefixMappings="xmlns:ns0='urn:microsoft-dynamics-nav/reports/NPR_SI_Fiscal_Bill_A4/6014556/' " w:xpath="/ns0:NavWordReportXmlPart[1]/ns0:SI_POS_Audit_Log_Aux_Info[1]/ns0:OperatorName[1]" w:storeItemID="{4169FB20-4BB3-4EFD-BB57-6CCBB8577D3C}" w16sdtdh:storeItemChecksum="lJeu1A=="/>
+            <w15:dataBinding w:prefixMappings="xmlns:ns0='urn:microsoft-dynamics-nav/reports/NPR_SI_Fiscal_Bill_A4/6014556/' " w:xpath="/ns0:NavWordReportXmlPart[1]/ns0:SI_POS_Audit_Log_Aux_Info[1]/ns0:OperatorName[1]" w:storeItemID="{4169FB20-4BB3-4EFD-BB57-6CCBB8577D3C}" w16sdtdh:storeItemChecksum="trs67g=="/>
           </w:sdtPr>
           <w:sdtContent>
             <w:tc>
               <w:tcPr>
                 <w:tcW w:w="2522" w:type="dxa"/>
                 <w:tcBorders>
-                  <w:top w:val="single" w:sz="4" w:space="0" w:color="auto"/>
+                  <w:top w:val="single" w:color="auto" w:sz="4" w:space="0"/>
                   <w:left w:val="nil"/>
                   <w:bottom w:val="nil"/>
                   <w:right w:val="nil"/>
@@ -3471,7 +3397,6 @@
                     <w:szCs w:val="22"/>
                   </w:rPr>
                 </w:pPr>
-                <w:proofErr w:type="spellStart"/>
                 <w:r>
                   <w:rPr>
                     <w:sz w:val="22"/>
@@ -3479,7 +3404,6 @@
                   </w:rPr>
                   <w:t>OperatorName</w:t>
                 </w:r>
-                <w:proofErr w:type="spellEnd"/>
               </w:p>
             </w:tc>
           </w:sdtContent>
@@ -3495,7 +3419,7 @@
             <w:tcBorders>
               <w:top w:val="nil"/>
               <w:left w:val="nil"/>
-              <w:bottom w:val="single" w:sz="4" w:space="0" w:color="auto"/>
+              <w:bottom w:val="single" w:color="auto" w:sz="4" w:space="0"/>
               <w:right w:val="nil"/>
             </w:tcBorders>
           </w:tcPr>
@@ -3516,7 +3440,7 @@
             <w:tcBorders>
               <w:top w:val="nil"/>
               <w:left w:val="nil"/>
-              <w:bottom w:val="single" w:sz="4" w:space="0" w:color="auto"/>
+              <w:bottom w:val="single" w:color="auto" w:sz="4" w:space="0"/>
               <w:right w:val="nil"/>
             </w:tcBorders>
           </w:tcPr>
@@ -3537,7 +3461,7 @@
             <w:tcBorders>
               <w:top w:val="nil"/>
               <w:left w:val="nil"/>
-              <w:bottom w:val="single" w:sz="4" w:space="0" w:color="auto"/>
+              <w:bottom w:val="single" w:color="auto" w:sz="4" w:space="0"/>
               <w:right w:val="nil"/>
             </w:tcBorders>
           </w:tcPr>
@@ -3558,7 +3482,7 @@
             <w:tcBorders>
               <w:top w:val="nil"/>
               <w:left w:val="nil"/>
-              <w:bottom w:val="single" w:sz="4" w:space="0" w:color="auto"/>
+              <w:bottom w:val="single" w:color="auto" w:sz="4" w:space="0"/>
               <w:right w:val="nil"/>
             </w:tcBorders>
           </w:tcPr>
@@ -3590,14 +3514,14 @@
             <w:placeholder>
               <w:docPart w:val="DefaultPlaceholder_-1854013440"/>
             </w:placeholder>
-            <w15:dataBinding w:prefixMappings="xmlns:ns0='urn:microsoft-dynamics-nav/reports/NPR_SI_Fiscal_Bill_A4/6014556/' " w:xpath="/ns0:NavWordReportXmlPart[1]/ns0:Labels[1]/ns0:ZOILbl[1]" w:storeItemID="{4169FB20-4BB3-4EFD-BB57-6CCBB8577D3C}" w16sdtdh:storeItemChecksum="lJeu1A=="/>
+            <w15:dataBinding w:prefixMappings="xmlns:ns0='urn:microsoft-dynamics-nav/reports/NPR_SI_Fiscal_Bill_A4/6014556/' " w:xpath="/ns0:NavWordReportXmlPart[1]/ns0:Labels[1]/ns0:ZOILbl[1]" w:storeItemID="{4169FB20-4BB3-4EFD-BB57-6CCBB8577D3C}" w16sdtdh:storeItemChecksum="trs67g=="/>
           </w:sdtPr>
           <w:sdtContent>
             <w:tc>
               <w:tcPr>
                 <w:tcW w:w="2508" w:type="dxa"/>
                 <w:tcBorders>
-                  <w:top w:val="single" w:sz="4" w:space="0" w:color="auto"/>
+                  <w:top w:val="single" w:color="auto" w:sz="4" w:space="0"/>
                   <w:left w:val="nil"/>
                   <w:bottom w:val="nil"/>
                   <w:right w:val="nil"/>
@@ -3632,7 +3556,7 @@
             <w:gridSpan w:val="5"/>
             <w:vMerge w:val="restart"/>
             <w:tcBorders>
-              <w:top w:val="single" w:sz="4" w:space="0" w:color="auto"/>
+              <w:top w:val="single" w:color="auto" w:sz="4" w:space="0"/>
               <w:left w:val="nil"/>
               <w:bottom w:val="nil"/>
               <w:right w:val="nil"/>
@@ -3648,7 +3572,7 @@
               <w:placeholder>
                 <w:docPart w:val="BF14EC5837FE4FE29D4E111559C7C816"/>
               </w:placeholder>
-              <w15:dataBinding w:prefixMappings="xmlns:ns0='urn:microsoft-dynamics-nav/reports/NPR_SI_Fiscal_Bill_A4/6014556/' " w:xpath="/ns0:NavWordReportXmlPart[1]/ns0:SI_POS_Audit_Log_Aux_Info[1]/ns0:ZOICode[1]" w:storeItemID="{4169FB20-4BB3-4EFD-BB57-6CCBB8577D3C}" w16sdtdh:storeItemChecksum="lJeu1A=="/>
+              <w15:dataBinding w:prefixMappings="xmlns:ns0='urn:microsoft-dynamics-nav/reports/NPR_SI_Fiscal_Bill_A4/6014556/' " w:xpath="/ns0:NavWordReportXmlPart[1]/ns0:SI_POS_Audit_Log_Aux_Info[1]/ns0:ZOICode[1]" w:storeItemID="{4169FB20-4BB3-4EFD-BB57-6CCBB8577D3C}" w16sdtdh:storeItemChecksum="trs67g=="/>
             </w:sdtPr>
             <w:sdtContent>
               <w:p>
@@ -3660,7 +3584,6 @@
                     <w:szCs w:val="22"/>
                   </w:rPr>
                 </w:pPr>
-                <w:proofErr w:type="spellStart"/>
                 <w:r>
                   <w:rPr>
                     <w:sz w:val="22"/>
@@ -3668,7 +3591,6 @@
                   </w:rPr>
                   <w:t>ZOICode</w:t>
                 </w:r>
-                <w:proofErr w:type="spellEnd"/>
               </w:p>
             </w:sdtContent>
           </w:sdt>
@@ -3682,7 +3604,7 @@
               <w:placeholder>
                 <w:docPart w:val="BF14EC5837FE4FE29D4E111559C7C816"/>
               </w:placeholder>
-              <w15:dataBinding w:prefixMappings="xmlns:ns0='urn:microsoft-dynamics-nav/reports/NPR_SI_Fiscal_Bill_A4/6014556/' " w:xpath="/ns0:NavWordReportXmlPart[1]/ns0:SI_POS_Audit_Log_Aux_Info[1]/ns0:EORCode[1]" w:storeItemID="{4169FB20-4BB3-4EFD-BB57-6CCBB8577D3C}" w16sdtdh:storeItemChecksum="lJeu1A=="/>
+              <w15:dataBinding w:prefixMappings="xmlns:ns0='urn:microsoft-dynamics-nav/reports/NPR_SI_Fiscal_Bill_A4/6014556/' " w:xpath="/ns0:NavWordReportXmlPart[1]/ns0:SI_POS_Audit_Log_Aux_Info[1]/ns0:EORCode[1]" w:storeItemID="{4169FB20-4BB3-4EFD-BB57-6CCBB8577D3C}" w16sdtdh:storeItemChecksum="trs67g=="/>
             </w:sdtPr>
             <w:sdtContent>
               <w:p>
@@ -3694,7 +3616,6 @@
                     <w:szCs w:val="22"/>
                   </w:rPr>
                 </w:pPr>
-                <w:proofErr w:type="spellStart"/>
                 <w:r>
                   <w:rPr>
                     <w:sz w:val="22"/>
@@ -3702,7 +3623,6 @@
                   </w:rPr>
                   <w:t>EORCode</w:t>
                 </w:r>
-                <w:proofErr w:type="spellEnd"/>
               </w:p>
             </w:sdtContent>
           </w:sdt>
@@ -3724,7 +3644,7 @@
             <w:placeholder>
               <w:docPart w:val="DefaultPlaceholder_-1854013440"/>
             </w:placeholder>
-            <w15:dataBinding w:prefixMappings="xmlns:ns0='urn:microsoft-dynamics-nav/reports/NPR_SI_Fiscal_Bill_A4/6014556/' " w:xpath="/ns0:NavWordReportXmlPart[1]/ns0:Labels[1]/ns0:EORLbl[1]" w:storeItemID="{4169FB20-4BB3-4EFD-BB57-6CCBB8577D3C}" w16sdtdh:storeItemChecksum="lJeu1A=="/>
+            <w15:dataBinding w:prefixMappings="xmlns:ns0='urn:microsoft-dynamics-nav/reports/NPR_SI_Fiscal_Bill_A4/6014556/' " w:xpath="/ns0:NavWordReportXmlPart[1]/ns0:Labels[1]/ns0:EORLbl[1]" w:storeItemID="{4169FB20-4BB3-4EFD-BB57-6CCBB8577D3C}" w16sdtdh:storeItemChecksum="trs67g=="/>
           </w:sdtPr>
           <w:sdtContent>
             <w:tc>
@@ -3733,7 +3653,7 @@
                 <w:tcBorders>
                   <w:top w:val="nil"/>
                   <w:left w:val="nil"/>
-                  <w:bottom w:val="single" w:sz="4" w:space="0" w:color="auto"/>
+                  <w:bottom w:val="single" w:color="auto" w:sz="4" w:space="0"/>
                   <w:right w:val="nil"/>
                 </w:tcBorders>
               </w:tcPr>
@@ -3747,7 +3667,6 @@
                     <w:szCs w:val="22"/>
                   </w:rPr>
                 </w:pPr>
-                <w:proofErr w:type="spellStart"/>
                 <w:r>
                   <w:rPr>
                     <w:b/>
@@ -3757,7 +3676,6 @@
                   </w:rPr>
                   <w:t>EORLbl</w:t>
                 </w:r>
-                <w:proofErr w:type="spellEnd"/>
               </w:p>
             </w:tc>
           </w:sdtContent>
@@ -3770,7 +3688,7 @@
             <w:tcBorders>
               <w:top w:val="nil"/>
               <w:left w:val="nil"/>
-              <w:bottom w:val="single" w:sz="4" w:space="0" w:color="auto"/>
+              <w:bottom w:val="single" w:color="auto" w:sz="4" w:space="0"/>
               <w:right w:val="nil"/>
             </w:tcBorders>
           </w:tcPr>
@@ -3786,63 +3704,34 @@
           </w:p>
         </w:tc>
       </w:tr>
-      <w:tr>
-        <w:trPr>
-          <w:trHeight w:val="407"/>
-        </w:trPr>
-        <w:tc>
-          <w:tcPr>
-            <w:tcW w:w="10234" w:type="dxa"/>
-            <w:gridSpan w:val="6"/>
-            <w:tcBorders>
-              <w:top w:val="single" w:sz="4" w:space="0" w:color="auto"/>
-              <w:left w:val="nil"/>
-              <w:bottom w:val="single" w:sz="4" w:space="0" w:color="auto"/>
-              <w:right w:val="nil"/>
-            </w:tcBorders>
-          </w:tcPr>
-          <w:sdt>
-            <w:sdtPr>
-              <w:rPr>
-                <w:sz w:val="22"/>
-                <w:szCs w:val="22"/>
-              </w:rPr>
-              <w:id w:val="2072538013"/>
-              <w:placeholder>
-                <w:docPart w:val="BF14EC5837FE4FE29D4E111559C7C816"/>
-              </w:placeholder>
-              <w15:dataBinding w:prefixMappings="xmlns:ns0='urn:microsoft-dynamics-nav/reports/NPR_SI_Fiscal_Bill_A4/6014556/' " w:xpath="/ns0:NavWordReportXmlPart[1]/ns0:Labels[1]/ns0:CurrencyLbl[1]" w:storeItemID="{4169FB20-4BB3-4EFD-BB57-6CCBB8577D3C}" w16sdtdh:storeItemChecksum="lJeu1A=="/>
-            </w:sdtPr>
-            <w:sdtContent>
-              <w:p>
-                <w:pPr>
-                  <w:spacing w:line="360" w:lineRule="auto"/>
-                  <w:jc w:val="center"/>
-                  <w:rPr>
-                    <w:sz w:val="22"/>
-                    <w:szCs w:val="22"/>
-                  </w:rPr>
-                </w:pPr>
-                <w:proofErr w:type="spellStart"/>
-                <w:r>
-                  <w:rPr>
-                    <w:sz w:val="22"/>
-                    <w:szCs w:val="22"/>
-                  </w:rPr>
-                  <w:t>CurrencyLbl</w:t>
-                </w:r>
-                <w:proofErr w:type="spellEnd"/>
-              </w:p>
-            </w:sdtContent>
-          </w:sdt>
-        </w:tc>
-      </w:tr>
     </w:tbl>
-    <w:p>
-      <w:r>
-        <w:br w:type="page"/>
-      </w:r>
-    </w:p>
+    <w:sdt>
+      <w:sdtPr>
+        <w:rPr>
+          <w:sz w:val="22"/>
+          <w:szCs w:val="22"/>
+        </w:rPr>
+        <w:id w:val="2072538013"/>
+        <w:placeholder>
+          <w:docPart w:val="BF14EC5837FE4FE29D4E111559C7C816"/>
+        </w:placeholder>
+        <w15:dataBinding w:prefixMappings="xmlns:ns0='urn:microsoft-dynamics-nav/reports/NPR_SI_Fiscal_Bill_A4/6014556/' " w:xpath="/ns0:NavWordReportXmlPart[1]/ns0:Labels[1]/ns0:CurrencyLbl[1]" w:storeItemID="{4169FB20-4BB3-4EFD-BB57-6CCBB8577D3C}" w16sdtdh:storeItemChecksum="trs67g=="/>
+      </w:sdtPr>
+      <w:sdtContent>
+        <w:p>
+          <w:r>
+            <w:rPr>
+              <w:sz w:val="22"/>
+              <w:szCs w:val="22"/>
+            </w:rPr>
+            <w:t>CurrencyLbl</w:t>
+          </w:r>
+          <w:r>
+            <w:br w:type="page"/>
+          </w:r>
+        </w:p>
+      </w:sdtContent>
+    </w:sdt>
     <w:tbl>
       <w:tblPr>
         <w:tblStyle w:val="TableGrid"/>
@@ -3862,7 +3751,7 @@
           <w:tcPr>
             <w:tcW w:w="10234" w:type="dxa"/>
             <w:tcBorders>
-              <w:top w:val="single" w:sz="4" w:space="0" w:color="auto"/>
+              <w:top w:val="single" w:color="auto" w:sz="4" w:space="0"/>
               <w:left w:val="nil"/>
               <w:bottom w:val="nil"/>
               <w:right w:val="nil"/>
@@ -3878,7 +3767,7 @@
               <w:placeholder>
                 <w:docPart w:val="D73B721E4C22473B9EA81DE6ED798BC1"/>
               </w:placeholder>
-              <w15:dataBinding w:prefixMappings="xmlns:ns0='urn:microsoft-dynamics-nav/reports/NPR_SI_Fiscal_Bill_A4/6014556/' " w:xpath="/ns0:NavWordReportXmlPart[1]/ns0:Labels[1]/ns0:RefundPolicyLbl[1]" w:storeItemID="{4169FB20-4BB3-4EFD-BB57-6CCBB8577D3C}" w16sdtdh:storeItemChecksum="lJeu1A=="/>
+              <w15:dataBinding w:prefixMappings="xmlns:ns0='urn:microsoft-dynamics-nav/reports/NPR_SI_Fiscal_Bill_A4/6014556/' " w:xpath="/ns0:NavWordReportXmlPart[1]/ns0:Labels[1]/ns0:RefundPolicyLbl[1]" w:storeItemID="{4169FB20-4BB3-4EFD-BB57-6CCBB8577D3C}" w16sdtdh:storeItemChecksum="trs67g=="/>
             </w:sdtPr>
             <w:sdtContent>
               <w:p>
@@ -3890,7 +3779,6 @@
                     <w:szCs w:val="22"/>
                   </w:rPr>
                 </w:pPr>
-                <w:proofErr w:type="spellStart"/>
                 <w:r>
                   <w:rPr>
                     <w:sz w:val="22"/>
@@ -3898,7 +3786,6 @@
                   </w:rPr>
                   <w:t>RefundPolicyLbl</w:t>
                 </w:r>
-                <w:proofErr w:type="spellEnd"/>
               </w:p>
             </w:sdtContent>
           </w:sdt>
@@ -3913,7 +3800,7 @@
               <w:placeholder>
                 <w:docPart w:val="8CFAF4D9D2A74438B61B94213DFE6EA6"/>
               </w:placeholder>
-              <w15:dataBinding w:prefixMappings="xmlns:ns0='urn:microsoft-dynamics-nav/reports/NPR_SI_Fiscal_Bill_A4/6014556/' " w:xpath="/ns0:NavWordReportXmlPart[1]/ns0:SI_POS_Audit_Log_Aux_Info[1]/ns0:QRCode[1]" w:storeItemID="{4169FB20-4BB3-4EFD-BB57-6CCBB8577D3C}" w16sdtdh:storeItemChecksum="lJeu1A=="/>
+              <w15:dataBinding w:prefixMappings="xmlns:ns0='urn:microsoft-dynamics-nav/reports/NPR_SI_Fiscal_Bill_A4/6014556/' " w:xpath="/ns0:NavWordReportXmlPart[1]/ns0:SI_POS_Audit_Log_Aux_Info[1]/ns0:QRCode[1]" w:storeItemID="{4169FB20-4BB3-4EFD-BB57-6CCBB8577D3C}" w16sdtdh:storeItemChecksum="trs67g=="/>
             </w:sdtPr>
             <w:sdtContent>
               <w:p>
@@ -3952,7 +3839,7 @@
             <w:placeholder>
               <w:docPart w:val="D73B721E4C22473B9EA81DE6ED798BC1"/>
             </w:placeholder>
-            <w15:dataBinding w:prefixMappings="xmlns:ns0='urn:microsoft-dynamics-nav/reports/NPR_SI_Fiscal_Bill_A4/6014556/' " w:xpath="/ns0:NavWordReportXmlPart[1]/ns0:SI_POS_Audit_Log_Aux_Info[1]/ns0:CompanyWebsite[1]" w:storeItemID="{4169FB20-4BB3-4EFD-BB57-6CCBB8577D3C}" w16sdtdh:storeItemChecksum="lJeu1A=="/>
+            <w15:dataBinding w:prefixMappings="xmlns:ns0='urn:microsoft-dynamics-nav/reports/NPR_SI_Fiscal_Bill_A4/6014556/' " w:xpath="/ns0:NavWordReportXmlPart[1]/ns0:SI_POS_Audit_Log_Aux_Info[1]/ns0:CompanyWebsite[1]" w:storeItemID="{4169FB20-4BB3-4EFD-BB57-6CCBB8577D3C}" w16sdtdh:storeItemChecksum="trs67g=="/>
           </w:sdtPr>
           <w:sdtContent>
             <w:tc>
@@ -3961,7 +3848,7 @@
                 <w:tcBorders>
                   <w:top w:val="nil"/>
                   <w:left w:val="nil"/>
-                  <w:bottom w:val="single" w:sz="4" w:space="0" w:color="auto"/>
+                  <w:bottom w:val="single" w:color="auto" w:sz="4" w:space="0"/>
                   <w:right w:val="nil"/>
                 </w:tcBorders>
               </w:tcPr>
@@ -3974,7 +3861,6 @@
                     <w:szCs w:val="22"/>
                   </w:rPr>
                 </w:pPr>
-                <w:proofErr w:type="spellStart"/>
                 <w:r>
                   <w:rPr>
                     <w:sz w:val="22"/>
@@ -3982,7 +3868,6 @@
                   </w:rPr>
                   <w:t>CompanyWebsite</w:t>
                 </w:r>
-                <w:proofErr w:type="spellEnd"/>
               </w:p>
             </w:tc>
           </w:sdtContent>
@@ -3990,6 +3875,25 @@
       </w:tr>
     </w:tbl>
     <w:p/>
+    <w:sdt>
+      <w:sdtPr>
+        <w:id w:val="-563644898"/>
+        <w:placeholder>
+          <w:docPart w:val="DefaultPlaceholder_-1854013440"/>
+        </w:placeholder>
+        <w:dataBinding w:prefixMappings="xmlns:ns0='urn:microsoft-dynamics-nav/reports/NPR_SI_Fiscal_Bill_A4/6014556/'" w:xpath="/ns0:NavWordReportXmlPart[1]/ns0:SI_POS_Audit_Log_Aux_Info[1]/ns0:EftReceiptText[1]" w:storeItemID="{4169FB20-4BB3-4EFD-BB57-6CCBB8577D3C}"/>
+        <w:text/>
+        <w:alias w:val="#Nav: /SI_POS_Audit_Log_Aux_Info/EftReceiptText"/>
+        <w:tag w:val="#Nav: NPR_SI_Fiscal_Bill_A4/6014556"/>
+      </w:sdtPr>
+      <w:sdtContent>
+        <w:p>
+          <w:r>
+            <w:t>EftReceiptText</w:t>
+          </w:r>
+        </w:p>
+      </w:sdtContent>
+    </w:sdt>
     <w:sectPr>
       <w:pgSz w:w="11906" w:h="16838"/>
       <w:pgMar w:top="720" w:right="720" w:bottom="720" w:left="720" w:header="706" w:footer="706" w:gutter="0"/>
@@ -5096,7 +5000,9 @@
     <w:rsid w:val="009B7102"/>
     <w:rsid w:val="009C437A"/>
     <w:rsid w:val="00A334B8"/>
+    <w:rsid w:val="00A40353"/>
     <w:rsid w:val="00A6352B"/>
+    <w:rsid w:val="00A806DA"/>
     <w:rsid w:val="00A854F9"/>
     <w:rsid w:val="00AC3E7C"/>
     <w:rsid w:val="00B0083F"/>
@@ -5963,193 +5869,177 @@
 </a:theme>
 </file>
 
-<file path=customXml/item1.xml><?xml version="1.0" encoding="utf-8"?>
+<file path=customXml/item1.xml>��< ? x m l   v e r s i o n = " 1 . 0 "   e n c o d i n g = " u t f - 1 6 " ? > < N a v W o r d R e p o r t X m l P a r t   x m l n s = " u r n : m i c r o s o f t - d y n a m i c s - n a v / r e p o r t s / N P R _ S I _ F i s c a l _ B i l l _ A 4 / 6 0 1 4 5 5 6 / " > + 
+     < L a b e l s > + 
+         < B a r c o d e L b l > B a r c o d e L b l < / B a r c o d e L b l > + 
+         < C u r r e n c y L b l > C u r r e n c y L b l < / C u r r e n c y L b l > + 
+         < D e s c r i p t i o n L b l > D e s c r i p t i o n L b l < / D e s c r i p t i o n L b l > + 
+         < D i s c o u n t L b l > D i s c o u n t L b l < / D i s c o u n t L b l > + 
+         < E O R L b l > E O R L b l < / E O R L b l > + 
+         < I t e m N a m e L b l > I t e m N a m e L b l < / I t e m N a m e L b l > + 
+         < O p e r a t o r L b l > O p e r a t o r L b l < / O p e r a t o r L b l > + 
+         < P a y m e n t M e t h o d L b l > P a y m e n t M e t h o d L b l < / P a y m e n t M e t h o d L b l > + 
+         < P e r c L b l > P e r c L b l < / P e r c L b l > + 
+         < P r i c e L b l > P r i c e L b l < / P r i c e L b l > + 
+         < Q t y L b l > Q t y L b l < / Q t y L b l > + 
+         < R e f u n d P o l i c y L b l > R e f u n d P o l i c y L b l < / R e f u n d P o l i c y L b l > + 
+         < T a x A m o u n t L b l > T a x A m o u n t L b l < / T a x A m o u n t L b l > + 
+         < T a x B a s e L b l > T a x B a s e L b l < / T a x B a s e L b l > + 
+         < T a x L b l > T a x L b l < / T a x L b l > + 
+         < T a x R a t e L b l > T a x R a t e L b l < / T a x R a t e L b l > + 
+         < T o P a y L b l > T o P a y L b l < / T o P a y L b l > + 
+         < T o t a l L b l > T o t a l L b l < / T o t a l L b l > + 
+         < T o t a l V A T l L b l > T o t a l V A T l L b l < / T o t a l V A T l L b l > + 
+         < U o M L b l > U o M L b l < / U o M L b l > + 
+         < V A T L b l > V A T L b l < / V A T L b l > + 
+         < Z O I L b l > Z O I L b l < / Z O I L b l > + 
+     < / L a b e l s > + 
+     < S I _ P O S _ A u d i t _ L o g _ A u x _ I n f o > + 
+         < B i l l > B i l l < / B i l l > + 
+         < C o m p a n y A d d r e s s > C o m p a n y A d d r e s s < / C o m p a n y A d d r e s s > + 
+         < C o m p a n y C i t y > C o m p a n y C i t y < / C o m p a n y C i t y > + 
+         < C o m p a n y C o n t a c t > C o m p a n y C o n t a c t < / C o m p a n y C o n t a c t > + 
+         < C o m p a n y N a m e > C o m p a n y N a m e < / C o m p a n y N a m e > + 
+         < C o m p a n y W e b s i t e > C o m p a n y W e b s i t e < / C o m p a n y W e b s i t e > + 
+         < C o p y T e x t > C o p y T e x t < / C o p y T e x t > + 
+         < C u s t o m e r A d d r e s s > C u s t o m e r A d d r e s s < / C u s t o m e r A d d r e s s > + 
+         < C u s t o m e r N a m e > C u s t o m e r N a m e < / C u s t o m e r N a m e > + 
+         < C u s t o m e r P o s t C i t y > C u s t o m e r P o s t C i t y < / C u s t o m e r P o s t C i t y > + 
+         < C u s t o m e r V A T N o > C u s t o m e r V A T N o < / C u s t o m e r V A T N o > + 
+         < E f t R e c e i p t T e x t > E f t R e c e i p t T e x t < / E f t R e c e i p t T e x t > + 
+         < E n t r y D a t e > E n t r y D a t e < / E n t r y D a t e > + 
+         < E O R C o d e > E O R C o d e < / E O R C o d e > + 
+         < L o g T i m e S t a m p > L o g T i m e S t a m p < / L o g T i m e S t a m p > + 
+         < O p e r a t o r N a m e > O p e r a t o r N a m e < / O p e r a t o r N a m e > + 
+         < Q R C o d e > Q R C o d e < / Q R C o d e > + 
+         < T o t a l A m o u n t > T o t a l A m o u n t < / T o t a l A m o u n t > + 
+         < Z O I C o d e > Z O I C o d e < / Z O I C o d e > + 
+         < P O S _ E n t r y _ L i n e s > + 
+             < A m o u n t I n c l u d i n g V A T > A m o u n t I n c l u d i n g V A T < / A m o u n t I n c l u d i n g V A T > + 
+             < D i s c o u n t A m o u n t > D i s c o u n t A m o u n t < / D i s c o u n t A m o u n t > + 
+             < D i s c o u n t P e r c > D i s c o u n t P e r c < / D i s c o u n t P e r c > + 
+             < I t e m D e s c r i p t i o n > I t e m D e s c r i p t i o n < / I t e m D e s c r i p t i o n > + 
+             < Q u a n t i t y > Q u a n t i t y < / Q u a n t i t y > + 
+             < U n i t P r i c e > U n i t P r i c e < / U n i t P r i c e > + 
+             < U O M > U O M < / U O M > + 
+         < / P O S _ E n t r y _ L i n e s > + 
+         < P O S _ E n t r y _ C o m m e n t _ L i n e s > + 
+             < D e s c r i p t i o n > D e s c r i p t i o n < / D e s c r i p t i o n > + 
+         < / P O S _ E n t r y _ C o m m e n t _ L i n e s > + 
+         < P O S _ E n t r y _ T a x _ L i n e s > + 
+             < A m o u n t I n c l V A T > A m o u n t I n c l V A T < / A m o u n t I n c l V A T > + 
+             < V A T A m o u n t > V A T A m o u n t < / V A T A m o u n t > + 
+             < V A T B a s e A m o u n t > V A T B a s e A m o u n t < / V A T B a s e A m o u n t > + 
+             < V A T P e r c > V A T P e r c < / V A T P e r c > + 
+         < / P O S _ E n t r y _ T a x _ L i n e s > + 
+         < P O S _ S t o r e > + 
+             < P O S S t o r e > P O S S t o r e < / P O S S t o r e > + 
+             < P O S S t o r e A d d r e s s > P O S S t o r e A d d r e s s < / P O S S t o r e A d d r e s s > + 
+             < P O S S t o r e C i t y > P O S S t o r e C i t y < / P O S S t o r e C i t y > + 
+             < P O S S t o r e N a m e > P O S S t o r e N a m e < / P O S S t o r e N a m e > + 
+             < P O S S t o r e P o s t C o d e > P O S S t o r e P o s t C o d e < / P O S S t o r e P o s t C o d e > + 
+             < S t o r e D e t a i l s L i n e > S t o r e D e t a i l s L i n e < / S t o r e D e t a i l s L i n e > + 
+         < / P O S _ S t o r e > + 
+     < / S I _ P O S _ A u d i t _ L o g _ A u x _ I n f o > + 
+     < P O S _ E n t r y _ P a y m e n t _ L i n e s > + 
+         < A m o u n t > A m o u n t < / A m o u n t > + 
+         < P O S P a y m e n t M e t h o d > P O S P a y m e n t M e t h o d < / P O S P a y m e n t M e t h o d > + 
+     < / P O S _ E n t r y _ P a y m e n t _ L i n e s > + 
+ < / N a v W o r d R e p o r t X m l P a r t > 
+</file>
+
+<file path=customXml/item2.xml><?xml version="1.0" encoding="utf-8"?>
 <b:Sources xmlns:b="http://schemas.openxmlformats.org/officeDocument/2006/bibliography" xmlns="http://schemas.openxmlformats.org/officeDocument/2006/bibliography" SelectedStyle="\APASixthEditionOfficeOnline.xsl" StyleName="APA" Version="6"/>
 </file>
 
-<file path=customXml/item2.xml>��< ? x m l   v e r s i o n = " 1 . 0 "   e n c o d i n g = " u t f - 1 6 " ? > < N a v W o r d R e p o r t X m l P a r t   x m l n s = " u r n : m i c r o s o f t - d y n a m i c s - n a v / r e p o r t s / N P R _ S I _ F i s c a l _ B i l l _ A 4 / 6 0 1 4 5 5 6 / " > - 
-     < L a b e l s > - 
-         < B a r c o d e L b l > B a r c o d e L b l < / B a r c o d e L b l > - 
-         < C u r r e n c y L b l > C u r r e n c y L b l < / C u r r e n c y L b l > - 
-         < D e s c r i p t i o n L b l > D e s c r i p t i o n L b l < / D e s c r i p t i o n L b l > - 
-         < D i s c o u n t L b l > D i s c o u n t L b l < / D i s c o u n t L b l > - 
-         < E O R L b l > E O R L b l < / E O R L b l > - 
-         < I t e m N a m e L b l > I t e m N a m e L b l < / I t e m N a m e L b l > - 
-         < O p e r a t o r L b l > O p e r a t o r L b l < / O p e r a t o r L b l > - 
-         < P a y m e n t M e t h o d L b l > P a y m e n t M e t h o d L b l < / P a y m e n t M e t h o d L b l > - 
-         < P e r c L b l > P e r c L b l < / P e r c L b l > - 
-         < P r i c e L b l > P r i c e L b l < / P r i c e L b l > - 
-         < Q t y L b l > Q t y L b l < / Q t y L b l > - 
-         < R e f u n d P o l i c y L b l > & l t ; ? x m l   v e r s i o n = " 1 . 0 "   s t a n d a l o n e = " y e s " ? & g t ; - 
- & l t ; ? m s o - a p p l i c a t i o n   p r o g i d = " W o r d . D o c u m e n t " ? & g t ; - 
- & l t ; p k g : p a c k a g e   x m l n s : p k g = " h t t p : / / s c h e m a s . m i c r o s o f t . c o m / o f f i c e / 2 0 0 6 / x m l P a c k a g e " & g t ; & l t ; p k g : p a r t   p k g : n a m e = " / _ r e l s / . r e l s "   p k g : c o n t e n t T y p e = " a p p l i c a t i o n / v n d . o p e n x m l f o r m a t s - p a c k a g e . r e l a t i o n s h i p s + x m l "   p k g : p a d d i n g = " 5 1 2 " & g t ; & l t ; p k g : x m l D a t a & g t ; & l t ; R e l a t i o n s h i p s   x m l n s = " h t t p : / / s c h e m a s . o p e n x m l f o r m a t s . o r g / p a c k a g e / 2 0 0 6 / r e l a t i o n s h i p s " & g t ; & l t ; R e l a t i o n s h i p   I d = " r I d 1 "   T y p e = " h t t p : / / s c h e m a s . o p e n x m l f o r m a t s . o r g / o f f i c e D o c u m e n t / 2 0 0 6 / r e l a t i o n s h i p s / o f f i c e D o c u m e n t "   T a r g e t = " w o r d / d o c u m e n t . x m l " / & g t ; & l t ; / R e l a t i o n s h i p s & g t ; & l t ; / p k g : x m l D a t a & g t ; & l t ; / p k g : p a r t & g t ; & l t ; p k g : p a r t   p k g : n a m e = " / w o r d / d o c u m e n t . x m l "   p k g : c o n t e n t T y p e = " a p p l i c a t i o n / v n d . o p e n x m l f o r m a t s - o f f i c e d o c u m e n t . w o r d p r o c e s s i n g m l . d o c u m e n t . m a i n + x m l " & g t ; & l t ; p k g : x m l D a t a & g t ; & l t ; w : d o c u m e n t   x m l n s : w p c = " h t t p : / / s c h e m a s . m i c r o s o f t . c o m / o f f i c e / w o r d / 2 0 1 0 / w o r d p r o c e s s i n g C a n v a s "   x m l n s : c x = " h t t p : / / s c h e m a s . m i c r o s o f t . c o m / o f f i c e / d r a w i n g / 2 0 1 4 / c h a r t e x "   x m l n s : c x 1 = " h t t p : / / s c h e m a s . m i c r o s o f t . c o m / o f f i c e / d r a w i n g / 2 0 1 5 / 9 / 8 / c h a r t e x "   x m l n s : c x 2 = " h t t p : / / s c h e m a s . m i c r o s o f t . c o m / o f f i c e / d r a w i n g / 2 0 1 5 / 1 0 / 2 1 / c h a r t e x "   x m l n s : c x 3 = " h t t p : / / s c h e m a s . m i c r o s o f t . c o m / o f f i c e / d r a w i n g / 2 0 1 6 / 5 / 9 / c h a r t e x "   x m l n s : c x 4 = " h t t p : / / s c h e m a s . m i c r o s o f t . c o m / o f f i c e / d r a w i n g / 2 0 1 6 / 5 / 1 0 / c h a r t e x "   x m l n s : c x 5 = " h t t p : / / s c h e m a s . m i c r o s o f t . c o m / o f f i c e / d r a w i n g / 2 0 1 6 / 5 / 1 1 / c h a r t e x "   x m l n s : c x 6 = " h t t p : / / s c h e m a s . m i c r o s o f t . c o m / o f f i c e / d r a w i n g / 2 0 1 6 / 5 / 1 2 / c h a r t e x "   x m l n s : c x 7 = " h t t p : / / s c h e m a s . m i c r o s o f t . c o m / o f f i c e / d r a w i n g / 2 0 1 6 / 5 / 1 3 / c h a r t e x "   x m l n s : c x 8 = " h t t p : / / s c h e m a s . m i c r o s o f t . c o m / o f f i c e / d r a w i n g / 2 0 1 6 / 5 / 1 4 / c h a r t e x "   x m l n s : m c = " h t t p : / / s c h e m a s . o p e n x m l f o r m a t s . o r g / m a r k u p - c o m p a t i b i l i t y / 2 0 0 6 "   x m l n s : a i n k = " h t t p : / / s c h e m a s . m i c r o s o f t . c o m / o f f i c e / d r a w i n g / 2 0 1 6 / i n k "   x m l n s : a m 3 d = " h t t p : / / s c h e m a s . m i c r o s o f t . c o m / o f f i c e / d r a w i n g / 2 0 1 7 / m o d e l 3 d "   x m l n s : o = " u r n : s c h e m a s - m i c r o s o f t - c o m : o f f i c e : o f f i c e "   x m l n s : o e l = " h t t p : / / s c h e m a s . m i c r o s o f t . c o m / o f f i c e / 2 0 1 9 / e x t l s t "   x m l n s : r = " h t t p : / / s c h e m a s . o p e n x m l f o r m a t s . o r g / o f f i c e D o c u m e n t / 2 0 0 6 / r e l a t i o n s h i p s "   x m l n s : m = " h t t p : / / s c h e m a s . o p e n x m l f o r m a t s . o r g / o f f i c e D o c u m e n t / 2 0 0 6 / m a t h "   x m l n s : v = " u r n : s c h e m a s - m i c r o s o f t - c o m : v m l "   x m l n s : w p 1 4 = " h t t p : / / s c h e m a s . m i c r o s o f t . c o m / o f f i c e / w o r d / 2 0 1 0 / w o r d p r o c e s s i n g D r a w i n g "   x m l n s : w p = " h t t p : / / s c h e m a s . o p e n x m l f o r m a t s . o r g / d r a w i n g m l / 2 0 0 6 / w o r d p r o c e s s i n g D r a w i n g "   x m l n s : w 1 0 = " u r n : s c h e m a s - m i c r o s o f t - c o m : o f f i c e : w o r d "   x m l n s : w = " h t t p : / / s c h e m a s . o p e n x m l f o r m a t s . o r g / w o r d p r o c e s s i n g m l / 2 0 0 6 / m a i n "   x m l n s : w 1 4 = " h t t p : / / s c h e m a s . m i c r o s o f t . c o m / o f f i c e / w o r d / 2 0 1 0 / w o r d m l "   x m l n s : w 1 5 = " h t t p : / / s c h e m a s . m i c r o s o f t . c o m / o f f i c e / w o r d / 2 0 1 2 / w o r d m l "   x m l n s : w 1 6 c e x = " h t t p : / / s c h e m a s . m i c r o s o f t . c o m / o f f i c e / w o r d / 2 0 1 8 / w o r d m l / c e x "   x m l n s : w 1 6 c i d = " h t t p : / / s c h e m a s . m i c r o s o f t . c o m / o f f i c e / w o r d / 2 0 1 6 / w o r d m l / c i d "   x m l n s : w 1 6 = " h t t p : / / s c h e m a s . m i c r o s o f t . c o m / o f f i c e / w o r d / 2 0 1 8 / w o r d m l "   x m l n s : w 1 6 d u = " h t t p : / / s c h e m a s . m i c r o s o f t . c o m / o f f i c e / w o r d / 2 0 2 3 / w o r d m l / w o r d 1 6 d u "   x m l n s : w 1 6 s d t d h = " h t t p : / / s c h e m a s . m i c r o s o f t . c o m / o f f i c e / w o r d / 2 0 2 0 / w o r d m l / s d t d a t a h a s h "   x m l n s : w 1 6 s d t f l = " h t t p : / / s c h e m a s . m i c r o s o f t . c o m / o f f i c e / w o r d / 2 0 2 4 / w o r d m l / s d t f o r m a t l o c k "   x m l n s : w 1 6 s e = " h t t p : / / s c h e m a s . m i c r o s o f t . c o m / o f f i c e / w o r d / 2 0 1 5 / w o r d m l / s y m e x "   x m l n s : w p g = " h t t p : / / s c h e m a s . m i c r o s o f t . c o m / o f f i c e / w o r d / 2 0 1 0 / w o r d p r o c e s s i n g G r o u p "   x m l n s : w p i = " h t t p : / / s c h e m a s . m i c r o s o f t . c o m / o f f i c e / w o r d / 2 0 1 0 / w o r d p r o c e s s i n g I n k "   x m l n s : w n e = " h t t p : / / s c h e m a s . m i c r o s o f t . c o m / o f f i c e / w o r d / 2 0 0 6 / w o r d m l "   x m l n s : w p s = " h t t p : / / s c h e m a s . m i c r o s o f t . c o m / o f f i c e / w o r d / 2 0 1 0 / w o r d p r o c e s s i n g S h a p e "   m c : I g n o r a b l e = " w 1 4   w 1 5   w 1 6 s e   w 1 6 c i d   w 1 6   w 1 6 c e x   w 1 6 s d t d h   w 1 6 s d t f l   w 1 6 d u   w p 1 4 " & g t ; & l t ; w : b o d y & g t ; & l t ; w : p   w 1 4 : p a r a I d = " 2 2 5 4 C 5 3 6 "   w 1 4 : t e x t I d = " 2 E 5 9 7 1 E E "   w : r s i d R = " 0 0 D D 0 2 0 F "   w : r s i d R D e f a u l t = " 0 0 D D 0 2 0 F "   w : r s i d P = " 0 0 5 4 4 8 9 F " & g t ; & l t ; w : p P r & g t ; & l t ; w : f r a m e P r   w : h S p a c e = " 1 8 0 "   w : w r a p = " a r o u n d "   w : v A n c h o r = " t e x t "   w : h A n c h o r = " m a r g i n "   w : y = " - 1 0 4 " / & g t ; & l t ; w : s p a c i n g   w : l i n e = " 3 6 0 "   w : l i n e R u l e = " a u t o " / & g t ; & l t ; w : s u p p r e s s O v e r l a p / & g t ; & l t ; w : j c   w : v a l = " c e n t e r " / & g t ; & l t ; w : r P r & g t ; & l t ; w : s z   w : v a l = " 2 2 " / & g t ; & l t ; w : s z C s   w : v a l = " 2 2 " / & g t ; & l t ; / w : r P r & g t ; & l t ; / w : p P r & g t ; & l t ; w : r & g t ; & l t ; w : r P r & g t ; & l t ; w : s z   w : v a l = " 2 2 " / & g t ; & l t ; w : s z C s   w : v a l = " 2 2 " / & g t ; & l t ; / w : r P r & g t ; & l t ; w : t & g t ; R e f u n d P o l i c y L b l & l t ; / w : t & g t ; & l t ; / w : r & g t ; & l t ; / w : p & g t ; & l t ; w : s e c t P r   w : r s i d R = " 0 0 5 4 4 8 9 F " & g t ; & l t ; w : p g S z   w : w = " 1 2 2 4 0 "   w : h = " 1 5 8 4 0 " / & g t ; & l t ; w : p g M a r   w : t o p = " 1 4 4 0 "   w : r i g h t = " 1 4 4 0 "   w : b o t t o m = " 1 4 4 0 "   w : l e f t = " 1 4 4 0 "   w : h e a d e r = " 7 2 0 "   w : f o o t e r = " 7 2 0 "   w : g u t t e r = " 0 " / & g t ; & l t ; w : c o l s   w : s p a c e = " 7 2 0 " / & g t ; & l t ; / w : s e c t P r & g t ; & l t ; / w : b o d y & g t ; & l t ; / w : d o c u m e n t & g t ; & l t ; / p k g : x m l D a t a & g t ; & l t ; / p k g : p a r t & g t ; & l t ; p k g : p a r t   p k g : n a m e = " / w o r d / _ r e l s / d o c u m e n t . x m l . r e l s "   p k g : c o n t e n t T y p e = " a p p l i c a t i o n / v n d . o p e n x m l f o r m a t s - p a c k a g e . r e l a t i o n s h i p s + x m l "   p k g : p a d d i n g = " 2 5 6 " & g t ; & l t ; p k g : x m l D a t a & g t ; & l t ; R e l a t i o n s h i p s   x m l n s = " h t t p : / / s c h e m a s . o p e n x m l f o r m a t s . o r g / p a c k a g e / 2 0 0 6 / r e l a t i o n s h i p s " & g t ; & l t ; R e l a t i o n s h i p   I d = " r I d 1 "   T y p e = " h t t p : / / s c h e m a s . o p e n x m l f o r m a t s . o r g / o f f i c e D o c u m e n t / 2 0 0 6 / r e l a t i o n s h i p s / s t y l e s "   T a r g e t = " s t y l e s . x m l " / & g t ; & l t ; / R e l a t i o n s h i p s & g t ; & l t ; / p k g : x m l D a t a & g t ; & l t ; / p k g : p a r t & g t ; & l t ; p k g : p a r t   p k g : n a m e = " / w o r d / s t y l e s . x m l "   p k g : c o n t e n t T y p e = " a p p l i c a t i o n / v n d . o p e n x m l f o r m a t s - o f f i c e d o c u m e n t . w o r d p r o c e s s i n g m l . s t y l e s + x m l " & g t ; & l t ; p k g : x m l D a t a & g t ; & l t ; w : s t y l e s   x m l n s : m c = " h t t p : / / s c h e m a s . o p e n x m l f o r m a t s . o r g / m a r k u p - c o m p a t i b i l i t y / 2 0 0 6 "   x m l n s : r = " h t t p : / / s c h e m a s . o p e n x m l f o r m a t s . o r g / o f f i c e D o c u m e n t / 2 0 0 6 / r e l a t i o n s h i p s "   x m l n s : w = " h t t p : / / s c h e m a s . o p e n x m l f o r m a t s . o r g / w o r d p r o c e s s i n g m l / 2 0 0 6 / m a i n "   x m l n s : w 1 4 = " h t t p : / / s c h e m a s . m i c r o s o f t . c o m / o f f i c e / w o r d / 2 0 1 0 / w o r d m l "   x m l n s : w 1 5 = " h t t p : / / s c h e m a s . m i c r o s o f t . c o m / o f f i c e / w o r d / 2 0 1 2 / w o r d m l "   x m l n s : w 1 6 c e x = " h t t p : / / s c h e m a s . m i c r o s o f t . c o m / o f f i c e / w o r d / 2 0 1 8 / w o r d m l / c e x "   x m l n s : w 1 6 c i d = " h t t p : / / s c h e m a s . m i c r o s o f t . c o m / o f f i c e / w o r d / 2 0 1 6 / w o r d m l / c i d "   x m l n s : w 1 6 = " h t t p : / / s c h e m a s . m i c r o s o f t . c o m / o f f i c e / w o r d / 2 0 1 8 / w o r d m l "   x m l n s : w 1 6 d u = " h t t p : / / s c h e m a s . m i c r o s o f t . c o m / o f f i c e / w o r d / 2 0 2 3 / w o r d m l / w o r d 1 6 d u "   x m l n s : w 1 6 s d t d h = " h t t p : / / s c h e m a s . m i c r o s o f t . c o m / o f f i c e / w o r d / 2 0 2 0 / w o r d m l / s d t d a t a h a s h "   x m l n s : w 1 6 s d t f l = " h t t p : / / s c h e m a s . m i c r o s o f t . c o m / o f f i c e / w o r d / 2 0 2 4 / w o r d m l / s d t f o r m a t l o c k "   x m l n s : w 1 6 s e = " h t t p : / / s c h e m a s . m i c r o s o f t . c o m / o f f i c e / w o r d / 2 0 1 5 / w o r d m l / s y m e x "   m c : I g n o r a b l e = " w 1 4   w 1 5   w 1 6 s e   w 1 6 c i d   w 1 6   w 1 6 c e x   w 1 6 s d t d h   w 1 6 s d t f l   w 1 6 d u " & g t ; & l t ; w : d o c D e f a u l t s & g t ; & l t ; w : r P r D e f a u l t & g t ; & l t ; w : r P r & g t ; & l t ; w : r F o n t s   w : a s c i i T h e m e = " m i n o r H A n s i "   w : e a s t A s i a T h e m e = " m i n o r E a s t A s i a "   w : h A n s i T h e m e = " m i n o r H A n s i "   w : c s t h e m e = " m i n o r B i d i " / & g t ; & l t ; w : k e r n   w : v a l = " 2 " / & g t ; & l t ; w : s z   w : v a l = " 2 4 " / & g t ; & l t ; w : s z C s   w : v a l = " 2 4 " / & g t ; & l t ; w : l a n g   w : v a l = " e n - U S "   w : e a s t A s i a = " e n - U S "   w : b i d i = " a r - S A " / & g t ; & l t ; w 1 4 : l i g a t u r e s   w 1 4 : v a l = " s t a n d a r d C o n t e x t u a l " / & g t ; & l t ; / w : r P r & g t ; & l t ; / w : r P r D e f a u l t & g t ; & l t ; w : p P r D e f a u l t & g t ; & l t ; w : p P r & g t ; & l t ; w : s p a c i n g   w : a f t e r = " 1 6 0 "   w : l i n e = " 2 7 8 "   w : l i n e R u l e = " a u t o " / & g t ; & l t ; / w : p P r & g t ; & l t ; / w : p P r D e f a u l t & g t ; & l t ; / w : d o c D e f a u l t s & g t ; & l t ; w : s t y l e   w : t y p e = " p a r a g r a p h "   w : d e f a u l t = " 1 "   w : s t y l e I d = " N o r m a l " & g t ; & l t ; w : n a m e   w : v a l = " N o r m a l " / & g t ; & l t ; w : q F o r m a t / & g t ; & l t ; / w : s t y l e & g t ; & l t ; w : s t y l e   w : t y p e = " c h a r a c t e r "   w : d e f a u l t = " 1 "   w : s t y l e I d = " D e f a u l t P a r a g r a p h F o n t " & g t ; & l t ; w : n a m e   w : v a l = " D e f a u l t   P a r a g r a p h   F o n t " / & g t ; & l t ; w : u i P r i o r i t y   w : v a l = " 1 " / & g t ; & l t ; w : s e m i H i d d e n / & g t ; & l t ; w : u n h i d e W h e n U s e d / & g t ; & l t ; / w : s t y l e & g t ; & l t ; w : s t y l e   w : t y p e = " t a b l e "   w : d e f a u l t = " 1 "   w : s t y l e I d = " T a b l e N o r m a l " & g t ; & l t ; w : n a m e   w : v a l = " N o r m a l   T a b l e " / & g t ; & l t ; w : u i P r i o r i t y   w : v a l = " 9 9 " / & g t ; & l t ; w : s e m i H i d d e n / & g t ; & l t ; w : u n h i d e W h e n U s e d / & g t ; & l t ; w : t b l P r & g t ; & l t ; w : t b l I n d   w : w = " 0 "   w : t y p e = " d x a " / & g t ; & l t ; w : t b l C e l l M a r & g t ; & l t ; w : t o p   w : w = " 0 "   w : t y p e = " d x a " / & g t ; & l t ; w : l e f t   w : w = " 1 0 8 "   w : t y p e = " d x a " / & g t ; & l t ; w : b o t t o m   w : w = " 0 "   w : t y p e = " d x a " / & g t ; & l t ; w : r i g h t   w : w = " 1 0 8 "   w : t y p e = " d x a " / & g t ; & l t ; / w : t b l C e l l M a r & g t ; & l t ; / w : t b l P r & g t ; & l t ; / w : s t y l e & g t ; & l t ; w : s t y l e   w : t y p e = " n u m b e r i n g "   w : d e f a u l t = " 1 "   w : s t y l e I d = " N o L i s t " & g t ; & l t ; w : n a m e   w : v a l = " N o   L i s t " / & g t ; & l t ; w : u i P r i o r i t y   w : v a l = " 9 9 " / & g t ; & l t ; w : s e m i H i d d e n / & g t ; & l t ; w : u n h i d e W h e n U s e d / & g t ; & l t ; / w : s t y l e & g t ; & l t ; / w : s t y l e s & g t ; & l t ; / p k g : x m l D a t a & g t ; & l t ; / p k g : p a r t & g t ; & l t ; / p k g : p a c k a g e & g t ; - 
- < / R e f u n d P o l i c y L b l > - 
-         < T a x A m o u n t L b l > T a x A m o u n t L b l < / T a x A m o u n t L b l > - 
-         < T a x B a s e L b l > T a x B a s e L b l < / T a x B a s e L b l > - 
-         < T a x L b l > T a x L b l < / T a x L b l > - 
-         < T a x R a t e L b l > T a x R a t e L b l < / T a x R a t e L b l > - 
-         < T o P a y L b l > T o P a y L b l < / T o P a y L b l > - 
-         < T o t a l L b l > T o t a l L b l < / T o t a l L b l > - 
-         < T o t a l V A T l L b l > T o t a l V A T l L b l < / T o t a l V A T l L b l > - 
-         < U o M L b l > U o M L b l < / U o M L b l > - 
-         < V A T L b l > V A T L b l < / V A T L b l > - 
-         < Z O I L b l > Z O I L b l < / Z O I L b l > - 
-     < / L a b e l s > - 
-     < S I _ P O S _ A u d i t _ L o g _ A u x _ I n f o > - 
-         < B i l l > B i l l < / B i l l > - 
-         < C o m p a n y A d d r e s s > C o m p a n y A d d r e s s < / C o m p a n y A d d r e s s > - 
-         < C o m p a n y C i t y > C o m p a n y C i t y < / C o m p a n y C i t y > - 
-         < C o m p a n y C o n t a c t > C o m p a n y C o n t a c t < / C o m p a n y C o n t a c t > - 
-         < C o m p a n y N a m e > C o m p a n y N a m e < / C o m p a n y N a m e > - 
-         < C o m p a n y W e b s i t e > & l t ; ? x m l   v e r s i o n = " 1 . 0 "   s t a n d a l o n e = " y e s " ? & g t ; - 
- & l t ; ? m s o - a p p l i c a t i o n   p r o g i d = " W o r d . D o c u m e n t " ? & g t ; - 
- & l t ; p k g : p a c k a g e   x m l n s : p k g = " h t t p : / / s c h e m a s . m i c r o s o f t . c o m / o f f i c e / 2 0 0 6 / x m l P a c k a g e " & g t ; & l t ; p k g : p a r t   p k g : n a m e = " / _ r e l s / . r e l s "   p k g : c o n t e n t T y p e = " a p p l i c a t i o n / v n d . o p e n x m l f o r m a t s - p a c k a g e . r e l a t i o n s h i p s + x m l "   p k g : p a d d i n g = " 5 1 2 " & g t ; & l t ; p k g : x m l D a t a & g t ; & l t ; R e l a t i o n s h i p s   x m l n s = " h t t p : / / s c h e m a s . o p e n x m l f o r m a t s . o r g / p a c k a g e / 2 0 0 6 / r e l a t i o n s h i p s " & g t ; & l t ; R e l a t i o n s h i p   I d = " r I d 1 "   T y p e = " h t t p : / / s c h e m a s . o p e n x m l f o r m a t s . o r g / o f f i c e D o c u m e n t / 2 0 0 6 / r e l a t i o n s h i p s / o f f i c e D o c u m e n t "   T a r g e t = " w o r d / d o c u m e n t . x m l " / & g t ; & l t ; / R e l a t i o n s h i p s & g t ; & l t ; / p k g : x m l D a t a & g t ; & l t ; / p k g : p a r t & g t ; & l t ; p k g : p a r t   p k g : n a m e = " / w o r d / d o c u m e n t . x m l "   p k g : c o n t e n t T y p e = " a p p l i c a t i o n / v n d . o p e n x m l f o r m a t s - o f f i c e d o c u m e n t . w o r d p r o c e s s i n g m l . d o c u m e n t . m a i n + x m l " & g t ; & l t ; p k g : x m l D a t a & g t ; & l t ; w : d o c u m e n t   x m l n s : w p c = " h t t p : / / s c h e m a s . m i c r o s o f t . c o m / o f f i c e / w o r d / 2 0 1 0 / w o r d p r o c e s s i n g C a n v a s "   x m l n s : c x = " h t t p : / / s c h e m a s . m i c r o s o f t . c o m / o f f i c e / d r a w i n g / 2 0 1 4 / c h a r t e x "   x m l n s : c x 1 = " h t t p : / / s c h e m a s . m i c r o s o f t . c o m / o f f i c e / d r a w i n g / 2 0 1 5 / 9 / 8 / c h a r t e x "   x m l n s : c x 2 = " h t t p : / / s c h e m a s . m i c r o s o f t . c o m / o f f i c e / d r a w i n g / 2 0 1 5 / 1 0 / 2 1 / c h a r t e x "   x m l n s : c x 3 = " h t t p : / / s c h e m a s . m i c r o s o f t . c o m / o f f i c e / d r a w i n g / 2 0 1 6 / 5 / 9 / c h a r t e x "   x m l n s : c x 4 = " h t t p : / / s c h e m a s . m i c r o s o f t . c o m / o f f i c e / d r a w i n g / 2 0 1 6 / 5 / 1 0 / c h a r t e x "   x m l n s : c x 5 = " h t t p : / / s c h e m a s . m i c r o s o f t . c o m / o f f i c e / d r a w i n g / 2 0 1 6 / 5 / 1 1 / c h a r t e x "   x m l n s : c x 6 = " h t t p : / / s c h e m a s . m i c r o s o f t . c o m / o f f i c e / d r a w i n g / 2 0 1 6 / 5 / 1 2 / c h a r t e x "   x m l n s : c x 7 = " h t t p : / / s c h e m a s . m i c r o s o f t . c o m / o f f i c e / d r a w i n g / 2 0 1 6 / 5 / 1 3 / c h a r t e x "   x m l n s : c x 8 = " h t t p : / / s c h e m a s . m i c r o s o f t . c o m / o f f i c e / d r a w i n g / 2 0 1 6 / 5 / 1 4 / c h a r t e x "   x m l n s : m c = " h t t p : / / s c h e m a s . o p e n x m l f o r m a t s . o r g / m a r k u p - c o m p a t i b i l i t y / 2 0 0 6 "   x m l n s : a i n k = " h t t p : / / s c h e m a s . m i c r o s o f t . c o m / o f f i c e / d r a w i n g / 2 0 1 6 / i n k "   x m l n s : a m 3 d = " h t t p : / / s c h e m a s . m i c r o s o f t . c o m / o f f i c e / d r a w i n g / 2 0 1 7 / m o d e l 3 d "   x m l n s : o = " u r n : s c h e m a s - m i c r o s o f t - c o m : o f f i c e : o f f i c e "   x m l n s : o e l = " h t t p : / / s c h e m a s . m i c r o s o f t . c o m / o f f i c e / 2 0 1 9 / e x t l s t "   x m l n s : r = " h t t p : / / s c h e m a s . o p e n x m l f o r m a t s . o r g / o f f i c e D o c u m e n t / 2 0 0 6 / r e l a t i o n s h i p s "   x m l n s : m = " h t t p : / / s c h e m a s . o p e n x m l f o r m a t s . o r g / o f f i c e D o c u m e n t / 2 0 0 6 / m a t h "   x m l n s : v = " u r n : s c h e m a s - m i c r o s o f t - c o m : v m l "   x m l n s : w p 1 4 = " h t t p : / / s c h e m a s . m i c r o s o f t . c o m / o f f i c e / w o r d / 2 0 1 0 / w o r d p r o c e s s i n g D r a w i n g "   x m l n s : w p = " h t t p : / / s c h e m a s . o p e n x m l f o r m a t s . o r g / d r a w i n g m l / 2 0 0 6 / w o r d p r o c e s s i n g D r a w i n g "   x m l n s : w 1 0 = " u r n : s c h e m a s - m i c r o s o f t - c o m : o f f i c e : w o r d "   x m l n s : w = " h t t p : / / s c h e m a s . o p e n x m l f o r m a t s . o r g / w o r d p r o c e s s i n g m l / 2 0 0 6 / m a i n "   x m l n s : w 1 4 = " h t t p : / / s c h e m a s . m i c r o s o f t . c o m / o f f i c e / w o r d / 2 0 1 0 / w o r d m l "   x m l n s : w 1 5 = " h t t p : / / s c h e m a s . m i c r o s o f t . c o m / o f f i c e / w o r d / 2 0 1 2 / w o r d m l "   x m l n s : w 1 6 c e x = " h t t p : / / s c h e m a s . m i c r o s o f t . c o m / o f f i c e / w o r d / 2 0 1 8 / w o r d m l / c e x "   x m l n s : w 1 6 c i d = " h t t p : / / s c h e m a s . m i c r o s o f t . c o m / o f f i c e / w o r d / 2 0 1 6 / w o r d m l / c i d "   x m l n s : w 1 6 = " h t t p : / / s c h e m a s . m i c r o s o f t . c o m / o f f i c e / w o r d / 2 0 1 8 / w o r d m l "   x m l n s : w 1 6 d u = " h t t p : / / s c h e m a s . m i c r o s o f t . c o m / o f f i c e / w o r d / 2 0 2 3 / w o r d m l / w o r d 1 6 d u "   x m l n s : w 1 6 s d t d h = " h t t p : / / s c h e m a s . m i c r o s o f t . c o m / o f f i c e / w o r d / 2 0 2 0 / w o r d m l / s d t d a t a h a s h "   x m l n s : w 1 6 s d t f l = " h t t p : / / s c h e m a s . m i c r o s o f t . c o m / o f f i c e / w o r d / 2 0 2 4 / w o r d m l / s d t f o r m a t l o c k "   x m l n s : w 1 6 s e = " h t t p : / / s c h e m a s . m i c r o s o f t . c o m / o f f i c e / w o r d / 2 0 1 5 / w o r d m l / s y m e x "   x m l n s : w p g = " h t t p : / / s c h e m a s . m i c r o s o f t . c o m / o f f i c e / w o r d / 2 0 1 0 / w o r d p r o c e s s i n g G r o u p "   x m l n s : w p i = " h t t p : / / s c h e m a s . m i c r o s o f t . c o m / o f f i c e / w o r d / 2 0 1 0 / w o r d p r o c e s s i n g I n k "   x m l n s : w n e = " h t t p : / / s c h e m a s . m i c r o s o f t . c o m / o f f i c e / w o r d / 2 0 0 6 / w o r d m l "   x m l n s : w p s = " h t t p : / / s c h e m a s . m i c r o s o f t . c o m / o f f i c e / w o r d / 2 0 1 0 / w o r d p r o c e s s i n g S h a p e "   m c : I g n o r a b l e = " w 1 4   w 1 5   w 1 6 s e   w 1 6 c i d   w 1 6   w 1 6 c e x   w 1 6 s d t d h   w 1 6 s d t f l   w 1 6 d u   w p 1 4 " & g t ; & l t ; w : b o d y & g t ; & l t ; w : p   w 1 4 : p a r a I d = " 0 F 2 1 6 A 6 3 "   w 1 4 : t e x t I d = " 1 C A E A E 9 0 "   w : r s i d R = " 0 0 F 6 5 9 B 6 "   w : r s i d R D e f a u l t = " 0 0 F 6 5 9 B 6 " & g t ; & l t ; w : p P r & g t ; & l t ; w : f r a m e P r   w : h S p a c e = " 1 8 0 "   w : w r a p = " a r o u n d "   w : v A n c h o r = " t e x t "   w : h A n c h o r = " m a r g i n "   w : y = " - 1 0 4 " / & g t ; & l t ; w : s p a c i n g   w : a f t e r = " 0 "   w : l i n e = " 3 6 0 "   w : l i n e R u l e = " a u t o " / & g t ; & l t ; w : s u p p r e s s O v e r l a p / & g t ; & l t ; w : j c   w : v a l = " c e n t e r " / & g t ; & l t ; / w : p P r & g t ; & l t ; w : r & g t ; & l t ; w : r P r & g t ; & l t ; w : s z   w : v a l = " 2 2 " / & g t ; & l t ; w : s z C s   w : v a l = " 2 2 " / & g t ; & l t ; / w : r P r & g t ; & l t ; w : t & g t ; C o m p a n y W e b s i t e & l t ; / w : t & g t ; & l t ; / w : r & g t ; & l t ; / w : p & g t ; & l t ; w : s e c t P r   w : r s i d R = " 0 0 0 0 0 0 0 0 " & g t ; & l t ; w : p g S z   w : w = " 1 2 2 4 0 "   w : h = " 1 5 8 4 0 " / & g t ; & l t ; w : p g M a r   w : t o p = " 1 4 4 0 "   w : r i g h t = " 1 4 4 0 "   w : b o t t o m = " 1 4 4 0 "   w : l e f t = " 1 4 4 0 "   w : h e a d e r = " 7 2 0 "   w : f o o t e r = " 7 2 0 "   w : g u t t e r = " 0 " / & g t ; & l t ; w : c o l s   w : s p a c e = " 7 2 0 " / & g t ; & l t ; / w : s e c t P r & g t ; & l t ; / w : b o d y & g t ; & l t ; / w : d o c u m e n t & g t ; & l t ; / p k g : x m l D a t a & g t ; & l t ; / p k g : p a r t & g t ; & l t ; p k g : p a r t   p k g : n a m e = " / w o r d / _ r e l s / d o c u m e n t . x m l . r e l s "   p k g : c o n t e n t T y p e = " a p p l i c a t i o n / v n d . o p e n x m l f o r m a t s - p a c k a g e . r e l a t i o n s h i p s + x m l "   p k g : p a d d i n g = " 2 5 6 " & g t ; & l t ; p k g : x m l D a t a & g t ; & l t ; R e l a t i o n s h i p s   x m l n s = " h t t p : / / s c h e m a s . o p e n x m l f o r m a t s . o r g / p a c k a g e / 2 0 0 6 / r e l a t i o n s h i p s " & g t ; & l t ; R e l a t i o n s h i p   I d = " r I d 1 "   T y p e = " h t t p : / / s c h e m a s . o p e n x m l f o r m a t s . o r g / o f f i c e D o c u m e n t / 2 0 0 6 / r e l a t i o n s h i p s / s t y l e s "   T a r g e t = " s t y l e s . x m l " / & g t ; & l t ; / R e l a t i o n s h i p s & g t ; & l t ; / p k g : x m l D a t a & g t ; & l t ; / p k g : p a r t & g t ; & l t ; p k g : p a r t   p k g : n a m e = " / w o r d / s t y l e s . x m l "   p k g : c o n t e n t T y p e = " a p p l i c a t i o n / v n d . o p e n x m l f o r m a t s - o f f i c e d o c u m e n t . w o r d p r o c e s s i n g m l . s t y l e s + x m l " & g t ; & l t ; p k g : x m l D a t a & g t ; & l t ; w : s t y l e s   x m l n s : m c = " h t t p : / / s c h e m a s . o p e n x m l f o r m a t s . o r g / m a r k u p - c o m p a t i b i l i t y / 2 0 0 6 "   x m l n s : r = " h t t p : / / s c h e m a s . o p e n x m l f o r m a t s . o r g / o f f i c e D o c u m e n t / 2 0 0 6 / r e l a t i o n s h i p s "   x m l n s : w = " h t t p : / / s c h e m a s . o p e n x m l f o r m a t s . o r g / w o r d p r o c e s s i n g m l / 2 0 0 6 / m a i n "   x m l n s : w 1 4 = " h t t p : / / s c h e m a s . m i c r o s o f t . c o m / o f f i c e / w o r d / 2 0 1 0 / w o r d m l "   x m l n s : w 1 5 = " h t t p : / / s c h e m a s . m i c r o s o f t . c o m / o f f i c e / w o r d / 2 0 1 2 / w o r d m l "   x m l n s : w 1 6 c e x = " h t t p : / / s c h e m a s . m i c r o s o f t . c o m / o f f i c e / w o r d / 2 0 1 8 / w o r d m l / c e x "   x m l n s : w 1 6 c i d = " h t t p : / / s c h e m a s . m i c r o s o f t . c o m / o f f i c e / w o r d / 2 0 1 6 / w o r d m l / c i d "   x m l n s : w 1 6 = " h t t p : / / s c h e m a s . m i c r o s o f t . c o m / o f f i c e / w o r d / 2 0 1 8 / w o r d m l "   x m l n s : w 1 6 d u = " h t t p : / / s c h e m a s . m i c r o s o f t . c o m / o f f i c e / w o r d / 2 0 2 3 / w o r d m l / w o r d 1 6 d u "   x m l n s : w 1 6 s d t d h = " h t t p : / / s c h e m a s . m i c r o s o f t . c o m / o f f i c e / w o r d / 2 0 2 0 / w o r d m l / s d t d a t a h a s h "   x m l n s : w 1 6 s d t f l = " h t t p : / / s c h e m a s . m i c r o s o f t . c o m / o f f i c e / w o r d / 2 0 2 4 / w o r d m l / s d t f o r m a t l o c k "   x m l n s : w 1 6 s e = " h t t p : / / s c h e m a s . m i c r o s o f t . c o m / o f f i c e / w o r d / 2 0 1 5 / w o r d m l / s y m e x "   m c : I g n o r a b l e = " w 1 4   w 1 5   w 1 6 s e   w 1 6 c i d   w 1 6   w 1 6 c e x   w 1 6 s d t d h   w 1 6 s d t f l   w 1 6 d u " & g t ; & l t ; w : d o c D e f a u l t s & g t ; & l t ; w : r P r D e f a u l t & g t ; & l t ; w : r P r & g t ; & l t ; w : r F o n t s   w : a s c i i T h e m e = " m i n o r H A n s i "   w : e a s t A s i a T h e m e = " m i n o r E a s t A s i a "   w : h A n s i T h e m e = " m i n o r H A n s i "   w : c s t h e m e = " m i n o r B i d i " / & g t ; & l t ; w : k e r n   w : v a l = " 2 " / & g t ; & l t ; w : s z   w : v a l = " 2 4 " / & g t ; & l t ; w : s z C s   w : v a l = " 2 4 " / & g t ; & l t ; w : l a n g   w : v a l = " e n - U S "   w : e a s t A s i a = " e n - U S "   w : b i d i = " a r - S A " / & g t ; & l t ; w 1 4 : l i g a t u r e s   w 1 4 : v a l = " s t a n d a r d C o n t e x t u a l " / & g t ; & l t ; / w : r P r & g t ; & l t ; / w : r P r D e f a u l t & g t ; & l t ; w : p P r D e f a u l t & g t ; & l t ; w : p P r & g t ; & l t ; w : s p a c i n g   w : a f t e r = " 1 6 0 "   w : l i n e = " 2 7 8 "   w : l i n e R u l e = " a u t o " / & g t ; & l t ; / w : p P r & g t ; & l t ; / w : p P r D e f a u l t & g t ; & l t ; / w : d o c D e f a u l t s & g t ; & l t ; w : s t y l e   w : t y p e = " p a r a g r a p h "   w : d e f a u l t = " 1 "   w : s t y l e I d = " N o r m a l " & g t ; & l t ; w : n a m e   w : v a l = " N o r m a l " / & g t ; & l t ; w : q F o r m a t / & g t ; & l t ; / w : s t y l e & g t ; & l t ; w : s t y l e   w : t y p e = " c h a r a c t e r "   w : d e f a u l t = " 1 "   w : s t y l e I d = " D e f a u l t P a r a g r a p h F o n t " & g t ; & l t ; w : n a m e   w : v a l = " D e f a u l t   P a r a g r a p h   F o n t " / & g t ; & l t ; w : u i P r i o r i t y   w : v a l = " 1 " / & g t ; & l t ; w : s e m i H i d d e n / & g t ; & l t ; w : u n h i d e W h e n U s e d / & g t ; & l t ; / w : s t y l e & g t ; & l t ; w : s t y l e   w : t y p e = " t a b l e "   w : d e f a u l t = " 1 "   w : s t y l e I d = " T a b l e N o r m a l " & g t ; & l t ; w : n a m e   w : v a l = " N o r m a l   T a b l e " / & g t ; & l t ; w : u i P r i o r i t y   w : v a l = " 9 9 " / & g t ; & l t ; w : s e m i H i d d e n / & g t ; & l t ; w : u n h i d e W h e n U s e d / & g t ; & l t ; w : t b l P r & g t ; & l t ; w : t b l I n d   w : w = " 0 "   w : t y p e = " d x a " / & g t ; & l t ; w : t b l C e l l M a r & g t ; & l t ; w : t o p   w : w = " 0 "   w : t y p e = " d x a " / & g t ; & l t ; w : l e f t   w : w = " 1 0 8 "   w : t y p e = " d x a " / & g t ; & l t ; w : b o t t o m   w : w = " 0 "   w : t y p e = " d x a " / & g t ; & l t ; w : r i g h t   w : w = " 1 0 8 "   w : t y p e = " d x a " / & g t ; & l t ; / w : t b l C e l l M a r & g t ; & l t ; / w : t b l P r & g t ; & l t ; / w : s t y l e & g t ; & l t ; w : s t y l e   w : t y p e = " n u m b e r i n g "   w : d e f a u l t = " 1 "   w : s t y l e I d = " N o L i s t " & g t ; & l t ; w : n a m e   w : v a l = " N o   L i s t " / & g t ; & l t ; w : u i P r i o r i t y   w : v a l = " 9 9 " / & g t ; & l t ; w : s e m i H i d d e n / & g t ; & l t ; w : u n h i d e W h e n U s e d / & g t ; & l t ; / w : s t y l e & g t ; & l t ; / w : s t y l e s & g t ; & l t ; / p k g : x m l D a t a & g t ; & l t ; / p k g : p a r t & g t ; & l t ; / p k g : p a c k a g e & g t ; - 
- < / C o m p a n y W e b s i t e > - 
-         < C o p y T e x t > C o p y T e x t < / C o p y T e x t > - 
-         < C u s t o m e r A d d r e s s > C u s t o m e r A d d r e s s < / C u s t o m e r A d d r e s s > - 
-         < C u s t o m e r N a m e > C u s t o m e r N a m e < / C u s t o m e r N a m e > - 
-         < C u s t o m e r P o s t C i t y > C u s t o m e r P o s t C i t y < / C u s t o m e r P o s t C i t y > - 
-         < C u s t o m e r V A T N o > C u s t o m e r V A T N o < / C u s t o m e r V A T N o > - 
-         < E n t r y D a t e > E n t r y D a t e < / E n t r y D a t e > - 
-         < E O R C o d e > E O R C o d e < / E O R C o d e > - 
-         < L o g T i m e S t a m p > L o g T i m e S t a m p < / L o g T i m e S t a m p > - 
-         < O p e r a t o r N a m e > O p e r a t o r N a m e < / O p e r a t o r N a m e > - 
-         < Q R C o d e > & l t ; ? x m l   v e r s i o n = " 1 . 0 "   s t a n d a l o n e = " y e s " ? & g t ; - 
- & l t ; ? m s o - a p p l i c a t i o n   p r o g i d = " W o r d . D o c u m e n t " ? & g t ; - 
- & l t ; p k g : p a c k a g e   x m l n s : p k g = " h t t p : / / s c h e m a s . m i c r o s o f t . c o m / o f f i c e / 2 0 0 6 / x m l P a c k a g e " & g t ; & l t ; p k g : p a r t   p k g : n a m e = " / _ r e l s / . r e l s "   p k g : c o n t e n t T y p e = " a p p l i c a t i o n / v n d . o p e n x m l f o r m a t s - p a c k a g e . r e l a t i o n s h i p s + x m l "   p k g : p a d d i n g = " 5 1 2 " & g t ; & l t ; p k g : x m l D a t a & g t ; & l t ; R e l a t i o n s h i p s   x m l n s = " h t t p : / / s c h e m a s . o p e n x m l f o r m a t s . o r g / p a c k a g e / 2 0 0 6 / r e l a t i o n s h i p s " & g t ; & l t ; R e l a t i o n s h i p   I d = " r I d 1 "   T y p e = " h t t p : / / s c h e m a s . o p e n x m l f o r m a t s . o r g / o f f i c e D o c u m e n t / 2 0 0 6 / r e l a t i o n s h i p s / o f f i c e D o c u m e n t "   T a r g e t = " w o r d / d o c u m e n t . x m l " / & g t ; & l t ; / R e l a t i o n s h i p s & g t ; & l t ; / p k g : x m l D a t a & g t ; & l t ; / p k g : p a r t & g t ; & l t ; p k g : p a r t   p k g : n a m e = " / w o r d / d o c u m e n t . x m l "   p k g : c o n t e n t T y p e = " a p p l i c a t i o n / v n d . o p e n x m l f o r m a t s - o f f i c e d o c u m e n t . w o r d p r o c e s s i n g m l . d o c u m e n t . m a i n + x m l " & g t ; & l t ; p k g : x m l D a t a & g t ; & l t ; w : d o c u m e n t   x m l n s : w p c = " h t t p : / / s c h e m a s . m i c r o s o f t . c o m / o f f i c e / w o r d / 2 0 1 0 / w o r d p r o c e s s i n g C a n v a s "   x m l n s : c x = " h t t p : / / s c h e m a s . m i c r o s o f t . c o m / o f f i c e / d r a w i n g / 2 0 1 4 / c h a r t e x "   x m l n s : c x 1 = " h t t p : / / s c h e m a s . m i c r o s o f t . c o m / o f f i c e / d r a w i n g / 2 0 1 5 / 9 / 8 / c h a r t e x "   x m l n s : c x 2 = " h t t p : / / s c h e m a s . m i c r o s o f t . c o m / o f f i c e / d r a w i n g / 2 0 1 5 / 1 0 / 2 1 / c h a r t e x "   x m l n s : c x 3 = " h t t p : / / s c h e m a s . m i c r o s o f t . c o m / o f f i c e / d r a w i n g / 2 0 1 6 / 5 / 9 / c h a r t e x "   x m l n s : c x 4 = " h t t p : / / s c h e m a s . m i c r o s o f t . c o m / o f f i c e / d r a w i n g / 2 0 1 6 / 5 / 1 0 / c h a r t e x "   x m l n s : c x 5 = " h t t p : / / s c h e m a s . m i c r o s o f t . c o m / o f f i c e / d r a w i n g / 2 0 1 6 / 5 / 1 1 / c h a r t e x "   x m l n s : c x 6 = " h t t p : / / s c h e m a s . m i c r o s o f t . c o m / o f f i c e / d r a w i n g / 2 0 1 6 / 5 / 1 2 / c h a r t e x "   x m l n s : c x 7 = " h t t p : / / s c h e m a s . m i c r o s o f t . c o m / o f f i c e / d r a w i n g / 2 0 1 6 / 5 / 1 3 / c h a r t e x "   x m l n s : c x 8 = " h t t p : / / s c h e m a s . m i c r o s o f t . c o m / o f f i c e / d r a w i n g / 2 0 1 6 / 5 / 1 4 / c h a r t e x "   x m l n s : m c = " h t t p : / / s c h e m a s . o p e n x m l f o r m a t s . o r g / m a r k u p - c o m p a t i b i l i t y / 2 0 0 6 "   x m l n s : a i n k = " h t t p : / / s c h e m a s . m i c r o s o f t . c o m / o f f i c e / d r a w i n g / 2 0 1 6 / i n k "   x m l n s : a m 3 d = " h t t p : / / s c h e m a s . m i c r o s o f t . c o m / o f f i c e / d r a w i n g / 2 0 1 7 / m o d e l 3 d "   x m l n s : o = " u r n : s c h e m a s - m i c r o s o f t - c o m : o f f i c e : o f f i c e "   x m l n s : o e l = " h t t p : / / s c h e m a s . m i c r o s o f t . c o m / o f f i c e / 2 0 1 9 / e x t l s t "   x m l n s : r = " h t t p : / / s c h e m a s . o p e n x m l f o r m a t s . o r g / o f f i c e D o c u m e n t / 2 0 0 6 / r e l a t i o n s h i p s "   x m l n s : m = " h t t p : / / s c h e m a s . o p e n x m l f o r m a t s . o r g / o f f i c e D o c u m e n t / 2 0 0 6 / m a t h "   x m l n s : v = " u r n : s c h e m a s - m i c r o s o f t - c o m : v m l "   x m l n s : w p 1 4 = " h t t p : / / s c h e m a s . m i c r o s o f t . c o m / o f f i c e / w o r d / 2 0 1 0 / w o r d p r o c e s s i n g D r a w i n g "   x m l n s : w p = " h t t p : / / s c h e m a s . o p e n x m l f o r m a t s . o r g / d r a w i n g m l / 2 0 0 6 / w o r d p r o c e s s i n g D r a w i n g "   x m l n s : w 1 0 = " u r n : s c h e m a s - m i c r o s o f t - c o m : o f f i c e : w o r d "   x m l n s : w = " h t t p : / / s c h e m a s . o p e n x m l f o r m a t s . o r g / w o r d p r o c e s s i n g m l / 2 0 0 6 / m a i n "   x m l n s : w 1 4 = " h t t p : / / s c h e m a s . m i c r o s o f t . c o m / o f f i c e / w o r d / 2 0 1 0 / w o r d m l "   x m l n s : w 1 5 = " h t t p : / / s c h e m a s . m i c r o s o f t . c o m / o f f i c e / w o r d / 2 0 1 2 / w o r d m l "   x m l n s : w 1 6 c e x = " h t t p : / / s c h e m a s . m i c r o s o f t . c o m / o f f i c e / w o r d / 2 0 1 8 / w o r d m l / c e x "   x m l n s : w 1 6 c i d = " h t t p : / / s c h e m a s . m i c r o s o f t . c o m / o f f i c e / w o r d / 2 0 1 6 / w o r d m l / c i d "   x m l n s : w 1 6 = " h t t p : / / s c h e m a s . m i c r o s o f t . c o m / o f f i c e / w o r d / 2 0 1 8 / w o r d m l "   x m l n s : w 1 6 d u = " h t t p : / / s c h e m a s . m i c r o s o f t . c o m / o f f i c e / w o r d / 2 0 2 3 / w o r d m l / w o r d 1 6 d u "   x m l n s : w 1 6 s d t d h = " h t t p : / / s c h e m a s . m i c r o s o f t . c o m / o f f i c e / w o r d / 2 0 2 0 / w o r d m l / s d t d a t a h a s h "   x m l n s : w 1 6 s d t f l = " h t t p : / / s c h e m a s . m i c r o s o f t . c o m / o f f i c e / w o r d / 2 0 2 4 / w o r d m l / s d t f o r m a t l o c k "   x m l n s : w 1 6 s e = " h t t p : / / s c h e m a s . m i c r o s o f t . c o m / o f f i c e / w o r d / 2 0 1 5 / w o r d m l / s y m e x "   x m l n s : w p g = " h t t p : / / s c h e m a s . m i c r o s o f t . c o m / o f f i c e / w o r d / 2 0 1 0 / w o r d p r o c e s s i n g G r o u p "   x m l n s : w p i = " h t t p : / / s c h e m a s . m i c r o s o f t . c o m / o f f i c e / w o r d / 2 0 1 0 / w o r d p r o c e s s i n g I n k "   x m l n s : w n e = " h t t p : / / s c h e m a s . m i c r o s o f t . c o m / o f f i c e / w o r d / 2 0 0 6 / w o r d m l "   x m l n s : w p s = " h t t p : / / s c h e m a s . m i c r o s o f t . c o m / o f f i c e / w o r d / 2 0 1 0 / w o r d p r o c e s s i n g S h a p e "   m c : I g n o r a b l e = " w 1 4   w 1 5   w 1 6 s e   w 1 6 c i d   w 1 6   w 1 6 c e x   w 1 6 s d t d h   w 1 6 s d t f l   w 1 6 d u   w p 1 4 " & g t ; & l t ; w : b o d y & g t ; & l t ; w : p   w 1 4 : p a r a I d = " 1 9 0 F C 6 C B "   w 1 4 : t e x t I d = " 0 9 9 4 2 F 0 9 "   w : r s i d R = " 0 0 E 5 6 1 0 0 "   w : r s i d R D e f a u l t = " 0 0 E 5 6 1 0 0 " & g t ; & l t ; w : p P r & g t ; & l t ; w : f r a m e P r   w : h S p a c e = " 1 8 0 "   w : w r a p = " a r o u n d "   w : v A n c h o r = " t e x t "   w : h A n c h o r = " m a r g i n "   w : y = " - 1 0 4 " / & g t ; & l t ; w : s p a c i n g   w : a f t e r = " 0 "   w : l i n e = " 2 4 0 "   w : l i n e R u l e = " a u t o " / & g t ; & l t ; w : s u p p r e s s O v e r l a p / & g t ; & l t ; w : j c   w : v a l = " c e n t e r " / & g t ; & l t ; / w : p P r & g t ; & l t ; w : r & g t ; & l t ; w : r P r & g t ; & l t ; w : r F o n t s   w : a s c i i = " I D A u t o m a t i o n 2 D "   w : h A n s i = " I D A u t o m a t i o n 2 D " / & g t ; & l t ; w : s z   w : v a l = " 2 2 " / & g t ; & l t ; w : s z C s   w : v a l = " 2 2 " / & g t ; & l t ; / w : r P r & g t ; & l t ; w : t & g t ; Q R C o d e & l t ; / w : t & g t ; & l t ; / w : r & g t ; & l t ; / w : p & g t ; & l t ; w : s e c t P r   w : r s i d R = " 0 0 0 0 0 0 0 0 " & g t ; & l t ; w : p g S z   w : w = " 1 2 2 4 0 "   w : h = " 1 5 8 4 0 " / & g t ; & l t ; w : p g M a r   w : t o p = " 1 4 4 0 "   w : r i g h t = " 1 4 4 0 "   w : b o t t o m = " 1 4 4 0 "   w : l e f t = " 1 4 4 0 "   w : h e a d e r = " 7 2 0 "   w : f o o t e r = " 7 2 0 "   w : g u t t e r = " 0 " / & g t ; & l t ; w : c o l s   w : s p a c e = " 7 2 0 " / & g t ; & l t ; / w : s e c t P r & g t ; & l t ; / w : b o d y & g t ; & l t ; / w : d o c u m e n t & g t ; & l t ; / p k g : x m l D a t a & g t ; & l t ; / p k g : p a r t & g t ; & l t ; p k g : p a r t   p k g : n a m e = " / w o r d / _ r e l s / d o c u m e n t . x m l . r e l s "   p k g : c o n t e n t T y p e = " a p p l i c a t i o n / v n d . o p e n x m l f o r m a t s - p a c k a g e . r e l a t i o n s h i p s + x m l "   p k g : p a d d i n g = " 2 5 6 " & g t ; & l t ; p k g : x m l D a t a & g t ; & l t ; R e l a t i o n s h i p s   x m l n s = " h t t p : / / s c h e m a s . o p e n x m l f o r m a t s . o r g / p a c k a g e / 2 0 0 6 / r e l a t i o n s h i p s " & g t ; & l t ; R e l a t i o n s h i p   I d = " r I d 1 "   T y p e = " h t t p : / / s c h e m a s . o p e n x m l f o r m a t s . o r g / o f f i c e D o c u m e n t / 2 0 0 6 / r e l a t i o n s h i p s / s t y l e s "   T a r g e t = " s t y l e s . x m l " / & g t ; & l t ; / R e l a t i o n s h i p s & g t ; & l t ; / p k g : x m l D a t a & g t ; & l t ; / p k g : p a r t & g t ; & l t ; p k g : p a r t   p k g : n a m e = " / w o r d / s t y l e s . x m l "   p k g : c o n t e n t T y p e = " a p p l i c a t i o n / v n d . o p e n x m l f o r m a t s - o f f i c e d o c u m e n t . w o r d p r o c e s s i n g m l . s t y l e s + x m l " & g t ; & l t ; p k g : x m l D a t a & g t ; & l t ; w : s t y l e s   x m l n s : m c = " h t t p : / / s c h e m a s . o p e n x m l f o r m a t s . o r g / m a r k u p - c o m p a t i b i l i t y / 2 0 0 6 "   x m l n s : r = " h t t p : / / s c h e m a s . o p e n x m l f o r m a t s . o r g / o f f i c e D o c u m e n t / 2 0 0 6 / r e l a t i o n s h i p s "   x m l n s : w = " h t t p : / / s c h e m a s . o p e n x m l f o r m a t s . o r g / w o r d p r o c e s s i n g m l / 2 0 0 6 / m a i n "   x m l n s : w 1 4 = " h t t p : / / s c h e m a s . m i c r o s o f t . c o m / o f f i c e / w o r d / 2 0 1 0 / w o r d m l "   x m l n s : w 1 5 = " h t t p : / / s c h e m a s . m i c r o s o f t . c o m / o f f i c e / w o r d / 2 0 1 2 / w o r d m l "   x m l n s : w 1 6 c e x = " h t t p : / / s c h e m a s . m i c r o s o f t . c o m / o f f i c e / w o r d / 2 0 1 8 / w o r d m l / c e x "   x m l n s : w 1 6 c i d = " h t t p : / / s c h e m a s . m i c r o s o f t . c o m / o f f i c e / w o r d / 2 0 1 6 / w o r d m l / c i d "   x m l n s : w 1 6 = " h t t p : / / s c h e m a s . m i c r o s o f t . c o m / o f f i c e / w o r d / 2 0 1 8 / w o r d m l "   x m l n s : w 1 6 d u = " h t t p : / / s c h e m a s . m i c r o s o f t . c o m / o f f i c e / w o r d / 2 0 2 3 / w o r d m l / w o r d 1 6 d u "   x m l n s : w 1 6 s d t d h = " h t t p : / / s c h e m a s . m i c r o s o f t . c o m / o f f i c e / w o r d / 2 0 2 0 / w o r d m l / s d t d a t a h a s h "   x m l n s : w 1 6 s d t f l = " h t t p : / / s c h e m a s . m i c r o s o f t . c o m / o f f i c e / w o r d / 2 0 2 4 / w o r d m l / s d t f o r m a t l o c k "   x m l n s : w 1 6 s e = " h t t p : / / s c h e m a s . m i c r o s o f t . c o m / o f f i c e / w o r d / 2 0 1 5 / w o r d m l / s y m e x "   m c : I g n o r a b l e = " w 1 4   w 1 5   w 1 6 s e   w 1 6 c i d   w 1 6   w 1 6 c e x   w 1 6 s d t d h   w 1 6 s d t f l   w 1 6 d u " & g t ; & l t ; w : d o c D e f a u l t s & g t ; & l t ; w : r P r D e f a u l t & g t ; & l t ; w : r P r & g t ; & l t ; w : r F o n t s   w : a s c i i T h e m e = " m i n o r H A n s i "   w : e a s t A s i a T h e m e = " m i n o r E a s t A s i a "   w : h A n s i T h e m e = " m i n o r H A n s i "   w : c s t h e m e = " m i n o r B i d i " / & g t ; & l t ; w : k e r n   w : v a l = " 2 " / & g t ; & l t ; w : s z   w : v a l = " 2 4 " / & g t ; & l t ; w : s z C s   w : v a l = " 2 4 " / & g t ; & l t ; w : l a n g   w : v a l = " e n - U S "   w : e a s t A s i a = " e n - U S "   w : b i d i = " a r - S A " / & g t ; & l t ; w 1 4 : l i g a t u r e s   w 1 4 : v a l = " s t a n d a r d C o n t e x t u a l " / & g t ; & l t ; / w : r P r & g t ; & l t ; / w : r P r D e f a u l t & g t ; & l t ; w : p P r D e f a u l t & g t ; & l t ; w : p P r & g t ; & l t ; w : s p a c i n g   w : a f t e r = " 1 6 0 "   w : l i n e = " 2 7 8 "   w : l i n e R u l e = " a u t o " / & g t ; & l t ; / w : p P r & g t ; & l t ; / w : p P r D e f a u l t & g t ; & l t ; / w : d o c D e f a u l t s & g t ; & l t ; w : s t y l e   w : t y p e = " p a r a g r a p h "   w : d e f a u l t = " 1 "   w : s t y l e I d = " N o r m a l " & g t ; & l t ; w : n a m e   w : v a l = " N o r m a l " / & g t ; & l t ; w : q F o r m a t / & g t ; & l t ; / w : s t y l e & g t ; & l t ; w : s t y l e   w : t y p e = " c h a r a c t e r "   w : d e f a u l t = " 1 "   w : s t y l e I d = " D e f a u l t P a r a g r a p h F o n t " & g t ; & l t ; w : n a m e   w : v a l = " D e f a u l t   P a r a g r a p h   F o n t " / & g t ; & l t ; w : u i P r i o r i t y   w : v a l = " 1 " / & g t ; & l t ; w : s e m i H i d d e n / & g t ; & l t ; w : u n h i d e W h e n U s e d / & g t ; & l t ; / w : s t y l e & g t ; & l t ; w : s t y l e   w : t y p e = " t a b l e "   w : d e f a u l t = " 1 "   w : s t y l e I d = " T a b l e N o r m a l " & g t ; & l t ; w : n a m e   w : v a l = " N o r m a l   T a b l e " / & g t ; & l t ; w : u i P r i o r i t y   w : v a l = " 9 9 " / & g t ; & l t ; w : s e m i H i d d e n / & g t ; & l t ; w : u n h i d e W h e n U s e d / & g t ; & l t ; w : t b l P r & g t ; & l t ; w : t b l I n d   w : w = " 0 "   w : t y p e = " d x a " / & g t ; & l t ; w : t b l C e l l M a r & g t ; & l t ; w : t o p   w : w = " 0 "   w : t y p e = " d x a " / & g t ; & l t ; w : l e f t   w : w = " 1 0 8 "   w : t y p e = " d x a " / & g t ; & l t ; w : b o t t o m   w : w = " 0 "   w : t y p e = " d x a " / & g t ; & l t ; w : r i g h t   w : w = " 1 0 8 "   w : t y p e = " d x a " / & g t ; & l t ; / w : t b l C e l l M a r & g t ; & l t ; / w : t b l P r & g t ; & l t ; / w : s t y l e & g t ; & l t ; w : s t y l e   w : t y p e = " n u m b e r i n g "   w : d e f a u l t = " 1 "   w : s t y l e I d = " N o L i s t " & g t ; & l t ; w : n a m e   w : v a l = " N o   L i s t " / & g t ; & l t ; w : u i P r i o r i t y   w : v a l = " 9 9 " / & g t ; & l t ; w : s e m i H i d d e n / & g t ; & l t ; w : u n h i d e W h e n U s e d / & g t ; & l t ; / w : s t y l e & g t ; & l t ; / w : s t y l e s & g t ; & l t ; / p k g : x m l D a t a & g t ; & l t ; / p k g : p a r t & g t ; & l t ; / p k g : p a c k a g e & g t ; - 
- < / Q R C o d e > - 
-         < T o t a l A m o u n t > T o t a l A m o u n t < / T o t a l A m o u n t > - 
-         < Z O I C o d e > Z O I C o d e < / Z O I C o d e > - 
-         < P O S _ E n t r y _ L i n e s > - 
-             < A m o u n t I n c l u d i n g V A T > A m o u n t I n c l u d i n g V A T < / A m o u n t I n c l u d i n g V A T > - 
-             < D i s c o u n t A m o u n t > D i s c o u n t A m o u n t < / D i s c o u n t A m o u n t > - 
-             < D i s c o u n t P e r c > D i s c o u n t P e r c < / D i s c o u n t P e r c > - 
-             < I t e m D e s c r i p t i o n > I t e m D e s c r i p t i o n < / I t e m D e s c r i p t i o n > - 
-             < Q u a n t i t y > Q u a n t i t y < / Q u a n t i t y > - 
-             < U n i t P r i c e > U n i t P r i c e < / U n i t P r i c e > - 
-             < U O M > U O M < / U O M > - 
-         < / P O S _ E n t r y _ L i n e s > - 
-         < P O S _ E n t r y _ C o m m e n t _ L i n e s > - 
-             < D e s c r i p t i o n > D e s c r i p t i o n < / D e s c r i p t i o n > - 
-         < / P O S _ E n t r y _ C o m m e n t _ L i n e s > - 
-         < P O S _ E n t r y _ T a x _ L i n e s > - 
-             < A m o u n t I n c l V A T > A m o u n t I n c l V A T < / A m o u n t I n c l V A T > - 
-             < V A T A m o u n t > V A T A m o u n t < / V A T A m o u n t > - 
-             < V A T B a s e A m o u n t > V A T B a s e A m o u n t < / V A T B a s e A m o u n t > - 
-             < V A T P e r c > V A T P e r c < / V A T P e r c > - 
-         < / P O S _ E n t r y _ T a x _ L i n e s > - 
-         < P O S _ S t o r e > - 
-             < P O S S t o r e > P O S S t o r e < / P O S S t o r e > - 
-             < P O S S t o r e A d d r e s s > P O S S t o r e A d d r e s s < / P O S S t o r e A d d r e s s > - 
-             < P O S S t o r e C i t y > P O S S t o r e C i t y < / P O S S t o r e C i t y > - 
-             < P O S S t o r e N a m e > P O S S t o r e N a m e < / P O S S t o r e N a m e > - 
-             < P O S S t o r e P o s t C o d e > P O S S t o r e P o s t C o d e < / P O S S t o r e P o s t C o d e > - 
-             < S t o r e D e t a i l s L i n e > S t o r e D e t a i l s L i n e < / S t o r e D e t a i l s L i n e > - 
-         < / P O S _ S t o r e > - 
-     < / S I _ P O S _ A u d i t _ L o g _ A u x _ I n f o > - 
-     < P O S _ E n t r y _ P a y m e n t _ L i n e s > - 
-         < A m o u n t > A m o u n t < / A m o u n t > - 
-         < P O S P a y m e n t M e t h o d > P O S P a y m e n t M e t h o d < / P O S P a y m e n t M e t h o d > - 
-     < / P O S _ E n t r y _ P a y m e n t _ L i n e s > - 
- < / N a v W o r d R e p o r t X m l P a r t > 
+<file path=customXml/itemProps1.xml><?xml version="1.0" encoding="utf-8"?>
+<ds:datastoreItem xmlns:ds="http://schemas.openxmlformats.org/officeDocument/2006/customXml" ds:itemID="{4169FB20-4BB3-4EFD-BB57-6CCBB8577D3C}">
+  <ds:schemaRefs>
+    <ds:schemaRef ds:uri="urn:microsoft-dynamics-nav/reports/NPR_SI_Fiscal_Bill_A4/6014556/"/>
+  </ds:schemaRefs>
+</ds:datastoreItem>
 </file>
 
-<file path=customXml/itemProps1.xml><?xml version="1.0" encoding="utf-8"?>
+<file path=customXml/itemProps2.xml><?xml version="1.0" encoding="utf-8"?>
 <ds:datastoreItem xmlns:ds="http://schemas.openxmlformats.org/officeDocument/2006/customXml" ds:itemID="{CDD44C42-8307-4E5A-AE3E-49CE03C99392}">
   <ds:schemaRefs>
     <ds:schemaRef ds:uri="http://schemas.openxmlformats.org/officeDocument/2006/bibliography"/>
   </ds:schemaRefs>
 </ds:datastoreItem>
-</file>
-
-<file path=customXml/itemProps2.xml><?xml version="1.0" encoding="utf-8"?>
-<ds:datastoreItem xmlns:ds="http://schemas.openxmlformats.org/officeDocument/2006/customXml" ds:itemID="{4169FB20-4BB3-4EFD-BB57-6CCBB8577D3C}">
-  <ds:schemaRefs>
-    <ds:schemaRef ds:uri="urn:microsoft-dynamics-nav/reports/NPR_SI_Fiscal_Bill_A4/6014556/"/>
-  </ds:schemaRefs>
-</ds:datastoreItem>
 </file>
</xml_diff>